<commit_message>
Few changes to the report (water water).....
</commit_message>
<xml_diff>
--- a/Report/田涌町、王秋伊、廖景依的技术报告.docx
+++ b/Report/田涌町、王秋伊、廖景依的技术报告.docx
@@ -1,10 +1,27 @@
 
 <file path=word/document.xml><?xml version="1.0" encoding="utf-8"?>
-<w:document xmlns:wpc="http://schemas.microsoft.com/office/word/2010/wordprocessingCanvas" xmlns:mc="http://schemas.openxmlformats.org/markup-compatibility/2006" xmlns:o="urn:schemas-microsoft-com:office:office" xmlns:r="http://schemas.openxmlformats.org/officeDocument/2006/relationships" xmlns:m="http://schemas.openxmlformats.org/officeDocument/2006/math" xmlns:v="urn:schemas-microsoft-com:vml" xmlns:wp14="http://schemas.microsoft.com/office/word/2010/wordprocessingDrawing" xmlns:wp="http://schemas.openxmlformats.org/drawingml/2006/wordprocessingDrawing" xmlns:w10="urn:schemas-microsoft-com:office:word" xmlns:w="http://schemas.openxmlformats.org/wordprocessingml/2006/main" xmlns:w14="http://schemas.microsoft.com/office/word/2010/wordml" xmlns:w15="http://schemas.microsoft.com/office/word/2012/wordml" xmlns:wpg="http://schemas.microsoft.com/office/word/2010/wordprocessingGroup" xmlns:wpi="http://schemas.microsoft.com/office/word/2010/wordprocessingInk" xmlns:wne="http://schemas.microsoft.com/office/word/2006/wordml" xmlns:wps="http://schemas.microsoft.com/office/word/2010/wordprocessingShape" mc:Ignorable="w14 w15 wp14">
+<w:document xmlns:wpc="http://schemas.microsoft.com/office/word/2010/wordprocessingCanvas" xmlns:cx="http://schemas.microsoft.com/office/drawing/2014/chartex" xmlns:cx1="http://schemas.microsoft.com/office/drawing/2015/9/8/chartex" xmlns:mc="http://schemas.openxmlformats.org/markup-compatibility/2006" xmlns:o="urn:schemas-microsoft-com:office:office" xmlns:r="http://schemas.openxmlformats.org/officeDocument/2006/relationships" xmlns:m="http://schemas.openxmlformats.org/officeDocument/2006/math" xmlns:v="urn:schemas-microsoft-com:vml" xmlns:wp14="http://schemas.microsoft.com/office/word/2010/wordprocessingDrawing" xmlns:wp="http://schemas.openxmlformats.org/drawingml/2006/wordprocessingDrawing" xmlns:w10="urn:schemas-microsoft-com:office:word" xmlns:w="http://schemas.openxmlformats.org/wordprocessingml/2006/main" xmlns:w14="http://schemas.microsoft.com/office/word/2010/wordml" xmlns:w15="http://schemas.microsoft.com/office/word/2012/wordml" xmlns:w16se="http://schemas.microsoft.com/office/word/2015/wordml/symex" xmlns:wpg="http://schemas.microsoft.com/office/word/2010/wordprocessingGroup" xmlns:wpi="http://schemas.microsoft.com/office/word/2010/wordprocessingInk" xmlns:wne="http://schemas.microsoft.com/office/word/2006/wordml" xmlns:wps="http://schemas.microsoft.com/office/word/2010/wordprocessingShape" mc:Ignorable="w14 w15 w16se wp14">
   <w:body>
     <w:p>
       <w:pPr>
-        <w:pStyle w:val="a5"/>
+        <w:jc w:val="center"/>
+        <w:rPr>
+          <w:sz w:val="32"/>
+          <w:szCs w:val="32"/>
+        </w:rPr>
+      </w:pPr>
+      <w:r>
+        <w:rPr>
+          <w:rFonts w:hint="eastAsia"/>
+          <w:sz w:val="32"/>
+          <w:szCs w:val="32"/>
+        </w:rPr>
+        <w:t>FDD系统中定位通过发射机与接收机定位转发机的方法</w:t>
+      </w:r>
+    </w:p>
+    <w:p>
+      <w:pPr>
+        <w:pStyle w:val="a7"/>
         <w:numPr>
           <w:ilvl w:val="0"/>
           <w:numId w:val="1"/>
@@ -24,14 +41,24 @@
         </w:rPr>
         <w:t>介绍</w:t>
       </w:r>
+      <w:bookmarkStart w:id="0" w:name="_GoBack"/>
+      <w:bookmarkEnd w:id="0"/>
     </w:p>
     <w:p>
       <w:r>
         <w:rPr>
           <w:rFonts w:hint="eastAsia"/>
         </w:rPr>
-        <w:t>这篇文章主要提供了在频分双工</w:t>
-      </w:r>
+        <w:t>这篇文章主要提供了</w:t>
+      </w:r>
+      <w:proofErr w:type="gramStart"/>
+      <w:r>
+        <w:rPr>
+          <w:rFonts w:hint="eastAsia"/>
+        </w:rPr>
+        <w:t>在频分双工</w:t>
+      </w:r>
+      <w:proofErr w:type="gramEnd"/>
       <w:r>
         <w:t>(FDD)系统下，利用闭环功率控制算法(CLPC)，对第三方系统中的中继节点进行定位的一种思路。在我们的系统模型中，发射机和接收机，以及若干静默接收机同属一个系统，共享信息和频谱，而中继转发节点属于第三方系统。利用闭环功率控制算法和到达时间差分析，我们可以大致定位出参与转发的中继节点。正如我们在仿真结果部分所展示的，定位的成功率和准确性随着转发功率的增强和参与定位的静默接收机数量上升有明显提升。</w:t>
       </w:r>
@@ -89,14 +116,7 @@
         <w:rPr>
           <w:rFonts w:hint="eastAsia"/>
         </w:rPr>
-        <w:t>在转发机（与发射机，接收机处于不同的系统中）转发了发射机发出的信号的情况下，并且已知发射</w:t>
-      </w:r>
-      <w:r>
-        <w:rPr>
-          <w:rFonts w:hint="eastAsia"/>
-        </w:rPr>
-        <w:lastRenderedPageBreak/>
-        <w:t>机，接收机的位置（以及少量监听机的位置）以及信号到达每个节点的时间，就可以计算出转发机的位置</w:t>
+        <w:t>在转发机（与发射机，接收机处于不同的系统中）转发了发射机发出的信号的情况下，并且已知发射机，接收机的位置（以及少量监听机的位置）以及信号到达每个节点的时间，就可以计算出转发机的位置</w:t>
       </w:r>
       <w:r>
         <w:rPr>
@@ -108,7 +128,7 @@
     <w:p/>
     <w:p>
       <w:pPr>
-        <w:pStyle w:val="a5"/>
+        <w:pStyle w:val="a7"/>
         <w:numPr>
           <w:ilvl w:val="0"/>
           <w:numId w:val="1"/>
@@ -127,6 +147,7 @@
           <w:sz w:val="32"/>
           <w:szCs w:val="32"/>
         </w:rPr>
+        <w:lastRenderedPageBreak/>
         <mc:AlternateContent>
           <mc:Choice Requires="wpg">
             <w:drawing>
@@ -247,7 +268,7 @@
                             <w:txbxContent>
                               <w:p>
                                 <w:pPr>
-                                  <w:pStyle w:val="a7"/>
+                                  <w:pStyle w:val="a9"/>
                                   <w:ind w:firstLine="0"/>
                                   <w:rPr>
                                     <w:noProof/>
@@ -256,14 +277,27 @@
                                 <w:r>
                                   <w:t xml:space="preserve">Figure </w:t>
                                 </w:r>
-                                <w:fldSimple w:instr=" SEQ Figure \* ARABIC ">
-                                  <w:r>
-                                    <w:rPr>
-                                      <w:noProof/>
-                                    </w:rPr>
-                                    <w:t>1</w:t>
-                                  </w:r>
-                                </w:fldSimple>
+                                <w:r>
+                                  <w:fldChar w:fldCharType="begin"/>
+                                </w:r>
+                                <w:r>
+                                  <w:instrText xml:space="preserve"> SEQ Figure \* ARABIC </w:instrText>
+                                </w:r>
+                                <w:r>
+                                  <w:fldChar w:fldCharType="separate"/>
+                                </w:r>
+                                <w:r>
+                                  <w:rPr>
+                                    <w:noProof/>
+                                  </w:rPr>
+                                  <w:t>1</w:t>
+                                </w:r>
+                                <w:r>
+                                  <w:rPr>
+                                    <w:noProof/>
+                                  </w:rPr>
+                                  <w:fldChar w:fldCharType="end"/>
+                                </w:r>
                                 <w:r>
                                   <w:t xml:space="preserve"> </w:t>
                                 </w:r>
@@ -1027,7 +1061,7 @@
                   <v:stroke joinstyle="miter"/>
                   <v:path gradientshapeok="t" o:connecttype="rect"/>
                 </v:shapetype>
-                <v:shape id="文本框 53" o:spid="_x0000_s1027" type="#_x0000_t202" style="position:absolute;left:14954;top:4095;width:6835;height:4193;visibility:visible;mso-wrap-style:square;v-text-anchor:top" o:gfxdata="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" filled="f" stroked="f" strokeweight=".5pt">
+                <v:shape id="文本框 53" o:spid="_x0000_s1027" type="#_x0000_t202" style="position:absolute;left:14954;top:4095;width:6835;height:4193;visibility:visible;mso-wrap-style:square;v-text-anchor:top" o:gfxdata="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" filled="f" stroked="f" strokeweight=".5pt">
                   <v:textbox>
                     <w:txbxContent>
                       <w:p>
@@ -1051,13 +1085,13 @@
                     </w:txbxContent>
                   </v:textbox>
                 </v:shape>
-                <v:group id="组合 194" o:spid="_x0000_s1028" style="position:absolute;width:32004;height:38561" coordsize="32004,38561" o:gfxdata="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">
-                  <v:shape id="文本框 47" o:spid="_x0000_s1029" type="#_x0000_t202" style="position:absolute;top:32004;width:32004;height:6557;visibility:visible;mso-wrap-style:square;v-text-anchor:top" o:gfxdata="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" filled="f" stroked="f">
+                <v:group id="组合 194" o:spid="_x0000_s1028" style="position:absolute;width:32004;height:38561" coordsize="32004,38561" o:gfxdata="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">
+                  <v:shape id="文本框 47" o:spid="_x0000_s1029" type="#_x0000_t202" style="position:absolute;top:32004;width:32004;height:6557;visibility:visible;mso-wrap-style:square;v-text-anchor:top" o:gfxdata="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" filled="f" stroked="f">
                     <v:textbox inset="0,0,0,0">
                       <w:txbxContent>
                         <w:p>
                           <w:pPr>
-                            <w:pStyle w:val="a7"/>
+                            <w:pStyle w:val="a9"/>
                             <w:ind w:firstLine="0"/>
                             <w:rPr>
                               <w:noProof/>
@@ -1066,14 +1100,27 @@
                           <w:r>
                             <w:t xml:space="preserve">Figure </w:t>
                           </w:r>
-                          <w:fldSimple w:instr=" SEQ Figure \* ARABIC ">
-                            <w:r>
-                              <w:rPr>
-                                <w:noProof/>
-                              </w:rPr>
-                              <w:t>1</w:t>
-                            </w:r>
-                          </w:fldSimple>
+                          <w:r>
+                            <w:fldChar w:fldCharType="begin"/>
+                          </w:r>
+                          <w:r>
+                            <w:instrText xml:space="preserve"> SEQ Figure \* ARABIC </w:instrText>
+                          </w:r>
+                          <w:r>
+                            <w:fldChar w:fldCharType="separate"/>
+                          </w:r>
+                          <w:r>
+                            <w:rPr>
+                              <w:noProof/>
+                            </w:rPr>
+                            <w:t>1</w:t>
+                          </w:r>
+                          <w:r>
+                            <w:rPr>
+                              <w:noProof/>
+                            </w:rPr>
+                            <w:fldChar w:fldCharType="end"/>
+                          </w:r>
                           <w:r>
                             <w:t xml:space="preserve"> </w:t>
                           </w:r>
@@ -1180,8 +1227,8 @@
                       </w:txbxContent>
                     </v:textbox>
                   </v:shape>
-                  <v:group id="组合 193" o:spid="_x0000_s1030" style="position:absolute;width:31432;height:30575" coordsize="31432,30575" o:gfxdata="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">
-                    <v:shape id="文本框 43" o:spid="_x0000_s1031" type="#_x0000_t202" style="position:absolute;left:19573;top:16049;width:8029;height:4202;visibility:visible;mso-wrap-style:square;v-text-anchor:top" o:gfxdata="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" filled="f" stroked="f" strokeweight=".5pt">
+                  <v:group id="组合 193" o:spid="_x0000_s1030" style="position:absolute;width:31432;height:30575" coordsize="31432,30575" o:gfxdata="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">
+                    <v:shape id="文本框 43" o:spid="_x0000_s1031" type="#_x0000_t202" style="position:absolute;left:19573;top:16049;width:8029;height:4202;visibility:visible;mso-wrap-style:square;v-text-anchor:top" o:gfxdata="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" filled="f" stroked="f" strokeweight=".5pt">
                       <v:textbox>
                         <w:txbxContent>
                           <w:p>
@@ -1205,8 +1252,8 @@
                         </w:txbxContent>
                       </v:textbox>
                     </v:shape>
-                    <v:group id="组合 192" o:spid="_x0000_s1032" style="position:absolute;width:31432;height:30575" coordsize="31432,30575" o:gfxdata="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">
-                      <v:shape id="文本框 42" o:spid="_x0000_s1033" type="#_x0000_t202" style="position:absolute;left:4286;top:15954;width:7073;height:4199;visibility:visible;mso-wrap-style:square;v-text-anchor:top" o:gfxdata="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" filled="f" stroked="f" strokeweight=".5pt">
+                    <v:group id="组合 192" o:spid="_x0000_s1032" style="position:absolute;width:31432;height:30575" coordsize="31432,30575" o:gfxdata="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">
+                      <v:shape id="文本框 42" o:spid="_x0000_s1033" type="#_x0000_t202" style="position:absolute;left:4286;top:15954;width:7073;height:4199;visibility:visible;mso-wrap-style:square;v-text-anchor:top" o:gfxdata="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" filled="f" stroked="f" strokeweight=".5pt">
                         <v:textbox>
                           <w:txbxContent>
                             <w:p>
@@ -1230,10 +1277,10 @@
                           </w:txbxContent>
                         </v:textbox>
                       </v:shape>
-                      <v:group id="组合 63" o:spid="_x0000_s1034" style="position:absolute;width:31432;height:30575" coordsize="31432,30575" o:gfxdata="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">
-                        <v:group id="组合 61" o:spid="_x0000_s1035" style="position:absolute;width:31432;height:30575" coordsize="31432,30575" o:gfxdata="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">
-                          <v:group id="组合 60" o:spid="_x0000_s1036" style="position:absolute;width:31432;height:30575" coordsize="31432,30575" o:gfxdata="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">
-                            <v:shape id="文本框 46" o:spid="_x0000_s1037" type="#_x0000_t202" style="position:absolute;left:11906;top:14382;width:7620;height:4198;visibility:visible;mso-wrap-style:square;v-text-anchor:top" o:gfxdata="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" filled="f" stroked="f" strokeweight=".5pt">
+                      <v:group id="组合 63" o:spid="_x0000_s1034" style="position:absolute;width:31432;height:30575" coordsize="31432,30575" o:gfxdata="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">
+                        <v:group id="组合 61" o:spid="_x0000_s1035" style="position:absolute;width:31432;height:30575" coordsize="31432,30575" o:gfxdata="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">
+                          <v:group id="组合 60" o:spid="_x0000_s1036" style="position:absolute;width:31432;height:30575" coordsize="31432,30575" o:gfxdata="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">
+                            <v:shape id="文本框 46" o:spid="_x0000_s1037" type="#_x0000_t202" style="position:absolute;left:11906;top:14382;width:7620;height:4198;visibility:visible;mso-wrap-style:square;v-text-anchor:top" o:gfxdata="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" filled="f" stroked="f" strokeweight=".5pt">
                               <v:textbox>
                                 <w:txbxContent>
                                   <w:p>
@@ -1253,8 +1300,8 @@
                                 </w:txbxContent>
                               </v:textbox>
                             </v:shape>
-                            <v:group id="组合 57" o:spid="_x0000_s1038" style="position:absolute;width:31432;height:30575" coordsize="31432,30575" o:gfxdata="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">
-                              <v:oval id="椭圆 37" o:spid="_x0000_s1039" style="position:absolute;width:31432;height:30575;visibility:visible;mso-wrap-style:square;v-text-anchor:middle" o:gfxdata="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" filled="f" strokecolor="#1f4d78 [1604]" strokeweight="4.5pt">
+                            <v:group id="组合 57" o:spid="_x0000_s1038" style="position:absolute;width:31432;height:30575" coordsize="31432,30575" o:gfxdata="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">
+                              <v:oval id="椭圆 37" o:spid="_x0000_s1039" style="position:absolute;width:31432;height:30575;visibility:visible;mso-wrap-style:square;v-text-anchor:middle" o:gfxdata="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" filled="f" strokecolor="#1f4d78 [1604]" strokeweight="4.5pt">
                                 <v:stroke joinstyle="miter"/>
                               </v:oval>
                               <v:shapetype id="_x0000_t187" coordsize="21600,21600" o:spt="187" adj="8100" path="m21600,10800l@2@3,10800,0@3@3,,10800@3@2,10800,21600@2@2xe">
@@ -1270,13 +1317,13 @@
                                   <v:h position="#0,center" xrange="0,10800"/>
                                 </v:handles>
                               </v:shapetype>
-                              <v:shape id="十字星 38" o:spid="_x0000_s1040" type="#_x0000_t187" style="position:absolute;left:5619;top:13811;width:3368;height:3521;visibility:visible;mso-wrap-style:square;v-text-anchor:middle" o:gfxdata="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" fillcolor="red" stroked="f" strokeweight="1pt"/>
-                              <v:shape id="十字星 39" o:spid="_x0000_s1041" type="#_x0000_t187" style="position:absolute;left:20955;top:13906;width:3367;height:3521;visibility:visible;mso-wrap-style:square;v-text-anchor:middle" o:gfxdata="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" fillcolor="#00b050" stroked="f" strokeweight="1pt"/>
+                              <v:shape id="十字星 38" o:spid="_x0000_s1040" type="#_x0000_t187" style="position:absolute;left:5619;top:13811;width:3368;height:3521;visibility:visible;mso-wrap-style:square;v-text-anchor:middle" o:gfxdata="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" fillcolor="red" stroked="f" strokeweight="1pt"/>
+                              <v:shape id="十字星 39" o:spid="_x0000_s1041" type="#_x0000_t187" style="position:absolute;left:20955;top:13906;width:3367;height:3521;visibility:visible;mso-wrap-style:square;v-text-anchor:middle" o:gfxdata="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" fillcolor="#00b050" stroked="f" strokeweight="1pt"/>
                               <v:shapetype id="_x0000_t32" coordsize="21600,21600" o:spt="32" o:oned="t" path="m,l21600,21600e" filled="f">
                                 <v:path arrowok="t" fillok="f" o:connecttype="none"/>
                                 <o:lock v:ext="edit" shapetype="t"/>
                               </v:shapetype>
-                              <v:shape id="直接箭头连接符 40" o:spid="_x0000_s1042" type="#_x0000_t32" style="position:absolute;left:10001;top:15525;width:10096;height:451;flip:y;visibility:visible;mso-wrap-style:square" o:connectortype="straight" o:gfxdata="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" strokecolor="#5b9bd5 [3204]" strokeweight=".5pt">
+                              <v:shape id="直接箭头连接符 40" o:spid="_x0000_s1042" type="#_x0000_t32" style="position:absolute;left:10001;top:15525;width:10096;height:451;flip:y;visibility:visible;mso-wrap-style:square" o:connectortype="straight" o:gfxdata="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" strokecolor="#5b9bd5 [3204]" strokeweight=".5pt">
                                 <v:stroke endarrow="block" joinstyle="miter"/>
                               </v:shape>
                               <v:shapetype id="_x0000_t5" coordsize="21600,21600" o:spt="5" adj="10800" path="m@0,l,21600r21600,xe">
@@ -1291,14 +1338,14 @@
                                   <v:h position="#0,topLeft" xrange="0,21600"/>
                                 </v:handles>
                               </v:shapetype>
-                              <v:shape id="等腰三角形 52" o:spid="_x0000_s1043" type="#_x0000_t5" style="position:absolute;left:13430;top:4857;width:2381;height:3620;visibility:visible;mso-wrap-style:square;v-text-anchor:middle" o:gfxdata="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" fillcolor="#ffc000" stroked="f" strokeweight="1pt"/>
+                              <v:shape id="等腰三角形 52" o:spid="_x0000_s1043" type="#_x0000_t5" style="position:absolute;left:13430;top:4857;width:2381;height:3620;visibility:visible;mso-wrap-style:square;v-text-anchor:middle" o:gfxdata="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" fillcolor="#ffc000" stroked="f" strokeweight="1pt"/>
                             </v:group>
                           </v:group>
-                          <v:group id="组合 59" o:spid="_x0000_s1044" style="position:absolute;left:7810;top:6619;width:5147;height:7620" coordsize="5146,7620" o:gfxdata="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">
-                            <v:shape id="直接箭头连接符 44" o:spid="_x0000_s1045" type="#_x0000_t32" style="position:absolute;left:1146;top:2520;width:4000;height:4572;flip:y;visibility:visible;mso-wrap-style:square" o:connectortype="straight" o:gfxdata="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" strokecolor="#5b9bd5 [3204]" strokeweight=".5pt">
+                          <v:group id="组合 59" o:spid="_x0000_s1044" style="position:absolute;left:7810;top:6619;width:5147;height:7620" coordsize="5146,7620" o:gfxdata="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">
+                            <v:shape id="直接箭头连接符 44" o:spid="_x0000_s1045" type="#_x0000_t32" style="position:absolute;left:1146;top:2520;width:4000;height:4572;flip:y;visibility:visible;mso-wrap-style:square" o:connectortype="straight" o:gfxdata="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" strokecolor="#5b9bd5 [3204]" strokeweight=".5pt">
                               <v:stroke endarrow="block" joinstyle="miter"/>
                             </v:shape>
-                            <v:shape id="文本框 54" o:spid="_x0000_s1046" type="#_x0000_t202" style="position:absolute;left:-1711;top:1711;width:7620;height:4197;rotation:-3183420fd;visibility:visible;mso-wrap-style:square;v-text-anchor:top" o:gfxdata="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" filled="f" stroked="f" strokeweight=".5pt">
+                            <v:shape id="文本框 54" o:spid="_x0000_s1046" type="#_x0000_t202" style="position:absolute;left:-1711;top:1711;width:7620;height:4197;rotation:-3183420fd;visibility:visible;mso-wrap-style:square;v-text-anchor:top" o:gfxdata="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" filled="f" stroked="f" strokeweight=".5pt">
                               <v:textbox>
                                 <w:txbxContent>
                                   <w:p>
@@ -1317,11 +1364,11 @@
                             </v:shape>
                           </v:group>
                         </v:group>
-                        <v:group id="组合 58" o:spid="_x0000_s1047" style="position:absolute;left:16049;top:8096;width:7620;height:5429" coordsize="7620,5429" o:gfxdata="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">
-                          <v:shape id="直接箭头连接符 41" o:spid="_x0000_s1048" type="#_x0000_t32" style="position:absolute;left:333;top:857;width:4667;height:4572;visibility:visible;mso-wrap-style:square" o:connectortype="straight" o:gfxdata="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" strokecolor="#5b9bd5 [3204]" strokeweight=".5pt">
+                        <v:group id="组合 58" o:spid="_x0000_s1047" style="position:absolute;left:16049;top:8096;width:7620;height:5429" coordsize="7620,5429" o:gfxdata="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">
+                          <v:shape id="直接箭头连接符 41" o:spid="_x0000_s1048" type="#_x0000_t32" style="position:absolute;left:333;top:857;width:4667;height:4572;visibility:visible;mso-wrap-style:square" o:connectortype="straight" o:gfxdata="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" strokecolor="#5b9bd5 [3204]" strokeweight=".5pt">
                             <v:stroke endarrow="block" joinstyle="miter"/>
                           </v:shape>
-                          <v:shape id="文本框 56" o:spid="_x0000_s1049" type="#_x0000_t202" style="position:absolute;width:7620;height:4197;rotation:2898768fd;visibility:visible;mso-wrap-style:square;v-text-anchor:top" o:gfxdata="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" filled="f" stroked="f" strokeweight=".5pt">
+                          <v:shape id="文本框 56" o:spid="_x0000_s1049" type="#_x0000_t202" style="position:absolute;width:7620;height:4197;rotation:2898768fd;visibility:visible;mso-wrap-style:square;v-text-anchor:top" o:gfxdata="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" filled="f" stroked="f" strokeweight=".5pt">
                             <v:textbox>
                               <w:txbxContent>
                                 <w:p>
@@ -1718,7 +1765,6 @@
             <w:rPr>
               <w:rFonts w:ascii="Cambria Math" w:hAnsi="Cambria Math"/>
             </w:rPr>
-            <w:lastRenderedPageBreak/>
             <m:t xml:space="preserve"> </m:t>
           </m:r>
           <m:r>
@@ -2062,7 +2108,7 @@
     </w:p>
     <w:p>
       <w:pPr>
-        <w:pStyle w:val="a5"/>
+        <w:pStyle w:val="a7"/>
         <w:numPr>
           <w:ilvl w:val="0"/>
           <w:numId w:val="2"/>
@@ -2110,7 +2156,7 @@
     </w:p>
     <w:p>
       <w:pPr>
-        <w:pStyle w:val="a5"/>
+        <w:pStyle w:val="a7"/>
         <w:numPr>
           <w:ilvl w:val="0"/>
           <w:numId w:val="2"/>
@@ -2137,6 +2183,7 @@
         <w:rPr>
           <w:noProof/>
         </w:rPr>
+        <w:lastRenderedPageBreak/>
         <w:drawing>
           <wp:inline distT="0" distB="0" distL="0" distR="0">
             <wp:extent cx="5274310" cy="3076575"/>
@@ -3102,7 +3149,6 @@
         <w:rPr>
           <w:rFonts w:hint="eastAsia"/>
         </w:rPr>
-        <w:lastRenderedPageBreak/>
         <w:t>其中，</w:t>
       </w:r>
       <m:oMath>
@@ -3377,6 +3423,7 @@
           <w:rFonts w:hint="eastAsia"/>
           <w:noProof/>
         </w:rPr>
+        <w:lastRenderedPageBreak/>
         <w:drawing>
           <wp:inline distT="0" distB="0" distL="0" distR="0" wp14:anchorId="5C4014B0" wp14:editId="21669468">
             <wp:extent cx="5274310" cy="3953374"/>
@@ -3429,19 +3476,32 @@
     </w:p>
     <w:p>
       <w:pPr>
-        <w:pStyle w:val="a7"/>
+        <w:pStyle w:val="a9"/>
       </w:pPr>
       <w:r>
         <w:t xml:space="preserve">Figure </w:t>
       </w:r>
-      <w:fldSimple w:instr=" SEQ Figure \* ARABIC ">
-        <w:r>
-          <w:rPr>
-            <w:noProof/>
-          </w:rPr>
-          <w:t>2</w:t>
-        </w:r>
-      </w:fldSimple>
+      <w:r>
+        <w:fldChar w:fldCharType="begin"/>
+      </w:r>
+      <w:r>
+        <w:instrText xml:space="preserve"> SEQ Figure \* ARABIC </w:instrText>
+      </w:r>
+      <w:r>
+        <w:fldChar w:fldCharType="separate"/>
+      </w:r>
+      <w:r>
+        <w:rPr>
+          <w:noProof/>
+        </w:rPr>
+        <w:t>2</w:t>
+      </w:r>
+      <w:r>
+        <w:rPr>
+          <w:noProof/>
+        </w:rPr>
+        <w:fldChar w:fldCharType="end"/>
+      </w:r>
       <w:r>
         <w:rPr>
           <w:noProof/>
@@ -3474,11 +3534,6 @@
       </w:r>
     </w:p>
     <w:p>
-      <w:pPr>
-        <w:rPr>
-          <w:rFonts w:hint="eastAsia"/>
-        </w:rPr>
-      </w:pPr>
       <w:r>
         <w:rPr>
           <w:rFonts w:hint="eastAsia"/>
@@ -3623,14 +3678,7 @@
         <w:rPr>
           <w:rFonts w:hint="eastAsia"/>
         </w:rPr>
-        <w:t>监听机的方法</w:t>
-      </w:r>
-      <w:r>
-        <w:rPr>
-          <w:rFonts w:hint="eastAsia"/>
-        </w:rPr>
-        <w:lastRenderedPageBreak/>
-        <w:t>消除）</w:t>
+        <w:t>监听机的方法消除）</w:t>
       </w:r>
       <w:r>
         <w:rPr>
@@ -3680,6 +3728,7 @@
         <w:rPr>
           <w:noProof/>
         </w:rPr>
+        <w:lastRenderedPageBreak/>
         <mc:AlternateContent>
           <mc:Choice Requires="wps">
             <w:drawing>
@@ -3720,7 +3769,7 @@
                         <w:txbxContent>
                           <w:p>
                             <w:pPr>
-                              <w:pStyle w:val="a7"/>
+                              <w:pStyle w:val="a9"/>
                               <w:ind w:firstLine="0"/>
                               <w:rPr>
                                 <w:noProof/>
@@ -3729,14 +3778,27 @@
                             <w:r>
                               <w:t xml:space="preserve">Figure </w:t>
                             </w:r>
-                            <w:fldSimple w:instr=" SEQ Figure \* ARABIC ">
-                              <w:r>
-                                <w:rPr>
-                                  <w:noProof/>
-                                </w:rPr>
-                                <w:t>3</w:t>
-                              </w:r>
-                            </w:fldSimple>
+                            <w:r>
+                              <w:fldChar w:fldCharType="begin"/>
+                            </w:r>
+                            <w:r>
+                              <w:instrText xml:space="preserve"> SEQ Figure \* ARABIC </w:instrText>
+                            </w:r>
+                            <w:r>
+                              <w:fldChar w:fldCharType="separate"/>
+                            </w:r>
+                            <w:r>
+                              <w:rPr>
+                                <w:noProof/>
+                              </w:rPr>
+                              <w:t>3</w:t>
+                            </w:r>
+                            <w:r>
+                              <w:rPr>
+                                <w:noProof/>
+                              </w:rPr>
+                              <w:fldChar w:fldCharType="end"/>
+                            </w:r>
                             <w:r>
                               <w:rPr>
                                 <w:rFonts w:hint="eastAsia"/>
@@ -3771,7 +3833,7 @@
                   <w:txbxContent>
                     <w:p>
                       <w:pPr>
-                        <w:pStyle w:val="a7"/>
+                        <w:pStyle w:val="a9"/>
                         <w:ind w:firstLine="0"/>
                         <w:rPr>
                           <w:noProof/>
@@ -3780,14 +3842,27 @@
                       <w:r>
                         <w:t xml:space="preserve">Figure </w:t>
                       </w:r>
-                      <w:fldSimple w:instr=" SEQ Figure \* ARABIC ">
-                        <w:r>
-                          <w:rPr>
-                            <w:noProof/>
-                          </w:rPr>
-                          <w:t>3</w:t>
-                        </w:r>
-                      </w:fldSimple>
+                      <w:r>
+                        <w:fldChar w:fldCharType="begin"/>
+                      </w:r>
+                      <w:r>
+                        <w:instrText xml:space="preserve"> SEQ Figure \* ARABIC </w:instrText>
+                      </w:r>
+                      <w:r>
+                        <w:fldChar w:fldCharType="separate"/>
+                      </w:r>
+                      <w:r>
+                        <w:rPr>
+                          <w:noProof/>
+                        </w:rPr>
+                        <w:t>3</w:t>
+                      </w:r>
+                      <w:r>
+                        <w:rPr>
+                          <w:noProof/>
+                        </w:rPr>
+                        <w:fldChar w:fldCharType="end"/>
+                      </w:r>
                       <w:r>
                         <w:rPr>
                           <w:rFonts w:hint="eastAsia"/>
@@ -3913,16 +3988,10 @@
         <w:t>的功能是可以互换的。如在时隙1中，A为接收机，则B、C、D为监听机；在时隙2中，B为接收机，A、C、D为监听机，以此类推。这样就可以完成对所有节点的通信。</w:t>
       </w:r>
     </w:p>
+    <w:p/>
     <w:p>
       <w:pPr>
-        <w:rPr>
-          <w:rFonts w:hint="eastAsia"/>
-        </w:rPr>
-      </w:pPr>
-    </w:p>
-    <w:p>
-      <w:pPr>
-        <w:pStyle w:val="a5"/>
+        <w:pStyle w:val="a7"/>
         <w:numPr>
           <w:ilvl w:val="0"/>
           <w:numId w:val="1"/>
@@ -3953,7 +4022,7 @@
     </w:p>
     <w:p>
       <w:pPr>
-        <w:pStyle w:val="a5"/>
+        <w:pStyle w:val="a7"/>
         <w:numPr>
           <w:ilvl w:val="0"/>
           <w:numId w:val="3"/>
@@ -3969,7 +4038,7 @@
     </w:p>
     <w:p>
       <w:pPr>
-        <w:pStyle w:val="a5"/>
+        <w:pStyle w:val="a7"/>
         <w:numPr>
           <w:ilvl w:val="0"/>
           <w:numId w:val="3"/>
@@ -3984,16 +4053,10 @@
       </w:r>
     </w:p>
     <w:p>
-      <w:pPr>
-        <w:rPr>
-          <w:rFonts w:hint="eastAsia"/>
-        </w:rPr>
-      </w:pPr>
-      <w:r>
-        <w:rPr>
-          <w:rFonts w:hint="eastAsia"/>
-        </w:rPr>
-        <w:lastRenderedPageBreak/>
+      <w:r>
+        <w:rPr>
+          <w:rFonts w:hint="eastAsia"/>
+        </w:rPr>
         <w:t>计算部分（1）实际为信道模型的建模。</w:t>
       </w:r>
       <w:r>
@@ -4078,10 +4141,7 @@
         <w:t>g</w:t>
       </w:r>
       <w:r>
-        <w:t>。</w:t>
-      </w:r>
-      <w:r>
-        <w:t>小尺度衰减</w:t>
+        <w:t>。小尺度衰减</w:t>
       </w:r>
       <w:r>
         <w:rPr>
@@ -4093,7 +4153,15 @@
         <w:t>随时间变化，</w:t>
       </w:r>
       <w:r>
-        <w:t>信号被划分成N个块，每个块都有不同的</w:t>
+        <w:t>信号被划分成N</w:t>
+      </w:r>
+      <w:proofErr w:type="gramStart"/>
+      <w:r>
+        <w:t>个</w:t>
+      </w:r>
+      <w:proofErr w:type="gramEnd"/>
+      <w:r>
+        <w:t>块，每个块都有不同的</w:t>
       </w:r>
       <w:r>
         <w:rPr>
@@ -4261,8 +4329,16 @@
         <w:rPr>
           <w:rFonts w:hint="eastAsia"/>
         </w:rPr>
-        <w:t>M个</w:t>
-      </w:r>
+        <w:t>M</w:t>
+      </w:r>
+      <w:proofErr w:type="gramStart"/>
+      <w:r>
+        <w:rPr>
+          <w:rFonts w:hint="eastAsia"/>
+        </w:rPr>
+        <w:t>个</w:t>
+      </w:r>
+      <w:proofErr w:type="gramEnd"/>
       <w:r>
         <w:rPr>
           <w:rFonts w:hint="eastAsia"/>
@@ -4310,13 +4386,7 @@
           <w:rPr>
             <w:rFonts w:ascii="Cambria Math" w:hAnsi="Cambria Math"/>
           </w:rPr>
-          <m:t>i</m:t>
-        </m:r>
-        <m:r>
-          <w:rPr>
-            <w:rFonts w:ascii="Cambria Math" w:hAnsi="Cambria Math"/>
-          </w:rPr>
-          <m:t>∈</m:t>
+          <m:t>i∈</m:t>
         </m:r>
         <m:d>
           <m:dPr>
@@ -4334,13 +4404,7 @@
               <w:rPr>
                 <w:rFonts w:ascii="Cambria Math" w:hAnsi="Cambria Math"/>
               </w:rPr>
-              <m:t>1,</m:t>
-            </m:r>
-            <m:r>
-              <w:rPr>
-                <w:rFonts w:ascii="Cambria Math" w:hAnsi="Cambria Math"/>
-              </w:rPr>
-              <m:t>M</m:t>
+              <m:t>1,M</m:t>
             </m:r>
           </m:e>
         </m:d>
@@ -4424,13 +4488,7 @@
                           <w:rPr>
                             <w:rFonts w:ascii="Cambria Math" w:hAnsi="Cambria Math"/>
                           </w:rPr>
-                          <m:t>i,</m:t>
-                        </m:r>
-                        <m:r>
-                          <w:rPr>
-                            <w:rFonts w:ascii="Cambria Math" w:hAnsi="Cambria Math"/>
-                          </w:rPr>
-                          <m:t>j</m:t>
+                          <m:t>i,j</m:t>
                         </m:r>
                       </m:e>
                     </m:d>
@@ -4587,8 +4645,6 @@
         </w:rPr>
         <w:t>.</w:t>
       </w:r>
-      <w:bookmarkStart w:id="0" w:name="_GoBack"/>
-      <w:bookmarkEnd w:id="0"/>
     </w:p>
     <w:p>
       <w:r>
@@ -4648,19 +4704,13 @@
             </m:e>
           </m:acc>
           <m:r>
-            <w:rPr>
-              <w:rFonts w:ascii="Cambria Math" w:hAnsi="Cambria Math"/>
-            </w:rPr>
-            <m:t>=</m:t>
-          </m:r>
-          <m:r>
             <m:rPr>
               <m:scr m:val="double-struck"/>
             </m:rPr>
             <w:rPr>
               <w:rFonts w:ascii="Cambria Math" w:hAnsi="Cambria Math"/>
             </w:rPr>
-            <m:t>E</m:t>
+            <m:t>=E</m:t>
           </m:r>
           <m:d>
             <m:dPr>
@@ -4885,6 +4935,9 @@
             </m:e>
           </m:d>
           <m:r>
+            <m:rPr>
+              <m:sty m:val="p"/>
+            </m:rPr>
             <w:rPr>
               <w:rFonts w:ascii="Cambria Math" w:hAnsi="Cambria Math"/>
             </w:rPr>
@@ -4991,19 +5044,13 @@
             </m:den>
           </m:f>
           <m:r>
-            <w:rPr>
-              <w:rFonts w:ascii="Cambria Math" w:hAnsi="Cambria Math"/>
-            </w:rPr>
-            <m:t>∙</m:t>
-          </m:r>
-          <m:r>
             <m:rPr>
               <m:scr m:val="double-struck"/>
             </m:rPr>
             <w:rPr>
               <w:rFonts w:ascii="Cambria Math" w:hAnsi="Cambria Math"/>
             </w:rPr>
-            <m:t>E</m:t>
+            <m:t>∙E</m:t>
           </m:r>
           <m:d>
             <m:dPr>
@@ -5098,19 +5145,13 @@
             </m:e>
           </m:d>
           <m:r>
-            <w:rPr>
-              <w:rFonts w:ascii="Cambria Math" w:hAnsi="Cambria Math"/>
-            </w:rPr>
-            <m:t>∙</m:t>
-          </m:r>
-          <m:r>
             <m:rPr>
               <m:scr m:val="double-struck"/>
             </m:rPr>
             <w:rPr>
               <w:rFonts w:ascii="Cambria Math" w:hAnsi="Cambria Math"/>
             </w:rPr>
-            <m:t>E</m:t>
+            <m:t>∙E</m:t>
           </m:r>
           <m:d>
             <m:dPr>
@@ -5185,6 +5226,9 @@
             </m:e>
           </m:d>
           <m:r>
+            <m:rPr>
+              <m:sty m:val="p"/>
+            </m:rPr>
             <w:rPr>
               <w:rFonts w:ascii="Cambria Math" w:hAnsi="Cambria Math"/>
             </w:rPr>
@@ -5594,6 +5638,9 @@
             </m:e>
           </m:d>
           <m:r>
+            <m:rPr>
+              <m:sty m:val="p"/>
+            </m:rPr>
             <w:rPr>
               <w:rFonts w:ascii="Cambria Math" w:hAnsi="Cambria Math"/>
             </w:rPr>
@@ -5882,6 +5929,9 @@
             </m:e>
           </m:d>
           <m:r>
+            <m:rPr>
+              <m:sty m:val="p"/>
+            </m:rPr>
             <w:rPr>
               <w:rFonts w:ascii="Cambria Math" w:hAnsi="Cambria Math"/>
             </w:rPr>
@@ -5993,7 +6043,6 @@
     <w:p>
       <w:pPr>
         <w:rPr>
-          <w:rFonts w:hint="eastAsia"/>
           <w:i/>
         </w:rPr>
       </w:pPr>
@@ -6022,7 +6071,21 @@
         <w:rPr>
           <w:rFonts w:hint="eastAsia"/>
         </w:rPr>
-        <w:t>放大G倍后再发射(</w:t>
+        <w:t>放大G</w:t>
+      </w:r>
+      <w:proofErr w:type="gramStart"/>
+      <w:r>
+        <w:rPr>
+          <w:rFonts w:hint="eastAsia"/>
+        </w:rPr>
+        <w:t>倍</w:t>
+      </w:r>
+      <w:proofErr w:type="gramEnd"/>
+      <w:r>
+        <w:rPr>
+          <w:rFonts w:hint="eastAsia"/>
+        </w:rPr>
+        <w:t>后再发射(</w:t>
       </w:r>
       <w:r>
         <w:t>x</w:t>
@@ -6628,7 +6691,6 @@
             <w:rPr>
               <w:rFonts w:ascii="Cambria Math" w:hAnsi="Cambria Math"/>
             </w:rPr>
-            <w:lastRenderedPageBreak/>
             <m:t>+G</m:t>
           </m:r>
           <m:sSub>
@@ -6883,12 +6945,6 @@
                     <w:rPr>
                       <w:rFonts w:ascii="Cambria Math" w:hAnsi="Cambria Math"/>
                     </w:rPr>
-                    <m:t/>
-                  </m:r>
-                  <m:r>
-                    <w:rPr>
-                      <w:rFonts w:ascii="Cambria Math" w:hAnsi="Cambria Math"/>
-                    </w:rPr>
                     <m:t>。</m:t>
                   </m:r>
                   <m:r>
@@ -7348,6 +7404,7 @@
         </w:rPr>
         <w:t>二元</w:t>
       </w:r>
+      <w:proofErr w:type="gramStart"/>
       <w:r>
         <w:rPr>
           <w:rFonts w:hint="eastAsia"/>
@@ -7364,7 +7421,14 @@
         <w:rPr>
           <w:rFonts w:hint="eastAsia"/>
         </w:rPr>
-        <w:t>最佳解的问题</w:t>
+        <w:t>最佳解</w:t>
+      </w:r>
+      <w:proofErr w:type="gramEnd"/>
+      <w:r>
+        <w:rPr>
+          <w:rFonts w:hint="eastAsia"/>
+        </w:rPr>
+        <w:t>的问题</w:t>
       </w:r>
       <w:r>
         <w:rPr>
@@ -9004,6 +9068,7 @@
         <w:rPr>
           <w:rFonts w:hint="eastAsia"/>
         </w:rPr>
+        <w:lastRenderedPageBreak/>
         <w:t>这种方法有固定的收敛速度</w:t>
       </w:r>
       <w:r>
@@ -9034,7 +9099,6 @@
         <w:rPr>
           <w:rFonts w:hint="eastAsia"/>
         </w:rPr>
-        <w:lastRenderedPageBreak/>
         <w:t>后来对这个算法进行了优化，调整了一些参数，最终把时间缩短在</w:t>
       </w:r>
       <w:r>
@@ -9129,7 +9193,21 @@
         <w:rPr>
           <w:rFonts w:hint="eastAsia"/>
         </w:rPr>
-        <w:t>最早先的版本：我们采用先随机找点，然后求偏导和此点的函数值算出下一个点的方法进行寻找。只要在任何一次迭代后发现点超出了地图边界，就重新生成一个随机点。</w:t>
+        <w:t>最早先的版本：我们采用先随机找点，然后</w:t>
+      </w:r>
+      <w:proofErr w:type="gramStart"/>
+      <w:r>
+        <w:rPr>
+          <w:rFonts w:hint="eastAsia"/>
+        </w:rPr>
+        <w:t>求偏导和</w:t>
+      </w:r>
+      <w:proofErr w:type="gramEnd"/>
+      <w:r>
+        <w:rPr>
+          <w:rFonts w:hint="eastAsia"/>
+        </w:rPr>
+        <w:t>此点的函数值算出下一个点的方法进行寻找。只要在任何一次迭代后发现点超出了地图边界，就重新生成一个随机点。</w:t>
       </w:r>
     </w:p>
     <w:p>
@@ -9593,7 +9671,6 @@
         <w:rPr>
           <w:rFonts w:hint="eastAsia"/>
         </w:rPr>
-        <w:lastRenderedPageBreak/>
         <w:t>比如，当转发机和发射机很近时，函数图像呈现下面的形式</w:t>
       </w:r>
     </w:p>
@@ -9701,6 +9778,7 @@
           <w:noProof/>
           <w:color w:val="5B9BD5" w:themeColor="accent1"/>
         </w:rPr>
+        <w:lastRenderedPageBreak/>
         <w:drawing>
           <wp:inline distT="0" distB="0" distL="0" distR="0">
             <wp:extent cx="5274310" cy="2643015"/>
@@ -9776,7 +9854,21 @@
         <w:rPr>
           <w:rFonts w:hint="eastAsia"/>
         </w:rPr>
-        <w:t>实际的解应该在左下角位置</w:t>
+        <w:t>实际的</w:t>
+      </w:r>
+      <w:proofErr w:type="gramStart"/>
+      <w:r>
+        <w:rPr>
+          <w:rFonts w:hint="eastAsia"/>
+        </w:rPr>
+        <w:t>解应该</w:t>
+      </w:r>
+      <w:proofErr w:type="gramEnd"/>
+      <w:r>
+        <w:rPr>
+          <w:rFonts w:hint="eastAsia"/>
+        </w:rPr>
+        <w:t>在左下角位置</w:t>
       </w:r>
       <w:r>
         <w:rPr>
@@ -9996,6 +10088,7 @@
         <w:rPr>
           <w:rFonts w:hint="eastAsia"/>
         </w:rPr>
+        <w:lastRenderedPageBreak/>
         <w:t>求导与撒网法混合：由下图可见，这种方法所花的时间平均约为0.03s，并且方差较大。这一点上和我们之前的推断是相吻合的。</w:t>
       </w:r>
     </w:p>
@@ -10008,7 +10101,6 @@
         <w:rPr>
           <w:noProof/>
         </w:rPr>
-        <w:lastRenderedPageBreak/>
         <w:drawing>
           <wp:inline distT="0" distB="0" distL="0" distR="0" wp14:anchorId="5870168D" wp14:editId="5F1DF47D">
             <wp:extent cx="4148919" cy="2864847"/>
@@ -10061,19 +10153,45 @@
     </w:p>
     <w:p>
       <w:pPr>
-        <w:ind w:left="420"/>
+        <w:jc w:val="left"/>
+      </w:pPr>
+      <w:r>
+        <w:rPr>
+          <w:rFonts w:hint="eastAsia"/>
+        </w:rPr>
+        <w:t>仿真过程中的参数选取：</w:t>
+      </w:r>
+    </w:p>
+    <w:p>
+      <w:pPr>
+        <w:jc w:val="left"/>
+      </w:pPr>
+      <w:r>
+        <w:rPr>
+          <w:rFonts w:hint="eastAsia"/>
+        </w:rPr>
+        <w:t>以下所有有关成功率与RMSE的图像都是建立在100米的正方形区域中，共100个监听机的情况下仿真得到的。随机产生瑞丽噪声的过程中，K，B均取为300。噪声的功率取为-144</w:t>
+      </w:r>
+    </w:p>
+    <w:p>
+      <w:pPr>
+        <w:jc w:val="left"/>
+      </w:pPr>
+      <w:r>
+        <w:rPr>
+          <w:rFonts w:hint="eastAsia"/>
+        </w:rPr>
+        <w:t>与</w:t>
+      </w:r>
+    </w:p>
+    <w:p>
+      <w:pPr>
         <w:jc w:val="left"/>
       </w:pPr>
     </w:p>
     <w:p>
       <w:pPr>
-        <w:ind w:left="420"/>
-        <w:jc w:val="left"/>
-      </w:pPr>
-    </w:p>
-    <w:p>
-      <w:pPr>
-        <w:pStyle w:val="a5"/>
+        <w:pStyle w:val="a7"/>
         <w:numPr>
           <w:ilvl w:val="0"/>
           <w:numId w:val="1"/>
@@ -10104,7 +10222,7 @@
     </w:p>
     <w:p>
       <w:pPr>
-        <w:pStyle w:val="a5"/>
+        <w:pStyle w:val="a7"/>
         <w:numPr>
           <w:ilvl w:val="0"/>
           <w:numId w:val="4"/>
@@ -10171,7 +10289,21 @@
         <w:rPr>
           <w:rFonts w:hint="eastAsia"/>
         </w:rPr>
-        <w:t>（设定为固定值是为了方便观察图像性质，后面有关成功率与定位误差的图会改为随机确定接收机与转发机位置）</w:t>
+        <w:t>（设定为固定值是为了方便观察图像性质，后面有关成功率与定位误差</w:t>
+      </w:r>
+      <w:proofErr w:type="gramStart"/>
+      <w:r>
+        <w:rPr>
+          <w:rFonts w:hint="eastAsia"/>
+        </w:rPr>
+        <w:t>的图会改为</w:t>
+      </w:r>
+      <w:proofErr w:type="gramEnd"/>
+      <w:r>
+        <w:rPr>
+          <w:rFonts w:hint="eastAsia"/>
+        </w:rPr>
+        <w:t>随机确定接收机与转发机位置）</w:t>
       </w:r>
       <w:r>
         <w:rPr>
@@ -10372,7 +10504,7 @@
     </w:p>
     <w:p>
       <w:pPr>
-        <w:pStyle w:val="a5"/>
+        <w:pStyle w:val="a7"/>
         <w:numPr>
           <w:ilvl w:val="0"/>
           <w:numId w:val="4"/>
@@ -10599,14 +10731,7 @@
         <w:rPr>
           <w:rFonts w:hint="eastAsia"/>
         </w:rPr>
-        <w:t>实际为加在正态分布前的系数，经验证，当取为0.1时，</w:t>
-      </w:r>
-      <w:r>
-        <w:rPr>
-          <w:rFonts w:hint="eastAsia"/>
-        </w:rPr>
-        <w:lastRenderedPageBreak/>
-        <w:t>生成的100000个随机数中不存在负数。同时相对应的，在最终的求解算法中加入了转发机延时这一部分，即公式变为：</w:t>
+        <w:t>实际为加在正态分布前的系数，经验证，当取为0.1时，生成的100000个随机数中不存在负数。同时相对应的，在最终的求解算法中加入了转发机延时这一部分，即公式变为：</w:t>
       </w:r>
     </w:p>
     <w:p>
@@ -11362,6 +11487,7 @@
           <w:i/>
           <w:noProof/>
         </w:rPr>
+        <w:lastRenderedPageBreak/>
         <w:drawing>
           <wp:inline distT="0" distB="0" distL="0" distR="0" wp14:anchorId="078562FE" wp14:editId="23335DC0">
             <wp:extent cx="5237683" cy="3928262"/>
@@ -11425,7 +11551,6 @@
         <w:rPr>
           <w:noProof/>
         </w:rPr>
-        <w:lastRenderedPageBreak/>
         <w:drawing>
           <wp:anchor distT="0" distB="0" distL="114300" distR="114300" simplePos="0" relativeHeight="251661312" behindDoc="0" locked="0" layoutInCell="1" allowOverlap="1" wp14:anchorId="04A0606D" wp14:editId="179FE8A0">
             <wp:simplePos x="1145512" y="5290457"/>
@@ -11492,6 +11617,7 @@
         <w:rPr>
           <w:rFonts w:hint="eastAsia"/>
         </w:rPr>
+        <w:lastRenderedPageBreak/>
         <w:t>由图可见，</w:t>
       </w:r>
       <w:r>
@@ -11512,7 +11638,7 @@
     </w:p>
     <w:p>
       <w:pPr>
-        <w:pStyle w:val="a5"/>
+        <w:pStyle w:val="a7"/>
         <w:numPr>
           <w:ilvl w:val="0"/>
           <w:numId w:val="4"/>
@@ -11561,7 +11687,6 @@
         <w:rPr>
           <w:noProof/>
         </w:rPr>
-        <w:lastRenderedPageBreak/>
         <w:drawing>
           <wp:inline distT="0" distB="0" distL="0" distR="0" wp14:anchorId="6CAC1059" wp14:editId="1FFC1873">
             <wp:extent cx="5259629" cy="3943387"/>
@@ -11625,6 +11750,7 @@
         <w:rPr>
           <w:noProof/>
         </w:rPr>
+        <w:lastRenderedPageBreak/>
         <w:drawing>
           <wp:inline distT="0" distB="0" distL="0" distR="0" wp14:anchorId="2542BFD5" wp14:editId="0CC60FDF">
             <wp:extent cx="4937760" cy="3696131"/>
@@ -11691,7 +11817,6 @@
         <w:rPr>
           <w:rFonts w:hint="eastAsia"/>
         </w:rPr>
-        <w:lastRenderedPageBreak/>
         <w:tab/>
         <w:t>由仿真结果（2）（3）可见，当在</w:t>
       </w:r>
@@ -11739,7 +11864,7 @@
     </w:p>
     <w:p>
       <w:pPr>
-        <w:pStyle w:val="a5"/>
+        <w:pStyle w:val="a7"/>
         <w:numPr>
           <w:ilvl w:val="0"/>
           <w:numId w:val="4"/>
@@ -11804,6 +11929,7 @@
         <w:rPr>
           <w:noProof/>
         </w:rPr>
+        <w:lastRenderedPageBreak/>
         <w:drawing>
           <wp:inline distT="0" distB="0" distL="0" distR="0" wp14:anchorId="255B880C" wp14:editId="437F0A61">
             <wp:extent cx="4981651" cy="3728986"/>
@@ -11875,7 +12001,6 @@
         <w:rPr>
           <w:noProof/>
         </w:rPr>
-        <w:lastRenderedPageBreak/>
         <w:drawing>
           <wp:inline distT="0" distB="0" distL="0" distR="0" wp14:anchorId="7BBDF2CB" wp14:editId="4118417E">
             <wp:extent cx="4930445" cy="3690656"/>
@@ -11953,6 +12078,7 @@
         <w:rPr>
           <w:rFonts w:hint="eastAsia"/>
         </w:rPr>
+        <w:lastRenderedPageBreak/>
         <w:t>注意：RMSE的图中，曲线的趋势（先小幅上升再下降）与预期不符，这一问题可能是由于随着Gain的减少，成功率越来越低，用于计算的样本</w:t>
       </w:r>
       <w:r>
@@ -11975,63 +12101,62 @@
       </w:r>
     </w:p>
     <w:p/>
-    <w:p/>
     <w:p>
-      <w:r>
-        <w:rPr>
-          <w:rFonts w:hint="eastAsia"/>
-        </w:rPr>
-        <w:t>未来的计划和已经遇到的问题：</w:t>
+      <w:pPr>
+        <w:ind w:firstLine="0"/>
+      </w:pPr>
+      <w:r>
+        <w:rPr>
+          <w:rFonts w:hint="eastAsia"/>
+        </w:rPr>
+        <w:t>参考文献：</w:t>
       </w:r>
     </w:p>
     <w:p>
       <w:pPr>
-        <w:pStyle w:val="a5"/>
+        <w:pStyle w:val="a7"/>
         <w:numPr>
           <w:ilvl w:val="0"/>
-          <w:numId w:val="5"/>
+          <w:numId w:val="4"/>
         </w:numPr>
         <w:ind w:firstLineChars="0"/>
       </w:pPr>
       <w:r>
-        <w:rPr>
-          <w:rFonts w:hint="eastAsia"/>
-        </w:rPr>
-        <w:t>加入多径干扰的仿真代码。目前我们仍然停留在读论文的阶段，现在的问题是大部分关于多径干扰的文章都是加入了滤波器和通行协议来分析多径干扰效应的。但是</w:t>
-      </w:r>
-      <w:r>
-        <w:rPr>
-          <w:rFonts w:hint="eastAsia"/>
-        </w:rPr>
-        <w:lastRenderedPageBreak/>
-        <w:t>在我们的模型里面完全没有加入有关滤波器的仿真。并且很多论文提出了更好的通信协议来减少多径效应带来的误差，这个在我们的模型里面也是不可取的。</w:t>
+        <w:t>Stephen Benson; Chien-in H. Chen; David M. Lin; Lihyeh L. Liou</w:t>
+      </w:r>
+      <w:r>
+        <w:t xml:space="preserve">, </w:t>
+      </w:r>
+      <w:r>
+        <w:t>IEEE Transactions on Aerospace and Electronic Systems</w:t>
+      </w:r>
+      <w:r>
+        <w:t xml:space="preserve">, </w:t>
+      </w:r>
+      <w:r>
+        <w:t>Year: 2016, Volume: 52, Issue: 3</w:t>
+      </w:r>
+      <w:r>
+        <w:t xml:space="preserve">, </w:t>
+      </w:r>
+      <w:r>
+        <w:t>Pages: 1146 - 1154, DOI: 10.1109/TAES.2016.140656</w:t>
+      </w:r>
+      <w:r>
+        <w:t xml:space="preserve">, </w:t>
+      </w:r>
+      <w:r>
+        <w:t>IEEE Journals &amp; Magazines</w:t>
+      </w:r>
+      <w:r>
+        <w:t>.</w:t>
       </w:r>
     </w:p>
     <w:p>
       <w:pPr>
-        <w:pStyle w:val="a5"/>
-        <w:ind w:left="780" w:firstLineChars="0" w:firstLine="0"/>
-      </w:pPr>
-    </w:p>
-    <w:p>
-      <w:pPr>
-        <w:pStyle w:val="a5"/>
-        <w:numPr>
-          <w:ilvl w:val="0"/>
-          <w:numId w:val="5"/>
-        </w:numPr>
-        <w:ind w:firstLineChars="0"/>
-      </w:pPr>
-      <w:r>
-        <w:rPr>
-          <w:rFonts w:hint="eastAsia"/>
-        </w:rPr>
-        <w:t>研究更多的关系，比如地图大小与转发机转发功率的关系（接着仿真结果4做）。这一点其实并没有修改核心的代码，所以要做的话，速度会非常快，但感觉实际意义不大。</w:t>
-      </w:r>
-    </w:p>
-    <w:p>
-      <w:pPr>
-        <w:ind w:left="420"/>
+        <w:rPr>
+          <w:rFonts w:hint="eastAsia"/>
+        </w:rPr>
       </w:pPr>
     </w:p>
     <w:sectPr>
@@ -12047,7 +12172,7 @@
 </file>
 
 <file path=word/endnotes.xml><?xml version="1.0" encoding="utf-8"?>
-<w:endnotes xmlns:wpc="http://schemas.microsoft.com/office/word/2010/wordprocessingCanvas" xmlns:mc="http://schemas.openxmlformats.org/markup-compatibility/2006" xmlns:o="urn:schemas-microsoft-com:office:office" xmlns:r="http://schemas.openxmlformats.org/officeDocument/2006/relationships" xmlns:m="http://schemas.openxmlformats.org/officeDocument/2006/math" xmlns:v="urn:schemas-microsoft-com:vml" xmlns:wp14="http://schemas.microsoft.com/office/word/2010/wordprocessingDrawing" xmlns:wp="http://schemas.openxmlformats.org/drawingml/2006/wordprocessingDrawing" xmlns:w10="urn:schemas-microsoft-com:office:word" xmlns:w="http://schemas.openxmlformats.org/wordprocessingml/2006/main" xmlns:w14="http://schemas.microsoft.com/office/word/2010/wordml" xmlns:w15="http://schemas.microsoft.com/office/word/2012/wordml" xmlns:wpg="http://schemas.microsoft.com/office/word/2010/wordprocessingGroup" xmlns:wpi="http://schemas.microsoft.com/office/word/2010/wordprocessingInk" xmlns:wne="http://schemas.microsoft.com/office/word/2006/wordml" xmlns:wps="http://schemas.microsoft.com/office/word/2010/wordprocessingShape" mc:Ignorable="w14 w15 wp14">
+<w:endnotes xmlns:wpc="http://schemas.microsoft.com/office/word/2010/wordprocessingCanvas" xmlns:cx="http://schemas.microsoft.com/office/drawing/2014/chartex" xmlns:cx1="http://schemas.microsoft.com/office/drawing/2015/9/8/chartex" xmlns:mc="http://schemas.openxmlformats.org/markup-compatibility/2006" xmlns:o="urn:schemas-microsoft-com:office:office" xmlns:r="http://schemas.openxmlformats.org/officeDocument/2006/relationships" xmlns:m="http://schemas.openxmlformats.org/officeDocument/2006/math" xmlns:v="urn:schemas-microsoft-com:vml" xmlns:wp14="http://schemas.microsoft.com/office/word/2010/wordprocessingDrawing" xmlns:wp="http://schemas.openxmlformats.org/drawingml/2006/wordprocessingDrawing" xmlns:w10="urn:schemas-microsoft-com:office:word" xmlns:w="http://schemas.openxmlformats.org/wordprocessingml/2006/main" xmlns:w14="http://schemas.microsoft.com/office/word/2010/wordml" xmlns:w15="http://schemas.microsoft.com/office/word/2012/wordml" xmlns:w16se="http://schemas.microsoft.com/office/word/2015/wordml/symex" xmlns:wpg="http://schemas.microsoft.com/office/word/2010/wordprocessingGroup" xmlns:wpi="http://schemas.microsoft.com/office/word/2010/wordprocessingInk" xmlns:wne="http://schemas.microsoft.com/office/word/2006/wordml" xmlns:wps="http://schemas.microsoft.com/office/word/2010/wordprocessingShape" mc:Ignorable="w14 w15 w16se wp14">
   <w:endnote w:type="separator" w:id="-1">
     <w:p>
       <w:r>
@@ -12066,7 +12191,7 @@
 </file>
 
 <file path=word/footnotes.xml><?xml version="1.0" encoding="utf-8"?>
-<w:footnotes xmlns:wpc="http://schemas.microsoft.com/office/word/2010/wordprocessingCanvas" xmlns:mc="http://schemas.openxmlformats.org/markup-compatibility/2006" xmlns:o="urn:schemas-microsoft-com:office:office" xmlns:r="http://schemas.openxmlformats.org/officeDocument/2006/relationships" xmlns:m="http://schemas.openxmlformats.org/officeDocument/2006/math" xmlns:v="urn:schemas-microsoft-com:vml" xmlns:wp14="http://schemas.microsoft.com/office/word/2010/wordprocessingDrawing" xmlns:wp="http://schemas.openxmlformats.org/drawingml/2006/wordprocessingDrawing" xmlns:w10="urn:schemas-microsoft-com:office:word" xmlns:w="http://schemas.openxmlformats.org/wordprocessingml/2006/main" xmlns:w14="http://schemas.microsoft.com/office/word/2010/wordml" xmlns:w15="http://schemas.microsoft.com/office/word/2012/wordml" xmlns:wpg="http://schemas.microsoft.com/office/word/2010/wordprocessingGroup" xmlns:wpi="http://schemas.microsoft.com/office/word/2010/wordprocessingInk" xmlns:wne="http://schemas.microsoft.com/office/word/2006/wordml" xmlns:wps="http://schemas.microsoft.com/office/word/2010/wordprocessingShape" mc:Ignorable="w14 w15 wp14">
+<w:footnotes xmlns:wpc="http://schemas.microsoft.com/office/word/2010/wordprocessingCanvas" xmlns:cx="http://schemas.microsoft.com/office/drawing/2014/chartex" xmlns:cx1="http://schemas.microsoft.com/office/drawing/2015/9/8/chartex" xmlns:mc="http://schemas.openxmlformats.org/markup-compatibility/2006" xmlns:o="urn:schemas-microsoft-com:office:office" xmlns:r="http://schemas.openxmlformats.org/officeDocument/2006/relationships" xmlns:m="http://schemas.openxmlformats.org/officeDocument/2006/math" xmlns:v="urn:schemas-microsoft-com:vml" xmlns:wp14="http://schemas.microsoft.com/office/word/2010/wordprocessingDrawing" xmlns:wp="http://schemas.openxmlformats.org/drawingml/2006/wordprocessingDrawing" xmlns:w10="urn:schemas-microsoft-com:office:word" xmlns:w="http://schemas.openxmlformats.org/wordprocessingml/2006/main" xmlns:w14="http://schemas.microsoft.com/office/word/2010/wordml" xmlns:w15="http://schemas.microsoft.com/office/word/2012/wordml" xmlns:w16se="http://schemas.microsoft.com/office/word/2015/wordml/symex" xmlns:wpg="http://schemas.microsoft.com/office/word/2010/wordprocessingGroup" xmlns:wpi="http://schemas.microsoft.com/office/word/2010/wordprocessingInk" xmlns:wne="http://schemas.microsoft.com/office/word/2006/wordml" xmlns:wps="http://schemas.microsoft.com/office/word/2010/wordprocessingShape" mc:Ignorable="w14 w15 w16se wp14">
   <w:footnote w:type="separator" w:id="-1">
     <w:p>
       <w:r>
@@ -12085,7 +12210,7 @@
 </file>
 
 <file path=word/header1.xml><?xml version="1.0" encoding="utf-8"?>
-<w:hdr xmlns:wpc="http://schemas.microsoft.com/office/word/2010/wordprocessingCanvas" xmlns:mc="http://schemas.openxmlformats.org/markup-compatibility/2006" xmlns:o="urn:schemas-microsoft-com:office:office" xmlns:r="http://schemas.openxmlformats.org/officeDocument/2006/relationships" xmlns:m="http://schemas.openxmlformats.org/officeDocument/2006/math" xmlns:v="urn:schemas-microsoft-com:vml" xmlns:wp14="http://schemas.microsoft.com/office/word/2010/wordprocessingDrawing" xmlns:wp="http://schemas.openxmlformats.org/drawingml/2006/wordprocessingDrawing" xmlns:w10="urn:schemas-microsoft-com:office:word" xmlns:w="http://schemas.openxmlformats.org/wordprocessingml/2006/main" xmlns:w14="http://schemas.microsoft.com/office/word/2010/wordml" xmlns:w15="http://schemas.microsoft.com/office/word/2012/wordml" xmlns:wpg="http://schemas.microsoft.com/office/word/2010/wordprocessingGroup" xmlns:wpi="http://schemas.microsoft.com/office/word/2010/wordprocessingInk" xmlns:wne="http://schemas.microsoft.com/office/word/2006/wordml" xmlns:wps="http://schemas.microsoft.com/office/word/2010/wordprocessingShape" mc:Ignorable="w14 w15 wp14">
+<w:hdr xmlns:wpc="http://schemas.microsoft.com/office/word/2010/wordprocessingCanvas" xmlns:cx="http://schemas.microsoft.com/office/drawing/2014/chartex" xmlns:cx1="http://schemas.microsoft.com/office/drawing/2015/9/8/chartex" xmlns:mc="http://schemas.openxmlformats.org/markup-compatibility/2006" xmlns:o="urn:schemas-microsoft-com:office:office" xmlns:r="http://schemas.openxmlformats.org/officeDocument/2006/relationships" xmlns:m="http://schemas.openxmlformats.org/officeDocument/2006/math" xmlns:v="urn:schemas-microsoft-com:vml" xmlns:wp14="http://schemas.microsoft.com/office/word/2010/wordprocessingDrawing" xmlns:wp="http://schemas.openxmlformats.org/drawingml/2006/wordprocessingDrawing" xmlns:w10="urn:schemas-microsoft-com:office:word" xmlns:w="http://schemas.openxmlformats.org/wordprocessingml/2006/main" xmlns:w14="http://schemas.microsoft.com/office/word/2010/wordml" xmlns:w15="http://schemas.microsoft.com/office/word/2012/wordml" xmlns:w16se="http://schemas.microsoft.com/office/word/2015/wordml/symex" xmlns:wpg="http://schemas.microsoft.com/office/word/2010/wordprocessingGroup" xmlns:wpi="http://schemas.microsoft.com/office/word/2010/wordprocessingInk" xmlns:wne="http://schemas.microsoft.com/office/word/2006/wordml" xmlns:wps="http://schemas.microsoft.com/office/word/2010/wordprocessingShape" mc:Ignorable="w14 w15 w16se wp14">
   <w:p>
     <w:pPr>
       <w:pStyle w:val="a3"/>
@@ -12098,7 +12223,7 @@
 </file>
 
 <file path=word/header2.xml><?xml version="1.0" encoding="utf-8"?>
-<w:hdr xmlns:wpc="http://schemas.microsoft.com/office/word/2010/wordprocessingCanvas" xmlns:mc="http://schemas.openxmlformats.org/markup-compatibility/2006" xmlns:o="urn:schemas-microsoft-com:office:office" xmlns:r="http://schemas.openxmlformats.org/officeDocument/2006/relationships" xmlns:m="http://schemas.openxmlformats.org/officeDocument/2006/math" xmlns:v="urn:schemas-microsoft-com:vml" xmlns:wp14="http://schemas.microsoft.com/office/word/2010/wordprocessingDrawing" xmlns:wp="http://schemas.openxmlformats.org/drawingml/2006/wordprocessingDrawing" xmlns:w10="urn:schemas-microsoft-com:office:word" xmlns:w="http://schemas.openxmlformats.org/wordprocessingml/2006/main" xmlns:w14="http://schemas.microsoft.com/office/word/2010/wordml" xmlns:w15="http://schemas.microsoft.com/office/word/2012/wordml" xmlns:wpg="http://schemas.microsoft.com/office/word/2010/wordprocessingGroup" xmlns:wpi="http://schemas.microsoft.com/office/word/2010/wordprocessingInk" xmlns:wne="http://schemas.microsoft.com/office/word/2006/wordml" xmlns:wps="http://schemas.microsoft.com/office/word/2010/wordprocessingShape" mc:Ignorable="w14 w15 wp14">
+<w:hdr xmlns:wpc="http://schemas.microsoft.com/office/word/2010/wordprocessingCanvas" xmlns:cx="http://schemas.microsoft.com/office/drawing/2014/chartex" xmlns:cx1="http://schemas.microsoft.com/office/drawing/2015/9/8/chartex" xmlns:mc="http://schemas.openxmlformats.org/markup-compatibility/2006" xmlns:o="urn:schemas-microsoft-com:office:office" xmlns:r="http://schemas.openxmlformats.org/officeDocument/2006/relationships" xmlns:m="http://schemas.openxmlformats.org/officeDocument/2006/math" xmlns:v="urn:schemas-microsoft-com:vml" xmlns:wp14="http://schemas.microsoft.com/office/word/2010/wordprocessingDrawing" xmlns:wp="http://schemas.openxmlformats.org/drawingml/2006/wordprocessingDrawing" xmlns:w10="urn:schemas-microsoft-com:office:word" xmlns:w="http://schemas.openxmlformats.org/wordprocessingml/2006/main" xmlns:w14="http://schemas.microsoft.com/office/word/2010/wordml" xmlns:w15="http://schemas.microsoft.com/office/word/2012/wordml" xmlns:w16se="http://schemas.microsoft.com/office/word/2015/wordml/symex" xmlns:wpg="http://schemas.microsoft.com/office/word/2010/wordprocessingGroup" xmlns:wpi="http://schemas.microsoft.com/office/word/2010/wordprocessingInk" xmlns:wne="http://schemas.microsoft.com/office/word/2006/wordml" xmlns:wps="http://schemas.microsoft.com/office/word/2010/wordprocessingShape" mc:Ignorable="w14 w15 w16se wp14">
   <w:p>
     <w:pPr>
       <w:pStyle w:val="a3"/>
@@ -12111,8 +12236,8 @@
 </file>
 
 <file path=word/numbering.xml><?xml version="1.0" encoding="utf-8"?>
-<w:numbering xmlns:wpc="http://schemas.microsoft.com/office/word/2010/wordprocessingCanvas" xmlns:mc="http://schemas.openxmlformats.org/markup-compatibility/2006" xmlns:o="urn:schemas-microsoft-com:office:office" xmlns:r="http://schemas.openxmlformats.org/officeDocument/2006/relationships" xmlns:m="http://schemas.openxmlformats.org/officeDocument/2006/math" xmlns:v="urn:schemas-microsoft-com:vml" xmlns:wp14="http://schemas.microsoft.com/office/word/2010/wordprocessingDrawing" xmlns:wp="http://schemas.openxmlformats.org/drawingml/2006/wordprocessingDrawing" xmlns:w10="urn:schemas-microsoft-com:office:word" xmlns:w="http://schemas.openxmlformats.org/wordprocessingml/2006/main" xmlns:w14="http://schemas.microsoft.com/office/word/2010/wordml" xmlns:w15="http://schemas.microsoft.com/office/word/2012/wordml" xmlns:wpg="http://schemas.microsoft.com/office/word/2010/wordprocessingGroup" xmlns:wpi="http://schemas.microsoft.com/office/word/2010/wordprocessingInk" xmlns:wne="http://schemas.microsoft.com/office/word/2006/wordml" xmlns:wps="http://schemas.microsoft.com/office/word/2010/wordprocessingShape" mc:Ignorable="w14 w15 wp14">
-  <w:abstractNum w:abstractNumId="0">
+<w:numbering xmlns:wpc="http://schemas.microsoft.com/office/word/2010/wordprocessingCanvas" xmlns:cx="http://schemas.microsoft.com/office/drawing/2014/chartex" xmlns:cx1="http://schemas.microsoft.com/office/drawing/2015/9/8/chartex" xmlns:mc="http://schemas.openxmlformats.org/markup-compatibility/2006" xmlns:o="urn:schemas-microsoft-com:office:office" xmlns:r="http://schemas.openxmlformats.org/officeDocument/2006/relationships" xmlns:m="http://schemas.openxmlformats.org/officeDocument/2006/math" xmlns:v="urn:schemas-microsoft-com:vml" xmlns:wp14="http://schemas.microsoft.com/office/word/2010/wordprocessingDrawing" xmlns:wp="http://schemas.openxmlformats.org/drawingml/2006/wordprocessingDrawing" xmlns:w10="urn:schemas-microsoft-com:office:word" xmlns:w="http://schemas.openxmlformats.org/wordprocessingml/2006/main" xmlns:w14="http://schemas.microsoft.com/office/word/2010/wordml" xmlns:w15="http://schemas.microsoft.com/office/word/2012/wordml" xmlns:w16se="http://schemas.microsoft.com/office/word/2015/wordml/symex" xmlns:wpg="http://schemas.microsoft.com/office/word/2010/wordprocessingGroup" xmlns:wpi="http://schemas.microsoft.com/office/word/2010/wordprocessingInk" xmlns:wne="http://schemas.microsoft.com/office/word/2006/wordml" xmlns:wps="http://schemas.microsoft.com/office/word/2010/wordprocessingShape" mc:Ignorable="w14 w15 w16se wp14">
+  <w:abstractNum w:abstractNumId="0" w15:restartNumberingAfterBreak="0">
     <w:nsid w:val="352B5EE9"/>
     <w:multiLevelType w:val="hybridMultilevel"/>
     <w:tmpl w:val="279CF774"/>
@@ -12201,10 +12326,10 @@
       </w:pPr>
     </w:lvl>
   </w:abstractNum>
-  <w:abstractNum w:abstractNumId="1">
+  <w:abstractNum w:abstractNumId="1" w15:restartNumberingAfterBreak="0">
     <w:nsid w:val="42600E96"/>
     <w:multiLevelType w:val="hybridMultilevel"/>
-    <w:tmpl w:val="A9EE80D2"/>
+    <w:tmpl w:val="5BC891BC"/>
     <w:lvl w:ilvl="0" w:tplc="04090001">
       <w:start w:val="1"/>
       <w:numFmt w:val="bullet"/>
@@ -12314,7 +12439,7 @@
       </w:rPr>
     </w:lvl>
   </w:abstractNum>
-  <w:abstractNum w:abstractNumId="2">
+  <w:abstractNum w:abstractNumId="2" w15:restartNumberingAfterBreak="0">
     <w:nsid w:val="4C29766A"/>
     <w:multiLevelType w:val="hybridMultilevel"/>
     <w:tmpl w:val="338C0474"/>
@@ -12403,7 +12528,7 @@
       </w:pPr>
     </w:lvl>
   </w:abstractNum>
-  <w:abstractNum w:abstractNumId="3">
+  <w:abstractNum w:abstractNumId="3" w15:restartNumberingAfterBreak="0">
     <w:nsid w:val="50AF03DE"/>
     <w:multiLevelType w:val="hybridMultilevel"/>
     <w:tmpl w:val="E6BA25EE"/>
@@ -12492,7 +12617,7 @@
       </w:pPr>
     </w:lvl>
   </w:abstractNum>
-  <w:abstractNum w:abstractNumId="4">
+  <w:abstractNum w:abstractNumId="4" w15:restartNumberingAfterBreak="0">
     <w:nsid w:val="7F3B5FE5"/>
     <w:multiLevelType w:val="hybridMultilevel"/>
     <w:tmpl w:val="49301AC6"/>
@@ -12600,7 +12725,7 @@
 </file>
 
 <file path=word/styles.xml><?xml version="1.0" encoding="utf-8"?>
-<w:styles xmlns:mc="http://schemas.openxmlformats.org/markup-compatibility/2006" xmlns:r="http://schemas.openxmlformats.org/officeDocument/2006/relationships" xmlns:w="http://schemas.openxmlformats.org/wordprocessingml/2006/main" xmlns:w14="http://schemas.microsoft.com/office/word/2010/wordml" xmlns:w15="http://schemas.microsoft.com/office/word/2012/wordml" mc:Ignorable="w14 w15">
+<w:styles xmlns:mc="http://schemas.openxmlformats.org/markup-compatibility/2006" xmlns:r="http://schemas.openxmlformats.org/officeDocument/2006/relationships" xmlns:w="http://schemas.openxmlformats.org/wordprocessingml/2006/main" xmlns:w14="http://schemas.microsoft.com/office/word/2010/wordml" xmlns:w15="http://schemas.microsoft.com/office/word/2012/wordml" xmlns:w16se="http://schemas.microsoft.com/office/word/2015/wordml/symex" mc:Ignorable="w14 w15 w16se">
   <w:docDefaults>
     <w:rPrDefault>
       <w:rPr>
@@ -13025,7 +13150,7 @@
   <w:style w:type="paragraph" w:styleId="a3">
     <w:name w:val="header"/>
     <w:basedOn w:val="a"/>
-    <w:link w:val="Char"/>
+    <w:link w:val="a4"/>
     <w:uiPriority w:val="99"/>
     <w:unhideWhenUsed/>
     <w:rsid w:val="0030696C"/>
@@ -13045,8 +13170,8 @@
       <w:szCs w:val="18"/>
     </w:rPr>
   </w:style>
-  <w:style w:type="character" w:customStyle="1" w:styleId="Char">
-    <w:name w:val="页眉 Char"/>
+  <w:style w:type="character" w:customStyle="1" w:styleId="a4">
+    <w:name w:val="页眉 字符"/>
     <w:basedOn w:val="a0"/>
     <w:link w:val="a3"/>
     <w:uiPriority w:val="99"/>
@@ -13056,10 +13181,10 @@
       <w:szCs w:val="18"/>
     </w:rPr>
   </w:style>
-  <w:style w:type="paragraph" w:styleId="a4">
+  <w:style w:type="paragraph" w:styleId="a5">
     <w:name w:val="footer"/>
     <w:basedOn w:val="a"/>
-    <w:link w:val="Char0"/>
+    <w:link w:val="a6"/>
     <w:uiPriority w:val="99"/>
     <w:unhideWhenUsed/>
     <w:rsid w:val="0030696C"/>
@@ -13076,10 +13201,10 @@
       <w:szCs w:val="18"/>
     </w:rPr>
   </w:style>
-  <w:style w:type="character" w:customStyle="1" w:styleId="Char0">
-    <w:name w:val="页脚 Char"/>
+  <w:style w:type="character" w:customStyle="1" w:styleId="a6">
+    <w:name w:val="页脚 字符"/>
     <w:basedOn w:val="a0"/>
-    <w:link w:val="a4"/>
+    <w:link w:val="a5"/>
     <w:uiPriority w:val="99"/>
     <w:rsid w:val="0030696C"/>
     <w:rPr>
@@ -13087,7 +13212,7 @@
       <w:szCs w:val="18"/>
     </w:rPr>
   </w:style>
-  <w:style w:type="paragraph" w:styleId="a5">
+  <w:style w:type="paragraph" w:styleId="a7">
     <w:name w:val="List Paragraph"/>
     <w:basedOn w:val="a"/>
     <w:uiPriority w:val="34"/>
@@ -13097,7 +13222,7 @@
       <w:ind w:firstLineChars="200" w:firstLine="200"/>
     </w:pPr>
   </w:style>
-  <w:style w:type="character" w:styleId="a6">
+  <w:style w:type="character" w:styleId="a8">
     <w:name w:val="Placeholder Text"/>
     <w:basedOn w:val="a0"/>
     <w:uiPriority w:val="99"/>
@@ -13107,7 +13232,7 @@
       <w:color w:val="808080"/>
     </w:rPr>
   </w:style>
-  <w:style w:type="paragraph" w:styleId="a7">
+  <w:style w:type="paragraph" w:styleId="a9">
     <w:name w:val="caption"/>
     <w:basedOn w:val="a"/>
     <w:next w:val="a"/>
@@ -14849,45 +14974,45 @@
     </dgm:pt>
   </dgm:ptLst>
   <dgm:cxnLst>
+    <dgm:cxn modelId="{74405AB1-AB6D-41DD-8206-A5F4D12CB93D}" srcId="{AFE78CFF-39E5-407D-8B20-6C5AE9769E0E}" destId="{DE6A1F76-E843-4CCB-A5D8-13223686B1C1}" srcOrd="3" destOrd="0" parTransId="{6C1E93E8-1034-4732-94EE-683D23A4D87E}" sibTransId="{7CA2CCF1-FF10-4449-9630-3EA44F1260B5}"/>
+    <dgm:cxn modelId="{2E7DE84F-A973-4918-806D-6F25AC97E581}" type="presOf" srcId="{DE6A1F76-E843-4CCB-A5D8-13223686B1C1}" destId="{A982E5BA-DD3B-4576-9041-99D0FB82C43A}" srcOrd="0" destOrd="0" presId="urn:microsoft.com/office/officeart/2005/8/layout/hierarchy6"/>
+    <dgm:cxn modelId="{F95C1C90-2105-4379-A56A-B3951CCBA9CD}" type="presOf" srcId="{E05A7F80-2338-4843-8C97-8FB8925A4039}" destId="{A681E63B-9E4F-45C7-A94E-C215B40C6E99}" srcOrd="0" destOrd="0" presId="urn:microsoft.com/office/officeart/2005/8/layout/hierarchy6"/>
+    <dgm:cxn modelId="{D67E151B-6140-4379-A68A-FE64809CDF03}" srcId="{A6F63428-9380-45DB-AC4D-E42D860F8B77}" destId="{9AB40049-1D5D-4F76-B90B-07E76CE44523}" srcOrd="0" destOrd="0" parTransId="{B9CFE483-4FFF-4F6C-9230-C35FD6FBDCA4}" sibTransId="{587C8475-BFED-4F45-A855-E7BE5A0A8C8F}"/>
+    <dgm:cxn modelId="{AF85647C-7945-4951-AE67-62A447A5E209}" srcId="{7C1924A7-41E1-46B5-B1CF-ABC7E8436927}" destId="{A6F63428-9380-45DB-AC4D-E42D860F8B77}" srcOrd="0" destOrd="0" parTransId="{36346226-364F-4E5F-A013-B358831218A6}" sibTransId="{B88AAF78-1378-4AE9-8F24-2DC625C07997}"/>
+    <dgm:cxn modelId="{A46CC019-E217-44B4-AD16-64034FBBEE9F}" type="presOf" srcId="{11E099CF-1B38-43EF-AF68-78921434D319}" destId="{936929D9-9A2F-4E8B-983A-AFF4FF474CD4}" srcOrd="0" destOrd="0" presId="urn:microsoft.com/office/officeart/2005/8/layout/hierarchy6"/>
+    <dgm:cxn modelId="{6E0D8669-EF79-4EEF-BEB0-11CCACCBFFF4}" type="presOf" srcId="{A6F63428-9380-45DB-AC4D-E42D860F8B77}" destId="{A862C604-8338-4AD8-98D2-076D222C082A}" srcOrd="0" destOrd="0" presId="urn:microsoft.com/office/officeart/2005/8/layout/hierarchy6"/>
+    <dgm:cxn modelId="{885BAA56-3ED6-4154-8A3F-14CFDB67195E}" srcId="{92FF6333-61D6-4CDF-8BED-2793F0AF1302}" destId="{7C1924A7-41E1-46B5-B1CF-ABC7E8436927}" srcOrd="0" destOrd="0" parTransId="{D4F5A45A-DAC4-4905-B07F-F6D3F3D3B5EA}" sibTransId="{9052EB84-6822-4A84-B4EC-5BA5D802E6ED}"/>
+    <dgm:cxn modelId="{2AF7451F-814E-4736-B782-FD079E693547}" type="presOf" srcId="{7AD1C490-4CFF-417B-8FFC-80FAE0467694}" destId="{D228DE74-FC65-4B87-863E-87B54D21F8C1}" srcOrd="0" destOrd="0" presId="urn:microsoft.com/office/officeart/2005/8/layout/hierarchy6"/>
+    <dgm:cxn modelId="{FC0C5007-2BB1-46C7-8B4A-D29010C3516F}" srcId="{7C1924A7-41E1-46B5-B1CF-ABC7E8436927}" destId="{7A0BC918-EEB4-4ADC-AF49-511C7395FF65}" srcOrd="1" destOrd="0" parTransId="{E05A7F80-2338-4843-8C97-8FB8925A4039}" sibTransId="{ED6EBCF7-32D4-45AD-A833-F6CE21B0F6AF}"/>
+    <dgm:cxn modelId="{48FEE6BC-53F5-4503-B5E7-EE27B7FBF14D}" type="presOf" srcId="{36346226-364F-4E5F-A013-B358831218A6}" destId="{C1D067E9-CFA8-4D6E-A07B-1CCAA6A16041}" srcOrd="0" destOrd="0" presId="urn:microsoft.com/office/officeart/2005/8/layout/hierarchy6"/>
+    <dgm:cxn modelId="{B5D2CFDE-F5DF-4F89-A076-574960BCC8E0}" srcId="{92FF6333-61D6-4CDF-8BED-2793F0AF1302}" destId="{196DC328-2587-4DF3-A28C-BA76DE85F934}" srcOrd="1" destOrd="0" parTransId="{B88D2BC5-33EE-4BD1-AC91-4A1C6B5431E0}" sibTransId="{37DD8A88-A6EB-4F5A-B0EA-E001E13A47D5}"/>
+    <dgm:cxn modelId="{ED6E17C5-81CC-46A4-B96A-9948F31BC8F0}" type="presOf" srcId="{BEC25C18-ED83-4EF1-9824-B6C7A9F7A6FC}" destId="{C84B98DF-0251-4212-9B7F-DCA286FD67F4}" srcOrd="0" destOrd="0" presId="urn:microsoft.com/office/officeart/2005/8/layout/hierarchy6"/>
     <dgm:cxn modelId="{D563470F-9C55-45C0-9972-741C8D39013B}" type="presOf" srcId="{7E2880B0-2A93-4128-B0B3-2793D087C8DC}" destId="{F4582EA2-FBB8-413A-B02C-B06B824DA583}" srcOrd="1" destOrd="0" presId="urn:microsoft.com/office/officeart/2005/8/layout/hierarchy6"/>
+    <dgm:cxn modelId="{7D77D949-16AE-46A4-970E-8D4F64D9C3B7}" srcId="{AFE78CFF-39E5-407D-8B20-6C5AE9769E0E}" destId="{92FF6333-61D6-4CDF-8BED-2793F0AF1302}" srcOrd="0" destOrd="0" parTransId="{F0BBB644-6913-44CB-9EEC-F627209AE638}" sibTransId="{EA5FE614-BE84-456A-A96D-47A80743FC4A}"/>
+    <dgm:cxn modelId="{7414303A-FA45-47F7-BF5C-BB4D9DC1DA68}" type="presOf" srcId="{D7A290A9-9989-4BF1-A08E-22C90B7E8776}" destId="{BE64D2DA-02C6-427E-A182-ED3C90DEA2AD}" srcOrd="0" destOrd="0" presId="urn:microsoft.com/office/officeart/2005/8/layout/hierarchy6"/>
+    <dgm:cxn modelId="{C980D5CC-1603-40CB-B96F-6D05C84EC872}" type="presOf" srcId="{B88D2BC5-33EE-4BD1-AC91-4A1C6B5431E0}" destId="{19B3DE09-7A0B-4576-8C38-D8207943F1C0}" srcOrd="0" destOrd="0" presId="urn:microsoft.com/office/officeart/2005/8/layout/hierarchy6"/>
+    <dgm:cxn modelId="{6258443A-C025-4A4E-A80E-1DBDD8B455D5}" srcId="{AFE78CFF-39E5-407D-8B20-6C5AE9769E0E}" destId="{BEC25C18-ED83-4EF1-9824-B6C7A9F7A6FC}" srcOrd="2" destOrd="0" parTransId="{BDDE01A1-FD52-4BC0-8830-E21B40F53C59}" sibTransId="{5B7E83B2-01D8-464C-89D9-2BEFC4D2D3B2}"/>
+    <dgm:cxn modelId="{C085611B-C0E8-4B73-A325-57FD636D848C}" type="presOf" srcId="{7E2880B0-2A93-4128-B0B3-2793D087C8DC}" destId="{0E2D661B-259B-4F3B-9DE5-F5CC50C63923}" srcOrd="0" destOrd="0" presId="urn:microsoft.com/office/officeart/2005/8/layout/hierarchy6"/>
+    <dgm:cxn modelId="{B59908D6-304F-4376-839D-681832525507}" type="presOf" srcId="{9AB40049-1D5D-4F76-B90B-07E76CE44523}" destId="{21ECD243-4A90-48DC-BA0D-1F2E6B2DB489}" srcOrd="0" destOrd="0" presId="urn:microsoft.com/office/officeart/2005/8/layout/hierarchy6"/>
+    <dgm:cxn modelId="{3E5BD87F-8E93-494C-8EB3-EA112445BAC4}" srcId="{AFE78CFF-39E5-407D-8B20-6C5AE9769E0E}" destId="{FF252BDE-57E9-4171-A0DC-B318908C710C}" srcOrd="4" destOrd="0" parTransId="{92BD526E-7DE8-4E9C-90FE-BCF511AE3D6D}" sibTransId="{EC5BA325-311C-4B54-9032-5EC11371188F}"/>
+    <dgm:cxn modelId="{A20FBB31-03ED-4CA1-AAF6-0ECBCBA9363D}" type="presOf" srcId="{FF252BDE-57E9-4171-A0DC-B318908C710C}" destId="{811A5B16-BB9B-4EEB-83E2-3625B276A139}" srcOrd="0" destOrd="0" presId="urn:microsoft.com/office/officeart/2005/8/layout/hierarchy6"/>
+    <dgm:cxn modelId="{1D0D413D-AE46-486C-99E1-9D8C34376A3F}" type="presOf" srcId="{D4F5A45A-DAC4-4905-B07F-F6D3F3D3B5EA}" destId="{54B7B562-4522-4123-9CC7-AFB5DDF099EC}" srcOrd="0" destOrd="0" presId="urn:microsoft.com/office/officeart/2005/8/layout/hierarchy6"/>
+    <dgm:cxn modelId="{06E58F7A-4982-4155-BFA2-CE48CC69C4A9}" type="presOf" srcId="{DEA2CE35-DDEA-42E2-86E0-8D30B1EF6F25}" destId="{F8CF9407-8AE9-4BB2-8B9F-4C64483E0CBD}" srcOrd="0" destOrd="0" presId="urn:microsoft.com/office/officeart/2005/8/layout/hierarchy6"/>
+    <dgm:cxn modelId="{5DC716B0-2796-4A73-88F9-85ED19BCD8E5}" type="presOf" srcId="{196DC328-2587-4DF3-A28C-BA76DE85F934}" destId="{BB14CCF5-CE08-4D54-AE40-6B2F244323C1}" srcOrd="0" destOrd="0" presId="urn:microsoft.com/office/officeart/2005/8/layout/hierarchy6"/>
+    <dgm:cxn modelId="{C5187FDC-EB62-4C5A-864C-5F4982BE938C}" type="presOf" srcId="{AFE78CFF-39E5-407D-8B20-6C5AE9769E0E}" destId="{F590B188-B554-47D0-8EC9-B10BD3B7A8C3}" srcOrd="0" destOrd="0" presId="urn:microsoft.com/office/officeart/2005/8/layout/hierarchy6"/>
+    <dgm:cxn modelId="{8A155FC5-04F8-4D95-8682-C9413C15DD25}" srcId="{196DC328-2587-4DF3-A28C-BA76DE85F934}" destId="{DD01ADAD-8293-477A-8FED-FF3BB7D33B8C}" srcOrd="0" destOrd="0" parTransId="{11E099CF-1B38-43EF-AF68-78921434D319}" sibTransId="{C458E66B-9FA3-43FA-8DDC-181035301BB0}"/>
+    <dgm:cxn modelId="{B0814C70-8820-461D-AA40-D2691FA9B5F7}" type="presOf" srcId="{BEC25C18-ED83-4EF1-9824-B6C7A9F7A6FC}" destId="{1C9D566A-57FE-4283-9166-9238B9B0519D}" srcOrd="1" destOrd="0" presId="urn:microsoft.com/office/officeart/2005/8/layout/hierarchy6"/>
+    <dgm:cxn modelId="{F5B095B1-6ACD-41CC-8D08-BB52B0E5CC7E}" type="presOf" srcId="{B9CFE483-4FFF-4F6C-9230-C35FD6FBDCA4}" destId="{D490DFAA-7B4F-4AA9-B885-0A45F2B53887}" srcOrd="0" destOrd="0" presId="urn:microsoft.com/office/officeart/2005/8/layout/hierarchy6"/>
+    <dgm:cxn modelId="{C7429795-5CC9-401E-A45D-DBB0EA36268B}" type="presOf" srcId="{DD01ADAD-8293-477A-8FED-FF3BB7D33B8C}" destId="{A468A072-183F-4607-B098-30B8D5FED87E}" srcOrd="0" destOrd="0" presId="urn:microsoft.com/office/officeart/2005/8/layout/hierarchy6"/>
+    <dgm:cxn modelId="{62987909-52A1-4ECA-8951-CA80F563ED18}" type="presOf" srcId="{7A0BC918-EEB4-4ADC-AF49-511C7395FF65}" destId="{ED1A0369-E383-4E96-A731-39509D18FAF6}" srcOrd="0" destOrd="0" presId="urn:microsoft.com/office/officeart/2005/8/layout/hierarchy6"/>
+    <dgm:cxn modelId="{83EBC08B-EADD-4E0B-80A6-7EF349400061}" srcId="{AFE78CFF-39E5-407D-8B20-6C5AE9769E0E}" destId="{7E2880B0-2A93-4128-B0B3-2793D087C8DC}" srcOrd="1" destOrd="0" parTransId="{4130582A-E70F-41F5-88B8-E5DC1EAB53F8}" sibTransId="{B84D5135-1931-4DCA-AD23-C3A4191632BA}"/>
     <dgm:cxn modelId="{C5DE0A16-0644-4F58-92A7-6EDEEA0D839F}" type="presOf" srcId="{DE6A1F76-E843-4CCB-A5D8-13223686B1C1}" destId="{69EBE483-10A3-404E-8BCB-F8015097DF54}" srcOrd="1" destOrd="0" presId="urn:microsoft.com/office/officeart/2005/8/layout/hierarchy6"/>
-    <dgm:cxn modelId="{6E0D8669-EF79-4EEF-BEB0-11CCACCBFFF4}" type="presOf" srcId="{A6F63428-9380-45DB-AC4D-E42D860F8B77}" destId="{A862C604-8338-4AD8-98D2-076D222C082A}" srcOrd="0" destOrd="0" presId="urn:microsoft.com/office/officeart/2005/8/layout/hierarchy6"/>
-    <dgm:cxn modelId="{C5187FDC-EB62-4C5A-864C-5F4982BE938C}" type="presOf" srcId="{AFE78CFF-39E5-407D-8B20-6C5AE9769E0E}" destId="{F590B188-B554-47D0-8EC9-B10BD3B7A8C3}" srcOrd="0" destOrd="0" presId="urn:microsoft.com/office/officeart/2005/8/layout/hierarchy6"/>
-    <dgm:cxn modelId="{D67E151B-6140-4379-A68A-FE64809CDF03}" srcId="{A6F63428-9380-45DB-AC4D-E42D860F8B77}" destId="{9AB40049-1D5D-4F76-B90B-07E76CE44523}" srcOrd="0" destOrd="0" parTransId="{B9CFE483-4FFF-4F6C-9230-C35FD6FBDCA4}" sibTransId="{587C8475-BFED-4F45-A855-E7BE5A0A8C8F}"/>
-    <dgm:cxn modelId="{B0814C70-8820-461D-AA40-D2691FA9B5F7}" type="presOf" srcId="{BEC25C18-ED83-4EF1-9824-B6C7A9F7A6FC}" destId="{1C9D566A-57FE-4283-9166-9238B9B0519D}" srcOrd="1" destOrd="0" presId="urn:microsoft.com/office/officeart/2005/8/layout/hierarchy6"/>
-    <dgm:cxn modelId="{1D0D413D-AE46-486C-99E1-9D8C34376A3F}" type="presOf" srcId="{D4F5A45A-DAC4-4905-B07F-F6D3F3D3B5EA}" destId="{54B7B562-4522-4123-9CC7-AFB5DDF099EC}" srcOrd="0" destOrd="0" presId="urn:microsoft.com/office/officeart/2005/8/layout/hierarchy6"/>
-    <dgm:cxn modelId="{6258443A-C025-4A4E-A80E-1DBDD8B455D5}" srcId="{AFE78CFF-39E5-407D-8B20-6C5AE9769E0E}" destId="{BEC25C18-ED83-4EF1-9824-B6C7A9F7A6FC}" srcOrd="2" destOrd="0" parTransId="{BDDE01A1-FD52-4BC0-8830-E21B40F53C59}" sibTransId="{5B7E83B2-01D8-464C-89D9-2BEFC4D2D3B2}"/>
-    <dgm:cxn modelId="{885BAA56-3ED6-4154-8A3F-14CFDB67195E}" srcId="{92FF6333-61D6-4CDF-8BED-2793F0AF1302}" destId="{7C1924A7-41E1-46B5-B1CF-ABC7E8436927}" srcOrd="0" destOrd="0" parTransId="{D4F5A45A-DAC4-4905-B07F-F6D3F3D3B5EA}" sibTransId="{9052EB84-6822-4A84-B4EC-5BA5D802E6ED}"/>
-    <dgm:cxn modelId="{A46CC019-E217-44B4-AD16-64034FBBEE9F}" type="presOf" srcId="{11E099CF-1B38-43EF-AF68-78921434D319}" destId="{936929D9-9A2F-4E8B-983A-AFF4FF474CD4}" srcOrd="0" destOrd="0" presId="urn:microsoft.com/office/officeart/2005/8/layout/hierarchy6"/>
-    <dgm:cxn modelId="{FC0C5007-2BB1-46C7-8B4A-D29010C3516F}" srcId="{7C1924A7-41E1-46B5-B1CF-ABC7E8436927}" destId="{7A0BC918-EEB4-4ADC-AF49-511C7395FF65}" srcOrd="1" destOrd="0" parTransId="{E05A7F80-2338-4843-8C97-8FB8925A4039}" sibTransId="{ED6EBCF7-32D4-45AD-A833-F6CE21B0F6AF}"/>
-    <dgm:cxn modelId="{7414303A-FA45-47F7-BF5C-BB4D9DC1DA68}" type="presOf" srcId="{D7A290A9-9989-4BF1-A08E-22C90B7E8776}" destId="{BE64D2DA-02C6-427E-A182-ED3C90DEA2AD}" srcOrd="0" destOrd="0" presId="urn:microsoft.com/office/officeart/2005/8/layout/hierarchy6"/>
-    <dgm:cxn modelId="{ED6E17C5-81CC-46A4-B96A-9948F31BC8F0}" type="presOf" srcId="{BEC25C18-ED83-4EF1-9824-B6C7A9F7A6FC}" destId="{C84B98DF-0251-4212-9B7F-DCA286FD67F4}" srcOrd="0" destOrd="0" presId="urn:microsoft.com/office/officeart/2005/8/layout/hierarchy6"/>
+    <dgm:cxn modelId="{117A32D7-CAD2-4E5F-88ED-617992CECBCC}" srcId="{DD01ADAD-8293-477A-8FED-FF3BB7D33B8C}" destId="{3C27CBA1-5B26-4B51-BDD6-A7D48CF3B4C0}" srcOrd="0" destOrd="0" parTransId="{DEA2CE35-DDEA-42E2-86E0-8D30B1EF6F25}" sibTransId="{6C88B6A1-8E0B-45B4-99C1-9726B9F56AA3}"/>
+    <dgm:cxn modelId="{6F221678-F653-4288-96EE-0308835E80AF}" type="presOf" srcId="{3C27CBA1-5B26-4B51-BDD6-A7D48CF3B4C0}" destId="{45E13A08-258E-41E2-BE97-8E126F99CCAB}" srcOrd="0" destOrd="0" presId="urn:microsoft.com/office/officeart/2005/8/layout/hierarchy6"/>
+    <dgm:cxn modelId="{E096D9A1-6F29-4972-BF05-F0A3BB869D9B}" srcId="{7A0BC918-EEB4-4ADC-AF49-511C7395FF65}" destId="{7AD1C490-4CFF-417B-8FFC-80FAE0467694}" srcOrd="0" destOrd="0" parTransId="{D7A290A9-9989-4BF1-A08E-22C90B7E8776}" sibTransId="{C03DED2A-31E5-4798-B71F-6171B28D1113}"/>
+    <dgm:cxn modelId="{2EE6F8E2-2E73-4F66-AD3D-3D8068B9483B}" type="presOf" srcId="{92FF6333-61D6-4CDF-8BED-2793F0AF1302}" destId="{57620844-BFA2-4692-A67B-244324174190}" srcOrd="0" destOrd="0" presId="urn:microsoft.com/office/officeart/2005/8/layout/hierarchy6"/>
     <dgm:cxn modelId="{578F14ED-7E50-4FBE-A7A2-FE04DAD97BD3}" type="presOf" srcId="{7C1924A7-41E1-46B5-B1CF-ABC7E8436927}" destId="{9DDA1352-3207-4E6B-8F81-EEF83F3E3E19}" srcOrd="0" destOrd="0" presId="urn:microsoft.com/office/officeart/2005/8/layout/hierarchy6"/>
-    <dgm:cxn modelId="{C085611B-C0E8-4B73-A325-57FD636D848C}" type="presOf" srcId="{7E2880B0-2A93-4128-B0B3-2793D087C8DC}" destId="{0E2D661B-259B-4F3B-9DE5-F5CC50C63923}" srcOrd="0" destOrd="0" presId="urn:microsoft.com/office/officeart/2005/8/layout/hierarchy6"/>
-    <dgm:cxn modelId="{5DC716B0-2796-4A73-88F9-85ED19BCD8E5}" type="presOf" srcId="{196DC328-2587-4DF3-A28C-BA76DE85F934}" destId="{BB14CCF5-CE08-4D54-AE40-6B2F244323C1}" srcOrd="0" destOrd="0" presId="urn:microsoft.com/office/officeart/2005/8/layout/hierarchy6"/>
-    <dgm:cxn modelId="{117A32D7-CAD2-4E5F-88ED-617992CECBCC}" srcId="{DD01ADAD-8293-477A-8FED-FF3BB7D33B8C}" destId="{3C27CBA1-5B26-4B51-BDD6-A7D48CF3B4C0}" srcOrd="0" destOrd="0" parTransId="{DEA2CE35-DDEA-42E2-86E0-8D30B1EF6F25}" sibTransId="{6C88B6A1-8E0B-45B4-99C1-9726B9F56AA3}"/>
-    <dgm:cxn modelId="{E096D9A1-6F29-4972-BF05-F0A3BB869D9B}" srcId="{7A0BC918-EEB4-4ADC-AF49-511C7395FF65}" destId="{7AD1C490-4CFF-417B-8FFC-80FAE0467694}" srcOrd="0" destOrd="0" parTransId="{D7A290A9-9989-4BF1-A08E-22C90B7E8776}" sibTransId="{C03DED2A-31E5-4798-B71F-6171B28D1113}"/>
-    <dgm:cxn modelId="{3E5BD87F-8E93-494C-8EB3-EA112445BAC4}" srcId="{AFE78CFF-39E5-407D-8B20-6C5AE9769E0E}" destId="{FF252BDE-57E9-4171-A0DC-B318908C710C}" srcOrd="4" destOrd="0" parTransId="{92BD526E-7DE8-4E9C-90FE-BCF511AE3D6D}" sibTransId="{EC5BA325-311C-4B54-9032-5EC11371188F}"/>
-    <dgm:cxn modelId="{2E7DE84F-A973-4918-806D-6F25AC97E581}" type="presOf" srcId="{DE6A1F76-E843-4CCB-A5D8-13223686B1C1}" destId="{A982E5BA-DD3B-4576-9041-99D0FB82C43A}" srcOrd="0" destOrd="0" presId="urn:microsoft.com/office/officeart/2005/8/layout/hierarchy6"/>
-    <dgm:cxn modelId="{AF85647C-7945-4951-AE67-62A447A5E209}" srcId="{7C1924A7-41E1-46B5-B1CF-ABC7E8436927}" destId="{A6F63428-9380-45DB-AC4D-E42D860F8B77}" srcOrd="0" destOrd="0" parTransId="{36346226-364F-4E5F-A013-B358831218A6}" sibTransId="{B88AAF78-1378-4AE9-8F24-2DC625C07997}"/>
-    <dgm:cxn modelId="{62987909-52A1-4ECA-8951-CA80F563ED18}" type="presOf" srcId="{7A0BC918-EEB4-4ADC-AF49-511C7395FF65}" destId="{ED1A0369-E383-4E96-A731-39509D18FAF6}" srcOrd="0" destOrd="0" presId="urn:microsoft.com/office/officeart/2005/8/layout/hierarchy6"/>
     <dgm:cxn modelId="{DB794C4B-3ED5-42F4-AE73-55B373A29B26}" type="presOf" srcId="{FF252BDE-57E9-4171-A0DC-B318908C710C}" destId="{C7F2C204-CD18-4B37-B05D-C3AAF259B7FD}" srcOrd="1" destOrd="0" presId="urn:microsoft.com/office/officeart/2005/8/layout/hierarchy6"/>
-    <dgm:cxn modelId="{8A155FC5-04F8-4D95-8682-C9413C15DD25}" srcId="{196DC328-2587-4DF3-A28C-BA76DE85F934}" destId="{DD01ADAD-8293-477A-8FED-FF3BB7D33B8C}" srcOrd="0" destOrd="0" parTransId="{11E099CF-1B38-43EF-AF68-78921434D319}" sibTransId="{C458E66B-9FA3-43FA-8DDC-181035301BB0}"/>
-    <dgm:cxn modelId="{C7429795-5CC9-401E-A45D-DBB0EA36268B}" type="presOf" srcId="{DD01ADAD-8293-477A-8FED-FF3BB7D33B8C}" destId="{A468A072-183F-4607-B098-30B8D5FED87E}" srcOrd="0" destOrd="0" presId="urn:microsoft.com/office/officeart/2005/8/layout/hierarchy6"/>
-    <dgm:cxn modelId="{06E58F7A-4982-4155-BFA2-CE48CC69C4A9}" type="presOf" srcId="{DEA2CE35-DDEA-42E2-86E0-8D30B1EF6F25}" destId="{F8CF9407-8AE9-4BB2-8B9F-4C64483E0CBD}" srcOrd="0" destOrd="0" presId="urn:microsoft.com/office/officeart/2005/8/layout/hierarchy6"/>
-    <dgm:cxn modelId="{48FEE6BC-53F5-4503-B5E7-EE27B7FBF14D}" type="presOf" srcId="{36346226-364F-4E5F-A013-B358831218A6}" destId="{C1D067E9-CFA8-4D6E-A07B-1CCAA6A16041}" srcOrd="0" destOrd="0" presId="urn:microsoft.com/office/officeart/2005/8/layout/hierarchy6"/>
-    <dgm:cxn modelId="{C980D5CC-1603-40CB-B96F-6D05C84EC872}" type="presOf" srcId="{B88D2BC5-33EE-4BD1-AC91-4A1C6B5431E0}" destId="{19B3DE09-7A0B-4576-8C38-D8207943F1C0}" srcOrd="0" destOrd="0" presId="urn:microsoft.com/office/officeart/2005/8/layout/hierarchy6"/>
-    <dgm:cxn modelId="{83EBC08B-EADD-4E0B-80A6-7EF349400061}" srcId="{AFE78CFF-39E5-407D-8B20-6C5AE9769E0E}" destId="{7E2880B0-2A93-4128-B0B3-2793D087C8DC}" srcOrd="1" destOrd="0" parTransId="{4130582A-E70F-41F5-88B8-E5DC1EAB53F8}" sibTransId="{B84D5135-1931-4DCA-AD23-C3A4191632BA}"/>
-    <dgm:cxn modelId="{B59908D6-304F-4376-839D-681832525507}" type="presOf" srcId="{9AB40049-1D5D-4F76-B90B-07E76CE44523}" destId="{21ECD243-4A90-48DC-BA0D-1F2E6B2DB489}" srcOrd="0" destOrd="0" presId="urn:microsoft.com/office/officeart/2005/8/layout/hierarchy6"/>
-    <dgm:cxn modelId="{7D77D949-16AE-46A4-970E-8D4F64D9C3B7}" srcId="{AFE78CFF-39E5-407D-8B20-6C5AE9769E0E}" destId="{92FF6333-61D6-4CDF-8BED-2793F0AF1302}" srcOrd="0" destOrd="0" parTransId="{F0BBB644-6913-44CB-9EEC-F627209AE638}" sibTransId="{EA5FE614-BE84-456A-A96D-47A80743FC4A}"/>
-    <dgm:cxn modelId="{F5B095B1-6ACD-41CC-8D08-BB52B0E5CC7E}" type="presOf" srcId="{B9CFE483-4FFF-4F6C-9230-C35FD6FBDCA4}" destId="{D490DFAA-7B4F-4AA9-B885-0A45F2B53887}" srcOrd="0" destOrd="0" presId="urn:microsoft.com/office/officeart/2005/8/layout/hierarchy6"/>
-    <dgm:cxn modelId="{A20FBB31-03ED-4CA1-AAF6-0ECBCBA9363D}" type="presOf" srcId="{FF252BDE-57E9-4171-A0DC-B318908C710C}" destId="{811A5B16-BB9B-4EEB-83E2-3625B276A139}" srcOrd="0" destOrd="0" presId="urn:microsoft.com/office/officeart/2005/8/layout/hierarchy6"/>
-    <dgm:cxn modelId="{2AF7451F-814E-4736-B782-FD079E693547}" type="presOf" srcId="{7AD1C490-4CFF-417B-8FFC-80FAE0467694}" destId="{D228DE74-FC65-4B87-863E-87B54D21F8C1}" srcOrd="0" destOrd="0" presId="urn:microsoft.com/office/officeart/2005/8/layout/hierarchy6"/>
-    <dgm:cxn modelId="{B5D2CFDE-F5DF-4F89-A076-574960BCC8E0}" srcId="{92FF6333-61D6-4CDF-8BED-2793F0AF1302}" destId="{196DC328-2587-4DF3-A28C-BA76DE85F934}" srcOrd="1" destOrd="0" parTransId="{B88D2BC5-33EE-4BD1-AC91-4A1C6B5431E0}" sibTransId="{37DD8A88-A6EB-4F5A-B0EA-E001E13A47D5}"/>
-    <dgm:cxn modelId="{6F221678-F653-4288-96EE-0308835E80AF}" type="presOf" srcId="{3C27CBA1-5B26-4B51-BDD6-A7D48CF3B4C0}" destId="{45E13A08-258E-41E2-BE97-8E126F99CCAB}" srcOrd="0" destOrd="0" presId="urn:microsoft.com/office/officeart/2005/8/layout/hierarchy6"/>
-    <dgm:cxn modelId="{74405AB1-AB6D-41DD-8206-A5F4D12CB93D}" srcId="{AFE78CFF-39E5-407D-8B20-6C5AE9769E0E}" destId="{DE6A1F76-E843-4CCB-A5D8-13223686B1C1}" srcOrd="3" destOrd="0" parTransId="{6C1E93E8-1034-4732-94EE-683D23A4D87E}" sibTransId="{7CA2CCF1-FF10-4449-9630-3EA44F1260B5}"/>
-    <dgm:cxn modelId="{F95C1C90-2105-4379-A56A-B3951CCBA9CD}" type="presOf" srcId="{E05A7F80-2338-4843-8C97-8FB8925A4039}" destId="{A681E63B-9E4F-45C7-A94E-C215B40C6E99}" srcOrd="0" destOrd="0" presId="urn:microsoft.com/office/officeart/2005/8/layout/hierarchy6"/>
-    <dgm:cxn modelId="{2EE6F8E2-2E73-4F66-AD3D-3D8068B9483B}" type="presOf" srcId="{92FF6333-61D6-4CDF-8BED-2793F0AF1302}" destId="{57620844-BFA2-4692-A67B-244324174190}" srcOrd="0" destOrd="0" presId="urn:microsoft.com/office/officeart/2005/8/layout/hierarchy6"/>
     <dgm:cxn modelId="{C2916689-3811-4E13-AE26-A38EB8E280ED}" type="presParOf" srcId="{F590B188-B554-47D0-8EC9-B10BD3B7A8C3}" destId="{D7B24518-88A5-4C23-B564-6FAE76A2C19D}" srcOrd="0" destOrd="0" presId="urn:microsoft.com/office/officeart/2005/8/layout/hierarchy6"/>
     <dgm:cxn modelId="{FEBAF940-DDA7-40D3-A774-9457334B042C}" type="presParOf" srcId="{D7B24518-88A5-4C23-B564-6FAE76A2C19D}" destId="{BEC150D5-ECAC-436D-A30C-F76DE644174C}" srcOrd="0" destOrd="0" presId="urn:microsoft.com/office/officeart/2005/8/layout/hierarchy6"/>
     <dgm:cxn modelId="{7E8F713B-097F-4B41-9CFF-3F5115A55502}" type="presParOf" srcId="{D7B24518-88A5-4C23-B564-6FAE76A2C19D}" destId="{89A3B379-819C-4923-AADF-F35C706A995C}" srcOrd="1" destOrd="0" presId="urn:microsoft.com/office/officeart/2005/8/layout/hierarchy6"/>
@@ -15006,12 +15131,12 @@
         <a:fontRef idx="minor"/>
       </dsp:style>
       <dsp:txBody>
-        <a:bodyPr spcFirstLastPara="0" vert="horz" wrap="square" lIns="85344" tIns="85344" rIns="85344" bIns="85344" numCol="1" spcCol="1270" anchor="ctr" anchorCtr="0">
+        <a:bodyPr spcFirstLastPara="0" vert="horz" wrap="square" lIns="99568" tIns="99568" rIns="99568" bIns="99568" numCol="1" spcCol="1270" anchor="ctr" anchorCtr="0">
           <a:noAutofit/>
         </a:bodyPr>
         <a:lstStyle/>
         <a:p>
-          <a:pPr lvl="0" algn="ctr" defTabSz="533400">
+          <a:pPr lvl="0" algn="ctr" defTabSz="622300">
             <a:lnSpc>
               <a:spcPct val="90000"/>
             </a:lnSpc>
@@ -15023,11 +15148,11 @@
             </a:spcAft>
           </a:pPr>
           <a:r>
-            <a:rPr lang="en-US" altLang="zh-CN" sz="1200" kern="1200"/>
+            <a:rPr lang="en-US" altLang="zh-CN" sz="1400" kern="1200"/>
             <a:t>4. </a:t>
           </a:r>
           <a:r>
-            <a:rPr lang="zh-CN" altLang="en-US" sz="1200" kern="1200"/>
+            <a:rPr lang="zh-CN" altLang="en-US" sz="1400" kern="1200"/>
             <a:t>结果</a:t>
           </a:r>
         </a:p>
@@ -15079,12 +15204,12 @@
         <a:fontRef idx="minor"/>
       </dsp:style>
       <dsp:txBody>
-        <a:bodyPr spcFirstLastPara="0" vert="horz" wrap="square" lIns="85344" tIns="85344" rIns="85344" bIns="85344" numCol="1" spcCol="1270" anchor="ctr" anchorCtr="0">
+        <a:bodyPr spcFirstLastPara="0" vert="horz" wrap="square" lIns="99568" tIns="99568" rIns="99568" bIns="99568" numCol="1" spcCol="1270" anchor="ctr" anchorCtr="0">
           <a:noAutofit/>
         </a:bodyPr>
         <a:lstStyle/>
         <a:p>
-          <a:pPr lvl="0" algn="ctr" defTabSz="533400">
+          <a:pPr lvl="0" algn="ctr" defTabSz="622300">
             <a:lnSpc>
               <a:spcPct val="90000"/>
             </a:lnSpc>
@@ -15096,11 +15221,11 @@
             </a:spcAft>
           </a:pPr>
           <a:r>
-            <a:rPr lang="en-US" altLang="zh-CN" sz="1200" kern="1200"/>
+            <a:rPr lang="en-US" altLang="zh-CN" sz="1400" kern="1200"/>
             <a:t>3. </a:t>
           </a:r>
           <a:r>
-            <a:rPr lang="zh-CN" altLang="en-US" sz="1200" kern="1200"/>
+            <a:rPr lang="zh-CN" altLang="en-US" sz="1400" kern="1200"/>
             <a:t>转发信号强于直发信号？</a:t>
           </a:r>
         </a:p>
@@ -15152,12 +15277,12 @@
         <a:fontRef idx="minor"/>
       </dsp:style>
       <dsp:txBody>
-        <a:bodyPr spcFirstLastPara="0" vert="horz" wrap="square" lIns="85344" tIns="85344" rIns="85344" bIns="85344" numCol="1" spcCol="1270" anchor="ctr" anchorCtr="0">
+        <a:bodyPr spcFirstLastPara="0" vert="horz" wrap="square" lIns="99568" tIns="99568" rIns="99568" bIns="99568" numCol="1" spcCol="1270" anchor="ctr" anchorCtr="0">
           <a:noAutofit/>
         </a:bodyPr>
         <a:lstStyle/>
         <a:p>
-          <a:pPr lvl="0" algn="ctr" defTabSz="533400">
+          <a:pPr lvl="0" algn="ctr" defTabSz="622300">
             <a:lnSpc>
               <a:spcPct val="90000"/>
             </a:lnSpc>
@@ -15169,23 +15294,23 @@
             </a:spcAft>
           </a:pPr>
           <a:r>
-            <a:rPr lang="en-US" altLang="zh-CN" sz="1200" i="0" kern="1200"/>
+            <a:rPr lang="en-US" altLang="zh-CN" sz="1400" i="0" kern="1200"/>
             <a:t>2. </a:t>
           </a:r>
           <a:r>
-            <a:rPr lang="zh-CN" sz="1200" i="1" kern="1200"/>
+            <a:rPr lang="zh-CN" sz="1400" i="1" kern="1200"/>
             <a:t>Δ</a:t>
           </a:r>
           <a:r>
-            <a:rPr lang="en-US" sz="1200" i="1" kern="1200"/>
+            <a:rPr lang="en-US" sz="1400" i="1" kern="1200"/>
             <a:t>t</a:t>
           </a:r>
           <a:r>
-            <a:rPr lang="zh-CN" sz="1200" kern="1200"/>
+            <a:rPr lang="zh-CN" sz="1400" kern="1200"/>
             <a:t>大于接收机的分辨阈值</a:t>
           </a:r>
           <a:r>
-            <a:rPr lang="zh-CN" altLang="en-US" sz="1200" kern="1200"/>
+            <a:rPr lang="zh-CN" altLang="en-US" sz="1400" kern="1200"/>
             <a:t>？</a:t>
           </a:r>
         </a:p>
@@ -15237,12 +15362,12 @@
         <a:fontRef idx="minor"/>
       </dsp:style>
       <dsp:txBody>
-        <a:bodyPr spcFirstLastPara="0" vert="horz" wrap="square" lIns="85344" tIns="85344" rIns="85344" bIns="85344" numCol="1" spcCol="1270" anchor="ctr" anchorCtr="0">
+        <a:bodyPr spcFirstLastPara="0" vert="horz" wrap="square" lIns="99568" tIns="99568" rIns="99568" bIns="99568" numCol="1" spcCol="1270" anchor="ctr" anchorCtr="0">
           <a:noAutofit/>
         </a:bodyPr>
         <a:lstStyle/>
         <a:p>
-          <a:pPr lvl="0" algn="ctr" defTabSz="533400">
+          <a:pPr lvl="0" algn="ctr" defTabSz="622300">
             <a:lnSpc>
               <a:spcPct val="90000"/>
             </a:lnSpc>
@@ -15254,14 +15379,14 @@
             </a:spcAft>
           </a:pPr>
           <a:r>
-            <a:rPr lang="en-US" altLang="zh-CN" sz="1200" kern="1200"/>
+            <a:rPr lang="en-US" altLang="zh-CN" sz="1400" kern="1200"/>
             <a:t>1. </a:t>
           </a:r>
           <a:r>
-            <a:rPr lang="zh-CN" sz="1200" kern="1200"/>
+            <a:rPr lang="zh-CN" sz="1400" kern="1200"/>
             <a:t>接收机接收到两个信号</a:t>
           </a:r>
-          <a:endParaRPr lang="zh-CN" altLang="en-US" sz="1200" kern="1200"/>
+          <a:endParaRPr lang="zh-CN" altLang="en-US" sz="1400" kern="1200"/>
         </a:p>
       </dsp:txBody>
       <dsp:txXfrm>
@@ -18292,7 +18417,7 @@
 </file>
 
 <file path=customXml/itemProps1.xml><?xml version="1.0" encoding="utf-8"?>
-<ds:datastoreItem xmlns:ds="http://schemas.openxmlformats.org/officeDocument/2006/customXml" ds:itemID="{C85EB2D8-B27E-4B1B-B5EC-C5A006FBA265}">
+<ds:datastoreItem xmlns:ds="http://schemas.openxmlformats.org/officeDocument/2006/customXml" ds:itemID="{D3D15CE0-9BD6-4505-9495-AC41AFA975B1}">
   <ds:schemaRefs>
     <ds:schemaRef ds:uri="http://schemas.openxmlformats.org/officeDocument/2006/bibliography"/>
   </ds:schemaRefs>

</xml_diff>

<commit_message>
back to Liao's lastest work
</commit_message>
<xml_diff>
--- a/Report/田涌町、王秋伊、廖景依的技术报告.docx
+++ b/Report/田涌町、王秋伊、廖景依的技术报告.docx
@@ -1,27 +1,10 @@
 
 <file path=word/document.xml><?xml version="1.0" encoding="utf-8"?>
-<w:document xmlns:wpc="http://schemas.microsoft.com/office/word/2010/wordprocessingCanvas" xmlns:cx="http://schemas.microsoft.com/office/drawing/2014/chartex" xmlns:cx1="http://schemas.microsoft.com/office/drawing/2015/9/8/chartex" xmlns:mc="http://schemas.openxmlformats.org/markup-compatibility/2006" xmlns:o="urn:schemas-microsoft-com:office:office" xmlns:r="http://schemas.openxmlformats.org/officeDocument/2006/relationships" xmlns:m="http://schemas.openxmlformats.org/officeDocument/2006/math" xmlns:v="urn:schemas-microsoft-com:vml" xmlns:wp14="http://schemas.microsoft.com/office/word/2010/wordprocessingDrawing" xmlns:wp="http://schemas.openxmlformats.org/drawingml/2006/wordprocessingDrawing" xmlns:w10="urn:schemas-microsoft-com:office:word" xmlns:w="http://schemas.openxmlformats.org/wordprocessingml/2006/main" xmlns:w14="http://schemas.microsoft.com/office/word/2010/wordml" xmlns:w15="http://schemas.microsoft.com/office/word/2012/wordml" xmlns:w16se="http://schemas.microsoft.com/office/word/2015/wordml/symex" xmlns:wpg="http://schemas.microsoft.com/office/word/2010/wordprocessingGroup" xmlns:wpi="http://schemas.microsoft.com/office/word/2010/wordprocessingInk" xmlns:wne="http://schemas.microsoft.com/office/word/2006/wordml" xmlns:wps="http://schemas.microsoft.com/office/word/2010/wordprocessingShape" mc:Ignorable="w14 w15 w16se wp14">
+<w:document xmlns:wpc="http://schemas.microsoft.com/office/word/2010/wordprocessingCanvas" xmlns:mc="http://schemas.openxmlformats.org/markup-compatibility/2006" xmlns:o="urn:schemas-microsoft-com:office:office" xmlns:r="http://schemas.openxmlformats.org/officeDocument/2006/relationships" xmlns:m="http://schemas.openxmlformats.org/officeDocument/2006/math" xmlns:v="urn:schemas-microsoft-com:vml" xmlns:wp14="http://schemas.microsoft.com/office/word/2010/wordprocessingDrawing" xmlns:wp="http://schemas.openxmlformats.org/drawingml/2006/wordprocessingDrawing" xmlns:w10="urn:schemas-microsoft-com:office:word" xmlns:w="http://schemas.openxmlformats.org/wordprocessingml/2006/main" xmlns:w14="http://schemas.microsoft.com/office/word/2010/wordml" xmlns:w15="http://schemas.microsoft.com/office/word/2012/wordml" xmlns:wpg="http://schemas.microsoft.com/office/word/2010/wordprocessingGroup" xmlns:wpi="http://schemas.microsoft.com/office/word/2010/wordprocessingInk" xmlns:wne="http://schemas.microsoft.com/office/word/2006/wordml" xmlns:wps="http://schemas.microsoft.com/office/word/2010/wordprocessingShape" mc:Ignorable="w14 w15 wp14">
   <w:body>
     <w:p>
       <w:pPr>
-        <w:jc w:val="center"/>
-        <w:rPr>
-          <w:sz w:val="32"/>
-          <w:szCs w:val="32"/>
-        </w:rPr>
-      </w:pPr>
-      <w:r>
-        <w:rPr>
-          <w:rFonts w:hint="eastAsia"/>
-          <w:sz w:val="32"/>
-          <w:szCs w:val="32"/>
-        </w:rPr>
-        <w:t>FDD系统中定位通过发射机与接收机定位转发机的方法</w:t>
-      </w:r>
-    </w:p>
-    <w:p>
-      <w:pPr>
-        <w:pStyle w:val="a7"/>
+        <w:pStyle w:val="a5"/>
         <w:numPr>
           <w:ilvl w:val="0"/>
           <w:numId w:val="1"/>
@@ -41,24 +24,14 @@
         </w:rPr>
         <w:t>介绍</w:t>
       </w:r>
-      <w:bookmarkStart w:id="0" w:name="_GoBack"/>
-      <w:bookmarkEnd w:id="0"/>
     </w:p>
     <w:p>
       <w:r>
         <w:rPr>
           <w:rFonts w:hint="eastAsia"/>
         </w:rPr>
-        <w:t>这篇文章主要提供了</w:t>
-      </w:r>
-      <w:proofErr w:type="gramStart"/>
-      <w:r>
-        <w:rPr>
-          <w:rFonts w:hint="eastAsia"/>
-        </w:rPr>
-        <w:t>在频分双工</w:t>
-      </w:r>
-      <w:proofErr w:type="gramEnd"/>
+        <w:t>这篇文章主要提供了在频分双工</w:t>
+      </w:r>
       <w:r>
         <w:t>(FDD)系统下，利用闭环功率控制算法(CLPC)，对第三方系统中的中继节点进行定位的一种思路。在我们的系统模型中，发射机和接收机，以及若干静默接收机同属一个系统，共享信息和频谱，而中继转发节点属于第三方系统。利用闭环功率控制算法和到达时间差分析，我们可以大致定位出参与转发的中继节点。正如我们在仿真结果部分所展示的，定位的成功率和准确性随着转发功率的增强和参与定位的静默接收机数量上升有明显提升。</w:t>
       </w:r>
@@ -116,7 +89,14 @@
         <w:rPr>
           <w:rFonts w:hint="eastAsia"/>
         </w:rPr>
-        <w:t>在转发机（与发射机，接收机处于不同的系统中）转发了发射机发出的信号的情况下，并且已知发射机，接收机的位置（以及少量监听机的位置）以及信号到达每个节点的时间，就可以计算出转发机的位置</w:t>
+        <w:t>在转发机（与发射机，接收机处于不同的系统中）转发了发射机发出的信号的情况下，并且已知发射</w:t>
+      </w:r>
+      <w:r>
+        <w:rPr>
+          <w:rFonts w:hint="eastAsia"/>
+        </w:rPr>
+        <w:lastRenderedPageBreak/>
+        <w:t>机，接收机的位置（以及少量监听机的位置）以及信号到达每个节点的时间，就可以计算出转发机的位置</w:t>
       </w:r>
       <w:r>
         <w:rPr>
@@ -128,7 +108,7 @@
     <w:p/>
     <w:p>
       <w:pPr>
-        <w:pStyle w:val="a7"/>
+        <w:pStyle w:val="a5"/>
         <w:numPr>
           <w:ilvl w:val="0"/>
           <w:numId w:val="1"/>
@@ -147,7 +127,6 @@
           <w:sz w:val="32"/>
           <w:szCs w:val="32"/>
         </w:rPr>
-        <w:lastRenderedPageBreak/>
         <mc:AlternateContent>
           <mc:Choice Requires="wpg">
             <w:drawing>
@@ -268,7 +247,7 @@
                             <w:txbxContent>
                               <w:p>
                                 <w:pPr>
-                                  <w:pStyle w:val="a9"/>
+                                  <w:pStyle w:val="a7"/>
                                   <w:ind w:firstLine="0"/>
                                   <w:rPr>
                                     <w:noProof/>
@@ -1061,7 +1040,7 @@
                   <v:stroke joinstyle="miter"/>
                   <v:path gradientshapeok="t" o:connecttype="rect"/>
                 </v:shapetype>
-                <v:shape id="文本框 53" o:spid="_x0000_s1027" type="#_x0000_t202" style="position:absolute;left:14954;top:4095;width:6835;height:4193;visibility:visible;mso-wrap-style:square;v-text-anchor:top" o:gfxdata="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" filled="f" stroked="f" strokeweight=".5pt">
+                <v:shape id="文本框 53" o:spid="_x0000_s1027" type="#_x0000_t202" style="position:absolute;left:14954;top:4095;width:6835;height:4193;visibility:visible;mso-wrap-style:square;v-text-anchor:top" o:gfxdata="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" filled="f" stroked="f" strokeweight=".5pt">
                   <v:textbox>
                     <w:txbxContent>
                       <w:p>
@@ -1085,13 +1064,13 @@
                     </w:txbxContent>
                   </v:textbox>
                 </v:shape>
-                <v:group id="组合 194" o:spid="_x0000_s1028" style="position:absolute;width:32004;height:38561" coordsize="32004,38561" o:gfxdata="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">
-                  <v:shape id="文本框 47" o:spid="_x0000_s1029" type="#_x0000_t202" style="position:absolute;top:32004;width:32004;height:6557;visibility:visible;mso-wrap-style:square;v-text-anchor:top" o:gfxdata="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" filled="f" stroked="f">
+                <v:group id="组合 194" o:spid="_x0000_s1028" style="position:absolute;width:32004;height:38561" coordsize="32004,38561" o:gfxdata="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">
+                  <v:shape id="文本框 47" o:spid="_x0000_s1029" type="#_x0000_t202" style="position:absolute;top:32004;width:32004;height:6557;visibility:visible;mso-wrap-style:square;v-text-anchor:top" o:gfxdata="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" filled="f" stroked="f">
                     <v:textbox inset="0,0,0,0">
                       <w:txbxContent>
                         <w:p>
                           <w:pPr>
-                            <w:pStyle w:val="a9"/>
+                            <w:pStyle w:val="a7"/>
                             <w:ind w:firstLine="0"/>
                             <w:rPr>
                               <w:noProof/>
@@ -1100,27 +1079,14 @@
                           <w:r>
                             <w:t xml:space="preserve">Figure </w:t>
                           </w:r>
-                          <w:r>
-                            <w:fldChar w:fldCharType="begin"/>
-                          </w:r>
-                          <w:r>
-                            <w:instrText xml:space="preserve"> SEQ Figure \* ARABIC </w:instrText>
-                          </w:r>
-                          <w:r>
-                            <w:fldChar w:fldCharType="separate"/>
-                          </w:r>
-                          <w:r>
-                            <w:rPr>
-                              <w:noProof/>
-                            </w:rPr>
-                            <w:t>1</w:t>
-                          </w:r>
-                          <w:r>
-                            <w:rPr>
-                              <w:noProof/>
-                            </w:rPr>
-                            <w:fldChar w:fldCharType="end"/>
-                          </w:r>
+                          <w:fldSimple w:instr=" SEQ Figure \* ARABIC ">
+                            <w:r>
+                              <w:rPr>
+                                <w:noProof/>
+                              </w:rPr>
+                              <w:t>1</w:t>
+                            </w:r>
+                          </w:fldSimple>
                           <w:r>
                             <w:t xml:space="preserve"> </w:t>
                           </w:r>
@@ -1227,8 +1193,8 @@
                       </w:txbxContent>
                     </v:textbox>
                   </v:shape>
-                  <v:group id="组合 193" o:spid="_x0000_s1030" style="position:absolute;width:31432;height:30575" coordsize="31432,30575" o:gfxdata="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">
-                    <v:shape id="文本框 43" o:spid="_x0000_s1031" type="#_x0000_t202" style="position:absolute;left:19573;top:16049;width:8029;height:4202;visibility:visible;mso-wrap-style:square;v-text-anchor:top" o:gfxdata="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" filled="f" stroked="f" strokeweight=".5pt">
+                  <v:group id="组合 193" o:spid="_x0000_s1030" style="position:absolute;width:31432;height:30575" coordsize="31432,30575" o:gfxdata="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">
+                    <v:shape id="文本框 43" o:spid="_x0000_s1031" type="#_x0000_t202" style="position:absolute;left:19573;top:16049;width:8029;height:4202;visibility:visible;mso-wrap-style:square;v-text-anchor:top" o:gfxdata="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" filled="f" stroked="f" strokeweight=".5pt">
                       <v:textbox>
                         <w:txbxContent>
                           <w:p>
@@ -1252,8 +1218,8 @@
                         </w:txbxContent>
                       </v:textbox>
                     </v:shape>
-                    <v:group id="组合 192" o:spid="_x0000_s1032" style="position:absolute;width:31432;height:30575" coordsize="31432,30575" o:gfxdata="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">
-                      <v:shape id="文本框 42" o:spid="_x0000_s1033" type="#_x0000_t202" style="position:absolute;left:4286;top:15954;width:7073;height:4199;visibility:visible;mso-wrap-style:square;v-text-anchor:top" o:gfxdata="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" filled="f" stroked="f" strokeweight=".5pt">
+                    <v:group id="组合 192" o:spid="_x0000_s1032" style="position:absolute;width:31432;height:30575" coordsize="31432,30575" o:gfxdata="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">
+                      <v:shape id="文本框 42" o:spid="_x0000_s1033" type="#_x0000_t202" style="position:absolute;left:4286;top:15954;width:7073;height:4199;visibility:visible;mso-wrap-style:square;v-text-anchor:top" o:gfxdata="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" filled="f" stroked="f" strokeweight=".5pt">
                         <v:textbox>
                           <w:txbxContent>
                             <w:p>
@@ -1277,10 +1243,10 @@
                           </w:txbxContent>
                         </v:textbox>
                       </v:shape>
-                      <v:group id="组合 63" o:spid="_x0000_s1034" style="position:absolute;width:31432;height:30575" coordsize="31432,30575" o:gfxdata="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">
-                        <v:group id="组合 61" o:spid="_x0000_s1035" style="position:absolute;width:31432;height:30575" coordsize="31432,30575" o:gfxdata="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">
-                          <v:group id="组合 60" o:spid="_x0000_s1036" style="position:absolute;width:31432;height:30575" coordsize="31432,30575" o:gfxdata="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">
-                            <v:shape id="文本框 46" o:spid="_x0000_s1037" type="#_x0000_t202" style="position:absolute;left:11906;top:14382;width:7620;height:4198;visibility:visible;mso-wrap-style:square;v-text-anchor:top" o:gfxdata="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" filled="f" stroked="f" strokeweight=".5pt">
+                      <v:group id="组合 63" o:spid="_x0000_s1034" style="position:absolute;width:31432;height:30575" coordsize="31432,30575" o:gfxdata="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">
+                        <v:group id="组合 61" o:spid="_x0000_s1035" style="position:absolute;width:31432;height:30575" coordsize="31432,30575" o:gfxdata="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">
+                          <v:group id="组合 60" o:spid="_x0000_s1036" style="position:absolute;width:31432;height:30575" coordsize="31432,30575" o:gfxdata="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">
+                            <v:shape id="文本框 46" o:spid="_x0000_s1037" type="#_x0000_t202" style="position:absolute;left:11906;top:14382;width:7620;height:4198;visibility:visible;mso-wrap-style:square;v-text-anchor:top" o:gfxdata="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" filled="f" stroked="f" strokeweight=".5pt">
                               <v:textbox>
                                 <w:txbxContent>
                                   <w:p>
@@ -1300,8 +1266,8 @@
                                 </w:txbxContent>
                               </v:textbox>
                             </v:shape>
-                            <v:group id="组合 57" o:spid="_x0000_s1038" style="position:absolute;width:31432;height:30575" coordsize="31432,30575" o:gfxdata="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">
-                              <v:oval id="椭圆 37" o:spid="_x0000_s1039" style="position:absolute;width:31432;height:30575;visibility:visible;mso-wrap-style:square;v-text-anchor:middle" o:gfxdata="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" filled="f" strokecolor="#1f4d78 [1604]" strokeweight="4.5pt">
+                            <v:group id="组合 57" o:spid="_x0000_s1038" style="position:absolute;width:31432;height:30575" coordsize="31432,30575" o:gfxdata="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">
+                              <v:oval id="椭圆 37" o:spid="_x0000_s1039" style="position:absolute;width:31432;height:30575;visibility:visible;mso-wrap-style:square;v-text-anchor:middle" o:gfxdata="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" filled="f" strokecolor="#1f4d78 [1604]" strokeweight="4.5pt">
                                 <v:stroke joinstyle="miter"/>
                               </v:oval>
                               <v:shapetype id="_x0000_t187" coordsize="21600,21600" o:spt="187" adj="8100" path="m21600,10800l@2@3,10800,0@3@3,,10800@3@2,10800,21600@2@2xe">
@@ -1317,13 +1283,13 @@
                                   <v:h position="#0,center" xrange="0,10800"/>
                                 </v:handles>
                               </v:shapetype>
-                              <v:shape id="十字星 38" o:spid="_x0000_s1040" type="#_x0000_t187" style="position:absolute;left:5619;top:13811;width:3368;height:3521;visibility:visible;mso-wrap-style:square;v-text-anchor:middle" o:gfxdata="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" fillcolor="red" stroked="f" strokeweight="1pt"/>
-                              <v:shape id="十字星 39" o:spid="_x0000_s1041" type="#_x0000_t187" style="position:absolute;left:20955;top:13906;width:3367;height:3521;visibility:visible;mso-wrap-style:square;v-text-anchor:middle" o:gfxdata="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" fillcolor="#00b050" stroked="f" strokeweight="1pt"/>
+                              <v:shape id="十字星 38" o:spid="_x0000_s1040" type="#_x0000_t187" style="position:absolute;left:5619;top:13811;width:3368;height:3521;visibility:visible;mso-wrap-style:square;v-text-anchor:middle" o:gfxdata="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" fillcolor="red" stroked="f" strokeweight="1pt"/>
+                              <v:shape id="十字星 39" o:spid="_x0000_s1041" type="#_x0000_t187" style="position:absolute;left:20955;top:13906;width:3367;height:3521;visibility:visible;mso-wrap-style:square;v-text-anchor:middle" o:gfxdata="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" fillcolor="#00b050" stroked="f" strokeweight="1pt"/>
                               <v:shapetype id="_x0000_t32" coordsize="21600,21600" o:spt="32" o:oned="t" path="m,l21600,21600e" filled="f">
                                 <v:path arrowok="t" fillok="f" o:connecttype="none"/>
                                 <o:lock v:ext="edit" shapetype="t"/>
                               </v:shapetype>
-                              <v:shape id="直接箭头连接符 40" o:spid="_x0000_s1042" type="#_x0000_t32" style="position:absolute;left:10001;top:15525;width:10096;height:451;flip:y;visibility:visible;mso-wrap-style:square" o:connectortype="straight" o:gfxdata="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" strokecolor="#5b9bd5 [3204]" strokeweight=".5pt">
+                              <v:shape id="直接箭头连接符 40" o:spid="_x0000_s1042" type="#_x0000_t32" style="position:absolute;left:10001;top:15525;width:10096;height:451;flip:y;visibility:visible;mso-wrap-style:square" o:connectortype="straight" o:gfxdata="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" strokecolor="#5b9bd5 [3204]" strokeweight=".5pt">
                                 <v:stroke endarrow="block" joinstyle="miter"/>
                               </v:shape>
                               <v:shapetype id="_x0000_t5" coordsize="21600,21600" o:spt="5" adj="10800" path="m@0,l,21600r21600,xe">
@@ -1338,14 +1304,14 @@
                                   <v:h position="#0,topLeft" xrange="0,21600"/>
                                 </v:handles>
                               </v:shapetype>
-                              <v:shape id="等腰三角形 52" o:spid="_x0000_s1043" type="#_x0000_t5" style="position:absolute;left:13430;top:4857;width:2381;height:3620;visibility:visible;mso-wrap-style:square;v-text-anchor:middle" o:gfxdata="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" fillcolor="#ffc000" stroked="f" strokeweight="1pt"/>
+                              <v:shape id="等腰三角形 52" o:spid="_x0000_s1043" type="#_x0000_t5" style="position:absolute;left:13430;top:4857;width:2381;height:3620;visibility:visible;mso-wrap-style:square;v-text-anchor:middle" o:gfxdata="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" fillcolor="#ffc000" stroked="f" strokeweight="1pt"/>
                             </v:group>
                           </v:group>
-                          <v:group id="组合 59" o:spid="_x0000_s1044" style="position:absolute;left:7810;top:6619;width:5147;height:7620" coordsize="5146,7620" o:gfxdata="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">
-                            <v:shape id="直接箭头连接符 44" o:spid="_x0000_s1045" type="#_x0000_t32" style="position:absolute;left:1146;top:2520;width:4000;height:4572;flip:y;visibility:visible;mso-wrap-style:square" o:connectortype="straight" o:gfxdata="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" strokecolor="#5b9bd5 [3204]" strokeweight=".5pt">
+                          <v:group id="组合 59" o:spid="_x0000_s1044" style="position:absolute;left:7810;top:6619;width:5147;height:7620" coordsize="5146,7620" o:gfxdata="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">
+                            <v:shape id="直接箭头连接符 44" o:spid="_x0000_s1045" type="#_x0000_t32" style="position:absolute;left:1146;top:2520;width:4000;height:4572;flip:y;visibility:visible;mso-wrap-style:square" o:connectortype="straight" o:gfxdata="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" strokecolor="#5b9bd5 [3204]" strokeweight=".5pt">
                               <v:stroke endarrow="block" joinstyle="miter"/>
                             </v:shape>
-                            <v:shape id="文本框 54" o:spid="_x0000_s1046" type="#_x0000_t202" style="position:absolute;left:-1711;top:1711;width:7620;height:4197;rotation:-3183420fd;visibility:visible;mso-wrap-style:square;v-text-anchor:top" o:gfxdata="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" filled="f" stroked="f" strokeweight=".5pt">
+                            <v:shape id="文本框 54" o:spid="_x0000_s1046" type="#_x0000_t202" style="position:absolute;left:-1711;top:1711;width:7620;height:4197;rotation:-3183420fd;visibility:visible;mso-wrap-style:square;v-text-anchor:top" o:gfxdata="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" filled="f" stroked="f" strokeweight=".5pt">
                               <v:textbox>
                                 <w:txbxContent>
                                   <w:p>
@@ -1364,11 +1330,11 @@
                             </v:shape>
                           </v:group>
                         </v:group>
-                        <v:group id="组合 58" o:spid="_x0000_s1047" style="position:absolute;left:16049;top:8096;width:7620;height:5429" coordsize="7620,5429" o:gfxdata="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">
-                          <v:shape id="直接箭头连接符 41" o:spid="_x0000_s1048" type="#_x0000_t32" style="position:absolute;left:333;top:857;width:4667;height:4572;visibility:visible;mso-wrap-style:square" o:connectortype="straight" o:gfxdata="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" strokecolor="#5b9bd5 [3204]" strokeweight=".5pt">
+                        <v:group id="组合 58" o:spid="_x0000_s1047" style="position:absolute;left:16049;top:8096;width:7620;height:5429" coordsize="7620,5429" o:gfxdata="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">
+                          <v:shape id="直接箭头连接符 41" o:spid="_x0000_s1048" type="#_x0000_t32" style="position:absolute;left:333;top:857;width:4667;height:4572;visibility:visible;mso-wrap-style:square" o:connectortype="straight" o:gfxdata="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" strokecolor="#5b9bd5 [3204]" strokeweight=".5pt">
                             <v:stroke endarrow="block" joinstyle="miter"/>
                           </v:shape>
-                          <v:shape id="文本框 56" o:spid="_x0000_s1049" type="#_x0000_t202" style="position:absolute;width:7620;height:4197;rotation:2898768fd;visibility:visible;mso-wrap-style:square;v-text-anchor:top" o:gfxdata="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" filled="f" stroked="f" strokeweight=".5pt">
+                          <v:shape id="文本框 56" o:spid="_x0000_s1049" type="#_x0000_t202" style="position:absolute;width:7620;height:4197;rotation:2898768fd;visibility:visible;mso-wrap-style:square;v-text-anchor:top" o:gfxdata="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" filled="f" stroked="f" strokeweight=".5pt">
                             <v:textbox>
                               <w:txbxContent>
                                 <w:p>
@@ -1765,6 +1731,7 @@
             <w:rPr>
               <w:rFonts w:ascii="Cambria Math" w:hAnsi="Cambria Math"/>
             </w:rPr>
+            <w:lastRenderedPageBreak/>
             <m:t xml:space="preserve"> </m:t>
           </m:r>
           <m:r>
@@ -2108,7 +2075,7 @@
     </w:p>
     <w:p>
       <w:pPr>
-        <w:pStyle w:val="a7"/>
+        <w:pStyle w:val="a5"/>
         <w:numPr>
           <w:ilvl w:val="0"/>
           <w:numId w:val="2"/>
@@ -2156,7 +2123,7 @@
     </w:p>
     <w:p>
       <w:pPr>
-        <w:pStyle w:val="a7"/>
+        <w:pStyle w:val="a5"/>
         <w:numPr>
           <w:ilvl w:val="0"/>
           <w:numId w:val="2"/>
@@ -2183,7 +2150,6 @@
         <w:rPr>
           <w:noProof/>
         </w:rPr>
-        <w:lastRenderedPageBreak/>
         <w:drawing>
           <wp:inline distT="0" distB="0" distL="0" distR="0">
             <wp:extent cx="5274310" cy="3076575"/>
@@ -3149,6 +3115,7 @@
         <w:rPr>
           <w:rFonts w:hint="eastAsia"/>
         </w:rPr>
+        <w:lastRenderedPageBreak/>
         <w:t>其中，</w:t>
       </w:r>
       <m:oMath>
@@ -3423,7 +3390,6 @@
           <w:rFonts w:hint="eastAsia"/>
           <w:noProof/>
         </w:rPr>
-        <w:lastRenderedPageBreak/>
         <w:drawing>
           <wp:inline distT="0" distB="0" distL="0" distR="0" wp14:anchorId="5C4014B0" wp14:editId="21669468">
             <wp:extent cx="5274310" cy="3953374"/>
@@ -3476,7 +3442,7 @@
     </w:p>
     <w:p>
       <w:pPr>
-        <w:pStyle w:val="a9"/>
+        <w:pStyle w:val="a7"/>
       </w:pPr>
       <w:r>
         <w:t xml:space="preserve">Figure </w:t>
@@ -3678,7 +3644,14 @@
         <w:rPr>
           <w:rFonts w:hint="eastAsia"/>
         </w:rPr>
-        <w:t>监听机的方法消除）</w:t>
+        <w:t>监听机的方法</w:t>
+      </w:r>
+      <w:r>
+        <w:rPr>
+          <w:rFonts w:hint="eastAsia"/>
+        </w:rPr>
+        <w:lastRenderedPageBreak/>
+        <w:t>消除）</w:t>
       </w:r>
       <w:r>
         <w:rPr>
@@ -3728,7 +3701,6 @@
         <w:rPr>
           <w:noProof/>
         </w:rPr>
-        <w:lastRenderedPageBreak/>
         <mc:AlternateContent>
           <mc:Choice Requires="wps">
             <w:drawing>
@@ -3769,7 +3741,7 @@
                         <w:txbxContent>
                           <w:p>
                             <w:pPr>
-                              <w:pStyle w:val="a9"/>
+                              <w:pStyle w:val="a7"/>
                               <w:ind w:firstLine="0"/>
                               <w:rPr>
                                 <w:noProof/>
@@ -3833,7 +3805,7 @@
                   <w:txbxContent>
                     <w:p>
                       <w:pPr>
-                        <w:pStyle w:val="a9"/>
+                        <w:pStyle w:val="a7"/>
                         <w:ind w:firstLine="0"/>
                         <w:rPr>
                           <w:noProof/>
@@ -3842,27 +3814,14 @@
                       <w:r>
                         <w:t xml:space="preserve">Figure </w:t>
                       </w:r>
-                      <w:r>
-                        <w:fldChar w:fldCharType="begin"/>
-                      </w:r>
-                      <w:r>
-                        <w:instrText xml:space="preserve"> SEQ Figure \* ARABIC </w:instrText>
-                      </w:r>
-                      <w:r>
-                        <w:fldChar w:fldCharType="separate"/>
-                      </w:r>
-                      <w:r>
-                        <w:rPr>
-                          <w:noProof/>
-                        </w:rPr>
-                        <w:t>3</w:t>
-                      </w:r>
-                      <w:r>
-                        <w:rPr>
-                          <w:noProof/>
-                        </w:rPr>
-                        <w:fldChar w:fldCharType="end"/>
-                      </w:r>
+                      <w:fldSimple w:instr=" SEQ Figure \* ARABIC ">
+                        <w:r>
+                          <w:rPr>
+                            <w:noProof/>
+                          </w:rPr>
+                          <w:t>3</w:t>
+                        </w:r>
+                      </w:fldSimple>
                       <w:r>
                         <w:rPr>
                           <w:rFonts w:hint="eastAsia"/>
@@ -3991,7 +3950,7 @@
     <w:p/>
     <w:p>
       <w:pPr>
-        <w:pStyle w:val="a7"/>
+        <w:pStyle w:val="a5"/>
         <w:numPr>
           <w:ilvl w:val="0"/>
           <w:numId w:val="1"/>
@@ -4022,7 +3981,7 @@
     </w:p>
     <w:p>
       <w:pPr>
-        <w:pStyle w:val="a7"/>
+        <w:pStyle w:val="a5"/>
         <w:numPr>
           <w:ilvl w:val="0"/>
           <w:numId w:val="3"/>
@@ -4038,7 +3997,7 @@
     </w:p>
     <w:p>
       <w:pPr>
-        <w:pStyle w:val="a7"/>
+        <w:pStyle w:val="a5"/>
         <w:numPr>
           <w:ilvl w:val="0"/>
           <w:numId w:val="3"/>
@@ -4053,11 +4012,46 @@
       </w:r>
     </w:p>
     <w:p>
-      <w:r>
-        <w:rPr>
-          <w:rFonts w:hint="eastAsia"/>
-        </w:rPr>
-        <w:t>计算部分（1）实际为信道模型的建模。</w:t>
+      <w:pPr>
+        <w:pStyle w:val="a5"/>
+        <w:numPr>
+          <w:ilvl w:val="0"/>
+          <w:numId w:val="6"/>
+        </w:numPr>
+        <w:ind w:firstLineChars="0"/>
+        <w:rPr>
+          <w:rFonts w:hint="eastAsia"/>
+          <w:i/>
+        </w:rPr>
+      </w:pPr>
+      <w:r>
+        <w:rPr>
+          <w:rFonts w:hint="eastAsia"/>
+          <w:i/>
+        </w:rPr>
+        <w:lastRenderedPageBreak/>
+        <w:t>信道模型</w:t>
+      </w:r>
+      <w:r>
+        <w:rPr>
+          <w:rFonts w:hint="eastAsia"/>
+          <w:i/>
+        </w:rPr>
+        <w:t>建模</w:t>
+      </w:r>
+    </w:p>
+    <w:p>
+      <w:r>
+        <w:rPr>
+          <w:rFonts w:hint="eastAsia"/>
+        </w:rPr>
+        <w:t>计算部分（1）</w:t>
+      </w:r>
+      <w:r>
+        <w:rPr>
+          <w:rFonts w:hint="eastAsia"/>
+        </w:rPr>
+        <w:t>实际为信道模型的建模。</w:t>
       </w:r>
       <w:r>
         <w:rPr>
@@ -4153,15 +4147,7 @@
         <w:t>随时间变化，</w:t>
       </w:r>
       <w:r>
-        <w:t>信号被划分成N</w:t>
-      </w:r>
-      <w:proofErr w:type="gramStart"/>
-      <w:r>
-        <w:t>个</w:t>
-      </w:r>
-      <w:proofErr w:type="gramEnd"/>
-      <w:r>
-        <w:t>块，每个块都有不同的</w:t>
+        <w:t>信号被划分成N个块，每个块都有不同的</w:t>
       </w:r>
       <w:r>
         <w:rPr>
@@ -4329,16 +4315,8 @@
         <w:rPr>
           <w:rFonts w:hint="eastAsia"/>
         </w:rPr>
-        <w:t>M</w:t>
-      </w:r>
-      <w:proofErr w:type="gramStart"/>
-      <w:r>
-        <w:rPr>
-          <w:rFonts w:hint="eastAsia"/>
-        </w:rPr>
-        <w:t>个</w:t>
-      </w:r>
-      <w:proofErr w:type="gramEnd"/>
+        <w:t>M个</w:t>
+      </w:r>
       <w:r>
         <w:rPr>
           <w:rFonts w:hint="eastAsia"/>
@@ -6041,11 +6019,6 @@
       </m:oMathPara>
     </w:p>
     <w:p>
-      <w:pPr>
-        <w:rPr>
-          <w:i/>
-        </w:rPr>
-      </w:pPr>
       <w:r>
         <w:rPr>
           <w:rFonts w:hint="eastAsia"/>
@@ -6071,21 +6044,7 @@
         <w:rPr>
           <w:rFonts w:hint="eastAsia"/>
         </w:rPr>
-        <w:t>放大G</w:t>
-      </w:r>
-      <w:proofErr w:type="gramStart"/>
-      <w:r>
-        <w:rPr>
-          <w:rFonts w:hint="eastAsia"/>
-        </w:rPr>
-        <w:t>倍</w:t>
-      </w:r>
-      <w:proofErr w:type="gramEnd"/>
-      <w:r>
-        <w:rPr>
-          <w:rFonts w:hint="eastAsia"/>
-        </w:rPr>
-        <w:t>后再发射(</w:t>
+        <w:t>放大G倍后再发射(</w:t>
       </w:r>
       <w:r>
         <w:t>x</w:t>
@@ -6497,8 +6456,341 @@
         </w:rPr>
         <w:t>.</w:t>
       </w:r>
+      <w:r>
+        <w:t xml:space="preserve"> </w:t>
+      </w:r>
     </w:p>
     <w:p>
+      <w:r>
+        <w:rPr>
+          <w:rFonts w:hint="eastAsia"/>
+        </w:rPr>
+        <w:lastRenderedPageBreak/>
+        <w:t>接收机收到的功率即为</w:t>
+      </w:r>
+      <m:oMath>
+        <m:sSup>
+          <m:sSupPr>
+            <m:ctrlPr>
+              <w:rPr>
+                <w:rFonts w:ascii="Cambria Math" w:hAnsi="Cambria Math"/>
+                <w:i/>
+              </w:rPr>
+            </m:ctrlPr>
+          </m:sSupPr>
+          <m:e>
+            <m:r>
+              <w:rPr>
+                <w:rFonts w:ascii="Cambria Math" w:hAnsi="Cambria Math"/>
+              </w:rPr>
+              <m:t>y</m:t>
+            </m:r>
+          </m:e>
+          <m:sup>
+            <m:r>
+              <w:rPr>
+                <w:rFonts w:ascii="Cambria Math" w:hAnsi="Cambria Math"/>
+              </w:rPr>
+              <m:t>'</m:t>
+            </m:r>
+          </m:sup>
+        </m:sSup>
+      </m:oMath>
+      <w:r>
+        <w:rPr>
+          <w:rFonts w:hint="eastAsia"/>
+        </w:rPr>
+        <w:t>。假设同时到达接收机的信号分别是：直发信号</w:t>
+      </w:r>
+      <m:oMath>
+        <m:r>
+          <w:rPr>
+            <w:rFonts w:ascii="Cambria Math" w:hAnsi="Cambria Math"/>
+          </w:rPr>
+          <m:t>x(i,j)</m:t>
+        </m:r>
+      </m:oMath>
+      <w:r>
+        <w:t>,</w:t>
+      </w:r>
+      <w:r>
+        <w:rPr>
+          <w:rFonts w:hint="eastAsia"/>
+        </w:rPr>
+        <w:t xml:space="preserve"> </w:t>
+      </w:r>
+      <w:r>
+        <w:rPr>
+          <w:rFonts w:hint="eastAsia"/>
+        </w:rPr>
+        <w:t>转发信号</w:t>
+      </w:r>
+      <m:oMath>
+        <m:r>
+          <w:rPr>
+            <w:rFonts w:ascii="Cambria Math" w:hAnsi="Cambria Math"/>
+          </w:rPr>
+          <m:t>x(</m:t>
+        </m:r>
+        <m:sSub>
+          <m:sSubPr>
+            <m:ctrlPr>
+              <w:rPr>
+                <w:rFonts w:ascii="Cambria Math" w:hAnsi="Cambria Math"/>
+                <w:i/>
+              </w:rPr>
+            </m:ctrlPr>
+          </m:sSubPr>
+          <m:e>
+            <m:r>
+              <w:rPr>
+                <w:rFonts w:ascii="Cambria Math" w:hAnsi="Cambria Math"/>
+              </w:rPr>
+              <m:t>i</m:t>
+            </m:r>
+          </m:e>
+          <m:sub>
+            <m:r>
+              <w:rPr>
+                <w:rFonts w:ascii="Cambria Math" w:hAnsi="Cambria Math"/>
+              </w:rPr>
+              <m:t>delay</m:t>
+            </m:r>
+          </m:sub>
+        </m:sSub>
+        <m:r>
+          <w:rPr>
+            <w:rFonts w:ascii="Cambria Math" w:hAnsi="Cambria Math"/>
+          </w:rPr>
+          <m:t>,</m:t>
+        </m:r>
+        <m:sSub>
+          <m:sSubPr>
+            <m:ctrlPr>
+              <w:rPr>
+                <w:rFonts w:ascii="Cambria Math" w:hAnsi="Cambria Math"/>
+                <w:i/>
+              </w:rPr>
+            </m:ctrlPr>
+          </m:sSubPr>
+          <m:e>
+            <m:r>
+              <w:rPr>
+                <w:rFonts w:ascii="Cambria Math" w:hAnsi="Cambria Math"/>
+              </w:rPr>
+              <m:t>j</m:t>
+            </m:r>
+          </m:e>
+          <m:sub>
+            <m:r>
+              <w:rPr>
+                <w:rFonts w:ascii="Cambria Math" w:hAnsi="Cambria Math"/>
+              </w:rPr>
+              <m:t>delay</m:t>
+            </m:r>
+          </m:sub>
+        </m:sSub>
+        <m:r>
+          <w:rPr>
+            <w:rFonts w:ascii="Cambria Math" w:hAnsi="Cambria Math"/>
+          </w:rPr>
+          <m:t>)</m:t>
+        </m:r>
+      </m:oMath>
+      <w:r>
+        <w:t>.显然，转发的信号</w:t>
+      </w:r>
+      <w:r>
+        <w:t>会比直发信号稍稍滞后。因此</w:t>
+      </w:r>
+      <m:oMath>
+        <m:sSub>
+          <m:sSubPr>
+            <m:ctrlPr>
+              <w:rPr>
+                <w:rFonts w:ascii="Cambria Math" w:hAnsi="Cambria Math"/>
+                <w:i/>
+              </w:rPr>
+            </m:ctrlPr>
+          </m:sSubPr>
+          <m:e>
+            <m:r>
+              <w:rPr>
+                <w:rFonts w:ascii="Cambria Math" w:hAnsi="Cambria Math"/>
+              </w:rPr>
+              <m:t>i</m:t>
+            </m:r>
+          </m:e>
+          <m:sub>
+            <m:r>
+              <w:rPr>
+                <w:rFonts w:ascii="Cambria Math" w:hAnsi="Cambria Math"/>
+              </w:rPr>
+              <m:t>delay</m:t>
+            </m:r>
+          </m:sub>
+        </m:sSub>
+        <m:r>
+          <w:rPr>
+            <w:rFonts w:ascii="Cambria Math" w:hAnsi="Cambria Math"/>
+          </w:rPr>
+          <m:t>,</m:t>
+        </m:r>
+        <m:sSub>
+          <m:sSubPr>
+            <m:ctrlPr>
+              <w:rPr>
+                <w:rFonts w:ascii="Cambria Math" w:hAnsi="Cambria Math"/>
+                <w:i/>
+              </w:rPr>
+            </m:ctrlPr>
+          </m:sSubPr>
+          <m:e>
+            <m:r>
+              <w:rPr>
+                <w:rFonts w:ascii="Cambria Math" w:hAnsi="Cambria Math"/>
+              </w:rPr>
+              <m:t>j</m:t>
+            </m:r>
+          </m:e>
+          <m:sub>
+            <m:r>
+              <w:rPr>
+                <w:rFonts w:ascii="Cambria Math" w:hAnsi="Cambria Math"/>
+              </w:rPr>
+              <m:t>delay</m:t>
+            </m:r>
+          </m:sub>
+        </m:sSub>
+      </m:oMath>
+      <w:r>
+        <w:rPr>
+          <w:rFonts w:hint="eastAsia"/>
+        </w:rPr>
+        <w:t>分别代表经过转发机滞后后的</w:t>
+      </w:r>
+      <m:oMath>
+        <m:r>
+          <w:rPr>
+            <w:rFonts w:ascii="Cambria Math" w:hAnsi="Cambria Math"/>
+          </w:rPr>
+          <m:t>i,j</m:t>
+        </m:r>
+      </m:oMath>
+      <w:r>
+        <w:rPr>
+          <w:rFonts w:hint="eastAsia"/>
+        </w:rPr>
+        <w:t>，即:</w:t>
+      </w:r>
+      <m:oMath>
+        <m:sSub>
+          <m:sSubPr>
+            <m:ctrlPr>
+              <w:rPr>
+                <w:rFonts w:ascii="Cambria Math" w:hAnsi="Cambria Math"/>
+                <w:i/>
+              </w:rPr>
+            </m:ctrlPr>
+          </m:sSubPr>
+          <m:e>
+            <m:r>
+              <w:rPr>
+                <w:rFonts w:ascii="Cambria Math" w:hAnsi="Cambria Math"/>
+              </w:rPr>
+              <m:t>i</m:t>
+            </m:r>
+          </m:e>
+          <m:sub>
+            <m:r>
+              <w:rPr>
+                <w:rFonts w:ascii="Cambria Math" w:hAnsi="Cambria Math"/>
+              </w:rPr>
+              <m:t>delay</m:t>
+            </m:r>
+          </m:sub>
+        </m:sSub>
+        <m:r>
+          <w:rPr>
+            <w:rFonts w:ascii="Cambria Math" w:hAnsi="Cambria Math"/>
+          </w:rPr>
+          <m:t>=i-delay,</m:t>
+        </m:r>
+        <m:sSub>
+          <m:sSubPr>
+            <m:ctrlPr>
+              <w:rPr>
+                <w:rFonts w:ascii="Cambria Math" w:hAnsi="Cambria Math"/>
+                <w:i/>
+              </w:rPr>
+            </m:ctrlPr>
+          </m:sSubPr>
+          <m:e>
+            <m:r>
+              <w:rPr>
+                <w:rFonts w:ascii="Cambria Math" w:hAnsi="Cambria Math"/>
+              </w:rPr>
+              <m:t>j</m:t>
+            </m:r>
+          </m:e>
+          <m:sub>
+            <m:r>
+              <w:rPr>
+                <w:rFonts w:ascii="Cambria Math" w:hAnsi="Cambria Math"/>
+              </w:rPr>
+              <m:t>delay</m:t>
+            </m:r>
+          </m:sub>
+        </m:sSub>
+        <m:r>
+          <w:rPr>
+            <w:rFonts w:ascii="Cambria Math" w:hAnsi="Cambria Math"/>
+          </w:rPr>
+          <m:t>=j-delay</m:t>
+        </m:r>
+      </m:oMath>
+    </w:p>
+    <w:p>
+      <w:r>
+        <w:rPr>
+          <w:rFonts w:hint="eastAsia"/>
+        </w:rPr>
+        <w:t>接受机收到的信号为</w:t>
+      </w:r>
+      <m:oMath>
+        <m:sSup>
+          <m:sSupPr>
+            <m:ctrlPr>
+              <w:rPr>
+                <w:rFonts w:ascii="Cambria Math" w:hAnsi="Cambria Math"/>
+                <w:i/>
+              </w:rPr>
+            </m:ctrlPr>
+          </m:sSupPr>
+          <m:e>
+            <m:r>
+              <w:rPr>
+                <w:rFonts w:ascii="Cambria Math" w:hAnsi="Cambria Math"/>
+              </w:rPr>
+              <m:t>y</m:t>
+            </m:r>
+          </m:e>
+          <m:sup>
+            <m:r>
+              <w:rPr>
+                <w:rFonts w:ascii="Cambria Math" w:hAnsi="Cambria Math"/>
+              </w:rPr>
+              <m:t>'</m:t>
+            </m:r>
+          </m:sup>
+        </m:sSup>
+        <m:r>
+          <w:rPr>
+            <w:rFonts w:ascii="Cambria Math" w:hAnsi="Cambria Math"/>
+          </w:rPr>
+          <m:t>(i,j)</m:t>
+        </m:r>
+      </m:oMath>
       <w:r>
         <w:rPr>
           <w:rFonts w:hint="eastAsia"/>
@@ -6581,141 +6873,7 @@
                 <w:rPr>
                   <w:rFonts w:ascii="Cambria Math" w:hAnsi="Cambria Math"/>
                 </w:rPr>
-                <m:t>0</m:t>
-              </m:r>
-            </m:sub>
-          </m:sSub>
-          <m:rad>
-            <m:radPr>
-              <m:degHide m:val="1"/>
-              <m:ctrlPr>
-                <w:rPr>
-                  <w:rFonts w:ascii="Cambria Math" w:hAnsi="Cambria Math"/>
-                  <w:i/>
-                </w:rPr>
-              </m:ctrlPr>
-            </m:radPr>
-            <m:deg/>
-            <m:e>
-              <m:sSub>
-                <m:sSubPr>
-                  <m:ctrlPr>
-                    <w:rPr>
-                      <w:rFonts w:ascii="Cambria Math" w:hAnsi="Cambria Math"/>
-                      <w:i/>
-                    </w:rPr>
-                  </m:ctrlPr>
-                </m:sSubPr>
-                <m:e>
-                  <m:r>
-                    <w:rPr>
-                      <w:rFonts w:ascii="Cambria Math" w:hAnsi="Cambria Math"/>
-                    </w:rPr>
-                    <m:t>g</m:t>
-                  </m:r>
-                </m:e>
-                <m:sub>
-                  <m:r>
-                    <w:rPr>
-                      <w:rFonts w:ascii="Cambria Math" w:hAnsi="Cambria Math"/>
-                    </w:rPr>
-                    <m:t>0</m:t>
-                  </m:r>
-                </m:sub>
-              </m:sSub>
-              <m:sSub>
-                <m:sSubPr>
-                  <m:ctrlPr>
-                    <w:rPr>
-                      <w:rFonts w:ascii="Cambria Math" w:hAnsi="Cambria Math"/>
-                      <w:i/>
-                    </w:rPr>
-                  </m:ctrlPr>
-                </m:sSubPr>
-                <m:e>
-                  <m:r>
-                    <w:rPr>
-                      <w:rFonts w:ascii="Cambria Math" w:hAnsi="Cambria Math"/>
-                    </w:rPr>
-                    <m:t>p</m:t>
-                  </m:r>
-                </m:e>
-                <m:sub>
-                  <m:r>
-                    <w:rPr>
-                      <w:rFonts w:ascii="Cambria Math" w:hAnsi="Cambria Math"/>
-                    </w:rPr>
-                    <m:t>0</m:t>
-                  </m:r>
-                </m:sub>
-              </m:sSub>
-            </m:e>
-          </m:rad>
-          <m:r>
-            <w:rPr>
-              <w:rFonts w:ascii="Cambria Math" w:hAnsi="Cambria Math"/>
-            </w:rPr>
-            <m:t>，</m:t>
-          </m:r>
-          <m:r>
-            <w:rPr>
-              <w:rFonts w:ascii="Cambria Math" w:hAnsi="Cambria Math"/>
-            </w:rPr>
-            <m:t>x</m:t>
-          </m:r>
-          <m:d>
-            <m:dPr>
-              <m:ctrlPr>
-                <w:rPr>
-                  <w:rFonts w:ascii="Cambria Math" w:hAnsi="Cambria Math"/>
-                  <w:i/>
-                </w:rPr>
-              </m:ctrlPr>
-            </m:dPr>
-            <m:e>
-              <m:r>
-                <w:rPr>
-                  <w:rFonts w:ascii="Cambria Math" w:hAnsi="Cambria Math"/>
-                </w:rPr>
-                <m:t>i,j</m:t>
-              </m:r>
-            </m:e>
-          </m:d>
-        </m:oMath>
-      </m:oMathPara>
-    </w:p>
-    <w:p>
-      <m:oMathPara>
-        <m:oMath>
-          <m:r>
-            <w:rPr>
-              <w:rFonts w:ascii="Cambria Math" w:hAnsi="Cambria Math"/>
-            </w:rPr>
-            <m:t>+G</m:t>
-          </m:r>
-          <m:sSub>
-            <m:sSubPr>
-              <m:ctrlPr>
-                <w:rPr>
-                  <w:rFonts w:ascii="Cambria Math" w:hAnsi="Cambria Math"/>
-                  <w:i/>
-                </w:rPr>
-              </m:ctrlPr>
-            </m:sSubPr>
-            <m:e>
-              <m:r>
-                <w:rPr>
-                  <w:rFonts w:ascii="Cambria Math" w:hAnsi="Cambria Math"/>
-                </w:rPr>
-                <m:t>h</m:t>
-              </m:r>
-            </m:e>
-            <m:sub>
-              <m:r>
-                <w:rPr>
-                  <w:rFonts w:ascii="Cambria Math" w:hAnsi="Cambria Math"/>
-                </w:rPr>
-                <m:t>2</m:t>
+                <m:t>AR</m:t>
               </m:r>
             </m:sub>
           </m:sSub>
@@ -6771,12 +6929,175 @@
                     <w:rPr>
                       <w:rFonts w:ascii="Cambria Math" w:hAnsi="Cambria Math"/>
                     </w:rPr>
-                    <m:t>2</m:t>
+                    <m:t>AR</m:t>
                   </m:r>
                 </m:sub>
               </m:sSub>
             </m:e>
           </m:rad>
+          <m:r>
+            <w:rPr>
+              <w:rFonts w:ascii="Cambria Math" w:hAnsi="Cambria Math"/>
+            </w:rPr>
+            <m:t>G</m:t>
+          </m:r>
+          <m:sSub>
+            <m:sSubPr>
+              <m:ctrlPr>
+                <w:rPr>
+                  <w:rFonts w:ascii="Cambria Math" w:hAnsi="Cambria Math"/>
+                  <w:i/>
+                </w:rPr>
+              </m:ctrlPr>
+            </m:sSubPr>
+            <m:e>
+              <m:r>
+                <w:rPr>
+                  <w:rFonts w:ascii="Cambria Math" w:hAnsi="Cambria Math"/>
+                </w:rPr>
+                <m:t>y</m:t>
+              </m:r>
+            </m:e>
+            <m:sub>
+              <m:r>
+                <w:rPr>
+                  <w:rFonts w:ascii="Cambria Math" w:hAnsi="Cambria Math"/>
+                </w:rPr>
+                <m:t>s</m:t>
+              </m:r>
+            </m:sub>
+          </m:sSub>
+          <m:r>
+            <w:rPr>
+              <w:rFonts w:ascii="Cambria Math" w:hAnsi="Cambria Math"/>
+            </w:rPr>
+            <m:t>(</m:t>
+          </m:r>
+          <m:sSub>
+            <m:sSubPr>
+              <m:ctrlPr>
+                <w:rPr>
+                  <w:rFonts w:ascii="Cambria Math" w:hAnsi="Cambria Math"/>
+                  <w:i/>
+                </w:rPr>
+              </m:ctrlPr>
+            </m:sSubPr>
+            <m:e>
+              <m:r>
+                <w:rPr>
+                  <w:rFonts w:ascii="Cambria Math" w:hAnsi="Cambria Math"/>
+                </w:rPr>
+                <m:t>i</m:t>
+              </m:r>
+            </m:e>
+            <m:sub>
+              <m:r>
+                <w:rPr>
+                  <w:rFonts w:ascii="Cambria Math" w:hAnsi="Cambria Math"/>
+                </w:rPr>
+                <m:t>delay</m:t>
+              </m:r>
+            </m:sub>
+          </m:sSub>
+          <m:r>
+            <w:rPr>
+              <w:rFonts w:ascii="Cambria Math" w:hAnsi="Cambria Math"/>
+            </w:rPr>
+            <m:t>,</m:t>
+          </m:r>
+          <m:sSub>
+            <m:sSubPr>
+              <m:ctrlPr>
+                <w:rPr>
+                  <w:rFonts w:ascii="Cambria Math" w:hAnsi="Cambria Math"/>
+                  <w:i/>
+                </w:rPr>
+              </m:ctrlPr>
+            </m:sSubPr>
+            <m:e>
+              <m:r>
+                <w:rPr>
+                  <w:rFonts w:ascii="Cambria Math" w:hAnsi="Cambria Math"/>
+                </w:rPr>
+                <m:t>j</m:t>
+              </m:r>
+            </m:e>
+            <m:sub>
+              <m:r>
+                <w:rPr>
+                  <w:rFonts w:ascii="Cambria Math" w:hAnsi="Cambria Math"/>
+                </w:rPr>
+                <m:t>delay</m:t>
+              </m:r>
+            </m:sub>
+          </m:sSub>
+          <m:r>
+            <w:rPr>
+              <w:rFonts w:ascii="Cambria Math" w:hAnsi="Cambria Math"/>
+            </w:rPr>
+            <m:t>)+</m:t>
+          </m:r>
+          <m:sSub>
+            <m:sSubPr>
+              <m:ctrlPr>
+                <w:rPr>
+                  <w:rFonts w:ascii="Cambria Math" w:hAnsi="Cambria Math"/>
+                  <w:i/>
+                </w:rPr>
+              </m:ctrlPr>
+            </m:sSubPr>
+            <m:e>
+              <m:r>
+                <w:rPr>
+                  <w:rFonts w:ascii="Cambria Math" w:hAnsi="Cambria Math"/>
+                </w:rPr>
+                <m:t>n</m:t>
+              </m:r>
+            </m:e>
+            <m:sub>
+              <m:r>
+                <w:rPr>
+                  <w:rFonts w:ascii="Cambria Math" w:hAnsi="Cambria Math"/>
+                </w:rPr>
+                <m:t>AR</m:t>
+              </m:r>
+            </m:sub>
+          </m:sSub>
+          <m:d>
+            <m:dPr>
+              <m:ctrlPr>
+                <w:rPr>
+                  <w:rFonts w:ascii="Cambria Math" w:hAnsi="Cambria Math"/>
+                  <w:i/>
+                </w:rPr>
+              </m:ctrlPr>
+            </m:dPr>
+            <m:e>
+              <m:r>
+                <w:rPr>
+                  <w:rFonts w:ascii="Cambria Math" w:hAnsi="Cambria Math"/>
+                </w:rPr>
+                <m:t>i,j</m:t>
+              </m:r>
+            </m:e>
+          </m:d>
+          <m:r>
+            <m:rPr>
+              <m:sty m:val="p"/>
+            </m:rPr>
+            <w:rPr>
+              <w:rFonts w:ascii="Cambria Math" w:hAnsi="Cambria Math"/>
+            </w:rPr>
+            <w:br/>
+          </m:r>
+        </m:oMath>
+        <m:oMath>
+          <m:r>
+            <w:rPr>
+              <w:rFonts w:ascii="Cambria Math" w:hAnsi="Cambria Math"/>
+            </w:rPr>
+            <m:t>=</m:t>
+          </m:r>
           <m:sSub>
             <m:sSubPr>
               <m:ctrlPr>
@@ -6799,10 +7120,28 @@
                 <w:rPr>
                   <w:rFonts w:ascii="Cambria Math" w:hAnsi="Cambria Math"/>
                 </w:rPr>
-                <m:t>1</m:t>
+                <m:t>AR</m:t>
               </m:r>
             </m:sub>
           </m:sSub>
+          <m:d>
+            <m:dPr>
+              <m:ctrlPr>
+                <w:rPr>
+                  <w:rFonts w:ascii="Cambria Math" w:hAnsi="Cambria Math"/>
+                  <w:i/>
+                </w:rPr>
+              </m:ctrlPr>
+            </m:dPr>
+            <m:e>
+              <m:r>
+                <w:rPr>
+                  <w:rFonts w:ascii="Cambria Math" w:hAnsi="Cambria Math"/>
+                </w:rPr>
+                <m:t>j</m:t>
+              </m:r>
+            </m:e>
+          </m:d>
           <m:rad>
             <m:radPr>
               <m:degHide m:val="1"/>
@@ -6837,7 +7176,117 @@
                     <w:rPr>
                       <w:rFonts w:ascii="Cambria Math" w:hAnsi="Cambria Math"/>
                     </w:rPr>
-                    <m:t>1</m:t>
+                    <m:t>AR</m:t>
+                  </m:r>
+                </m:sub>
+              </m:sSub>
+            </m:e>
+          </m:rad>
+          <m:r>
+            <w:rPr>
+              <w:rFonts w:ascii="Cambria Math" w:hAnsi="Cambria Math"/>
+            </w:rPr>
+            <m:t>G[</m:t>
+          </m:r>
+          <m:sSub>
+            <m:sSubPr>
+              <m:ctrlPr>
+                <w:rPr>
+                  <w:rFonts w:ascii="Cambria Math" w:hAnsi="Cambria Math"/>
+                  <w:i/>
+                </w:rPr>
+              </m:ctrlPr>
+            </m:sSubPr>
+            <m:e>
+              <m:r>
+                <w:rPr>
+                  <w:rFonts w:ascii="Cambria Math" w:hAnsi="Cambria Math"/>
+                </w:rPr>
+                <m:t>h</m:t>
+              </m:r>
+            </m:e>
+            <m:sub>
+              <m:r>
+                <w:rPr>
+                  <w:rFonts w:ascii="Cambria Math" w:hAnsi="Cambria Math"/>
+                </w:rPr>
+                <m:t>TA</m:t>
+              </m:r>
+            </m:sub>
+          </m:sSub>
+          <m:d>
+            <m:dPr>
+              <m:ctrlPr>
+                <w:rPr>
+                  <w:rFonts w:ascii="Cambria Math" w:hAnsi="Cambria Math"/>
+                  <w:i/>
+                </w:rPr>
+              </m:ctrlPr>
+            </m:dPr>
+            <m:e>
+              <m:sSub>
+                <m:sSubPr>
+                  <m:ctrlPr>
+                    <w:rPr>
+                      <w:rFonts w:ascii="Cambria Math" w:hAnsi="Cambria Math"/>
+                      <w:i/>
+                    </w:rPr>
+                  </m:ctrlPr>
+                </m:sSubPr>
+                <m:e>
+                  <m:r>
+                    <w:rPr>
+                      <w:rFonts w:ascii="Cambria Math" w:hAnsi="Cambria Math"/>
+                    </w:rPr>
+                    <m:t>j</m:t>
+                  </m:r>
+                </m:e>
+                <m:sub>
+                  <m:r>
+                    <w:rPr>
+                      <w:rFonts w:ascii="Cambria Math" w:hAnsi="Cambria Math"/>
+                    </w:rPr>
+                    <m:t>delay</m:t>
+                  </m:r>
+                </m:sub>
+              </m:sSub>
+            </m:e>
+          </m:d>
+          <m:rad>
+            <m:radPr>
+              <m:degHide m:val="1"/>
+              <m:ctrlPr>
+                <w:rPr>
+                  <w:rFonts w:ascii="Cambria Math" w:hAnsi="Cambria Math"/>
+                  <w:i/>
+                </w:rPr>
+              </m:ctrlPr>
+            </m:radPr>
+            <m:deg/>
+            <m:e>
+              <m:sSub>
+                <m:sSubPr>
+                  <m:ctrlPr>
+                    <w:rPr>
+                      <w:rFonts w:ascii="Cambria Math" w:hAnsi="Cambria Math"/>
+                      <w:i/>
+                    </w:rPr>
+                  </m:ctrlPr>
+                </m:sSubPr>
+                <m:e>
+                  <m:r>
+                    <w:rPr>
+                      <w:rFonts w:ascii="Cambria Math" w:hAnsi="Cambria Math"/>
+                    </w:rPr>
+                    <m:t>g</m:t>
+                  </m:r>
+                </m:e>
+                <m:sub>
+                  <m:r>
+                    <w:rPr>
+                      <w:rFonts w:ascii="Cambria Math" w:hAnsi="Cambria Math"/>
+                    </w:rPr>
+                    <m:t>TA</m:t>
                   </m:r>
                 </m:sub>
               </m:sSub>
@@ -6939,22 +7388,427 @@
                     <w:rPr>
                       <w:rFonts w:ascii="Cambria Math" w:hAnsi="Cambria Math"/>
                     </w:rPr>
-                    <m:t>de</m:t>
+                    <m:t>delay</m:t>
                   </m:r>
+                </m:sub>
+              </m:sSub>
+            </m:e>
+          </m:d>
+          <m:r>
+            <w:rPr>
+              <w:rFonts w:ascii="Cambria Math" w:hAnsi="Cambria Math"/>
+            </w:rPr>
+            <m:t>+</m:t>
+          </m:r>
+          <m:sSub>
+            <m:sSubPr>
+              <m:ctrlPr>
+                <w:rPr>
+                  <w:rFonts w:ascii="Cambria Math" w:hAnsi="Cambria Math"/>
+                  <w:i/>
+                </w:rPr>
+              </m:ctrlPr>
+            </m:sSubPr>
+            <m:e>
+              <m:r>
+                <w:rPr>
+                  <w:rFonts w:ascii="Cambria Math" w:hAnsi="Cambria Math"/>
+                </w:rPr>
+                <m:t>n</m:t>
+              </m:r>
+            </m:e>
+            <m:sub>
+              <m:r>
+                <w:rPr>
+                  <w:rFonts w:ascii="Cambria Math" w:hAnsi="Cambria Math"/>
+                </w:rPr>
+                <m:t>TA</m:t>
+              </m:r>
+            </m:sub>
+          </m:sSub>
+          <m:d>
+            <m:dPr>
+              <m:ctrlPr>
+                <w:rPr>
+                  <w:rFonts w:ascii="Cambria Math" w:hAnsi="Cambria Math"/>
+                  <w:i/>
+                </w:rPr>
+              </m:ctrlPr>
+            </m:dPr>
+            <m:e>
+              <m:sSub>
+                <m:sSubPr>
+                  <m:ctrlPr>
+                    <w:rPr>
+                      <w:rFonts w:ascii="Cambria Math" w:hAnsi="Cambria Math"/>
+                      <w:i/>
+                    </w:rPr>
+                  </m:ctrlPr>
+                </m:sSubPr>
+                <m:e>
                   <m:r>
                     <w:rPr>
                       <w:rFonts w:ascii="Cambria Math" w:hAnsi="Cambria Math"/>
                     </w:rPr>
-                    <m:t>。</m:t>
+                    <m:t>i</m:t>
                   </m:r>
+                </m:e>
+                <m:sub>
                   <m:r>
                     <w:rPr>
                       <w:rFonts w:ascii="Cambria Math" w:hAnsi="Cambria Math"/>
                     </w:rPr>
-                    <m:t>ay</m:t>
+                    <m:t>delay</m:t>
                   </m:r>
                 </m:sub>
               </m:sSub>
+              <m:r>
+                <w:rPr>
+                  <w:rFonts w:ascii="Cambria Math" w:hAnsi="Cambria Math"/>
+                </w:rPr>
+                <m:t>,</m:t>
+              </m:r>
+              <m:sSub>
+                <m:sSubPr>
+                  <m:ctrlPr>
+                    <w:rPr>
+                      <w:rFonts w:ascii="Cambria Math" w:hAnsi="Cambria Math"/>
+                      <w:i/>
+                    </w:rPr>
+                  </m:ctrlPr>
+                </m:sSubPr>
+                <m:e>
+                  <m:r>
+                    <w:rPr>
+                      <w:rFonts w:ascii="Cambria Math" w:hAnsi="Cambria Math"/>
+                    </w:rPr>
+                    <m:t>j</m:t>
+                  </m:r>
+                </m:e>
+                <m:sub>
+                  <m:r>
+                    <w:rPr>
+                      <w:rFonts w:ascii="Cambria Math" w:hAnsi="Cambria Math"/>
+                    </w:rPr>
+                    <m:t>delay</m:t>
+                  </m:r>
+                </m:sub>
+              </m:sSub>
+            </m:e>
+          </m:d>
+          <m:r>
+            <w:rPr>
+              <w:rFonts w:ascii="Cambria Math" w:hAnsi="Cambria Math"/>
+            </w:rPr>
+            <m:t>]+</m:t>
+          </m:r>
+          <m:sSub>
+            <m:sSubPr>
+              <m:ctrlPr>
+                <w:rPr>
+                  <w:rFonts w:ascii="Cambria Math" w:hAnsi="Cambria Math"/>
+                  <w:i/>
+                </w:rPr>
+              </m:ctrlPr>
+            </m:sSubPr>
+            <m:e>
+              <m:r>
+                <w:rPr>
+                  <w:rFonts w:ascii="Cambria Math" w:hAnsi="Cambria Math"/>
+                </w:rPr>
+                <m:t>n</m:t>
+              </m:r>
+            </m:e>
+            <m:sub>
+              <m:r>
+                <w:rPr>
+                  <w:rFonts w:ascii="Cambria Math" w:hAnsi="Cambria Math"/>
+                </w:rPr>
+                <m:t>AR</m:t>
+              </m:r>
+            </m:sub>
+          </m:sSub>
+          <m:d>
+            <m:dPr>
+              <m:ctrlPr>
+                <w:rPr>
+                  <w:rFonts w:ascii="Cambria Math" w:hAnsi="Cambria Math"/>
+                  <w:i/>
+                </w:rPr>
+              </m:ctrlPr>
+            </m:dPr>
+            <m:e>
+              <m:r>
+                <w:rPr>
+                  <w:rFonts w:ascii="Cambria Math" w:hAnsi="Cambria Math"/>
+                </w:rPr>
+                <m:t>i,j</m:t>
+              </m:r>
+            </m:e>
+          </m:d>
+        </m:oMath>
+      </m:oMathPara>
+    </w:p>
+    <w:p>
+      <w:r>
+        <w:rPr>
+          <w:rFonts w:hint="eastAsia"/>
+        </w:rPr>
+        <w:t>这里可以把</w:t>
+      </w:r>
+      <m:oMath>
+        <m:sSup>
+          <m:sSupPr>
+            <m:ctrlPr>
+              <w:rPr>
+                <w:rFonts w:ascii="Cambria Math" w:hAnsi="Cambria Math"/>
+                <w:i/>
+              </w:rPr>
+            </m:ctrlPr>
+          </m:sSupPr>
+          <m:e>
+            <m:r>
+              <w:rPr>
+                <w:rFonts w:ascii="Cambria Math" w:hAnsi="Cambria Math"/>
+              </w:rPr>
+              <m:t>y</m:t>
+            </m:r>
+          </m:e>
+          <m:sup>
+            <m:r>
+              <w:rPr>
+                <w:rFonts w:ascii="Cambria Math" w:hAnsi="Cambria Math"/>
+              </w:rPr>
+              <m:t>'</m:t>
+            </m:r>
+          </m:sup>
+        </m:sSup>
+        <m:r>
+          <w:rPr>
+            <w:rFonts w:ascii="Cambria Math" w:hAnsi="Cambria Math"/>
+          </w:rPr>
+          <m:t>(i,j)</m:t>
+        </m:r>
+      </m:oMath>
+      <w:r>
+        <w:rPr>
+          <w:rFonts w:hint="eastAsia"/>
+        </w:rPr>
+        <w:t>信号分为三部分，直发信号(</w:t>
+      </w:r>
+      <w:r>
+        <w:t>S</w:t>
+      </w:r>
+      <w:r>
+        <w:softHyphen/>
+      </w:r>
+      <w:r>
+        <w:rPr>
+          <w:vertAlign w:val="subscript"/>
+        </w:rPr>
+        <w:t>d</w:t>
+      </w:r>
+      <w:r>
+        <w:rPr>
+          <w:rFonts w:hint="eastAsia"/>
+        </w:rPr>
+        <w:t>)，转发信号(</w:t>
+      </w:r>
+      <w:r>
+        <w:t>S</w:t>
+      </w:r>
+      <w:r>
+        <w:softHyphen/>
+      </w:r>
+      <w:r>
+        <w:rPr>
+          <w:vertAlign w:val="subscript"/>
+        </w:rPr>
+        <w:t>r</w:t>
+      </w:r>
+      <w:r>
+        <w:rPr>
+          <w:rFonts w:hint="eastAsia"/>
+        </w:rPr>
+        <w:t>)和噪声(</w:t>
+      </w:r>
+      <w:r>
+        <w:t>N</w:t>
+      </w:r>
+      <w:r>
+        <w:rPr>
+          <w:rFonts w:hint="eastAsia"/>
+        </w:rPr>
+        <w:t>)。</w:t>
+      </w:r>
+    </w:p>
+    <w:p>
+      <m:oMathPara>
+        <m:oMath>
+          <m:sSup>
+            <m:sSupPr>
+              <m:ctrlPr>
+                <w:rPr>
+                  <w:rFonts w:ascii="Cambria Math" w:hAnsi="Cambria Math"/>
+                  <w:i/>
+                </w:rPr>
+              </m:ctrlPr>
+            </m:sSupPr>
+            <m:e>
+              <m:r>
+                <w:rPr>
+                  <w:rFonts w:ascii="Cambria Math" w:hAnsi="Cambria Math"/>
+                </w:rPr>
+                <m:t>y</m:t>
+              </m:r>
+            </m:e>
+            <m:sup>
+              <m:r>
+                <w:rPr>
+                  <w:rFonts w:ascii="Cambria Math" w:hAnsi="Cambria Math"/>
+                </w:rPr>
+                <m:t>'</m:t>
+              </m:r>
+            </m:sup>
+          </m:sSup>
+          <m:d>
+            <m:dPr>
+              <m:ctrlPr>
+                <w:rPr>
+                  <w:rFonts w:ascii="Cambria Math" w:hAnsi="Cambria Math"/>
+                  <w:i/>
+                </w:rPr>
+              </m:ctrlPr>
+            </m:dPr>
+            <m:e>
+              <m:r>
+                <w:rPr>
+                  <w:rFonts w:ascii="Cambria Math" w:hAnsi="Cambria Math"/>
+                </w:rPr>
+                <m:t>i,j</m:t>
+              </m:r>
+            </m:e>
+          </m:d>
+          <m:r>
+            <w:rPr>
+              <w:rFonts w:ascii="Cambria Math" w:hAnsi="Cambria Math"/>
+            </w:rPr>
+            <m:t>=</m:t>
+          </m:r>
+          <m:sSub>
+            <m:sSubPr>
+              <m:ctrlPr>
+                <w:rPr>
+                  <w:rFonts w:ascii="Cambria Math" w:hAnsi="Cambria Math"/>
+                  <w:i/>
+                </w:rPr>
+              </m:ctrlPr>
+            </m:sSubPr>
+            <m:e>
+              <m:r>
+                <w:rPr>
+                  <w:rFonts w:ascii="Cambria Math" w:hAnsi="Cambria Math"/>
+                </w:rPr>
+                <m:t>h</m:t>
+              </m:r>
+            </m:e>
+            <m:sub>
+              <m:r>
+                <w:rPr>
+                  <w:rFonts w:ascii="Cambria Math" w:hAnsi="Cambria Math"/>
+                </w:rPr>
+                <m:t>TR</m:t>
+              </m:r>
+            </m:sub>
+          </m:sSub>
+          <m:rad>
+            <m:radPr>
+              <m:degHide m:val="1"/>
+              <m:ctrlPr>
+                <w:rPr>
+                  <w:rFonts w:ascii="Cambria Math" w:hAnsi="Cambria Math"/>
+                  <w:i/>
+                </w:rPr>
+              </m:ctrlPr>
+            </m:radPr>
+            <m:deg/>
+            <m:e>
+              <m:sSub>
+                <m:sSubPr>
+                  <m:ctrlPr>
+                    <w:rPr>
+                      <w:rFonts w:ascii="Cambria Math" w:hAnsi="Cambria Math"/>
+                      <w:i/>
+                    </w:rPr>
+                  </m:ctrlPr>
+                </m:sSubPr>
+                <m:e>
+                  <m:r>
+                    <w:rPr>
+                      <w:rFonts w:ascii="Cambria Math" w:hAnsi="Cambria Math"/>
+                    </w:rPr>
+                    <m:t>g</m:t>
+                  </m:r>
+                </m:e>
+                <m:sub>
+                  <m:r>
+                    <w:rPr>
+                      <w:rFonts w:ascii="Cambria Math" w:hAnsi="Cambria Math"/>
+                    </w:rPr>
+                    <m:t>TR</m:t>
+                  </m:r>
+                </m:sub>
+              </m:sSub>
+              <m:sSub>
+                <m:sSubPr>
+                  <m:ctrlPr>
+                    <w:rPr>
+                      <w:rFonts w:ascii="Cambria Math" w:hAnsi="Cambria Math"/>
+                      <w:i/>
+                    </w:rPr>
+                  </m:ctrlPr>
+                </m:sSubPr>
+                <m:e>
+                  <m:r>
+                    <w:rPr>
+                      <w:rFonts w:ascii="Cambria Math" w:hAnsi="Cambria Math"/>
+                    </w:rPr>
+                    <m:t>p</m:t>
+                  </m:r>
+                </m:e>
+                <m:sub>
+                  <m:r>
+                    <w:rPr>
+                      <w:rFonts w:ascii="Cambria Math" w:hAnsi="Cambria Math"/>
+                    </w:rPr>
+                    <m:t>0</m:t>
+                  </m:r>
+                </m:sub>
+              </m:sSub>
+            </m:e>
+          </m:rad>
+          <m:r>
+            <w:rPr>
+              <w:rFonts w:ascii="Cambria Math" w:hAnsi="Cambria Math"/>
+            </w:rPr>
+            <m:t>x</m:t>
+          </m:r>
+          <m:d>
+            <m:dPr>
+              <m:ctrlPr>
+                <w:rPr>
+                  <w:rFonts w:ascii="Cambria Math" w:hAnsi="Cambria Math"/>
+                  <w:i/>
+                </w:rPr>
+              </m:ctrlPr>
+            </m:dPr>
+            <m:e>
+              <m:r>
+                <w:rPr>
+                  <w:rFonts w:ascii="Cambria Math" w:hAnsi="Cambria Math"/>
+                </w:rPr>
+                <m:t>i,j</m:t>
+              </m:r>
             </m:e>
           </m:d>
         </m:oMath>
@@ -6991,7 +7845,7 @@
                 <w:rPr>
                   <w:rFonts w:ascii="Cambria Math" w:hAnsi="Cambria Math"/>
                 </w:rPr>
-                <m:t>2</m:t>
+                <m:t>AR</m:t>
               </m:r>
             </m:sub>
           </m:sSub>
@@ -7047,7 +7901,271 @@
                     <w:rPr>
                       <w:rFonts w:ascii="Cambria Math" w:hAnsi="Cambria Math"/>
                     </w:rPr>
-                    <m:t>2</m:t>
+                    <m:t>AR</m:t>
+                  </m:r>
+                </m:sub>
+              </m:sSub>
+            </m:e>
+          </m:rad>
+          <m:sSub>
+            <m:sSubPr>
+              <m:ctrlPr>
+                <w:rPr>
+                  <w:rFonts w:ascii="Cambria Math" w:hAnsi="Cambria Math"/>
+                  <w:i/>
+                </w:rPr>
+              </m:ctrlPr>
+            </m:sSubPr>
+            <m:e>
+              <m:r>
+                <w:rPr>
+                  <w:rFonts w:ascii="Cambria Math" w:hAnsi="Cambria Math"/>
+                </w:rPr>
+                <m:t>h</m:t>
+              </m:r>
+            </m:e>
+            <m:sub>
+              <m:r>
+                <w:rPr>
+                  <w:rFonts w:ascii="Cambria Math" w:hAnsi="Cambria Math"/>
+                </w:rPr>
+                <m:t>TA</m:t>
+              </m:r>
+            </m:sub>
+          </m:sSub>
+          <m:rad>
+            <m:radPr>
+              <m:degHide m:val="1"/>
+              <m:ctrlPr>
+                <w:rPr>
+                  <w:rFonts w:ascii="Cambria Math" w:hAnsi="Cambria Math"/>
+                  <w:i/>
+                </w:rPr>
+              </m:ctrlPr>
+            </m:radPr>
+            <m:deg/>
+            <m:e>
+              <m:sSub>
+                <m:sSubPr>
+                  <m:ctrlPr>
+                    <w:rPr>
+                      <w:rFonts w:ascii="Cambria Math" w:hAnsi="Cambria Math"/>
+                      <w:i/>
+                    </w:rPr>
+                  </m:ctrlPr>
+                </m:sSubPr>
+                <m:e>
+                  <m:r>
+                    <w:rPr>
+                      <w:rFonts w:ascii="Cambria Math" w:hAnsi="Cambria Math"/>
+                    </w:rPr>
+                    <m:t>g</m:t>
+                  </m:r>
+                </m:e>
+                <m:sub>
+                  <m:r>
+                    <w:rPr>
+                      <w:rFonts w:ascii="Cambria Math" w:hAnsi="Cambria Math"/>
+                    </w:rPr>
+                    <m:t>TA</m:t>
+                  </m:r>
+                </m:sub>
+              </m:sSub>
+              <m:sSub>
+                <m:sSubPr>
+                  <m:ctrlPr>
+                    <w:rPr>
+                      <w:rFonts w:ascii="Cambria Math" w:hAnsi="Cambria Math"/>
+                      <w:i/>
+                    </w:rPr>
+                  </m:ctrlPr>
+                </m:sSubPr>
+                <m:e>
+                  <m:r>
+                    <w:rPr>
+                      <w:rFonts w:ascii="Cambria Math" w:hAnsi="Cambria Math"/>
+                    </w:rPr>
+                    <m:t>p</m:t>
+                  </m:r>
+                </m:e>
+                <m:sub>
+                  <m:r>
+                    <w:rPr>
+                      <w:rFonts w:ascii="Cambria Math" w:hAnsi="Cambria Math"/>
+                    </w:rPr>
+                    <m:t>0</m:t>
+                  </m:r>
+                </m:sub>
+              </m:sSub>
+            </m:e>
+          </m:rad>
+          <m:r>
+            <w:rPr>
+              <w:rFonts w:ascii="Cambria Math" w:hAnsi="Cambria Math"/>
+            </w:rPr>
+            <m:t>x</m:t>
+          </m:r>
+          <m:d>
+            <m:dPr>
+              <m:ctrlPr>
+                <w:rPr>
+                  <w:rFonts w:ascii="Cambria Math" w:hAnsi="Cambria Math"/>
+                  <w:i/>
+                </w:rPr>
+              </m:ctrlPr>
+            </m:dPr>
+            <m:e>
+              <m:sSub>
+                <m:sSubPr>
+                  <m:ctrlPr>
+                    <w:rPr>
+                      <w:rFonts w:ascii="Cambria Math" w:hAnsi="Cambria Math"/>
+                      <w:i/>
+                    </w:rPr>
+                  </m:ctrlPr>
+                </m:sSubPr>
+                <m:e>
+                  <m:r>
+                    <w:rPr>
+                      <w:rFonts w:ascii="Cambria Math" w:hAnsi="Cambria Math"/>
+                    </w:rPr>
+                    <m:t>i</m:t>
+                  </m:r>
+                </m:e>
+                <m:sub>
+                  <m:r>
+                    <w:rPr>
+                      <w:rFonts w:ascii="Cambria Math" w:hAnsi="Cambria Math"/>
+                    </w:rPr>
+                    <m:t>delay</m:t>
+                  </m:r>
+                </m:sub>
+              </m:sSub>
+              <m:r>
+                <w:rPr>
+                  <w:rFonts w:ascii="Cambria Math" w:hAnsi="Cambria Math"/>
+                </w:rPr>
+                <m:t>,</m:t>
+              </m:r>
+              <m:sSub>
+                <m:sSubPr>
+                  <m:ctrlPr>
+                    <w:rPr>
+                      <w:rFonts w:ascii="Cambria Math" w:hAnsi="Cambria Math"/>
+                      <w:i/>
+                    </w:rPr>
+                  </m:ctrlPr>
+                </m:sSubPr>
+                <m:e>
+                  <m:r>
+                    <w:rPr>
+                      <w:rFonts w:ascii="Cambria Math" w:hAnsi="Cambria Math"/>
+                    </w:rPr>
+                    <m:t>j</m:t>
+                  </m:r>
+                </m:e>
+                <m:sub>
+                  <m:r>
+                    <w:rPr>
+                      <w:rFonts w:ascii="Cambria Math" w:hAnsi="Cambria Math"/>
+                    </w:rPr>
+                    <m:t>delay</m:t>
+                  </m:r>
+                </m:sub>
+              </m:sSub>
+            </m:e>
+          </m:d>
+        </m:oMath>
+      </m:oMathPara>
+    </w:p>
+    <w:p>
+      <m:oMathPara>
+        <m:oMath>
+          <m:r>
+            <w:rPr>
+              <w:rFonts w:ascii="Cambria Math" w:hAnsi="Cambria Math"/>
+            </w:rPr>
+            <m:t>+G</m:t>
+          </m:r>
+          <m:sSub>
+            <m:sSubPr>
+              <m:ctrlPr>
+                <w:rPr>
+                  <w:rFonts w:ascii="Cambria Math" w:hAnsi="Cambria Math"/>
+                  <w:i/>
+                </w:rPr>
+              </m:ctrlPr>
+            </m:sSubPr>
+            <m:e>
+              <m:r>
+                <w:rPr>
+                  <w:rFonts w:ascii="Cambria Math" w:hAnsi="Cambria Math"/>
+                </w:rPr>
+                <m:t>h</m:t>
+              </m:r>
+            </m:e>
+            <m:sub>
+              <m:r>
+                <w:rPr>
+                  <w:rFonts w:ascii="Cambria Math" w:hAnsi="Cambria Math"/>
+                </w:rPr>
+                <m:t>AR</m:t>
+              </m:r>
+            </m:sub>
+          </m:sSub>
+          <m:d>
+            <m:dPr>
+              <m:ctrlPr>
+                <w:rPr>
+                  <w:rFonts w:ascii="Cambria Math" w:hAnsi="Cambria Math"/>
+                  <w:i/>
+                </w:rPr>
+              </m:ctrlPr>
+            </m:dPr>
+            <m:e>
+              <m:r>
+                <w:rPr>
+                  <w:rFonts w:ascii="Cambria Math" w:hAnsi="Cambria Math"/>
+                </w:rPr>
+                <m:t>j</m:t>
+              </m:r>
+            </m:e>
+          </m:d>
+          <m:rad>
+            <m:radPr>
+              <m:degHide m:val="1"/>
+              <m:ctrlPr>
+                <w:rPr>
+                  <w:rFonts w:ascii="Cambria Math" w:hAnsi="Cambria Math"/>
+                  <w:i/>
+                </w:rPr>
+              </m:ctrlPr>
+            </m:radPr>
+            <m:deg/>
+            <m:e>
+              <m:sSub>
+                <m:sSubPr>
+                  <m:ctrlPr>
+                    <w:rPr>
+                      <w:rFonts w:ascii="Cambria Math" w:hAnsi="Cambria Math"/>
+                      <w:i/>
+                    </w:rPr>
+                  </m:ctrlPr>
+                </m:sSubPr>
+                <m:e>
+                  <m:r>
+                    <w:rPr>
+                      <w:rFonts w:ascii="Cambria Math" w:hAnsi="Cambria Math"/>
+                    </w:rPr>
+                    <m:t>g</m:t>
+                  </m:r>
+                </m:e>
+                <m:sub>
+                  <m:r>
+                    <w:rPr>
+                      <w:rFonts w:ascii="Cambria Math" w:hAnsi="Cambria Math"/>
+                    </w:rPr>
+                    <m:t>AR</m:t>
                   </m:r>
                 </m:sub>
               </m:sSub>
@@ -7075,7 +8193,7 @@
                 <w:rPr>
                   <w:rFonts w:ascii="Cambria Math" w:hAnsi="Cambria Math"/>
                 </w:rPr>
-                <m:t>1</m:t>
+                <m:t>TA</m:t>
               </m:r>
             </m:sub>
           </m:sSub>
@@ -7177,7 +8295,7 @@
                 <w:rPr>
                   <w:rFonts w:ascii="Cambria Math" w:hAnsi="Cambria Math"/>
                 </w:rPr>
-                <m:t>0</m:t>
+                <m:t>AR</m:t>
               </m:r>
             </m:sub>
           </m:sSub>
@@ -7191,196 +8309,27 @@
       </m:oMathPara>
     </w:p>
     <w:p>
-      <w:r>
-        <w:rPr>
-          <w:rFonts w:hint="eastAsia"/>
-        </w:rPr>
-        <w:t>接收机收到的功率即为</w:t>
-      </w:r>
-      <m:oMath>
-        <m:sSup>
-          <m:sSupPr>
-            <m:ctrlPr>
-              <w:rPr>
-                <w:rFonts w:ascii="Cambria Math" w:hAnsi="Cambria Math"/>
-                <w:i/>
-              </w:rPr>
-            </m:ctrlPr>
-          </m:sSupPr>
-          <m:e>
-            <m:r>
-              <w:rPr>
-                <w:rFonts w:ascii="Cambria Math" w:hAnsi="Cambria Math"/>
-              </w:rPr>
-              <m:t>y</m:t>
-            </m:r>
-          </m:e>
-          <m:sup>
-            <m:r>
-              <w:rPr>
-                <w:rFonts w:ascii="Cambria Math" w:hAnsi="Cambria Math"/>
-              </w:rPr>
-              <m:t>'</m:t>
-            </m:r>
-          </m:sup>
-        </m:sSup>
-      </m:oMath>
-      <w:r>
-        <w:rPr>
-          <w:rFonts w:hint="eastAsia"/>
-        </w:rPr>
-        <w:t>，</w:t>
-      </w:r>
-      <m:oMath>
-        <m:sSub>
-          <m:sSubPr>
-            <m:ctrlPr>
-              <w:rPr>
-                <w:rFonts w:ascii="Cambria Math" w:hAnsi="Cambria Math"/>
-                <w:i/>
-              </w:rPr>
-            </m:ctrlPr>
-          </m:sSubPr>
-          <m:e>
-            <m:r>
-              <w:rPr>
-                <w:rFonts w:ascii="Cambria Math" w:hAnsi="Cambria Math"/>
-              </w:rPr>
-              <m:t>i</m:t>
-            </m:r>
-          </m:e>
-          <m:sub>
-            <m:r>
-              <w:rPr>
-                <w:rFonts w:ascii="Cambria Math" w:hAnsi="Cambria Math"/>
-              </w:rPr>
-              <m:t>delay</m:t>
-            </m:r>
-          </m:sub>
-        </m:sSub>
-        <m:r>
-          <w:rPr>
-            <w:rFonts w:ascii="Cambria Math" w:hAnsi="Cambria Math"/>
-          </w:rPr>
-          <m:t>,</m:t>
-        </m:r>
-        <m:sSub>
-          <m:sSubPr>
-            <m:ctrlPr>
-              <w:rPr>
-                <w:rFonts w:ascii="Cambria Math" w:hAnsi="Cambria Math"/>
-                <w:i/>
-              </w:rPr>
-            </m:ctrlPr>
-          </m:sSubPr>
-          <m:e>
-            <m:r>
-              <w:rPr>
-                <w:rFonts w:ascii="Cambria Math" w:hAnsi="Cambria Math"/>
-              </w:rPr>
-              <m:t>j</m:t>
-            </m:r>
-          </m:e>
-          <m:sub>
-            <m:r>
-              <w:rPr>
-                <w:rFonts w:ascii="Cambria Math" w:hAnsi="Cambria Math"/>
-              </w:rPr>
-              <m:t>delay</m:t>
-            </m:r>
-          </m:sub>
-        </m:sSub>
-      </m:oMath>
-      <w:r>
-        <w:rPr>
-          <w:rFonts w:hint="eastAsia"/>
-        </w:rPr>
-        <w:t>分别代表经过转发机延时后的</w:t>
-      </w:r>
-      <m:oMath>
-        <m:r>
-          <w:rPr>
-            <w:rFonts w:ascii="Cambria Math" w:hAnsi="Cambria Math"/>
-          </w:rPr>
-          <m:t>i,j</m:t>
-        </m:r>
-      </m:oMath>
-      <w:r>
-        <w:rPr>
-          <w:rFonts w:hint="eastAsia"/>
-        </w:rPr>
-        <w:t>，即：</w:t>
-      </w:r>
-    </w:p>
-    <w:p>
-      <m:oMathPara>
-        <m:oMath>
-          <m:sSub>
-            <m:sSubPr>
-              <m:ctrlPr>
-                <w:rPr>
-                  <w:rFonts w:ascii="Cambria Math" w:hAnsi="Cambria Math"/>
-                  <w:i/>
-                </w:rPr>
-              </m:ctrlPr>
-            </m:sSubPr>
-            <m:e>
-              <m:r>
-                <w:rPr>
-                  <w:rFonts w:ascii="Cambria Math" w:hAnsi="Cambria Math"/>
-                </w:rPr>
-                <m:t>i</m:t>
-              </m:r>
-            </m:e>
-            <m:sub>
-              <m:r>
-                <w:rPr>
-                  <w:rFonts w:ascii="Cambria Math" w:hAnsi="Cambria Math"/>
-                </w:rPr>
-                <m:t>delay</m:t>
-              </m:r>
-            </m:sub>
-          </m:sSub>
-          <m:r>
-            <w:rPr>
-              <w:rFonts w:ascii="Cambria Math" w:hAnsi="Cambria Math"/>
-            </w:rPr>
-            <m:t>=i-delay,</m:t>
-          </m:r>
-          <m:sSub>
-            <m:sSubPr>
-              <m:ctrlPr>
-                <w:rPr>
-                  <w:rFonts w:ascii="Cambria Math" w:hAnsi="Cambria Math"/>
-                  <w:i/>
-                </w:rPr>
-              </m:ctrlPr>
-            </m:sSubPr>
-            <m:e>
-              <m:r>
-                <w:rPr>
-                  <w:rFonts w:ascii="Cambria Math" w:hAnsi="Cambria Math"/>
-                </w:rPr>
-                <m:t>j</m:t>
-              </m:r>
-            </m:e>
-            <m:sub>
-              <m:r>
-                <w:rPr>
-                  <w:rFonts w:ascii="Cambria Math" w:hAnsi="Cambria Math"/>
-                </w:rPr>
-                <m:t>delay</m:t>
-              </m:r>
-            </m:sub>
-          </m:sSub>
-          <m:r>
-            <w:rPr>
-              <w:rFonts w:ascii="Cambria Math" w:hAnsi="Cambria Math"/>
-            </w:rPr>
-            <m:t>=j-delay</m:t>
-          </m:r>
-        </m:oMath>
-      </m:oMathPara>
+      <w:pPr>
+        <w:pStyle w:val="a5"/>
+        <w:numPr>
+          <w:ilvl w:val="0"/>
+          <w:numId w:val="6"/>
+        </w:numPr>
+        <w:ind w:firstLineChars="0"/>
+        <w:jc w:val="left"/>
+        <w:rPr>
+          <w:i/>
+        </w:rPr>
+      </w:pPr>
+      <w:r>
+        <w:rPr>
+          <w:rFonts w:hint="eastAsia"/>
+          <w:i/>
+        </w:rPr>
+        <w:t>位置求解</w:t>
+      </w:r>
+      <w:bookmarkStart w:id="0" w:name="_GoBack"/>
+      <w:bookmarkEnd w:id="0"/>
     </w:p>
     <w:p>
       <w:pPr>
@@ -7390,7 +8339,13 @@
         <w:rPr>
           <w:rFonts w:hint="eastAsia"/>
         </w:rPr>
-        <w:t>计算部分（2）实际为</w:t>
+        <w:t>计算部分（2）</w:t>
+      </w:r>
+      <w:r>
+        <w:rPr>
+          <w:rFonts w:hint="eastAsia"/>
+        </w:rPr>
+        <w:t>实际为</w:t>
       </w:r>
       <w:r>
         <w:rPr>
@@ -7404,7 +8359,6 @@
         </w:rPr>
         <w:t>二元</w:t>
       </w:r>
-      <w:proofErr w:type="gramStart"/>
       <w:r>
         <w:rPr>
           <w:rFonts w:hint="eastAsia"/>
@@ -7421,14 +8375,7 @@
         <w:rPr>
           <w:rFonts w:hint="eastAsia"/>
         </w:rPr>
-        <w:t>最佳解</w:t>
-      </w:r>
-      <w:proofErr w:type="gramEnd"/>
-      <w:r>
-        <w:rPr>
-          <w:rFonts w:hint="eastAsia"/>
-        </w:rPr>
-        <w:t>的问题</w:t>
+        <w:t>最佳解的问题</w:t>
       </w:r>
       <w:r>
         <w:rPr>
@@ -9044,6 +9991,7 @@
         <w:rPr>
           <w:rFonts w:hint="eastAsia"/>
         </w:rPr>
+        <w:lastRenderedPageBreak/>
         <w:t>方法1：撒网法</w:t>
       </w:r>
     </w:p>
@@ -9068,7 +10016,6 @@
         <w:rPr>
           <w:rFonts w:hint="eastAsia"/>
         </w:rPr>
-        <w:lastRenderedPageBreak/>
         <w:t>这种方法有固定的收敛速度</w:t>
       </w:r>
       <w:r>
@@ -9193,21 +10140,7 @@
         <w:rPr>
           <w:rFonts w:hint="eastAsia"/>
         </w:rPr>
-        <w:t>最早先的版本：我们采用先随机找点，然后</w:t>
-      </w:r>
-      <w:proofErr w:type="gramStart"/>
-      <w:r>
-        <w:rPr>
-          <w:rFonts w:hint="eastAsia"/>
-        </w:rPr>
-        <w:t>求偏导和</w:t>
-      </w:r>
-      <w:proofErr w:type="gramEnd"/>
-      <w:r>
-        <w:rPr>
-          <w:rFonts w:hint="eastAsia"/>
-        </w:rPr>
-        <w:t>此点的函数值算出下一个点的方法进行寻找。只要在任何一次迭代后发现点超出了地图边界，就重新生成一个随机点。</w:t>
+        <w:t>最早先的版本：我们采用先随机找点，然后求偏导和此点的函数值算出下一个点的方法进行寻找。只要在任何一次迭代后发现点超出了地图边界，就重新生成一个随机点。</w:t>
       </w:r>
     </w:p>
     <w:p>
@@ -9854,21 +10787,7 @@
         <w:rPr>
           <w:rFonts w:hint="eastAsia"/>
         </w:rPr>
-        <w:t>实际的</w:t>
-      </w:r>
-      <w:proofErr w:type="gramStart"/>
-      <w:r>
-        <w:rPr>
-          <w:rFonts w:hint="eastAsia"/>
-        </w:rPr>
-        <w:t>解应该</w:t>
-      </w:r>
-      <w:proofErr w:type="gramEnd"/>
-      <w:r>
-        <w:rPr>
-          <w:rFonts w:hint="eastAsia"/>
-        </w:rPr>
-        <w:t>在左下角位置</w:t>
+        <w:t>实际的解应该在左下角位置</w:t>
       </w:r>
       <w:r>
         <w:rPr>
@@ -9990,6 +10909,7 @@
         <w:rPr>
           <w:rFonts w:hint="eastAsia"/>
         </w:rPr>
+        <w:lastRenderedPageBreak/>
         <w:t>撒网法：</w:t>
       </w:r>
       <w:r>
@@ -10088,7 +11008,6 @@
         <w:rPr>
           <w:rFonts w:hint="eastAsia"/>
         </w:rPr>
-        <w:lastRenderedPageBreak/>
         <w:t>求导与撒网法混合：由下图可见，这种方法所花的时间平均约为0.03s，并且方差较大。这一点上和我们之前的推断是相吻合的。</w:t>
       </w:r>
     </w:p>
@@ -10153,45 +11072,19 @@
     </w:p>
     <w:p>
       <w:pPr>
-        <w:jc w:val="left"/>
-      </w:pPr>
-      <w:r>
-        <w:rPr>
-          <w:rFonts w:hint="eastAsia"/>
-        </w:rPr>
-        <w:t>仿真过程中的参数选取：</w:t>
-      </w:r>
-    </w:p>
-    <w:p>
-      <w:pPr>
-        <w:jc w:val="left"/>
-      </w:pPr>
-      <w:r>
-        <w:rPr>
-          <w:rFonts w:hint="eastAsia"/>
-        </w:rPr>
-        <w:t>以下所有有关成功率与RMSE的图像都是建立在100米的正方形区域中，共100个监听机的情况下仿真得到的。随机产生瑞丽噪声的过程中，K，B均取为300。噪声的功率取为-144</w:t>
-      </w:r>
-    </w:p>
-    <w:p>
-      <w:pPr>
-        <w:jc w:val="left"/>
-      </w:pPr>
-      <w:r>
-        <w:rPr>
-          <w:rFonts w:hint="eastAsia"/>
-        </w:rPr>
-        <w:t>与</w:t>
-      </w:r>
-    </w:p>
-    <w:p>
-      <w:pPr>
+        <w:ind w:left="420"/>
         <w:jc w:val="left"/>
       </w:pPr>
     </w:p>
     <w:p>
       <w:pPr>
-        <w:pStyle w:val="a7"/>
+        <w:ind w:left="420"/>
+        <w:jc w:val="left"/>
+      </w:pPr>
+    </w:p>
+    <w:p>
+      <w:pPr>
+        <w:pStyle w:val="a5"/>
         <w:numPr>
           <w:ilvl w:val="0"/>
           <w:numId w:val="1"/>
@@ -10217,12 +11110,13 @@
         <w:rPr>
           <w:rFonts w:hint="eastAsia"/>
         </w:rPr>
+        <w:lastRenderedPageBreak/>
         <w:t>仿真部分总共分为4部分，分别为（1）方法可靠性的验证；（2）成功率；（3）定位的误差RMSE；（4）地图大小对定位的影响。</w:t>
       </w:r>
     </w:p>
     <w:p>
       <w:pPr>
-        <w:pStyle w:val="a7"/>
+        <w:pStyle w:val="a5"/>
         <w:numPr>
           <w:ilvl w:val="0"/>
           <w:numId w:val="4"/>
@@ -10289,21 +11183,7 @@
         <w:rPr>
           <w:rFonts w:hint="eastAsia"/>
         </w:rPr>
-        <w:t>（设定为固定值是为了方便观察图像性质，后面有关成功率与定位误差</w:t>
-      </w:r>
-      <w:proofErr w:type="gramStart"/>
-      <w:r>
-        <w:rPr>
-          <w:rFonts w:hint="eastAsia"/>
-        </w:rPr>
-        <w:t>的图会改为</w:t>
-      </w:r>
-      <w:proofErr w:type="gramEnd"/>
-      <w:r>
-        <w:rPr>
-          <w:rFonts w:hint="eastAsia"/>
-        </w:rPr>
-        <w:t>随机确定接收机与转发机位置）</w:t>
+        <w:t>（设定为固定值是为了方便观察图像性质，后面有关成功率与定位误差的图会改为随机确定接收机与转发机位置）</w:t>
       </w:r>
       <w:r>
         <w:rPr>
@@ -10317,7 +11197,6 @@
         <w:rPr>
           <w:noProof/>
         </w:rPr>
-        <w:lastRenderedPageBreak/>
         <w:drawing>
           <wp:inline distT="0" distB="0" distL="0" distR="0" wp14:anchorId="1B395460" wp14:editId="0166AF1C">
             <wp:extent cx="5193792" cy="3895344"/>
@@ -10424,7 +11303,14 @@
         <w:rPr>
           <w:rFonts w:hint="eastAsia"/>
         </w:rPr>
-        <w:t>可得，分界线会是一条双曲线），不满足条件（2）的会集中在地图右半部分（由于监听机距离转发机太远导致信号衰弱过于明显）。</w:t>
+        <w:t>可得，分界线会是一</w:t>
+      </w:r>
+      <w:r>
+        <w:rPr>
+          <w:rFonts w:hint="eastAsia"/>
+        </w:rPr>
+        <w:lastRenderedPageBreak/>
+        <w:t>条双曲线），不满足条件（2）的会集中在地图右半部分（由于监听机距离转发机太远导致信号衰弱过于明显）。</w:t>
       </w:r>
     </w:p>
     <w:p>
@@ -10440,7 +11326,6 @@
         <w:rPr>
           <w:noProof/>
         </w:rPr>
-        <w:lastRenderedPageBreak/>
         <w:drawing>
           <wp:inline distT="0" distB="0" distL="0" distR="0" wp14:anchorId="5B587C8B" wp14:editId="6CAEC340">
             <wp:extent cx="5274310" cy="3953065"/>
@@ -10504,7 +11389,7 @@
     </w:p>
     <w:p>
       <w:pPr>
-        <w:pStyle w:val="a7"/>
+        <w:pStyle w:val="a5"/>
         <w:numPr>
           <w:ilvl w:val="0"/>
           <w:numId w:val="4"/>
@@ -10571,6 +11456,7 @@
         <w:rPr>
           <w:rFonts w:hint="eastAsia"/>
         </w:rPr>
+        <w:lastRenderedPageBreak/>
         <w:t>为了更加符合实际，仿真中考虑了转发机的延时，模型为一个正态分布，实际公式如下：</w:t>
       </w:r>
       <m:oMath>
@@ -11487,7 +12373,6 @@
           <w:i/>
           <w:noProof/>
         </w:rPr>
-        <w:lastRenderedPageBreak/>
         <w:drawing>
           <wp:inline distT="0" distB="0" distL="0" distR="0" wp14:anchorId="078562FE" wp14:editId="23335DC0">
             <wp:extent cx="5237683" cy="3928262"/>
@@ -11551,6 +12436,7 @@
         <w:rPr>
           <w:noProof/>
         </w:rPr>
+        <w:lastRenderedPageBreak/>
         <w:drawing>
           <wp:anchor distT="0" distB="0" distL="114300" distR="114300" simplePos="0" relativeHeight="251661312" behindDoc="0" locked="0" layoutInCell="1" allowOverlap="1" wp14:anchorId="04A0606D" wp14:editId="179FE8A0">
             <wp:simplePos x="1145512" y="5290457"/>
@@ -11617,7 +12503,6 @@
         <w:rPr>
           <w:rFonts w:hint="eastAsia"/>
         </w:rPr>
-        <w:lastRenderedPageBreak/>
         <w:t>由图可见，</w:t>
       </w:r>
       <w:r>
@@ -11638,7 +12523,7 @@
     </w:p>
     <w:p>
       <w:pPr>
-        <w:pStyle w:val="a7"/>
+        <w:pStyle w:val="a5"/>
         <w:numPr>
           <w:ilvl w:val="0"/>
           <w:numId w:val="4"/>
@@ -11687,6 +12572,7 @@
         <w:rPr>
           <w:noProof/>
         </w:rPr>
+        <w:lastRenderedPageBreak/>
         <w:drawing>
           <wp:inline distT="0" distB="0" distL="0" distR="0" wp14:anchorId="6CAC1059" wp14:editId="1FFC1873">
             <wp:extent cx="5259629" cy="3943387"/>
@@ -11750,7 +12636,6 @@
         <w:rPr>
           <w:noProof/>
         </w:rPr>
-        <w:lastRenderedPageBreak/>
         <w:drawing>
           <wp:inline distT="0" distB="0" distL="0" distR="0" wp14:anchorId="2542BFD5" wp14:editId="0CC60FDF">
             <wp:extent cx="4937760" cy="3696131"/>
@@ -11817,6 +12702,7 @@
         <w:rPr>
           <w:rFonts w:hint="eastAsia"/>
         </w:rPr>
+        <w:lastRenderedPageBreak/>
         <w:tab/>
         <w:t>由仿真结果（2）（3）可见，当在</w:t>
       </w:r>
@@ -11864,7 +12750,7 @@
     </w:p>
     <w:p>
       <w:pPr>
-        <w:pStyle w:val="a7"/>
+        <w:pStyle w:val="a5"/>
         <w:numPr>
           <w:ilvl w:val="0"/>
           <w:numId w:val="4"/>
@@ -11929,7 +12815,6 @@
         <w:rPr>
           <w:noProof/>
         </w:rPr>
-        <w:lastRenderedPageBreak/>
         <w:drawing>
           <wp:inline distT="0" distB="0" distL="0" distR="0" wp14:anchorId="255B880C" wp14:editId="437F0A61">
             <wp:extent cx="4981651" cy="3728986"/>
@@ -12001,6 +12886,7 @@
         <w:rPr>
           <w:noProof/>
         </w:rPr>
+        <w:lastRenderedPageBreak/>
         <w:drawing>
           <wp:inline distT="0" distB="0" distL="0" distR="0" wp14:anchorId="7BBDF2CB" wp14:editId="4118417E">
             <wp:extent cx="4930445" cy="3690656"/>
@@ -12078,7 +12964,6 @@
         <w:rPr>
           <w:rFonts w:hint="eastAsia"/>
         </w:rPr>
-        <w:lastRenderedPageBreak/>
         <w:t>注意：RMSE的图中，曲线的趋势（先小幅上升再下降）与预期不符，这一问题可能是由于随着Gain的减少，成功率越来越低，用于计算的样本</w:t>
       </w:r>
       <w:r>
@@ -12101,62 +12986,63 @@
       </w:r>
     </w:p>
     <w:p/>
+    <w:p/>
     <w:p>
-      <w:pPr>
-        <w:ind w:firstLine="0"/>
-      </w:pPr>
-      <w:r>
-        <w:rPr>
-          <w:rFonts w:hint="eastAsia"/>
-        </w:rPr>
-        <w:t>参考文献：</w:t>
+      <w:r>
+        <w:rPr>
+          <w:rFonts w:hint="eastAsia"/>
+        </w:rPr>
+        <w:t>未来的计划和已经遇到的问题：</w:t>
       </w:r>
     </w:p>
     <w:p>
       <w:pPr>
-        <w:pStyle w:val="a7"/>
+        <w:pStyle w:val="a5"/>
         <w:numPr>
           <w:ilvl w:val="0"/>
-          <w:numId w:val="4"/>
+          <w:numId w:val="5"/>
         </w:numPr>
         <w:ind w:firstLineChars="0"/>
       </w:pPr>
       <w:r>
-        <w:t>Stephen Benson; Chien-in H. Chen; David M. Lin; Lihyeh L. Liou</w:t>
-      </w:r>
-      <w:r>
-        <w:t xml:space="preserve">, </w:t>
-      </w:r>
-      <w:r>
-        <w:t>IEEE Transactions on Aerospace and Electronic Systems</w:t>
-      </w:r>
-      <w:r>
-        <w:t xml:space="preserve">, </w:t>
-      </w:r>
-      <w:r>
-        <w:t>Year: 2016, Volume: 52, Issue: 3</w:t>
-      </w:r>
-      <w:r>
-        <w:t xml:space="preserve">, </w:t>
-      </w:r>
-      <w:r>
-        <w:t>Pages: 1146 - 1154, DOI: 10.1109/TAES.2016.140656</w:t>
-      </w:r>
-      <w:r>
-        <w:t xml:space="preserve">, </w:t>
-      </w:r>
-      <w:r>
-        <w:t>IEEE Journals &amp; Magazines</w:t>
-      </w:r>
-      <w:r>
-        <w:t>.</w:t>
+        <w:rPr>
+          <w:rFonts w:hint="eastAsia"/>
+        </w:rPr>
+        <w:t>加入多径干扰的仿真代码。目前我们仍然停留在读论文的阶段，现在的问题是大部分关于多径干扰的文章都是加入了滤波器和通行协议来分析多径干扰效应的。但是</w:t>
+      </w:r>
+      <w:r>
+        <w:rPr>
+          <w:rFonts w:hint="eastAsia"/>
+        </w:rPr>
+        <w:lastRenderedPageBreak/>
+        <w:t>在我们的模型里面完全没有加入有关滤波器的仿真。并且很多论文提出了更好的通信协议来减少多径效应带来的误差，这个在我们的模型里面也是不可取的。</w:t>
       </w:r>
     </w:p>
     <w:p>
       <w:pPr>
-        <w:rPr>
-          <w:rFonts w:hint="eastAsia"/>
-        </w:rPr>
+        <w:pStyle w:val="a5"/>
+        <w:ind w:left="780" w:firstLineChars="0" w:firstLine="0"/>
+      </w:pPr>
+    </w:p>
+    <w:p>
+      <w:pPr>
+        <w:pStyle w:val="a5"/>
+        <w:numPr>
+          <w:ilvl w:val="0"/>
+          <w:numId w:val="5"/>
+        </w:numPr>
+        <w:ind w:firstLineChars="0"/>
+      </w:pPr>
+      <w:r>
+        <w:rPr>
+          <w:rFonts w:hint="eastAsia"/>
+        </w:rPr>
+        <w:t>研究更多的关系，比如地图大小与转发机转发功率的关系（接着仿真结果4做）。这一点其实并没有修改核心的代码，所以要做的话，速度会非常快，但感觉实际意义不大。</w:t>
+      </w:r>
+    </w:p>
+    <w:p>
+      <w:pPr>
+        <w:ind w:left="420"/>
       </w:pPr>
     </w:p>
     <w:sectPr>
@@ -12172,7 +13058,7 @@
 </file>
 
 <file path=word/endnotes.xml><?xml version="1.0" encoding="utf-8"?>
-<w:endnotes xmlns:wpc="http://schemas.microsoft.com/office/word/2010/wordprocessingCanvas" xmlns:cx="http://schemas.microsoft.com/office/drawing/2014/chartex" xmlns:cx1="http://schemas.microsoft.com/office/drawing/2015/9/8/chartex" xmlns:mc="http://schemas.openxmlformats.org/markup-compatibility/2006" xmlns:o="urn:schemas-microsoft-com:office:office" xmlns:r="http://schemas.openxmlformats.org/officeDocument/2006/relationships" xmlns:m="http://schemas.openxmlformats.org/officeDocument/2006/math" xmlns:v="urn:schemas-microsoft-com:vml" xmlns:wp14="http://schemas.microsoft.com/office/word/2010/wordprocessingDrawing" xmlns:wp="http://schemas.openxmlformats.org/drawingml/2006/wordprocessingDrawing" xmlns:w10="urn:schemas-microsoft-com:office:word" xmlns:w="http://schemas.openxmlformats.org/wordprocessingml/2006/main" xmlns:w14="http://schemas.microsoft.com/office/word/2010/wordml" xmlns:w15="http://schemas.microsoft.com/office/word/2012/wordml" xmlns:w16se="http://schemas.microsoft.com/office/word/2015/wordml/symex" xmlns:wpg="http://schemas.microsoft.com/office/word/2010/wordprocessingGroup" xmlns:wpi="http://schemas.microsoft.com/office/word/2010/wordprocessingInk" xmlns:wne="http://schemas.microsoft.com/office/word/2006/wordml" xmlns:wps="http://schemas.microsoft.com/office/word/2010/wordprocessingShape" mc:Ignorable="w14 w15 w16se wp14">
+<w:endnotes xmlns:wpc="http://schemas.microsoft.com/office/word/2010/wordprocessingCanvas" xmlns:mc="http://schemas.openxmlformats.org/markup-compatibility/2006" xmlns:o="urn:schemas-microsoft-com:office:office" xmlns:r="http://schemas.openxmlformats.org/officeDocument/2006/relationships" xmlns:m="http://schemas.openxmlformats.org/officeDocument/2006/math" xmlns:v="urn:schemas-microsoft-com:vml" xmlns:wp14="http://schemas.microsoft.com/office/word/2010/wordprocessingDrawing" xmlns:wp="http://schemas.openxmlformats.org/drawingml/2006/wordprocessingDrawing" xmlns:w10="urn:schemas-microsoft-com:office:word" xmlns:w="http://schemas.openxmlformats.org/wordprocessingml/2006/main" xmlns:w14="http://schemas.microsoft.com/office/word/2010/wordml" xmlns:w15="http://schemas.microsoft.com/office/word/2012/wordml" xmlns:wpg="http://schemas.microsoft.com/office/word/2010/wordprocessingGroup" xmlns:wpi="http://schemas.microsoft.com/office/word/2010/wordprocessingInk" xmlns:wne="http://schemas.microsoft.com/office/word/2006/wordml" xmlns:wps="http://schemas.microsoft.com/office/word/2010/wordprocessingShape" mc:Ignorable="w14 w15 wp14">
   <w:endnote w:type="separator" w:id="-1">
     <w:p>
       <w:r>
@@ -12191,7 +13077,7 @@
 </file>
 
 <file path=word/footnotes.xml><?xml version="1.0" encoding="utf-8"?>
-<w:footnotes xmlns:wpc="http://schemas.microsoft.com/office/word/2010/wordprocessingCanvas" xmlns:cx="http://schemas.microsoft.com/office/drawing/2014/chartex" xmlns:cx1="http://schemas.microsoft.com/office/drawing/2015/9/8/chartex" xmlns:mc="http://schemas.openxmlformats.org/markup-compatibility/2006" xmlns:o="urn:schemas-microsoft-com:office:office" xmlns:r="http://schemas.openxmlformats.org/officeDocument/2006/relationships" xmlns:m="http://schemas.openxmlformats.org/officeDocument/2006/math" xmlns:v="urn:schemas-microsoft-com:vml" xmlns:wp14="http://schemas.microsoft.com/office/word/2010/wordprocessingDrawing" xmlns:wp="http://schemas.openxmlformats.org/drawingml/2006/wordprocessingDrawing" xmlns:w10="urn:schemas-microsoft-com:office:word" xmlns:w="http://schemas.openxmlformats.org/wordprocessingml/2006/main" xmlns:w14="http://schemas.microsoft.com/office/word/2010/wordml" xmlns:w15="http://schemas.microsoft.com/office/word/2012/wordml" xmlns:w16se="http://schemas.microsoft.com/office/word/2015/wordml/symex" xmlns:wpg="http://schemas.microsoft.com/office/word/2010/wordprocessingGroup" xmlns:wpi="http://schemas.microsoft.com/office/word/2010/wordprocessingInk" xmlns:wne="http://schemas.microsoft.com/office/word/2006/wordml" xmlns:wps="http://schemas.microsoft.com/office/word/2010/wordprocessingShape" mc:Ignorable="w14 w15 w16se wp14">
+<w:footnotes xmlns:wpc="http://schemas.microsoft.com/office/word/2010/wordprocessingCanvas" xmlns:mc="http://schemas.openxmlformats.org/markup-compatibility/2006" xmlns:o="urn:schemas-microsoft-com:office:office" xmlns:r="http://schemas.openxmlformats.org/officeDocument/2006/relationships" xmlns:m="http://schemas.openxmlformats.org/officeDocument/2006/math" xmlns:v="urn:schemas-microsoft-com:vml" xmlns:wp14="http://schemas.microsoft.com/office/word/2010/wordprocessingDrawing" xmlns:wp="http://schemas.openxmlformats.org/drawingml/2006/wordprocessingDrawing" xmlns:w10="urn:schemas-microsoft-com:office:word" xmlns:w="http://schemas.openxmlformats.org/wordprocessingml/2006/main" xmlns:w14="http://schemas.microsoft.com/office/word/2010/wordml" xmlns:w15="http://schemas.microsoft.com/office/word/2012/wordml" xmlns:wpg="http://schemas.microsoft.com/office/word/2010/wordprocessingGroup" xmlns:wpi="http://schemas.microsoft.com/office/word/2010/wordprocessingInk" xmlns:wne="http://schemas.microsoft.com/office/word/2006/wordml" xmlns:wps="http://schemas.microsoft.com/office/word/2010/wordprocessingShape" mc:Ignorable="w14 w15 wp14">
   <w:footnote w:type="separator" w:id="-1">
     <w:p>
       <w:r>
@@ -12210,7 +13096,7 @@
 </file>
 
 <file path=word/header1.xml><?xml version="1.0" encoding="utf-8"?>
-<w:hdr xmlns:wpc="http://schemas.microsoft.com/office/word/2010/wordprocessingCanvas" xmlns:cx="http://schemas.microsoft.com/office/drawing/2014/chartex" xmlns:cx1="http://schemas.microsoft.com/office/drawing/2015/9/8/chartex" xmlns:mc="http://schemas.openxmlformats.org/markup-compatibility/2006" xmlns:o="urn:schemas-microsoft-com:office:office" xmlns:r="http://schemas.openxmlformats.org/officeDocument/2006/relationships" xmlns:m="http://schemas.openxmlformats.org/officeDocument/2006/math" xmlns:v="urn:schemas-microsoft-com:vml" xmlns:wp14="http://schemas.microsoft.com/office/word/2010/wordprocessingDrawing" xmlns:wp="http://schemas.openxmlformats.org/drawingml/2006/wordprocessingDrawing" xmlns:w10="urn:schemas-microsoft-com:office:word" xmlns:w="http://schemas.openxmlformats.org/wordprocessingml/2006/main" xmlns:w14="http://schemas.microsoft.com/office/word/2010/wordml" xmlns:w15="http://schemas.microsoft.com/office/word/2012/wordml" xmlns:w16se="http://schemas.microsoft.com/office/word/2015/wordml/symex" xmlns:wpg="http://schemas.microsoft.com/office/word/2010/wordprocessingGroup" xmlns:wpi="http://schemas.microsoft.com/office/word/2010/wordprocessingInk" xmlns:wne="http://schemas.microsoft.com/office/word/2006/wordml" xmlns:wps="http://schemas.microsoft.com/office/word/2010/wordprocessingShape" mc:Ignorable="w14 w15 w16se wp14">
+<w:hdr xmlns:wpc="http://schemas.microsoft.com/office/word/2010/wordprocessingCanvas" xmlns:mc="http://schemas.openxmlformats.org/markup-compatibility/2006" xmlns:o="urn:schemas-microsoft-com:office:office" xmlns:r="http://schemas.openxmlformats.org/officeDocument/2006/relationships" xmlns:m="http://schemas.openxmlformats.org/officeDocument/2006/math" xmlns:v="urn:schemas-microsoft-com:vml" xmlns:wp14="http://schemas.microsoft.com/office/word/2010/wordprocessingDrawing" xmlns:wp="http://schemas.openxmlformats.org/drawingml/2006/wordprocessingDrawing" xmlns:w10="urn:schemas-microsoft-com:office:word" xmlns:w="http://schemas.openxmlformats.org/wordprocessingml/2006/main" xmlns:w14="http://schemas.microsoft.com/office/word/2010/wordml" xmlns:w15="http://schemas.microsoft.com/office/word/2012/wordml" xmlns:wpg="http://schemas.microsoft.com/office/word/2010/wordprocessingGroup" xmlns:wpi="http://schemas.microsoft.com/office/word/2010/wordprocessingInk" xmlns:wne="http://schemas.microsoft.com/office/word/2006/wordml" xmlns:wps="http://schemas.microsoft.com/office/word/2010/wordprocessingShape" mc:Ignorable="w14 w15 wp14">
   <w:p>
     <w:pPr>
       <w:pStyle w:val="a3"/>
@@ -12223,7 +13109,7 @@
 </file>
 
 <file path=word/header2.xml><?xml version="1.0" encoding="utf-8"?>
-<w:hdr xmlns:wpc="http://schemas.microsoft.com/office/word/2010/wordprocessingCanvas" xmlns:cx="http://schemas.microsoft.com/office/drawing/2014/chartex" xmlns:cx1="http://schemas.microsoft.com/office/drawing/2015/9/8/chartex" xmlns:mc="http://schemas.openxmlformats.org/markup-compatibility/2006" xmlns:o="urn:schemas-microsoft-com:office:office" xmlns:r="http://schemas.openxmlformats.org/officeDocument/2006/relationships" xmlns:m="http://schemas.openxmlformats.org/officeDocument/2006/math" xmlns:v="urn:schemas-microsoft-com:vml" xmlns:wp14="http://schemas.microsoft.com/office/word/2010/wordprocessingDrawing" xmlns:wp="http://schemas.openxmlformats.org/drawingml/2006/wordprocessingDrawing" xmlns:w10="urn:schemas-microsoft-com:office:word" xmlns:w="http://schemas.openxmlformats.org/wordprocessingml/2006/main" xmlns:w14="http://schemas.microsoft.com/office/word/2010/wordml" xmlns:w15="http://schemas.microsoft.com/office/word/2012/wordml" xmlns:w16se="http://schemas.microsoft.com/office/word/2015/wordml/symex" xmlns:wpg="http://schemas.microsoft.com/office/word/2010/wordprocessingGroup" xmlns:wpi="http://schemas.microsoft.com/office/word/2010/wordprocessingInk" xmlns:wne="http://schemas.microsoft.com/office/word/2006/wordml" xmlns:wps="http://schemas.microsoft.com/office/word/2010/wordprocessingShape" mc:Ignorable="w14 w15 w16se wp14">
+<w:hdr xmlns:wpc="http://schemas.microsoft.com/office/word/2010/wordprocessingCanvas" xmlns:mc="http://schemas.openxmlformats.org/markup-compatibility/2006" xmlns:o="urn:schemas-microsoft-com:office:office" xmlns:r="http://schemas.openxmlformats.org/officeDocument/2006/relationships" xmlns:m="http://schemas.openxmlformats.org/officeDocument/2006/math" xmlns:v="urn:schemas-microsoft-com:vml" xmlns:wp14="http://schemas.microsoft.com/office/word/2010/wordprocessingDrawing" xmlns:wp="http://schemas.openxmlformats.org/drawingml/2006/wordprocessingDrawing" xmlns:w10="urn:schemas-microsoft-com:office:word" xmlns:w="http://schemas.openxmlformats.org/wordprocessingml/2006/main" xmlns:w14="http://schemas.microsoft.com/office/word/2010/wordml" xmlns:w15="http://schemas.microsoft.com/office/word/2012/wordml" xmlns:wpg="http://schemas.microsoft.com/office/word/2010/wordprocessingGroup" xmlns:wpi="http://schemas.microsoft.com/office/word/2010/wordprocessingInk" xmlns:wne="http://schemas.microsoft.com/office/word/2006/wordml" xmlns:wps="http://schemas.microsoft.com/office/word/2010/wordprocessingShape" mc:Ignorable="w14 w15 wp14">
   <w:p>
     <w:pPr>
       <w:pStyle w:val="a3"/>
@@ -12236,8 +13122,97 @@
 </file>
 
 <file path=word/numbering.xml><?xml version="1.0" encoding="utf-8"?>
-<w:numbering xmlns:wpc="http://schemas.microsoft.com/office/word/2010/wordprocessingCanvas" xmlns:cx="http://schemas.microsoft.com/office/drawing/2014/chartex" xmlns:cx1="http://schemas.microsoft.com/office/drawing/2015/9/8/chartex" xmlns:mc="http://schemas.openxmlformats.org/markup-compatibility/2006" xmlns:o="urn:schemas-microsoft-com:office:office" xmlns:r="http://schemas.openxmlformats.org/officeDocument/2006/relationships" xmlns:m="http://schemas.openxmlformats.org/officeDocument/2006/math" xmlns:v="urn:schemas-microsoft-com:vml" xmlns:wp14="http://schemas.microsoft.com/office/word/2010/wordprocessingDrawing" xmlns:wp="http://schemas.openxmlformats.org/drawingml/2006/wordprocessingDrawing" xmlns:w10="urn:schemas-microsoft-com:office:word" xmlns:w="http://schemas.openxmlformats.org/wordprocessingml/2006/main" xmlns:w14="http://schemas.microsoft.com/office/word/2010/wordml" xmlns:w15="http://schemas.microsoft.com/office/word/2012/wordml" xmlns:w16se="http://schemas.microsoft.com/office/word/2015/wordml/symex" xmlns:wpg="http://schemas.microsoft.com/office/word/2010/wordprocessingGroup" xmlns:wpi="http://schemas.microsoft.com/office/word/2010/wordprocessingInk" xmlns:wne="http://schemas.microsoft.com/office/word/2006/wordml" xmlns:wps="http://schemas.microsoft.com/office/word/2010/wordprocessingShape" mc:Ignorable="w14 w15 w16se wp14">
-  <w:abstractNum w:abstractNumId="0" w15:restartNumberingAfterBreak="0">
+<w:numbering xmlns:wpc="http://schemas.microsoft.com/office/word/2010/wordprocessingCanvas" xmlns:mc="http://schemas.openxmlformats.org/markup-compatibility/2006" xmlns:o="urn:schemas-microsoft-com:office:office" xmlns:r="http://schemas.openxmlformats.org/officeDocument/2006/relationships" xmlns:m="http://schemas.openxmlformats.org/officeDocument/2006/math" xmlns:v="urn:schemas-microsoft-com:vml" xmlns:wp14="http://schemas.microsoft.com/office/word/2010/wordprocessingDrawing" xmlns:wp="http://schemas.openxmlformats.org/drawingml/2006/wordprocessingDrawing" xmlns:w10="urn:schemas-microsoft-com:office:word" xmlns:w="http://schemas.openxmlformats.org/wordprocessingml/2006/main" xmlns:w14="http://schemas.microsoft.com/office/word/2010/wordml" xmlns:w15="http://schemas.microsoft.com/office/word/2012/wordml" xmlns:wpg="http://schemas.microsoft.com/office/word/2010/wordprocessingGroup" xmlns:wpi="http://schemas.microsoft.com/office/word/2010/wordprocessingInk" xmlns:wne="http://schemas.microsoft.com/office/word/2006/wordml" xmlns:wps="http://schemas.microsoft.com/office/word/2010/wordprocessingShape" mc:Ignorable="w14 w15 wp14">
+  <w:abstractNum w:abstractNumId="0">
+    <w:nsid w:val="286A18E6"/>
+    <w:multiLevelType w:val="hybridMultilevel"/>
+    <w:tmpl w:val="EF2C0ADA"/>
+    <w:lvl w:ilvl="0" w:tplc="DA4E75C2">
+      <w:start w:val="1"/>
+      <w:numFmt w:val="upperLetter"/>
+      <w:lvlText w:val="%1."/>
+      <w:lvlJc w:val="left"/>
+      <w:pPr>
+        <w:ind w:left="360" w:hanging="360"/>
+      </w:pPr>
+      <w:rPr>
+        <w:rFonts w:hint="default"/>
+      </w:rPr>
+    </w:lvl>
+    <w:lvl w:ilvl="1" w:tplc="04090019" w:tentative="1">
+      <w:start w:val="1"/>
+      <w:numFmt w:val="lowerLetter"/>
+      <w:lvlText w:val="%2)"/>
+      <w:lvlJc w:val="left"/>
+      <w:pPr>
+        <w:ind w:left="840" w:hanging="420"/>
+      </w:pPr>
+    </w:lvl>
+    <w:lvl w:ilvl="2" w:tplc="0409001B" w:tentative="1">
+      <w:start w:val="1"/>
+      <w:numFmt w:val="lowerRoman"/>
+      <w:lvlText w:val="%3."/>
+      <w:lvlJc w:val="right"/>
+      <w:pPr>
+        <w:ind w:left="1260" w:hanging="420"/>
+      </w:pPr>
+    </w:lvl>
+    <w:lvl w:ilvl="3" w:tplc="0409000F" w:tentative="1">
+      <w:start w:val="1"/>
+      <w:numFmt w:val="decimal"/>
+      <w:lvlText w:val="%4."/>
+      <w:lvlJc w:val="left"/>
+      <w:pPr>
+        <w:ind w:left="1680" w:hanging="420"/>
+      </w:pPr>
+    </w:lvl>
+    <w:lvl w:ilvl="4" w:tplc="04090019" w:tentative="1">
+      <w:start w:val="1"/>
+      <w:numFmt w:val="lowerLetter"/>
+      <w:lvlText w:val="%5)"/>
+      <w:lvlJc w:val="left"/>
+      <w:pPr>
+        <w:ind w:left="2100" w:hanging="420"/>
+      </w:pPr>
+    </w:lvl>
+    <w:lvl w:ilvl="5" w:tplc="0409001B" w:tentative="1">
+      <w:start w:val="1"/>
+      <w:numFmt w:val="lowerRoman"/>
+      <w:lvlText w:val="%6."/>
+      <w:lvlJc w:val="right"/>
+      <w:pPr>
+        <w:ind w:left="2520" w:hanging="420"/>
+      </w:pPr>
+    </w:lvl>
+    <w:lvl w:ilvl="6" w:tplc="0409000F" w:tentative="1">
+      <w:start w:val="1"/>
+      <w:numFmt w:val="decimal"/>
+      <w:lvlText w:val="%7."/>
+      <w:lvlJc w:val="left"/>
+      <w:pPr>
+        <w:ind w:left="2940" w:hanging="420"/>
+      </w:pPr>
+    </w:lvl>
+    <w:lvl w:ilvl="7" w:tplc="04090019" w:tentative="1">
+      <w:start w:val="1"/>
+      <w:numFmt w:val="lowerLetter"/>
+      <w:lvlText w:val="%8)"/>
+      <w:lvlJc w:val="left"/>
+      <w:pPr>
+        <w:ind w:left="3360" w:hanging="420"/>
+      </w:pPr>
+    </w:lvl>
+    <w:lvl w:ilvl="8" w:tplc="0409001B" w:tentative="1">
+      <w:start w:val="1"/>
+      <w:numFmt w:val="lowerRoman"/>
+      <w:lvlText w:val="%9."/>
+      <w:lvlJc w:val="right"/>
+      <w:pPr>
+        <w:ind w:left="3780" w:hanging="420"/>
+      </w:pPr>
+    </w:lvl>
+  </w:abstractNum>
+  <w:abstractNum w:abstractNumId="1">
     <w:nsid w:val="352B5EE9"/>
     <w:multiLevelType w:val="hybridMultilevel"/>
     <w:tmpl w:val="279CF774"/>
@@ -12326,10 +13301,10 @@
       </w:pPr>
     </w:lvl>
   </w:abstractNum>
-  <w:abstractNum w:abstractNumId="1" w15:restartNumberingAfterBreak="0">
+  <w:abstractNum w:abstractNumId="2">
     <w:nsid w:val="42600E96"/>
     <w:multiLevelType w:val="hybridMultilevel"/>
-    <w:tmpl w:val="5BC891BC"/>
+    <w:tmpl w:val="A9EE80D2"/>
     <w:lvl w:ilvl="0" w:tplc="04090001">
       <w:start w:val="1"/>
       <w:numFmt w:val="bullet"/>
@@ -12439,7 +13414,7 @@
       </w:rPr>
     </w:lvl>
   </w:abstractNum>
-  <w:abstractNum w:abstractNumId="2" w15:restartNumberingAfterBreak="0">
+  <w:abstractNum w:abstractNumId="3">
     <w:nsid w:val="4C29766A"/>
     <w:multiLevelType w:val="hybridMultilevel"/>
     <w:tmpl w:val="338C0474"/>
@@ -12528,7 +13503,7 @@
       </w:pPr>
     </w:lvl>
   </w:abstractNum>
-  <w:abstractNum w:abstractNumId="3" w15:restartNumberingAfterBreak="0">
+  <w:abstractNum w:abstractNumId="4">
     <w:nsid w:val="50AF03DE"/>
     <w:multiLevelType w:val="hybridMultilevel"/>
     <w:tmpl w:val="E6BA25EE"/>
@@ -12617,7 +13592,7 @@
       </w:pPr>
     </w:lvl>
   </w:abstractNum>
-  <w:abstractNum w:abstractNumId="4" w15:restartNumberingAfterBreak="0">
+  <w:abstractNum w:abstractNumId="5">
     <w:nsid w:val="7F3B5FE5"/>
     <w:multiLevelType w:val="hybridMultilevel"/>
     <w:tmpl w:val="49301AC6"/>
@@ -12707,25 +13682,28 @@
     </w:lvl>
   </w:abstractNum>
   <w:num w:numId="1">
+    <w:abstractNumId w:val="5"/>
+  </w:num>
+  <w:num w:numId="2">
+    <w:abstractNumId w:val="3"/>
+  </w:num>
+  <w:num w:numId="3">
+    <w:abstractNumId w:val="1"/>
+  </w:num>
+  <w:num w:numId="4">
+    <w:abstractNumId w:val="2"/>
+  </w:num>
+  <w:num w:numId="5">
     <w:abstractNumId w:val="4"/>
   </w:num>
-  <w:num w:numId="2">
-    <w:abstractNumId w:val="2"/>
-  </w:num>
-  <w:num w:numId="3">
+  <w:num w:numId="6">
     <w:abstractNumId w:val="0"/>
-  </w:num>
-  <w:num w:numId="4">
-    <w:abstractNumId w:val="1"/>
-  </w:num>
-  <w:num w:numId="5">
-    <w:abstractNumId w:val="3"/>
   </w:num>
 </w:numbering>
 </file>
 
 <file path=word/styles.xml><?xml version="1.0" encoding="utf-8"?>
-<w:styles xmlns:mc="http://schemas.openxmlformats.org/markup-compatibility/2006" xmlns:r="http://schemas.openxmlformats.org/officeDocument/2006/relationships" xmlns:w="http://schemas.openxmlformats.org/wordprocessingml/2006/main" xmlns:w14="http://schemas.microsoft.com/office/word/2010/wordml" xmlns:w15="http://schemas.microsoft.com/office/word/2012/wordml" xmlns:w16se="http://schemas.microsoft.com/office/word/2015/wordml/symex" mc:Ignorable="w14 w15 w16se">
+<w:styles xmlns:mc="http://schemas.openxmlformats.org/markup-compatibility/2006" xmlns:r="http://schemas.openxmlformats.org/officeDocument/2006/relationships" xmlns:w="http://schemas.openxmlformats.org/wordprocessingml/2006/main" xmlns:w14="http://schemas.microsoft.com/office/word/2010/wordml" xmlns:w15="http://schemas.microsoft.com/office/word/2012/wordml" mc:Ignorable="w14 w15">
   <w:docDefaults>
     <w:rPrDefault>
       <w:rPr>
@@ -13150,7 +14128,7 @@
   <w:style w:type="paragraph" w:styleId="a3">
     <w:name w:val="header"/>
     <w:basedOn w:val="a"/>
-    <w:link w:val="a4"/>
+    <w:link w:val="Char"/>
     <w:uiPriority w:val="99"/>
     <w:unhideWhenUsed/>
     <w:rsid w:val="0030696C"/>
@@ -13170,8 +14148,8 @@
       <w:szCs w:val="18"/>
     </w:rPr>
   </w:style>
-  <w:style w:type="character" w:customStyle="1" w:styleId="a4">
-    <w:name w:val="页眉 字符"/>
+  <w:style w:type="character" w:customStyle="1" w:styleId="Char">
+    <w:name w:val="页眉 Char"/>
     <w:basedOn w:val="a0"/>
     <w:link w:val="a3"/>
     <w:uiPriority w:val="99"/>
@@ -13181,10 +14159,10 @@
       <w:szCs w:val="18"/>
     </w:rPr>
   </w:style>
-  <w:style w:type="paragraph" w:styleId="a5">
+  <w:style w:type="paragraph" w:styleId="a4">
     <w:name w:val="footer"/>
     <w:basedOn w:val="a"/>
-    <w:link w:val="a6"/>
+    <w:link w:val="Char0"/>
     <w:uiPriority w:val="99"/>
     <w:unhideWhenUsed/>
     <w:rsid w:val="0030696C"/>
@@ -13201,10 +14179,10 @@
       <w:szCs w:val="18"/>
     </w:rPr>
   </w:style>
-  <w:style w:type="character" w:customStyle="1" w:styleId="a6">
-    <w:name w:val="页脚 字符"/>
+  <w:style w:type="character" w:customStyle="1" w:styleId="Char0">
+    <w:name w:val="页脚 Char"/>
     <w:basedOn w:val="a0"/>
-    <w:link w:val="a5"/>
+    <w:link w:val="a4"/>
     <w:uiPriority w:val="99"/>
     <w:rsid w:val="0030696C"/>
     <w:rPr>
@@ -13212,7 +14190,7 @@
       <w:szCs w:val="18"/>
     </w:rPr>
   </w:style>
-  <w:style w:type="paragraph" w:styleId="a7">
+  <w:style w:type="paragraph" w:styleId="a5">
     <w:name w:val="List Paragraph"/>
     <w:basedOn w:val="a"/>
     <w:uiPriority w:val="34"/>
@@ -13222,7 +14200,7 @@
       <w:ind w:firstLineChars="200" w:firstLine="200"/>
     </w:pPr>
   </w:style>
-  <w:style w:type="character" w:styleId="a8">
+  <w:style w:type="character" w:styleId="a6">
     <w:name w:val="Placeholder Text"/>
     <w:basedOn w:val="a0"/>
     <w:uiPriority w:val="99"/>
@@ -13232,7 +14210,7 @@
       <w:color w:val="808080"/>
     </w:rPr>
   </w:style>
-  <w:style w:type="paragraph" w:styleId="a9">
+  <w:style w:type="paragraph" w:styleId="a7">
     <w:name w:val="caption"/>
     <w:basedOn w:val="a"/>
     <w:next w:val="a"/>
@@ -14974,102 +15952,102 @@
     </dgm:pt>
   </dgm:ptLst>
   <dgm:cxnLst>
+    <dgm:cxn modelId="{AF85647C-7945-4951-AE67-62A447A5E209}" srcId="{7C1924A7-41E1-46B5-B1CF-ABC7E8436927}" destId="{A6F63428-9380-45DB-AC4D-E42D860F8B77}" srcOrd="0" destOrd="0" parTransId="{36346226-364F-4E5F-A013-B358831218A6}" sibTransId="{B88AAF78-1378-4AE9-8F24-2DC625C07997}"/>
+    <dgm:cxn modelId="{2CC1C845-4A48-4FFE-A262-E803CF28010C}" type="presOf" srcId="{7AD1C490-4CFF-417B-8FFC-80FAE0467694}" destId="{D228DE74-FC65-4B87-863E-87B54D21F8C1}" srcOrd="0" destOrd="0" presId="urn:microsoft.com/office/officeart/2005/8/layout/hierarchy6"/>
+    <dgm:cxn modelId="{6E1DE699-F7DD-4ED7-B344-862644693883}" type="presOf" srcId="{92FF6333-61D6-4CDF-8BED-2793F0AF1302}" destId="{57620844-BFA2-4692-A67B-244324174190}" srcOrd="0" destOrd="0" presId="urn:microsoft.com/office/officeart/2005/8/layout/hierarchy6"/>
+    <dgm:cxn modelId="{EC880567-2EE7-428C-8EBA-6E6863AD11E1}" type="presOf" srcId="{BEC25C18-ED83-4EF1-9824-B6C7A9F7A6FC}" destId="{C84B98DF-0251-4212-9B7F-DCA286FD67F4}" srcOrd="0" destOrd="0" presId="urn:microsoft.com/office/officeart/2005/8/layout/hierarchy6"/>
+    <dgm:cxn modelId="{8A155FC5-04F8-4D95-8682-C9413C15DD25}" srcId="{196DC328-2587-4DF3-A28C-BA76DE85F934}" destId="{DD01ADAD-8293-477A-8FED-FF3BB7D33B8C}" srcOrd="0" destOrd="0" parTransId="{11E099CF-1B38-43EF-AF68-78921434D319}" sibTransId="{C458E66B-9FA3-43FA-8DDC-181035301BB0}"/>
+    <dgm:cxn modelId="{7D77D949-16AE-46A4-970E-8D4F64D9C3B7}" srcId="{AFE78CFF-39E5-407D-8B20-6C5AE9769E0E}" destId="{92FF6333-61D6-4CDF-8BED-2793F0AF1302}" srcOrd="0" destOrd="0" parTransId="{F0BBB644-6913-44CB-9EEC-F627209AE638}" sibTransId="{EA5FE614-BE84-456A-A96D-47A80743FC4A}"/>
+    <dgm:cxn modelId="{2A947428-1056-4436-941D-20EF22815C09}" type="presOf" srcId="{7C1924A7-41E1-46B5-B1CF-ABC7E8436927}" destId="{9DDA1352-3207-4E6B-8F81-EEF83F3E3E19}" srcOrd="0" destOrd="0" presId="urn:microsoft.com/office/officeart/2005/8/layout/hierarchy6"/>
+    <dgm:cxn modelId="{280B9197-E512-48A5-A0FF-14A1969379A6}" type="presOf" srcId="{FF252BDE-57E9-4171-A0DC-B318908C710C}" destId="{C7F2C204-CD18-4B37-B05D-C3AAF259B7FD}" srcOrd="1" destOrd="0" presId="urn:microsoft.com/office/officeart/2005/8/layout/hierarchy6"/>
+    <dgm:cxn modelId="{D6961A70-45E7-499C-9936-B180AC374841}" type="presOf" srcId="{FF252BDE-57E9-4171-A0DC-B318908C710C}" destId="{811A5B16-BB9B-4EEB-83E2-3625B276A139}" srcOrd="0" destOrd="0" presId="urn:microsoft.com/office/officeart/2005/8/layout/hierarchy6"/>
+    <dgm:cxn modelId="{098E8F8E-9D3E-4DE9-BA81-91BB703A9BF0}" type="presOf" srcId="{7E2880B0-2A93-4128-B0B3-2793D087C8DC}" destId="{F4582EA2-FBB8-413A-B02C-B06B824DA583}" srcOrd="1" destOrd="0" presId="urn:microsoft.com/office/officeart/2005/8/layout/hierarchy6"/>
+    <dgm:cxn modelId="{46CD41F2-7748-4C6D-A258-7223CA83E167}" type="presOf" srcId="{DD01ADAD-8293-477A-8FED-FF3BB7D33B8C}" destId="{A468A072-183F-4607-B098-30B8D5FED87E}" srcOrd="0" destOrd="0" presId="urn:microsoft.com/office/officeart/2005/8/layout/hierarchy6"/>
+    <dgm:cxn modelId="{7E72FEF6-C4BD-4144-89CD-C0F329B0CF24}" type="presOf" srcId="{E05A7F80-2338-4843-8C97-8FB8925A4039}" destId="{A681E63B-9E4F-45C7-A94E-C215B40C6E99}" srcOrd="0" destOrd="0" presId="urn:microsoft.com/office/officeart/2005/8/layout/hierarchy6"/>
+    <dgm:cxn modelId="{FB353E67-856F-4011-AD77-56A7D3D08603}" type="presOf" srcId="{36346226-364F-4E5F-A013-B358831218A6}" destId="{C1D067E9-CFA8-4D6E-A07B-1CCAA6A16041}" srcOrd="0" destOrd="0" presId="urn:microsoft.com/office/officeart/2005/8/layout/hierarchy6"/>
+    <dgm:cxn modelId="{BF6C1496-55F4-42EC-8959-30D852F14551}" type="presOf" srcId="{DEA2CE35-DDEA-42E2-86E0-8D30B1EF6F25}" destId="{F8CF9407-8AE9-4BB2-8B9F-4C64483E0CBD}" srcOrd="0" destOrd="0" presId="urn:microsoft.com/office/officeart/2005/8/layout/hierarchy6"/>
+    <dgm:cxn modelId="{6258443A-C025-4A4E-A80E-1DBDD8B455D5}" srcId="{AFE78CFF-39E5-407D-8B20-6C5AE9769E0E}" destId="{BEC25C18-ED83-4EF1-9824-B6C7A9F7A6FC}" srcOrd="2" destOrd="0" parTransId="{BDDE01A1-FD52-4BC0-8830-E21B40F53C59}" sibTransId="{5B7E83B2-01D8-464C-89D9-2BEFC4D2D3B2}"/>
+    <dgm:cxn modelId="{0772A59D-6383-4988-AF3B-359C2323D320}" type="presOf" srcId="{B88D2BC5-33EE-4BD1-AC91-4A1C6B5431E0}" destId="{19B3DE09-7A0B-4576-8C38-D8207943F1C0}" srcOrd="0" destOrd="0" presId="urn:microsoft.com/office/officeart/2005/8/layout/hierarchy6"/>
+    <dgm:cxn modelId="{B2BA8E82-8C7B-47E6-8CD5-1EA3ADCD29B8}" type="presOf" srcId="{A6F63428-9380-45DB-AC4D-E42D860F8B77}" destId="{A862C604-8338-4AD8-98D2-076D222C082A}" srcOrd="0" destOrd="0" presId="urn:microsoft.com/office/officeart/2005/8/layout/hierarchy6"/>
+    <dgm:cxn modelId="{7D834A35-477C-4D63-AD07-01AECBA9C9B4}" type="presOf" srcId="{3C27CBA1-5B26-4B51-BDD6-A7D48CF3B4C0}" destId="{45E13A08-258E-41E2-BE97-8E126F99CCAB}" srcOrd="0" destOrd="0" presId="urn:microsoft.com/office/officeart/2005/8/layout/hierarchy6"/>
+    <dgm:cxn modelId="{DCBBA60B-D831-454D-BA5C-70B52B55E7E9}" type="presOf" srcId="{BEC25C18-ED83-4EF1-9824-B6C7A9F7A6FC}" destId="{1C9D566A-57FE-4283-9166-9238B9B0519D}" srcOrd="1" destOrd="0" presId="urn:microsoft.com/office/officeart/2005/8/layout/hierarchy6"/>
+    <dgm:cxn modelId="{DA813D24-6407-4964-BE83-3A6E778F3300}" type="presOf" srcId="{B9CFE483-4FFF-4F6C-9230-C35FD6FBDCA4}" destId="{D490DFAA-7B4F-4AA9-B885-0A45F2B53887}" srcOrd="0" destOrd="0" presId="urn:microsoft.com/office/officeart/2005/8/layout/hierarchy6"/>
+    <dgm:cxn modelId="{E9BAB66B-5531-4556-94B8-6F6B882EA557}" type="presOf" srcId="{DE6A1F76-E843-4CCB-A5D8-13223686B1C1}" destId="{A982E5BA-DD3B-4576-9041-99D0FB82C43A}" srcOrd="0" destOrd="0" presId="urn:microsoft.com/office/officeart/2005/8/layout/hierarchy6"/>
+    <dgm:cxn modelId="{885BAA56-3ED6-4154-8A3F-14CFDB67195E}" srcId="{92FF6333-61D6-4CDF-8BED-2793F0AF1302}" destId="{7C1924A7-41E1-46B5-B1CF-ABC7E8436927}" srcOrd="0" destOrd="0" parTransId="{D4F5A45A-DAC4-4905-B07F-F6D3F3D3B5EA}" sibTransId="{9052EB84-6822-4A84-B4EC-5BA5D802E6ED}"/>
+    <dgm:cxn modelId="{E096D9A1-6F29-4972-BF05-F0A3BB869D9B}" srcId="{7A0BC918-EEB4-4ADC-AF49-511C7395FF65}" destId="{7AD1C490-4CFF-417B-8FFC-80FAE0467694}" srcOrd="0" destOrd="0" parTransId="{D7A290A9-9989-4BF1-A08E-22C90B7E8776}" sibTransId="{C03DED2A-31E5-4798-B71F-6171B28D1113}"/>
+    <dgm:cxn modelId="{DC9C02AE-0135-453D-BC77-9192E17478EA}" type="presOf" srcId="{7A0BC918-EEB4-4ADC-AF49-511C7395FF65}" destId="{ED1A0369-E383-4E96-A731-39509D18FAF6}" srcOrd="0" destOrd="0" presId="urn:microsoft.com/office/officeart/2005/8/layout/hierarchy6"/>
+    <dgm:cxn modelId="{3E5BD87F-8E93-494C-8EB3-EA112445BAC4}" srcId="{AFE78CFF-39E5-407D-8B20-6C5AE9769E0E}" destId="{FF252BDE-57E9-4171-A0DC-B318908C710C}" srcOrd="4" destOrd="0" parTransId="{92BD526E-7DE8-4E9C-90FE-BCF511AE3D6D}" sibTransId="{EC5BA325-311C-4B54-9032-5EC11371188F}"/>
+    <dgm:cxn modelId="{D67E151B-6140-4379-A68A-FE64809CDF03}" srcId="{A6F63428-9380-45DB-AC4D-E42D860F8B77}" destId="{9AB40049-1D5D-4F76-B90B-07E76CE44523}" srcOrd="0" destOrd="0" parTransId="{B9CFE483-4FFF-4F6C-9230-C35FD6FBDCA4}" sibTransId="{587C8475-BFED-4F45-A855-E7BE5A0A8C8F}"/>
+    <dgm:cxn modelId="{83EBC08B-EADD-4E0B-80A6-7EF349400061}" srcId="{AFE78CFF-39E5-407D-8B20-6C5AE9769E0E}" destId="{7E2880B0-2A93-4128-B0B3-2793D087C8DC}" srcOrd="1" destOrd="0" parTransId="{4130582A-E70F-41F5-88B8-E5DC1EAB53F8}" sibTransId="{B84D5135-1931-4DCA-AD23-C3A4191632BA}"/>
+    <dgm:cxn modelId="{BA63547F-5A08-4D19-B544-82F1E3F50D10}" type="presOf" srcId="{11E099CF-1B38-43EF-AF68-78921434D319}" destId="{936929D9-9A2F-4E8B-983A-AFF4FF474CD4}" srcOrd="0" destOrd="0" presId="urn:microsoft.com/office/officeart/2005/8/layout/hierarchy6"/>
     <dgm:cxn modelId="{74405AB1-AB6D-41DD-8206-A5F4D12CB93D}" srcId="{AFE78CFF-39E5-407D-8B20-6C5AE9769E0E}" destId="{DE6A1F76-E843-4CCB-A5D8-13223686B1C1}" srcOrd="3" destOrd="0" parTransId="{6C1E93E8-1034-4732-94EE-683D23A4D87E}" sibTransId="{7CA2CCF1-FF10-4449-9630-3EA44F1260B5}"/>
-    <dgm:cxn modelId="{2E7DE84F-A973-4918-806D-6F25AC97E581}" type="presOf" srcId="{DE6A1F76-E843-4CCB-A5D8-13223686B1C1}" destId="{A982E5BA-DD3B-4576-9041-99D0FB82C43A}" srcOrd="0" destOrd="0" presId="urn:microsoft.com/office/officeart/2005/8/layout/hierarchy6"/>
-    <dgm:cxn modelId="{F95C1C90-2105-4379-A56A-B3951CCBA9CD}" type="presOf" srcId="{E05A7F80-2338-4843-8C97-8FB8925A4039}" destId="{A681E63B-9E4F-45C7-A94E-C215B40C6E99}" srcOrd="0" destOrd="0" presId="urn:microsoft.com/office/officeart/2005/8/layout/hierarchy6"/>
-    <dgm:cxn modelId="{D67E151B-6140-4379-A68A-FE64809CDF03}" srcId="{A6F63428-9380-45DB-AC4D-E42D860F8B77}" destId="{9AB40049-1D5D-4F76-B90B-07E76CE44523}" srcOrd="0" destOrd="0" parTransId="{B9CFE483-4FFF-4F6C-9230-C35FD6FBDCA4}" sibTransId="{587C8475-BFED-4F45-A855-E7BE5A0A8C8F}"/>
-    <dgm:cxn modelId="{AF85647C-7945-4951-AE67-62A447A5E209}" srcId="{7C1924A7-41E1-46B5-B1CF-ABC7E8436927}" destId="{A6F63428-9380-45DB-AC4D-E42D860F8B77}" srcOrd="0" destOrd="0" parTransId="{36346226-364F-4E5F-A013-B358831218A6}" sibTransId="{B88AAF78-1378-4AE9-8F24-2DC625C07997}"/>
-    <dgm:cxn modelId="{A46CC019-E217-44B4-AD16-64034FBBEE9F}" type="presOf" srcId="{11E099CF-1B38-43EF-AF68-78921434D319}" destId="{936929D9-9A2F-4E8B-983A-AFF4FF474CD4}" srcOrd="0" destOrd="0" presId="urn:microsoft.com/office/officeart/2005/8/layout/hierarchy6"/>
-    <dgm:cxn modelId="{6E0D8669-EF79-4EEF-BEB0-11CCACCBFFF4}" type="presOf" srcId="{A6F63428-9380-45DB-AC4D-E42D860F8B77}" destId="{A862C604-8338-4AD8-98D2-076D222C082A}" srcOrd="0" destOrd="0" presId="urn:microsoft.com/office/officeart/2005/8/layout/hierarchy6"/>
-    <dgm:cxn modelId="{885BAA56-3ED6-4154-8A3F-14CFDB67195E}" srcId="{92FF6333-61D6-4CDF-8BED-2793F0AF1302}" destId="{7C1924A7-41E1-46B5-B1CF-ABC7E8436927}" srcOrd="0" destOrd="0" parTransId="{D4F5A45A-DAC4-4905-B07F-F6D3F3D3B5EA}" sibTransId="{9052EB84-6822-4A84-B4EC-5BA5D802E6ED}"/>
-    <dgm:cxn modelId="{2AF7451F-814E-4736-B782-FD079E693547}" type="presOf" srcId="{7AD1C490-4CFF-417B-8FFC-80FAE0467694}" destId="{D228DE74-FC65-4B87-863E-87B54D21F8C1}" srcOrd="0" destOrd="0" presId="urn:microsoft.com/office/officeart/2005/8/layout/hierarchy6"/>
+    <dgm:cxn modelId="{DBC1D3E3-3A3B-4E01-ABEA-CC0C090E6FE0}" type="presOf" srcId="{9AB40049-1D5D-4F76-B90B-07E76CE44523}" destId="{21ECD243-4A90-48DC-BA0D-1F2E6B2DB489}" srcOrd="0" destOrd="0" presId="urn:microsoft.com/office/officeart/2005/8/layout/hierarchy6"/>
+    <dgm:cxn modelId="{65BD807E-155B-4BEF-A61B-F6A34F4AB0BF}" type="presOf" srcId="{D7A290A9-9989-4BF1-A08E-22C90B7E8776}" destId="{BE64D2DA-02C6-427E-A182-ED3C90DEA2AD}" srcOrd="0" destOrd="0" presId="urn:microsoft.com/office/officeart/2005/8/layout/hierarchy6"/>
+    <dgm:cxn modelId="{B5D2CFDE-F5DF-4F89-A076-574960BCC8E0}" srcId="{92FF6333-61D6-4CDF-8BED-2793F0AF1302}" destId="{196DC328-2587-4DF3-A28C-BA76DE85F934}" srcOrd="1" destOrd="0" parTransId="{B88D2BC5-33EE-4BD1-AC91-4A1C6B5431E0}" sibTransId="{37DD8A88-A6EB-4F5A-B0EA-E001E13A47D5}"/>
+    <dgm:cxn modelId="{64A32CF0-EB5C-4D7B-ABCE-C813116DB698}" type="presOf" srcId="{D4F5A45A-DAC4-4905-B07F-F6D3F3D3B5EA}" destId="{54B7B562-4522-4123-9CC7-AFB5DDF099EC}" srcOrd="0" destOrd="0" presId="urn:microsoft.com/office/officeart/2005/8/layout/hierarchy6"/>
+    <dgm:cxn modelId="{82CE58BB-734A-4341-A2CE-35DC48B4BF9A}" type="presOf" srcId="{DE6A1F76-E843-4CCB-A5D8-13223686B1C1}" destId="{69EBE483-10A3-404E-8BCB-F8015097DF54}" srcOrd="1" destOrd="0" presId="urn:microsoft.com/office/officeart/2005/8/layout/hierarchy6"/>
+    <dgm:cxn modelId="{D390ADF0-5EC0-41F5-908B-C7B502C6BC25}" type="presOf" srcId="{196DC328-2587-4DF3-A28C-BA76DE85F934}" destId="{BB14CCF5-CE08-4D54-AE40-6B2F244323C1}" srcOrd="0" destOrd="0" presId="urn:microsoft.com/office/officeart/2005/8/layout/hierarchy6"/>
+    <dgm:cxn modelId="{ED3073D3-CB4A-44FA-A5F9-5871420F3B12}" type="presOf" srcId="{7E2880B0-2A93-4128-B0B3-2793D087C8DC}" destId="{0E2D661B-259B-4F3B-9DE5-F5CC50C63923}" srcOrd="0" destOrd="0" presId="urn:microsoft.com/office/officeart/2005/8/layout/hierarchy6"/>
+    <dgm:cxn modelId="{117A32D7-CAD2-4E5F-88ED-617992CECBCC}" srcId="{DD01ADAD-8293-477A-8FED-FF3BB7D33B8C}" destId="{3C27CBA1-5B26-4B51-BDD6-A7D48CF3B4C0}" srcOrd="0" destOrd="0" parTransId="{DEA2CE35-DDEA-42E2-86E0-8D30B1EF6F25}" sibTransId="{6C88B6A1-8E0B-45B4-99C1-9726B9F56AA3}"/>
     <dgm:cxn modelId="{FC0C5007-2BB1-46C7-8B4A-D29010C3516F}" srcId="{7C1924A7-41E1-46B5-B1CF-ABC7E8436927}" destId="{7A0BC918-EEB4-4ADC-AF49-511C7395FF65}" srcOrd="1" destOrd="0" parTransId="{E05A7F80-2338-4843-8C97-8FB8925A4039}" sibTransId="{ED6EBCF7-32D4-45AD-A833-F6CE21B0F6AF}"/>
-    <dgm:cxn modelId="{48FEE6BC-53F5-4503-B5E7-EE27B7FBF14D}" type="presOf" srcId="{36346226-364F-4E5F-A013-B358831218A6}" destId="{C1D067E9-CFA8-4D6E-A07B-1CCAA6A16041}" srcOrd="0" destOrd="0" presId="urn:microsoft.com/office/officeart/2005/8/layout/hierarchy6"/>
-    <dgm:cxn modelId="{B5D2CFDE-F5DF-4F89-A076-574960BCC8E0}" srcId="{92FF6333-61D6-4CDF-8BED-2793F0AF1302}" destId="{196DC328-2587-4DF3-A28C-BA76DE85F934}" srcOrd="1" destOrd="0" parTransId="{B88D2BC5-33EE-4BD1-AC91-4A1C6B5431E0}" sibTransId="{37DD8A88-A6EB-4F5A-B0EA-E001E13A47D5}"/>
-    <dgm:cxn modelId="{ED6E17C5-81CC-46A4-B96A-9948F31BC8F0}" type="presOf" srcId="{BEC25C18-ED83-4EF1-9824-B6C7A9F7A6FC}" destId="{C84B98DF-0251-4212-9B7F-DCA286FD67F4}" srcOrd="0" destOrd="0" presId="urn:microsoft.com/office/officeart/2005/8/layout/hierarchy6"/>
-    <dgm:cxn modelId="{D563470F-9C55-45C0-9972-741C8D39013B}" type="presOf" srcId="{7E2880B0-2A93-4128-B0B3-2793D087C8DC}" destId="{F4582EA2-FBB8-413A-B02C-B06B824DA583}" srcOrd="1" destOrd="0" presId="urn:microsoft.com/office/officeart/2005/8/layout/hierarchy6"/>
-    <dgm:cxn modelId="{7D77D949-16AE-46A4-970E-8D4F64D9C3B7}" srcId="{AFE78CFF-39E5-407D-8B20-6C5AE9769E0E}" destId="{92FF6333-61D6-4CDF-8BED-2793F0AF1302}" srcOrd="0" destOrd="0" parTransId="{F0BBB644-6913-44CB-9EEC-F627209AE638}" sibTransId="{EA5FE614-BE84-456A-A96D-47A80743FC4A}"/>
-    <dgm:cxn modelId="{7414303A-FA45-47F7-BF5C-BB4D9DC1DA68}" type="presOf" srcId="{D7A290A9-9989-4BF1-A08E-22C90B7E8776}" destId="{BE64D2DA-02C6-427E-A182-ED3C90DEA2AD}" srcOrd="0" destOrd="0" presId="urn:microsoft.com/office/officeart/2005/8/layout/hierarchy6"/>
-    <dgm:cxn modelId="{C980D5CC-1603-40CB-B96F-6D05C84EC872}" type="presOf" srcId="{B88D2BC5-33EE-4BD1-AC91-4A1C6B5431E0}" destId="{19B3DE09-7A0B-4576-8C38-D8207943F1C0}" srcOrd="0" destOrd="0" presId="urn:microsoft.com/office/officeart/2005/8/layout/hierarchy6"/>
-    <dgm:cxn modelId="{6258443A-C025-4A4E-A80E-1DBDD8B455D5}" srcId="{AFE78CFF-39E5-407D-8B20-6C5AE9769E0E}" destId="{BEC25C18-ED83-4EF1-9824-B6C7A9F7A6FC}" srcOrd="2" destOrd="0" parTransId="{BDDE01A1-FD52-4BC0-8830-E21B40F53C59}" sibTransId="{5B7E83B2-01D8-464C-89D9-2BEFC4D2D3B2}"/>
-    <dgm:cxn modelId="{C085611B-C0E8-4B73-A325-57FD636D848C}" type="presOf" srcId="{7E2880B0-2A93-4128-B0B3-2793D087C8DC}" destId="{0E2D661B-259B-4F3B-9DE5-F5CC50C63923}" srcOrd="0" destOrd="0" presId="urn:microsoft.com/office/officeart/2005/8/layout/hierarchy6"/>
-    <dgm:cxn modelId="{B59908D6-304F-4376-839D-681832525507}" type="presOf" srcId="{9AB40049-1D5D-4F76-B90B-07E76CE44523}" destId="{21ECD243-4A90-48DC-BA0D-1F2E6B2DB489}" srcOrd="0" destOrd="0" presId="urn:microsoft.com/office/officeart/2005/8/layout/hierarchy6"/>
-    <dgm:cxn modelId="{3E5BD87F-8E93-494C-8EB3-EA112445BAC4}" srcId="{AFE78CFF-39E5-407D-8B20-6C5AE9769E0E}" destId="{FF252BDE-57E9-4171-A0DC-B318908C710C}" srcOrd="4" destOrd="0" parTransId="{92BD526E-7DE8-4E9C-90FE-BCF511AE3D6D}" sibTransId="{EC5BA325-311C-4B54-9032-5EC11371188F}"/>
-    <dgm:cxn modelId="{A20FBB31-03ED-4CA1-AAF6-0ECBCBA9363D}" type="presOf" srcId="{FF252BDE-57E9-4171-A0DC-B318908C710C}" destId="{811A5B16-BB9B-4EEB-83E2-3625B276A139}" srcOrd="0" destOrd="0" presId="urn:microsoft.com/office/officeart/2005/8/layout/hierarchy6"/>
-    <dgm:cxn modelId="{1D0D413D-AE46-486C-99E1-9D8C34376A3F}" type="presOf" srcId="{D4F5A45A-DAC4-4905-B07F-F6D3F3D3B5EA}" destId="{54B7B562-4522-4123-9CC7-AFB5DDF099EC}" srcOrd="0" destOrd="0" presId="urn:microsoft.com/office/officeart/2005/8/layout/hierarchy6"/>
-    <dgm:cxn modelId="{06E58F7A-4982-4155-BFA2-CE48CC69C4A9}" type="presOf" srcId="{DEA2CE35-DDEA-42E2-86E0-8D30B1EF6F25}" destId="{F8CF9407-8AE9-4BB2-8B9F-4C64483E0CBD}" srcOrd="0" destOrd="0" presId="urn:microsoft.com/office/officeart/2005/8/layout/hierarchy6"/>
-    <dgm:cxn modelId="{5DC716B0-2796-4A73-88F9-85ED19BCD8E5}" type="presOf" srcId="{196DC328-2587-4DF3-A28C-BA76DE85F934}" destId="{BB14CCF5-CE08-4D54-AE40-6B2F244323C1}" srcOrd="0" destOrd="0" presId="urn:microsoft.com/office/officeart/2005/8/layout/hierarchy6"/>
-    <dgm:cxn modelId="{C5187FDC-EB62-4C5A-864C-5F4982BE938C}" type="presOf" srcId="{AFE78CFF-39E5-407D-8B20-6C5AE9769E0E}" destId="{F590B188-B554-47D0-8EC9-B10BD3B7A8C3}" srcOrd="0" destOrd="0" presId="urn:microsoft.com/office/officeart/2005/8/layout/hierarchy6"/>
-    <dgm:cxn modelId="{8A155FC5-04F8-4D95-8682-C9413C15DD25}" srcId="{196DC328-2587-4DF3-A28C-BA76DE85F934}" destId="{DD01ADAD-8293-477A-8FED-FF3BB7D33B8C}" srcOrd="0" destOrd="0" parTransId="{11E099CF-1B38-43EF-AF68-78921434D319}" sibTransId="{C458E66B-9FA3-43FA-8DDC-181035301BB0}"/>
-    <dgm:cxn modelId="{B0814C70-8820-461D-AA40-D2691FA9B5F7}" type="presOf" srcId="{BEC25C18-ED83-4EF1-9824-B6C7A9F7A6FC}" destId="{1C9D566A-57FE-4283-9166-9238B9B0519D}" srcOrd="1" destOrd="0" presId="urn:microsoft.com/office/officeart/2005/8/layout/hierarchy6"/>
-    <dgm:cxn modelId="{F5B095B1-6ACD-41CC-8D08-BB52B0E5CC7E}" type="presOf" srcId="{B9CFE483-4FFF-4F6C-9230-C35FD6FBDCA4}" destId="{D490DFAA-7B4F-4AA9-B885-0A45F2B53887}" srcOrd="0" destOrd="0" presId="urn:microsoft.com/office/officeart/2005/8/layout/hierarchy6"/>
-    <dgm:cxn modelId="{C7429795-5CC9-401E-A45D-DBB0EA36268B}" type="presOf" srcId="{DD01ADAD-8293-477A-8FED-FF3BB7D33B8C}" destId="{A468A072-183F-4607-B098-30B8D5FED87E}" srcOrd="0" destOrd="0" presId="urn:microsoft.com/office/officeart/2005/8/layout/hierarchy6"/>
-    <dgm:cxn modelId="{62987909-52A1-4ECA-8951-CA80F563ED18}" type="presOf" srcId="{7A0BC918-EEB4-4ADC-AF49-511C7395FF65}" destId="{ED1A0369-E383-4E96-A731-39509D18FAF6}" srcOrd="0" destOrd="0" presId="urn:microsoft.com/office/officeart/2005/8/layout/hierarchy6"/>
-    <dgm:cxn modelId="{83EBC08B-EADD-4E0B-80A6-7EF349400061}" srcId="{AFE78CFF-39E5-407D-8B20-6C5AE9769E0E}" destId="{7E2880B0-2A93-4128-B0B3-2793D087C8DC}" srcOrd="1" destOrd="0" parTransId="{4130582A-E70F-41F5-88B8-E5DC1EAB53F8}" sibTransId="{B84D5135-1931-4DCA-AD23-C3A4191632BA}"/>
-    <dgm:cxn modelId="{C5DE0A16-0644-4F58-92A7-6EDEEA0D839F}" type="presOf" srcId="{DE6A1F76-E843-4CCB-A5D8-13223686B1C1}" destId="{69EBE483-10A3-404E-8BCB-F8015097DF54}" srcOrd="1" destOrd="0" presId="urn:microsoft.com/office/officeart/2005/8/layout/hierarchy6"/>
-    <dgm:cxn modelId="{117A32D7-CAD2-4E5F-88ED-617992CECBCC}" srcId="{DD01ADAD-8293-477A-8FED-FF3BB7D33B8C}" destId="{3C27CBA1-5B26-4B51-BDD6-A7D48CF3B4C0}" srcOrd="0" destOrd="0" parTransId="{DEA2CE35-DDEA-42E2-86E0-8D30B1EF6F25}" sibTransId="{6C88B6A1-8E0B-45B4-99C1-9726B9F56AA3}"/>
-    <dgm:cxn modelId="{6F221678-F653-4288-96EE-0308835E80AF}" type="presOf" srcId="{3C27CBA1-5B26-4B51-BDD6-A7D48CF3B4C0}" destId="{45E13A08-258E-41E2-BE97-8E126F99CCAB}" srcOrd="0" destOrd="0" presId="urn:microsoft.com/office/officeart/2005/8/layout/hierarchy6"/>
-    <dgm:cxn modelId="{E096D9A1-6F29-4972-BF05-F0A3BB869D9B}" srcId="{7A0BC918-EEB4-4ADC-AF49-511C7395FF65}" destId="{7AD1C490-4CFF-417B-8FFC-80FAE0467694}" srcOrd="0" destOrd="0" parTransId="{D7A290A9-9989-4BF1-A08E-22C90B7E8776}" sibTransId="{C03DED2A-31E5-4798-B71F-6171B28D1113}"/>
-    <dgm:cxn modelId="{2EE6F8E2-2E73-4F66-AD3D-3D8068B9483B}" type="presOf" srcId="{92FF6333-61D6-4CDF-8BED-2793F0AF1302}" destId="{57620844-BFA2-4692-A67B-244324174190}" srcOrd="0" destOrd="0" presId="urn:microsoft.com/office/officeart/2005/8/layout/hierarchy6"/>
-    <dgm:cxn modelId="{578F14ED-7E50-4FBE-A7A2-FE04DAD97BD3}" type="presOf" srcId="{7C1924A7-41E1-46B5-B1CF-ABC7E8436927}" destId="{9DDA1352-3207-4E6B-8F81-EEF83F3E3E19}" srcOrd="0" destOrd="0" presId="urn:microsoft.com/office/officeart/2005/8/layout/hierarchy6"/>
-    <dgm:cxn modelId="{DB794C4B-3ED5-42F4-AE73-55B373A29B26}" type="presOf" srcId="{FF252BDE-57E9-4171-A0DC-B318908C710C}" destId="{C7F2C204-CD18-4B37-B05D-C3AAF259B7FD}" srcOrd="1" destOrd="0" presId="urn:microsoft.com/office/officeart/2005/8/layout/hierarchy6"/>
-    <dgm:cxn modelId="{C2916689-3811-4E13-AE26-A38EB8E280ED}" type="presParOf" srcId="{F590B188-B554-47D0-8EC9-B10BD3B7A8C3}" destId="{D7B24518-88A5-4C23-B564-6FAE76A2C19D}" srcOrd="0" destOrd="0" presId="urn:microsoft.com/office/officeart/2005/8/layout/hierarchy6"/>
-    <dgm:cxn modelId="{FEBAF940-DDA7-40D3-A774-9457334B042C}" type="presParOf" srcId="{D7B24518-88A5-4C23-B564-6FAE76A2C19D}" destId="{BEC150D5-ECAC-436D-A30C-F76DE644174C}" srcOrd="0" destOrd="0" presId="urn:microsoft.com/office/officeart/2005/8/layout/hierarchy6"/>
-    <dgm:cxn modelId="{7E8F713B-097F-4B41-9CFF-3F5115A55502}" type="presParOf" srcId="{D7B24518-88A5-4C23-B564-6FAE76A2C19D}" destId="{89A3B379-819C-4923-AADF-F35C706A995C}" srcOrd="1" destOrd="0" presId="urn:microsoft.com/office/officeart/2005/8/layout/hierarchy6"/>
-    <dgm:cxn modelId="{428060E3-25AF-4E7D-8DFB-47221BA0D433}" type="presParOf" srcId="{89A3B379-819C-4923-AADF-F35C706A995C}" destId="{72C79196-B92A-4503-B580-A2F0E96B5059}" srcOrd="0" destOrd="0" presId="urn:microsoft.com/office/officeart/2005/8/layout/hierarchy6"/>
-    <dgm:cxn modelId="{C7D59DA9-67E7-4F23-A969-4B0BFCA36595}" type="presParOf" srcId="{72C79196-B92A-4503-B580-A2F0E96B5059}" destId="{57620844-BFA2-4692-A67B-244324174190}" srcOrd="0" destOrd="0" presId="urn:microsoft.com/office/officeart/2005/8/layout/hierarchy6"/>
-    <dgm:cxn modelId="{46B049BC-6465-4E1D-B288-D1E2FC8DA0E7}" type="presParOf" srcId="{72C79196-B92A-4503-B580-A2F0E96B5059}" destId="{957C3FF1-AED4-4EBD-A920-AC0C19C121F3}" srcOrd="1" destOrd="0" presId="urn:microsoft.com/office/officeart/2005/8/layout/hierarchy6"/>
-    <dgm:cxn modelId="{F617827C-B7E5-44B9-BD8E-5A936F1DDF83}" type="presParOf" srcId="{957C3FF1-AED4-4EBD-A920-AC0C19C121F3}" destId="{54B7B562-4522-4123-9CC7-AFB5DDF099EC}" srcOrd="0" destOrd="0" presId="urn:microsoft.com/office/officeart/2005/8/layout/hierarchy6"/>
-    <dgm:cxn modelId="{E82376B3-05ED-46FC-85CC-5BFF12414818}" type="presParOf" srcId="{957C3FF1-AED4-4EBD-A920-AC0C19C121F3}" destId="{EF8F4FF7-F5B8-4906-B3F4-5ECB5624C212}" srcOrd="1" destOrd="0" presId="urn:microsoft.com/office/officeart/2005/8/layout/hierarchy6"/>
-    <dgm:cxn modelId="{CC6E0D39-7EA2-4D65-BE0F-9002744BADB3}" type="presParOf" srcId="{EF8F4FF7-F5B8-4906-B3F4-5ECB5624C212}" destId="{9DDA1352-3207-4E6B-8F81-EEF83F3E3E19}" srcOrd="0" destOrd="0" presId="urn:microsoft.com/office/officeart/2005/8/layout/hierarchy6"/>
-    <dgm:cxn modelId="{F3670324-463B-4994-9EDA-356F8C2E5E28}" type="presParOf" srcId="{EF8F4FF7-F5B8-4906-B3F4-5ECB5624C212}" destId="{EE55CE89-18EA-4014-97CA-D2C0F6D01368}" srcOrd="1" destOrd="0" presId="urn:microsoft.com/office/officeart/2005/8/layout/hierarchy6"/>
-    <dgm:cxn modelId="{DF7081A8-3FD2-498A-B836-06DD9E04F472}" type="presParOf" srcId="{EE55CE89-18EA-4014-97CA-D2C0F6D01368}" destId="{C1D067E9-CFA8-4D6E-A07B-1CCAA6A16041}" srcOrd="0" destOrd="0" presId="urn:microsoft.com/office/officeart/2005/8/layout/hierarchy6"/>
-    <dgm:cxn modelId="{7EB77E04-75DB-4EDE-995E-AD56EA63AB17}" type="presParOf" srcId="{EE55CE89-18EA-4014-97CA-D2C0F6D01368}" destId="{3EE8AE76-7891-4F62-9669-5111E7631DA6}" srcOrd="1" destOrd="0" presId="urn:microsoft.com/office/officeart/2005/8/layout/hierarchy6"/>
-    <dgm:cxn modelId="{896315C8-8E4E-40AE-A8E9-51D36BEC076F}" type="presParOf" srcId="{3EE8AE76-7891-4F62-9669-5111E7631DA6}" destId="{A862C604-8338-4AD8-98D2-076D222C082A}" srcOrd="0" destOrd="0" presId="urn:microsoft.com/office/officeart/2005/8/layout/hierarchy6"/>
-    <dgm:cxn modelId="{7C3C987E-3148-443A-836E-71C07BA783CF}" type="presParOf" srcId="{3EE8AE76-7891-4F62-9669-5111E7631DA6}" destId="{5B28A289-7913-488D-8B75-7BF546855103}" srcOrd="1" destOrd="0" presId="urn:microsoft.com/office/officeart/2005/8/layout/hierarchy6"/>
-    <dgm:cxn modelId="{4CF7228D-15FA-4C69-B2BD-A809B0F2CC19}" type="presParOf" srcId="{5B28A289-7913-488D-8B75-7BF546855103}" destId="{D490DFAA-7B4F-4AA9-B885-0A45F2B53887}" srcOrd="0" destOrd="0" presId="urn:microsoft.com/office/officeart/2005/8/layout/hierarchy6"/>
-    <dgm:cxn modelId="{189E0A9F-B3FA-44AF-A8DF-375F627BEED3}" type="presParOf" srcId="{5B28A289-7913-488D-8B75-7BF546855103}" destId="{D406A4F2-B692-4864-81B5-3A7CB296208B}" srcOrd="1" destOrd="0" presId="urn:microsoft.com/office/officeart/2005/8/layout/hierarchy6"/>
-    <dgm:cxn modelId="{B302093B-9136-4C1D-B9A8-2E2E9391DF9D}" type="presParOf" srcId="{D406A4F2-B692-4864-81B5-3A7CB296208B}" destId="{21ECD243-4A90-48DC-BA0D-1F2E6B2DB489}" srcOrd="0" destOrd="0" presId="urn:microsoft.com/office/officeart/2005/8/layout/hierarchy6"/>
-    <dgm:cxn modelId="{10E57B42-D117-43C2-AF6E-EC612F3086D2}" type="presParOf" srcId="{D406A4F2-B692-4864-81B5-3A7CB296208B}" destId="{82CA944F-736B-4C4B-ADED-F8762B855BA3}" srcOrd="1" destOrd="0" presId="urn:microsoft.com/office/officeart/2005/8/layout/hierarchy6"/>
-    <dgm:cxn modelId="{6A781552-4484-428F-B3E6-4BE7F1D3A9B0}" type="presParOf" srcId="{EE55CE89-18EA-4014-97CA-D2C0F6D01368}" destId="{A681E63B-9E4F-45C7-A94E-C215B40C6E99}" srcOrd="2" destOrd="0" presId="urn:microsoft.com/office/officeart/2005/8/layout/hierarchy6"/>
-    <dgm:cxn modelId="{6A937EE5-CD99-4B5D-9EF6-0B70FE1A00AD}" type="presParOf" srcId="{EE55CE89-18EA-4014-97CA-D2C0F6D01368}" destId="{57AD097F-A72A-4671-8E4F-F6EC6CF1AF59}" srcOrd="3" destOrd="0" presId="urn:microsoft.com/office/officeart/2005/8/layout/hierarchy6"/>
-    <dgm:cxn modelId="{4DF72920-CA9F-4E41-A84A-5AC5A0CD464C}" type="presParOf" srcId="{57AD097F-A72A-4671-8E4F-F6EC6CF1AF59}" destId="{ED1A0369-E383-4E96-A731-39509D18FAF6}" srcOrd="0" destOrd="0" presId="urn:microsoft.com/office/officeart/2005/8/layout/hierarchy6"/>
-    <dgm:cxn modelId="{7819AAC5-6F87-4FCF-87A3-973641774A2B}" type="presParOf" srcId="{57AD097F-A72A-4671-8E4F-F6EC6CF1AF59}" destId="{101AF44F-366C-41F3-B33A-52CC5417AB3F}" srcOrd="1" destOrd="0" presId="urn:microsoft.com/office/officeart/2005/8/layout/hierarchy6"/>
-    <dgm:cxn modelId="{53614BCD-1D6D-4861-B55B-FAFAEB6492EE}" type="presParOf" srcId="{101AF44F-366C-41F3-B33A-52CC5417AB3F}" destId="{BE64D2DA-02C6-427E-A182-ED3C90DEA2AD}" srcOrd="0" destOrd="0" presId="urn:microsoft.com/office/officeart/2005/8/layout/hierarchy6"/>
-    <dgm:cxn modelId="{D0BF79B1-BF8B-4255-877D-7725CB90B4BF}" type="presParOf" srcId="{101AF44F-366C-41F3-B33A-52CC5417AB3F}" destId="{0A29CD62-7522-402B-AF8F-A0BA602682A9}" srcOrd="1" destOrd="0" presId="urn:microsoft.com/office/officeart/2005/8/layout/hierarchy6"/>
-    <dgm:cxn modelId="{AC651498-E120-48DC-A343-C79779F02AB2}" type="presParOf" srcId="{0A29CD62-7522-402B-AF8F-A0BA602682A9}" destId="{D228DE74-FC65-4B87-863E-87B54D21F8C1}" srcOrd="0" destOrd="0" presId="urn:microsoft.com/office/officeart/2005/8/layout/hierarchy6"/>
-    <dgm:cxn modelId="{371CB9AC-91CA-4E6E-8F82-F55D8363C110}" type="presParOf" srcId="{0A29CD62-7522-402B-AF8F-A0BA602682A9}" destId="{2EF18B8B-F6BE-4442-88DE-DB6188C183CA}" srcOrd="1" destOrd="0" presId="urn:microsoft.com/office/officeart/2005/8/layout/hierarchy6"/>
-    <dgm:cxn modelId="{A1AA8A38-A524-4825-992B-BE164E2E8E58}" type="presParOf" srcId="{957C3FF1-AED4-4EBD-A920-AC0C19C121F3}" destId="{19B3DE09-7A0B-4576-8C38-D8207943F1C0}" srcOrd="2" destOrd="0" presId="urn:microsoft.com/office/officeart/2005/8/layout/hierarchy6"/>
-    <dgm:cxn modelId="{7736B1C6-628A-40AC-B979-87BBBA4F60C7}" type="presParOf" srcId="{957C3FF1-AED4-4EBD-A920-AC0C19C121F3}" destId="{549CBA03-6A45-4C7A-9DBE-FF052B14BF9D}" srcOrd="3" destOrd="0" presId="urn:microsoft.com/office/officeart/2005/8/layout/hierarchy6"/>
-    <dgm:cxn modelId="{FC04EE71-B080-4E5E-87EC-96152D1D33B8}" type="presParOf" srcId="{549CBA03-6A45-4C7A-9DBE-FF052B14BF9D}" destId="{BB14CCF5-CE08-4D54-AE40-6B2F244323C1}" srcOrd="0" destOrd="0" presId="urn:microsoft.com/office/officeart/2005/8/layout/hierarchy6"/>
-    <dgm:cxn modelId="{FDA8D8AC-2317-4777-AE5D-87DA2B3DFE13}" type="presParOf" srcId="{549CBA03-6A45-4C7A-9DBE-FF052B14BF9D}" destId="{B45883D9-0750-4AEA-831E-3F52F9A9C2EB}" srcOrd="1" destOrd="0" presId="urn:microsoft.com/office/officeart/2005/8/layout/hierarchy6"/>
-    <dgm:cxn modelId="{7F1114F9-570F-4381-B5DC-313AFDB6745E}" type="presParOf" srcId="{B45883D9-0750-4AEA-831E-3F52F9A9C2EB}" destId="{936929D9-9A2F-4E8B-983A-AFF4FF474CD4}" srcOrd="0" destOrd="0" presId="urn:microsoft.com/office/officeart/2005/8/layout/hierarchy6"/>
-    <dgm:cxn modelId="{08720892-25BE-40E3-8A06-41FAEBD3685C}" type="presParOf" srcId="{B45883D9-0750-4AEA-831E-3F52F9A9C2EB}" destId="{680CCE24-27A7-4364-BA5E-04558F63A2CE}" srcOrd="1" destOrd="0" presId="urn:microsoft.com/office/officeart/2005/8/layout/hierarchy6"/>
-    <dgm:cxn modelId="{CAACDA73-6680-4984-94A0-E0CABC3D1F9A}" type="presParOf" srcId="{680CCE24-27A7-4364-BA5E-04558F63A2CE}" destId="{A468A072-183F-4607-B098-30B8D5FED87E}" srcOrd="0" destOrd="0" presId="urn:microsoft.com/office/officeart/2005/8/layout/hierarchy6"/>
-    <dgm:cxn modelId="{2EBFA4BE-867F-47D9-BA37-B58C6D8EB57E}" type="presParOf" srcId="{680CCE24-27A7-4364-BA5E-04558F63A2CE}" destId="{6C88F81B-8337-48D4-BE84-2B49177052F4}" srcOrd="1" destOrd="0" presId="urn:microsoft.com/office/officeart/2005/8/layout/hierarchy6"/>
-    <dgm:cxn modelId="{184C7144-E90D-4385-9CAC-E2A1BC9E87F0}" type="presParOf" srcId="{6C88F81B-8337-48D4-BE84-2B49177052F4}" destId="{F8CF9407-8AE9-4BB2-8B9F-4C64483E0CBD}" srcOrd="0" destOrd="0" presId="urn:microsoft.com/office/officeart/2005/8/layout/hierarchy6"/>
-    <dgm:cxn modelId="{E4DF45C6-F221-4EE4-A06E-55D3B809554E}" type="presParOf" srcId="{6C88F81B-8337-48D4-BE84-2B49177052F4}" destId="{B2B9E364-38E7-4D0B-9BF5-A3306E914486}" srcOrd="1" destOrd="0" presId="urn:microsoft.com/office/officeart/2005/8/layout/hierarchy6"/>
-    <dgm:cxn modelId="{9F54AC56-D2D5-4CE2-85FA-E39752B1AFD8}" type="presParOf" srcId="{B2B9E364-38E7-4D0B-9BF5-A3306E914486}" destId="{45E13A08-258E-41E2-BE97-8E126F99CCAB}" srcOrd="0" destOrd="0" presId="urn:microsoft.com/office/officeart/2005/8/layout/hierarchy6"/>
-    <dgm:cxn modelId="{6059CC90-8267-4A18-8401-27B333FFB648}" type="presParOf" srcId="{B2B9E364-38E7-4D0B-9BF5-A3306E914486}" destId="{6CEC4631-8039-477D-ACB0-E94E814F49DB}" srcOrd="1" destOrd="0" presId="urn:microsoft.com/office/officeart/2005/8/layout/hierarchy6"/>
-    <dgm:cxn modelId="{D2D9D697-73ED-429B-9589-8C351F86E037}" type="presParOf" srcId="{F590B188-B554-47D0-8EC9-B10BD3B7A8C3}" destId="{5B50814E-5AB8-47A7-9AE5-FFD5A53A7084}" srcOrd="1" destOrd="0" presId="urn:microsoft.com/office/officeart/2005/8/layout/hierarchy6"/>
-    <dgm:cxn modelId="{DBFCE27A-E126-4BE3-B364-36E7B5B74EA0}" type="presParOf" srcId="{5B50814E-5AB8-47A7-9AE5-FFD5A53A7084}" destId="{F958D5B3-4532-4C38-9A68-695921DBA9FE}" srcOrd="0" destOrd="0" presId="urn:microsoft.com/office/officeart/2005/8/layout/hierarchy6"/>
-    <dgm:cxn modelId="{791C8A0A-4F80-4FA6-82DD-411170CE3276}" type="presParOf" srcId="{F958D5B3-4532-4C38-9A68-695921DBA9FE}" destId="{0E2D661B-259B-4F3B-9DE5-F5CC50C63923}" srcOrd="0" destOrd="0" presId="urn:microsoft.com/office/officeart/2005/8/layout/hierarchy6"/>
-    <dgm:cxn modelId="{2C6895B5-96AB-4C59-9802-466C9494550A}" type="presParOf" srcId="{F958D5B3-4532-4C38-9A68-695921DBA9FE}" destId="{F4582EA2-FBB8-413A-B02C-B06B824DA583}" srcOrd="1" destOrd="0" presId="urn:microsoft.com/office/officeart/2005/8/layout/hierarchy6"/>
-    <dgm:cxn modelId="{58ADEB3E-7353-4529-A221-5F410A0F9960}" type="presParOf" srcId="{5B50814E-5AB8-47A7-9AE5-FFD5A53A7084}" destId="{9272BF58-ABDA-482C-8F72-80E2CDBB072E}" srcOrd="1" destOrd="0" presId="urn:microsoft.com/office/officeart/2005/8/layout/hierarchy6"/>
-    <dgm:cxn modelId="{11B44B74-5835-4423-B06F-08137407C349}" type="presParOf" srcId="{9272BF58-ABDA-482C-8F72-80E2CDBB072E}" destId="{A487D8F8-0F19-4D3F-91AB-D96F2AE3EBC2}" srcOrd="0" destOrd="0" presId="urn:microsoft.com/office/officeart/2005/8/layout/hierarchy6"/>
-    <dgm:cxn modelId="{89B1107E-0BBF-4D98-B88C-7472770CFC32}" type="presParOf" srcId="{5B50814E-5AB8-47A7-9AE5-FFD5A53A7084}" destId="{E3608B52-ED93-4956-9007-3B5EAD23D0C6}" srcOrd="2" destOrd="0" presId="urn:microsoft.com/office/officeart/2005/8/layout/hierarchy6"/>
-    <dgm:cxn modelId="{4DD9F77C-2296-45EE-AD46-76C1F2F7ABD5}" type="presParOf" srcId="{E3608B52-ED93-4956-9007-3B5EAD23D0C6}" destId="{C84B98DF-0251-4212-9B7F-DCA286FD67F4}" srcOrd="0" destOrd="0" presId="urn:microsoft.com/office/officeart/2005/8/layout/hierarchy6"/>
-    <dgm:cxn modelId="{4C85B441-ABD9-4601-B375-6873473273D7}" type="presParOf" srcId="{E3608B52-ED93-4956-9007-3B5EAD23D0C6}" destId="{1C9D566A-57FE-4283-9166-9238B9B0519D}" srcOrd="1" destOrd="0" presId="urn:microsoft.com/office/officeart/2005/8/layout/hierarchy6"/>
-    <dgm:cxn modelId="{F649319C-C0A8-4C7A-B481-597F83C17284}" type="presParOf" srcId="{5B50814E-5AB8-47A7-9AE5-FFD5A53A7084}" destId="{C0523AA7-909C-415F-968A-2B2ADE993553}" srcOrd="3" destOrd="0" presId="urn:microsoft.com/office/officeart/2005/8/layout/hierarchy6"/>
-    <dgm:cxn modelId="{3C0B75F6-5767-4D6F-BC22-5E46F473B8DC}" type="presParOf" srcId="{C0523AA7-909C-415F-968A-2B2ADE993553}" destId="{0016A5DA-E915-4AEC-BC91-FC3950014019}" srcOrd="0" destOrd="0" presId="urn:microsoft.com/office/officeart/2005/8/layout/hierarchy6"/>
-    <dgm:cxn modelId="{A28C89F1-571D-481C-A6E0-1A8679484386}" type="presParOf" srcId="{5B50814E-5AB8-47A7-9AE5-FFD5A53A7084}" destId="{3163CAB3-B367-4883-8945-75C44CD681BE}" srcOrd="4" destOrd="0" presId="urn:microsoft.com/office/officeart/2005/8/layout/hierarchy6"/>
-    <dgm:cxn modelId="{35E29149-2D29-46A9-A7E7-DBBC06064C34}" type="presParOf" srcId="{3163CAB3-B367-4883-8945-75C44CD681BE}" destId="{A982E5BA-DD3B-4576-9041-99D0FB82C43A}" srcOrd="0" destOrd="0" presId="urn:microsoft.com/office/officeart/2005/8/layout/hierarchy6"/>
-    <dgm:cxn modelId="{7C170AFC-5E78-445D-B8E1-670133390179}" type="presParOf" srcId="{3163CAB3-B367-4883-8945-75C44CD681BE}" destId="{69EBE483-10A3-404E-8BCB-F8015097DF54}" srcOrd="1" destOrd="0" presId="urn:microsoft.com/office/officeart/2005/8/layout/hierarchy6"/>
-    <dgm:cxn modelId="{E0BACBBF-4669-424A-87D8-BC72196A57D0}" type="presParOf" srcId="{5B50814E-5AB8-47A7-9AE5-FFD5A53A7084}" destId="{A2A824C1-11D9-4263-83AD-F93324FF0B9A}" srcOrd="5" destOrd="0" presId="urn:microsoft.com/office/officeart/2005/8/layout/hierarchy6"/>
-    <dgm:cxn modelId="{F13F78F0-7A9F-4E55-8038-A1F3B65E8251}" type="presParOf" srcId="{A2A824C1-11D9-4263-83AD-F93324FF0B9A}" destId="{7028F723-BCDB-4C44-B711-7DD6522A68CA}" srcOrd="0" destOrd="0" presId="urn:microsoft.com/office/officeart/2005/8/layout/hierarchy6"/>
-    <dgm:cxn modelId="{380B2FDA-389D-4624-8997-9E96A88A5A7C}" type="presParOf" srcId="{5B50814E-5AB8-47A7-9AE5-FFD5A53A7084}" destId="{20B4D5A4-40EB-460C-8DE0-DC791CA4F895}" srcOrd="6" destOrd="0" presId="urn:microsoft.com/office/officeart/2005/8/layout/hierarchy6"/>
-    <dgm:cxn modelId="{E9C10A5C-589F-4ADE-92D5-871AC9DC437B}" type="presParOf" srcId="{20B4D5A4-40EB-460C-8DE0-DC791CA4F895}" destId="{811A5B16-BB9B-4EEB-83E2-3625B276A139}" srcOrd="0" destOrd="0" presId="urn:microsoft.com/office/officeart/2005/8/layout/hierarchy6"/>
-    <dgm:cxn modelId="{6DDA699A-7097-46E4-BBCF-2B5DC5DF3B09}" type="presParOf" srcId="{20B4D5A4-40EB-460C-8DE0-DC791CA4F895}" destId="{C7F2C204-CD18-4B37-B05D-C3AAF259B7FD}" srcOrd="1" destOrd="0" presId="urn:microsoft.com/office/officeart/2005/8/layout/hierarchy6"/>
+    <dgm:cxn modelId="{2D8450CD-DB52-4B73-886B-C7F68845F3B8}" type="presOf" srcId="{AFE78CFF-39E5-407D-8B20-6C5AE9769E0E}" destId="{F590B188-B554-47D0-8EC9-B10BD3B7A8C3}" srcOrd="0" destOrd="0" presId="urn:microsoft.com/office/officeart/2005/8/layout/hierarchy6"/>
+    <dgm:cxn modelId="{70753652-208E-447B-AFF5-F5603C68B2EB}" type="presParOf" srcId="{F590B188-B554-47D0-8EC9-B10BD3B7A8C3}" destId="{D7B24518-88A5-4C23-B564-6FAE76A2C19D}" srcOrd="0" destOrd="0" presId="urn:microsoft.com/office/officeart/2005/8/layout/hierarchy6"/>
+    <dgm:cxn modelId="{5FE7DADF-3CA8-4792-ACC3-DCAE7D976016}" type="presParOf" srcId="{D7B24518-88A5-4C23-B564-6FAE76A2C19D}" destId="{BEC150D5-ECAC-436D-A30C-F76DE644174C}" srcOrd="0" destOrd="0" presId="urn:microsoft.com/office/officeart/2005/8/layout/hierarchy6"/>
+    <dgm:cxn modelId="{45D6110F-FE2B-46AF-99D7-C7573B7A6097}" type="presParOf" srcId="{D7B24518-88A5-4C23-B564-6FAE76A2C19D}" destId="{89A3B379-819C-4923-AADF-F35C706A995C}" srcOrd="1" destOrd="0" presId="urn:microsoft.com/office/officeart/2005/8/layout/hierarchy6"/>
+    <dgm:cxn modelId="{02CD7561-3215-4DF2-8D94-64E85DC6D0E0}" type="presParOf" srcId="{89A3B379-819C-4923-AADF-F35C706A995C}" destId="{72C79196-B92A-4503-B580-A2F0E96B5059}" srcOrd="0" destOrd="0" presId="urn:microsoft.com/office/officeart/2005/8/layout/hierarchy6"/>
+    <dgm:cxn modelId="{ECFC34E1-21AF-4339-B804-FFCFD6282734}" type="presParOf" srcId="{72C79196-B92A-4503-B580-A2F0E96B5059}" destId="{57620844-BFA2-4692-A67B-244324174190}" srcOrd="0" destOrd="0" presId="urn:microsoft.com/office/officeart/2005/8/layout/hierarchy6"/>
+    <dgm:cxn modelId="{9F18B76C-565C-4CC7-94E6-DB59E6E4C847}" type="presParOf" srcId="{72C79196-B92A-4503-B580-A2F0E96B5059}" destId="{957C3FF1-AED4-4EBD-A920-AC0C19C121F3}" srcOrd="1" destOrd="0" presId="urn:microsoft.com/office/officeart/2005/8/layout/hierarchy6"/>
+    <dgm:cxn modelId="{A49ECB12-BE52-4704-82D7-5EEF7C05EDEE}" type="presParOf" srcId="{957C3FF1-AED4-4EBD-A920-AC0C19C121F3}" destId="{54B7B562-4522-4123-9CC7-AFB5DDF099EC}" srcOrd="0" destOrd="0" presId="urn:microsoft.com/office/officeart/2005/8/layout/hierarchy6"/>
+    <dgm:cxn modelId="{C019316D-B95C-40E3-9AC4-432BB3B57512}" type="presParOf" srcId="{957C3FF1-AED4-4EBD-A920-AC0C19C121F3}" destId="{EF8F4FF7-F5B8-4906-B3F4-5ECB5624C212}" srcOrd="1" destOrd="0" presId="urn:microsoft.com/office/officeart/2005/8/layout/hierarchy6"/>
+    <dgm:cxn modelId="{CE2E1AEF-7688-4DEC-8030-F017D39F4BC2}" type="presParOf" srcId="{EF8F4FF7-F5B8-4906-B3F4-5ECB5624C212}" destId="{9DDA1352-3207-4E6B-8F81-EEF83F3E3E19}" srcOrd="0" destOrd="0" presId="urn:microsoft.com/office/officeart/2005/8/layout/hierarchy6"/>
+    <dgm:cxn modelId="{6132FED8-0F4C-4CCC-B715-713727F8D2C6}" type="presParOf" srcId="{EF8F4FF7-F5B8-4906-B3F4-5ECB5624C212}" destId="{EE55CE89-18EA-4014-97CA-D2C0F6D01368}" srcOrd="1" destOrd="0" presId="urn:microsoft.com/office/officeart/2005/8/layout/hierarchy6"/>
+    <dgm:cxn modelId="{CF089819-845E-458D-9AE4-FE0CE821ADDB}" type="presParOf" srcId="{EE55CE89-18EA-4014-97CA-D2C0F6D01368}" destId="{C1D067E9-CFA8-4D6E-A07B-1CCAA6A16041}" srcOrd="0" destOrd="0" presId="urn:microsoft.com/office/officeart/2005/8/layout/hierarchy6"/>
+    <dgm:cxn modelId="{A223C18D-F366-4071-A837-991FE2D23B90}" type="presParOf" srcId="{EE55CE89-18EA-4014-97CA-D2C0F6D01368}" destId="{3EE8AE76-7891-4F62-9669-5111E7631DA6}" srcOrd="1" destOrd="0" presId="urn:microsoft.com/office/officeart/2005/8/layout/hierarchy6"/>
+    <dgm:cxn modelId="{C2E31E24-1759-4F07-A37E-74FA0DF6D719}" type="presParOf" srcId="{3EE8AE76-7891-4F62-9669-5111E7631DA6}" destId="{A862C604-8338-4AD8-98D2-076D222C082A}" srcOrd="0" destOrd="0" presId="urn:microsoft.com/office/officeart/2005/8/layout/hierarchy6"/>
+    <dgm:cxn modelId="{227EE56D-D4AA-437F-8EF6-0F4AC4EBAFD8}" type="presParOf" srcId="{3EE8AE76-7891-4F62-9669-5111E7631DA6}" destId="{5B28A289-7913-488D-8B75-7BF546855103}" srcOrd="1" destOrd="0" presId="urn:microsoft.com/office/officeart/2005/8/layout/hierarchy6"/>
+    <dgm:cxn modelId="{59233A60-E70A-4C60-A9EC-113A62E02D8F}" type="presParOf" srcId="{5B28A289-7913-488D-8B75-7BF546855103}" destId="{D490DFAA-7B4F-4AA9-B885-0A45F2B53887}" srcOrd="0" destOrd="0" presId="urn:microsoft.com/office/officeart/2005/8/layout/hierarchy6"/>
+    <dgm:cxn modelId="{2E7BEF57-4D25-4BBA-8B1B-4C250735003F}" type="presParOf" srcId="{5B28A289-7913-488D-8B75-7BF546855103}" destId="{D406A4F2-B692-4864-81B5-3A7CB296208B}" srcOrd="1" destOrd="0" presId="urn:microsoft.com/office/officeart/2005/8/layout/hierarchy6"/>
+    <dgm:cxn modelId="{0C9BAA6E-28F3-44C5-9514-6FA8950EAF37}" type="presParOf" srcId="{D406A4F2-B692-4864-81B5-3A7CB296208B}" destId="{21ECD243-4A90-48DC-BA0D-1F2E6B2DB489}" srcOrd="0" destOrd="0" presId="urn:microsoft.com/office/officeart/2005/8/layout/hierarchy6"/>
+    <dgm:cxn modelId="{CAA251D5-3E7C-47E9-B3F1-19BEDA50795A}" type="presParOf" srcId="{D406A4F2-B692-4864-81B5-3A7CB296208B}" destId="{82CA944F-736B-4C4B-ADED-F8762B855BA3}" srcOrd="1" destOrd="0" presId="urn:microsoft.com/office/officeart/2005/8/layout/hierarchy6"/>
+    <dgm:cxn modelId="{3A22DFAA-EE54-43B4-AA12-06902C59803C}" type="presParOf" srcId="{EE55CE89-18EA-4014-97CA-D2C0F6D01368}" destId="{A681E63B-9E4F-45C7-A94E-C215B40C6E99}" srcOrd="2" destOrd="0" presId="urn:microsoft.com/office/officeart/2005/8/layout/hierarchy6"/>
+    <dgm:cxn modelId="{AADDD273-8C89-4382-9EDE-DF8EC6BCF2BF}" type="presParOf" srcId="{EE55CE89-18EA-4014-97CA-D2C0F6D01368}" destId="{57AD097F-A72A-4671-8E4F-F6EC6CF1AF59}" srcOrd="3" destOrd="0" presId="urn:microsoft.com/office/officeart/2005/8/layout/hierarchy6"/>
+    <dgm:cxn modelId="{B8E4DBDD-E43F-4C1D-8E4F-A00EB4538753}" type="presParOf" srcId="{57AD097F-A72A-4671-8E4F-F6EC6CF1AF59}" destId="{ED1A0369-E383-4E96-A731-39509D18FAF6}" srcOrd="0" destOrd="0" presId="urn:microsoft.com/office/officeart/2005/8/layout/hierarchy6"/>
+    <dgm:cxn modelId="{513E1796-F581-4A32-AE73-A6D9327C07A9}" type="presParOf" srcId="{57AD097F-A72A-4671-8E4F-F6EC6CF1AF59}" destId="{101AF44F-366C-41F3-B33A-52CC5417AB3F}" srcOrd="1" destOrd="0" presId="urn:microsoft.com/office/officeart/2005/8/layout/hierarchy6"/>
+    <dgm:cxn modelId="{F60538D6-1DB6-4997-A891-F49D33917281}" type="presParOf" srcId="{101AF44F-366C-41F3-B33A-52CC5417AB3F}" destId="{BE64D2DA-02C6-427E-A182-ED3C90DEA2AD}" srcOrd="0" destOrd="0" presId="urn:microsoft.com/office/officeart/2005/8/layout/hierarchy6"/>
+    <dgm:cxn modelId="{739B0083-5D64-4FAE-AD63-1806394E07EE}" type="presParOf" srcId="{101AF44F-366C-41F3-B33A-52CC5417AB3F}" destId="{0A29CD62-7522-402B-AF8F-A0BA602682A9}" srcOrd="1" destOrd="0" presId="urn:microsoft.com/office/officeart/2005/8/layout/hierarchy6"/>
+    <dgm:cxn modelId="{DD7C8306-D77C-4FD7-B3F2-5BBEBF430CB3}" type="presParOf" srcId="{0A29CD62-7522-402B-AF8F-A0BA602682A9}" destId="{D228DE74-FC65-4B87-863E-87B54D21F8C1}" srcOrd="0" destOrd="0" presId="urn:microsoft.com/office/officeart/2005/8/layout/hierarchy6"/>
+    <dgm:cxn modelId="{122A1850-12F5-4602-951D-1EECFCAF9901}" type="presParOf" srcId="{0A29CD62-7522-402B-AF8F-A0BA602682A9}" destId="{2EF18B8B-F6BE-4442-88DE-DB6188C183CA}" srcOrd="1" destOrd="0" presId="urn:microsoft.com/office/officeart/2005/8/layout/hierarchy6"/>
+    <dgm:cxn modelId="{E3F41C71-EEF0-4191-9160-16E4064AE1FE}" type="presParOf" srcId="{957C3FF1-AED4-4EBD-A920-AC0C19C121F3}" destId="{19B3DE09-7A0B-4576-8C38-D8207943F1C0}" srcOrd="2" destOrd="0" presId="urn:microsoft.com/office/officeart/2005/8/layout/hierarchy6"/>
+    <dgm:cxn modelId="{54F4921D-DA3A-4D4D-B380-7A7F6BF64EAD}" type="presParOf" srcId="{957C3FF1-AED4-4EBD-A920-AC0C19C121F3}" destId="{549CBA03-6A45-4C7A-9DBE-FF052B14BF9D}" srcOrd="3" destOrd="0" presId="urn:microsoft.com/office/officeart/2005/8/layout/hierarchy6"/>
+    <dgm:cxn modelId="{8CC2672A-C198-4E02-AC49-9F5D1604308C}" type="presParOf" srcId="{549CBA03-6A45-4C7A-9DBE-FF052B14BF9D}" destId="{BB14CCF5-CE08-4D54-AE40-6B2F244323C1}" srcOrd="0" destOrd="0" presId="urn:microsoft.com/office/officeart/2005/8/layout/hierarchy6"/>
+    <dgm:cxn modelId="{7D006166-8FB6-408D-A62F-A357C4F3D69A}" type="presParOf" srcId="{549CBA03-6A45-4C7A-9DBE-FF052B14BF9D}" destId="{B45883D9-0750-4AEA-831E-3F52F9A9C2EB}" srcOrd="1" destOrd="0" presId="urn:microsoft.com/office/officeart/2005/8/layout/hierarchy6"/>
+    <dgm:cxn modelId="{5E96532F-5AB1-403D-B362-35F2ACAA876A}" type="presParOf" srcId="{B45883D9-0750-4AEA-831E-3F52F9A9C2EB}" destId="{936929D9-9A2F-4E8B-983A-AFF4FF474CD4}" srcOrd="0" destOrd="0" presId="urn:microsoft.com/office/officeart/2005/8/layout/hierarchy6"/>
+    <dgm:cxn modelId="{F53027A8-A0AC-4CFB-84FB-CF10FBFB7244}" type="presParOf" srcId="{B45883D9-0750-4AEA-831E-3F52F9A9C2EB}" destId="{680CCE24-27A7-4364-BA5E-04558F63A2CE}" srcOrd="1" destOrd="0" presId="urn:microsoft.com/office/officeart/2005/8/layout/hierarchy6"/>
+    <dgm:cxn modelId="{05311930-F48F-4723-9C0C-B39EA92944E9}" type="presParOf" srcId="{680CCE24-27A7-4364-BA5E-04558F63A2CE}" destId="{A468A072-183F-4607-B098-30B8D5FED87E}" srcOrd="0" destOrd="0" presId="urn:microsoft.com/office/officeart/2005/8/layout/hierarchy6"/>
+    <dgm:cxn modelId="{290A3578-36FF-4ECC-A401-387135487A45}" type="presParOf" srcId="{680CCE24-27A7-4364-BA5E-04558F63A2CE}" destId="{6C88F81B-8337-48D4-BE84-2B49177052F4}" srcOrd="1" destOrd="0" presId="urn:microsoft.com/office/officeart/2005/8/layout/hierarchy6"/>
+    <dgm:cxn modelId="{0871D36A-4A21-4F0A-8C30-D2395232DBC1}" type="presParOf" srcId="{6C88F81B-8337-48D4-BE84-2B49177052F4}" destId="{F8CF9407-8AE9-4BB2-8B9F-4C64483E0CBD}" srcOrd="0" destOrd="0" presId="urn:microsoft.com/office/officeart/2005/8/layout/hierarchy6"/>
+    <dgm:cxn modelId="{2005B129-B9BC-40AB-92D1-DE314C4C8E5B}" type="presParOf" srcId="{6C88F81B-8337-48D4-BE84-2B49177052F4}" destId="{B2B9E364-38E7-4D0B-9BF5-A3306E914486}" srcOrd="1" destOrd="0" presId="urn:microsoft.com/office/officeart/2005/8/layout/hierarchy6"/>
+    <dgm:cxn modelId="{15278A57-0BB4-448B-8DF2-502853345A38}" type="presParOf" srcId="{B2B9E364-38E7-4D0B-9BF5-A3306E914486}" destId="{45E13A08-258E-41E2-BE97-8E126F99CCAB}" srcOrd="0" destOrd="0" presId="urn:microsoft.com/office/officeart/2005/8/layout/hierarchy6"/>
+    <dgm:cxn modelId="{DD23B2E9-AA49-4D6E-B14F-F506FD0EF6CD}" type="presParOf" srcId="{B2B9E364-38E7-4D0B-9BF5-A3306E914486}" destId="{6CEC4631-8039-477D-ACB0-E94E814F49DB}" srcOrd="1" destOrd="0" presId="urn:microsoft.com/office/officeart/2005/8/layout/hierarchy6"/>
+    <dgm:cxn modelId="{D7CB68B0-69A9-4DBB-AF47-928877101199}" type="presParOf" srcId="{F590B188-B554-47D0-8EC9-B10BD3B7A8C3}" destId="{5B50814E-5AB8-47A7-9AE5-FFD5A53A7084}" srcOrd="1" destOrd="0" presId="urn:microsoft.com/office/officeart/2005/8/layout/hierarchy6"/>
+    <dgm:cxn modelId="{37FFA48E-B342-41C8-8934-44F4367DBE3E}" type="presParOf" srcId="{5B50814E-5AB8-47A7-9AE5-FFD5A53A7084}" destId="{F958D5B3-4532-4C38-9A68-695921DBA9FE}" srcOrd="0" destOrd="0" presId="urn:microsoft.com/office/officeart/2005/8/layout/hierarchy6"/>
+    <dgm:cxn modelId="{948970D7-154D-4431-BC38-0F7DA5760421}" type="presParOf" srcId="{F958D5B3-4532-4C38-9A68-695921DBA9FE}" destId="{0E2D661B-259B-4F3B-9DE5-F5CC50C63923}" srcOrd="0" destOrd="0" presId="urn:microsoft.com/office/officeart/2005/8/layout/hierarchy6"/>
+    <dgm:cxn modelId="{41A98958-1C06-440F-AC09-82E72A7F027A}" type="presParOf" srcId="{F958D5B3-4532-4C38-9A68-695921DBA9FE}" destId="{F4582EA2-FBB8-413A-B02C-B06B824DA583}" srcOrd="1" destOrd="0" presId="urn:microsoft.com/office/officeart/2005/8/layout/hierarchy6"/>
+    <dgm:cxn modelId="{0468D944-B15A-4D6A-92C3-52F153D921F9}" type="presParOf" srcId="{5B50814E-5AB8-47A7-9AE5-FFD5A53A7084}" destId="{9272BF58-ABDA-482C-8F72-80E2CDBB072E}" srcOrd="1" destOrd="0" presId="urn:microsoft.com/office/officeart/2005/8/layout/hierarchy6"/>
+    <dgm:cxn modelId="{B22B116B-F90E-4148-8034-EF129116F4EC}" type="presParOf" srcId="{9272BF58-ABDA-482C-8F72-80E2CDBB072E}" destId="{A487D8F8-0F19-4D3F-91AB-D96F2AE3EBC2}" srcOrd="0" destOrd="0" presId="urn:microsoft.com/office/officeart/2005/8/layout/hierarchy6"/>
+    <dgm:cxn modelId="{C9DE2240-538B-4774-881A-DE86C543F259}" type="presParOf" srcId="{5B50814E-5AB8-47A7-9AE5-FFD5A53A7084}" destId="{E3608B52-ED93-4956-9007-3B5EAD23D0C6}" srcOrd="2" destOrd="0" presId="urn:microsoft.com/office/officeart/2005/8/layout/hierarchy6"/>
+    <dgm:cxn modelId="{CDB47DF6-72D1-4841-AC4F-071223665067}" type="presParOf" srcId="{E3608B52-ED93-4956-9007-3B5EAD23D0C6}" destId="{C84B98DF-0251-4212-9B7F-DCA286FD67F4}" srcOrd="0" destOrd="0" presId="urn:microsoft.com/office/officeart/2005/8/layout/hierarchy6"/>
+    <dgm:cxn modelId="{6AF3133E-D3C4-407F-AF95-158F3E72DAC8}" type="presParOf" srcId="{E3608B52-ED93-4956-9007-3B5EAD23D0C6}" destId="{1C9D566A-57FE-4283-9166-9238B9B0519D}" srcOrd="1" destOrd="0" presId="urn:microsoft.com/office/officeart/2005/8/layout/hierarchy6"/>
+    <dgm:cxn modelId="{D843E753-7CA9-4D90-BCD5-8B25672FE5D5}" type="presParOf" srcId="{5B50814E-5AB8-47A7-9AE5-FFD5A53A7084}" destId="{C0523AA7-909C-415F-968A-2B2ADE993553}" srcOrd="3" destOrd="0" presId="urn:microsoft.com/office/officeart/2005/8/layout/hierarchy6"/>
+    <dgm:cxn modelId="{E3A6BF07-60CD-4692-8CCD-697FA62C25B2}" type="presParOf" srcId="{C0523AA7-909C-415F-968A-2B2ADE993553}" destId="{0016A5DA-E915-4AEC-BC91-FC3950014019}" srcOrd="0" destOrd="0" presId="urn:microsoft.com/office/officeart/2005/8/layout/hierarchy6"/>
+    <dgm:cxn modelId="{2276973F-FBEE-44C7-9D2E-2D4BDAEE56C6}" type="presParOf" srcId="{5B50814E-5AB8-47A7-9AE5-FFD5A53A7084}" destId="{3163CAB3-B367-4883-8945-75C44CD681BE}" srcOrd="4" destOrd="0" presId="urn:microsoft.com/office/officeart/2005/8/layout/hierarchy6"/>
+    <dgm:cxn modelId="{4E32CE47-AA4B-4654-B1EF-2963628EAFBF}" type="presParOf" srcId="{3163CAB3-B367-4883-8945-75C44CD681BE}" destId="{A982E5BA-DD3B-4576-9041-99D0FB82C43A}" srcOrd="0" destOrd="0" presId="urn:microsoft.com/office/officeart/2005/8/layout/hierarchy6"/>
+    <dgm:cxn modelId="{74D03E7D-9589-4267-B20F-6321F6965C59}" type="presParOf" srcId="{3163CAB3-B367-4883-8945-75C44CD681BE}" destId="{69EBE483-10A3-404E-8BCB-F8015097DF54}" srcOrd="1" destOrd="0" presId="urn:microsoft.com/office/officeart/2005/8/layout/hierarchy6"/>
+    <dgm:cxn modelId="{8A87E6AD-92DA-4891-A510-F946A3DBEF41}" type="presParOf" srcId="{5B50814E-5AB8-47A7-9AE5-FFD5A53A7084}" destId="{A2A824C1-11D9-4263-83AD-F93324FF0B9A}" srcOrd="5" destOrd="0" presId="urn:microsoft.com/office/officeart/2005/8/layout/hierarchy6"/>
+    <dgm:cxn modelId="{1E9A4C89-E851-489E-8C8E-26192002521C}" type="presParOf" srcId="{A2A824C1-11D9-4263-83AD-F93324FF0B9A}" destId="{7028F723-BCDB-4C44-B711-7DD6522A68CA}" srcOrd="0" destOrd="0" presId="urn:microsoft.com/office/officeart/2005/8/layout/hierarchy6"/>
+    <dgm:cxn modelId="{A78A2698-A2E1-4C89-AA28-B7E761EB6141}" type="presParOf" srcId="{5B50814E-5AB8-47A7-9AE5-FFD5A53A7084}" destId="{20B4D5A4-40EB-460C-8DE0-DC791CA4F895}" srcOrd="6" destOrd="0" presId="urn:microsoft.com/office/officeart/2005/8/layout/hierarchy6"/>
+    <dgm:cxn modelId="{DC63250C-45F7-4779-8713-8CB1992524D5}" type="presParOf" srcId="{20B4D5A4-40EB-460C-8DE0-DC791CA4F895}" destId="{811A5B16-BB9B-4EEB-83E2-3625B276A139}" srcOrd="0" destOrd="0" presId="urn:microsoft.com/office/officeart/2005/8/layout/hierarchy6"/>
+    <dgm:cxn modelId="{4BD09E7F-2247-405A-8E41-E158EBAC7EC3}" type="presParOf" srcId="{20B4D5A4-40EB-460C-8DE0-DC791CA4F895}" destId="{C7F2C204-CD18-4B37-B05D-C3AAF259B7FD}" srcOrd="1" destOrd="0" presId="urn:microsoft.com/office/officeart/2005/8/layout/hierarchy6"/>
   </dgm:cxnLst>
   <dgm:bg/>
   <dgm:whole/>
@@ -15131,12 +16109,12 @@
         <a:fontRef idx="minor"/>
       </dsp:style>
       <dsp:txBody>
-        <a:bodyPr spcFirstLastPara="0" vert="horz" wrap="square" lIns="99568" tIns="99568" rIns="99568" bIns="99568" numCol="1" spcCol="1270" anchor="ctr" anchorCtr="0">
+        <a:bodyPr spcFirstLastPara="0" vert="horz" wrap="square" lIns="85344" tIns="85344" rIns="85344" bIns="85344" numCol="1" spcCol="1270" anchor="ctr" anchorCtr="0">
           <a:noAutofit/>
         </a:bodyPr>
         <a:lstStyle/>
         <a:p>
-          <a:pPr lvl="0" algn="ctr" defTabSz="622300">
+          <a:pPr lvl="0" algn="ctr" defTabSz="533400">
             <a:lnSpc>
               <a:spcPct val="90000"/>
             </a:lnSpc>
@@ -15148,11 +16126,11 @@
             </a:spcAft>
           </a:pPr>
           <a:r>
-            <a:rPr lang="en-US" altLang="zh-CN" sz="1400" kern="1200"/>
+            <a:rPr lang="en-US" altLang="zh-CN" sz="1200" kern="1200"/>
             <a:t>4. </a:t>
           </a:r>
           <a:r>
-            <a:rPr lang="zh-CN" altLang="en-US" sz="1400" kern="1200"/>
+            <a:rPr lang="zh-CN" altLang="en-US" sz="1200" kern="1200"/>
             <a:t>结果</a:t>
           </a:r>
         </a:p>
@@ -15204,12 +16182,12 @@
         <a:fontRef idx="minor"/>
       </dsp:style>
       <dsp:txBody>
-        <a:bodyPr spcFirstLastPara="0" vert="horz" wrap="square" lIns="99568" tIns="99568" rIns="99568" bIns="99568" numCol="1" spcCol="1270" anchor="ctr" anchorCtr="0">
+        <a:bodyPr spcFirstLastPara="0" vert="horz" wrap="square" lIns="85344" tIns="85344" rIns="85344" bIns="85344" numCol="1" spcCol="1270" anchor="ctr" anchorCtr="0">
           <a:noAutofit/>
         </a:bodyPr>
         <a:lstStyle/>
         <a:p>
-          <a:pPr lvl="0" algn="ctr" defTabSz="622300">
+          <a:pPr lvl="0" algn="ctr" defTabSz="533400">
             <a:lnSpc>
               <a:spcPct val="90000"/>
             </a:lnSpc>
@@ -15221,11 +16199,11 @@
             </a:spcAft>
           </a:pPr>
           <a:r>
-            <a:rPr lang="en-US" altLang="zh-CN" sz="1400" kern="1200"/>
+            <a:rPr lang="en-US" altLang="zh-CN" sz="1200" kern="1200"/>
             <a:t>3. </a:t>
           </a:r>
           <a:r>
-            <a:rPr lang="zh-CN" altLang="en-US" sz="1400" kern="1200"/>
+            <a:rPr lang="zh-CN" altLang="en-US" sz="1200" kern="1200"/>
             <a:t>转发信号强于直发信号？</a:t>
           </a:r>
         </a:p>
@@ -15277,12 +16255,12 @@
         <a:fontRef idx="minor"/>
       </dsp:style>
       <dsp:txBody>
-        <a:bodyPr spcFirstLastPara="0" vert="horz" wrap="square" lIns="99568" tIns="99568" rIns="99568" bIns="99568" numCol="1" spcCol="1270" anchor="ctr" anchorCtr="0">
+        <a:bodyPr spcFirstLastPara="0" vert="horz" wrap="square" lIns="85344" tIns="85344" rIns="85344" bIns="85344" numCol="1" spcCol="1270" anchor="ctr" anchorCtr="0">
           <a:noAutofit/>
         </a:bodyPr>
         <a:lstStyle/>
         <a:p>
-          <a:pPr lvl="0" algn="ctr" defTabSz="622300">
+          <a:pPr lvl="0" algn="ctr" defTabSz="533400">
             <a:lnSpc>
               <a:spcPct val="90000"/>
             </a:lnSpc>
@@ -15294,23 +16272,23 @@
             </a:spcAft>
           </a:pPr>
           <a:r>
-            <a:rPr lang="en-US" altLang="zh-CN" sz="1400" i="0" kern="1200"/>
+            <a:rPr lang="en-US" altLang="zh-CN" sz="1200" i="0" kern="1200"/>
             <a:t>2. </a:t>
           </a:r>
           <a:r>
-            <a:rPr lang="zh-CN" sz="1400" i="1" kern="1200"/>
+            <a:rPr lang="zh-CN" sz="1200" i="1" kern="1200"/>
             <a:t>Δ</a:t>
           </a:r>
           <a:r>
-            <a:rPr lang="en-US" sz="1400" i="1" kern="1200"/>
+            <a:rPr lang="en-US" sz="1200" i="1" kern="1200"/>
             <a:t>t</a:t>
           </a:r>
           <a:r>
-            <a:rPr lang="zh-CN" sz="1400" kern="1200"/>
+            <a:rPr lang="zh-CN" sz="1200" kern="1200"/>
             <a:t>大于接收机的分辨阈值</a:t>
           </a:r>
           <a:r>
-            <a:rPr lang="zh-CN" altLang="en-US" sz="1400" kern="1200"/>
+            <a:rPr lang="zh-CN" altLang="en-US" sz="1200" kern="1200"/>
             <a:t>？</a:t>
           </a:r>
         </a:p>
@@ -15362,12 +16340,12 @@
         <a:fontRef idx="minor"/>
       </dsp:style>
       <dsp:txBody>
-        <a:bodyPr spcFirstLastPara="0" vert="horz" wrap="square" lIns="99568" tIns="99568" rIns="99568" bIns="99568" numCol="1" spcCol="1270" anchor="ctr" anchorCtr="0">
+        <a:bodyPr spcFirstLastPara="0" vert="horz" wrap="square" lIns="85344" tIns="85344" rIns="85344" bIns="85344" numCol="1" spcCol="1270" anchor="ctr" anchorCtr="0">
           <a:noAutofit/>
         </a:bodyPr>
         <a:lstStyle/>
         <a:p>
-          <a:pPr lvl="0" algn="ctr" defTabSz="622300">
+          <a:pPr lvl="0" algn="ctr" defTabSz="533400">
             <a:lnSpc>
               <a:spcPct val="90000"/>
             </a:lnSpc>
@@ -15379,14 +16357,14 @@
             </a:spcAft>
           </a:pPr>
           <a:r>
-            <a:rPr lang="en-US" altLang="zh-CN" sz="1400" kern="1200"/>
+            <a:rPr lang="en-US" altLang="zh-CN" sz="1200" kern="1200"/>
             <a:t>1. </a:t>
           </a:r>
           <a:r>
-            <a:rPr lang="zh-CN" sz="1400" kern="1200"/>
+            <a:rPr lang="zh-CN" sz="1200" kern="1200"/>
             <a:t>接收机接收到两个信号</a:t>
           </a:r>
-          <a:endParaRPr lang="zh-CN" altLang="en-US" sz="1400" kern="1200"/>
+          <a:endParaRPr lang="zh-CN" altLang="en-US" sz="1200" kern="1200"/>
         </a:p>
       </dsp:txBody>
       <dsp:txXfrm>
@@ -18417,7 +19395,7 @@
 </file>
 
 <file path=customXml/itemProps1.xml><?xml version="1.0" encoding="utf-8"?>
-<ds:datastoreItem xmlns:ds="http://schemas.openxmlformats.org/officeDocument/2006/customXml" ds:itemID="{D3D15CE0-9BD6-4505-9495-AC41AFA975B1}">
+<ds:datastoreItem xmlns:ds="http://schemas.openxmlformats.org/officeDocument/2006/customXml" ds:itemID="{3C7B2162-7EEA-4BAD-A652-787155B2A9FA}">
   <ds:schemaRefs>
     <ds:schemaRef ds:uri="http://schemas.openxmlformats.org/officeDocument/2006/bibliography"/>
   </ds:schemaRefs>

</xml_diff>

<commit_message>
Add some content slightly
</commit_message>
<xml_diff>
--- a/Report/田涌町、王秋伊、廖景依的技术报告.docx
+++ b/Report/田涌町、王秋伊、廖景依的技术报告.docx
@@ -1,10 +1,10 @@
 
 <file path=word/document.xml><?xml version="1.0" encoding="utf-8"?>
-<w:document xmlns:wpc="http://schemas.microsoft.com/office/word/2010/wordprocessingCanvas" xmlns:mc="http://schemas.openxmlformats.org/markup-compatibility/2006" xmlns:o="urn:schemas-microsoft-com:office:office" xmlns:r="http://schemas.openxmlformats.org/officeDocument/2006/relationships" xmlns:m="http://schemas.openxmlformats.org/officeDocument/2006/math" xmlns:v="urn:schemas-microsoft-com:vml" xmlns:wp14="http://schemas.microsoft.com/office/word/2010/wordprocessingDrawing" xmlns:wp="http://schemas.openxmlformats.org/drawingml/2006/wordprocessingDrawing" xmlns:w10="urn:schemas-microsoft-com:office:word" xmlns:w="http://schemas.openxmlformats.org/wordprocessingml/2006/main" xmlns:w14="http://schemas.microsoft.com/office/word/2010/wordml" xmlns:w15="http://schemas.microsoft.com/office/word/2012/wordml" xmlns:wpg="http://schemas.microsoft.com/office/word/2010/wordprocessingGroup" xmlns:wpi="http://schemas.microsoft.com/office/word/2010/wordprocessingInk" xmlns:wne="http://schemas.microsoft.com/office/word/2006/wordml" xmlns:wps="http://schemas.microsoft.com/office/word/2010/wordprocessingShape" mc:Ignorable="w14 w15 wp14">
+<w:document xmlns:wpc="http://schemas.microsoft.com/office/word/2010/wordprocessingCanvas" xmlns:cx="http://schemas.microsoft.com/office/drawing/2014/chartex" xmlns:cx1="http://schemas.microsoft.com/office/drawing/2015/9/8/chartex" xmlns:mc="http://schemas.openxmlformats.org/markup-compatibility/2006" xmlns:o="urn:schemas-microsoft-com:office:office" xmlns:r="http://schemas.openxmlformats.org/officeDocument/2006/relationships" xmlns:m="http://schemas.openxmlformats.org/officeDocument/2006/math" xmlns:v="urn:schemas-microsoft-com:vml" xmlns:wp14="http://schemas.microsoft.com/office/word/2010/wordprocessingDrawing" xmlns:wp="http://schemas.openxmlformats.org/drawingml/2006/wordprocessingDrawing" xmlns:w10="urn:schemas-microsoft-com:office:word" xmlns:w="http://schemas.openxmlformats.org/wordprocessingml/2006/main" xmlns:w14="http://schemas.microsoft.com/office/word/2010/wordml" xmlns:w15="http://schemas.microsoft.com/office/word/2012/wordml" xmlns:w16se="http://schemas.microsoft.com/office/word/2015/wordml/symex" xmlns:wpg="http://schemas.microsoft.com/office/word/2010/wordprocessingGroup" xmlns:wpi="http://schemas.microsoft.com/office/word/2010/wordprocessingInk" xmlns:wne="http://schemas.microsoft.com/office/word/2006/wordml" xmlns:wps="http://schemas.microsoft.com/office/word/2010/wordprocessingShape" mc:Ignorable="w14 w15 w16se wp14">
   <w:body>
     <w:p>
       <w:pPr>
-        <w:pStyle w:val="a5"/>
+        <w:pStyle w:val="a7"/>
         <w:numPr>
           <w:ilvl w:val="0"/>
           <w:numId w:val="1"/>
@@ -38,7 +38,19 @@
     </w:p>
     <w:p>
       <w:r>
-        <w:t>1996年，为了实现对拨打911的移动电话定位和追踪，美国联邦通讯委员会（Federal Communications Commission，FCC)开始着手无线定位的研究，随着电子信息技术和无线通信系统的发展，无线定位技术在数据挖掘，反恐，通信和位置管理等各个领域得到了极大的发展和应用。目前的定位技术主要可以分为两个方面，一是传感器网络定位技术，是基于对发射机信号参数的解析，如ToA到达时间分析，AoA到达角度分析等。传感器网络主要是对信号发射机的定位。二是雷达网络定位技术，通过发射信号并分析反射信号确定</w:t>
+        <w:t>1996年，为了实现对拨打911的移动电话定位和追踪，美国联邦通讯委员会（Federal Communications Commission，FCC)开始着手无线定位的研究，随着电子信息技术和无线通信系统的发展，无线定位技术在数据挖掘，反恐，通信和位置管理等各个领域得到了极大的发展和应用。目前的定位技术主要可以分为两个方面，一是传感器网络定位技术，是基于对发射机信号参数的解析，如ToA</w:t>
+      </w:r>
+      <w:r>
+        <w:t xml:space="preserve"> (Time Of Arrival) </w:t>
+      </w:r>
+      <w:r>
+        <w:t>到达时间分析，AoA</w:t>
+      </w:r>
+      <w:r>
+        <w:t xml:space="preserve"> (Angel Of Arrival) </w:t>
+      </w:r>
+      <w:r>
+        <w:t>到达角度分析等。传感器网络主要是对信号发射机的定位。二是雷达网络定位技术，通过发射信号并分析反射信号确定</w:t>
       </w:r>
       <w:r>
         <w:rPr>
@@ -89,14 +101,7 @@
         <w:rPr>
           <w:rFonts w:hint="eastAsia"/>
         </w:rPr>
-        <w:t>在转发机（与发射机，接收机处于不同的系统中）转发了发射机发出的信号的情况下，并且已知发射</w:t>
-      </w:r>
-      <w:r>
-        <w:rPr>
-          <w:rFonts w:hint="eastAsia"/>
-        </w:rPr>
-        <w:lastRenderedPageBreak/>
-        <w:t>机，接收机的位置（以及少量监听机的位置）以及信号到达每个节点的时间，就可以计算出转发机的位置</w:t>
+        <w:t>在转发机（与发射机，接收机处于不同的系统中）转发了发射机发出的信号的情况下，并且已知发射机，接收机的位置（以及少量监听机的位置）以及信号到达每个节点的时间，就可以计算出转发机的位置</w:t>
       </w:r>
       <w:r>
         <w:rPr>
@@ -108,7 +113,7 @@
     <w:p/>
     <w:p>
       <w:pPr>
-        <w:pStyle w:val="a5"/>
+        <w:pStyle w:val="a7"/>
         <w:numPr>
           <w:ilvl w:val="0"/>
           <w:numId w:val="1"/>
@@ -127,18 +132,19 @@
           <w:sz w:val="32"/>
           <w:szCs w:val="32"/>
         </w:rPr>
+        <w:lastRenderedPageBreak/>
         <mc:AlternateContent>
           <mc:Choice Requires="wpg">
             <w:drawing>
               <wp:anchor distT="0" distB="0" distL="114300" distR="114300" simplePos="0" relativeHeight="251710464" behindDoc="0" locked="0" layoutInCell="1" allowOverlap="1" wp14:anchorId="2DF18560" wp14:editId="259680FA">
                 <wp:simplePos x="0" y="0"/>
                 <wp:positionH relativeFrom="margin">
-                  <wp:align>left</wp:align>
+                  <wp:align>center</wp:align>
                 </wp:positionH>
                 <wp:positionV relativeFrom="paragraph">
-                  <wp:posOffset>493395</wp:posOffset>
+                  <wp:posOffset>415925</wp:posOffset>
                 </wp:positionV>
-                <wp:extent cx="3324225" cy="4105276"/>
+                <wp:extent cx="3324225" cy="4105275"/>
                 <wp:effectExtent l="19050" t="19050" r="9525" b="9525"/>
                 <wp:wrapTopAndBottom/>
                 <wp:docPr id="195" name="组合 195"/>
@@ -150,7 +156,7 @@
                       <wpg:grpSpPr>
                         <a:xfrm>
                           <a:off x="0" y="0"/>
-                          <a:ext cx="3324225" cy="4105276"/>
+                          <a:ext cx="3324225" cy="4105275"/>
                           <a:chOff x="0" y="0"/>
                           <a:chExt cx="3200400" cy="3856100"/>
                         </a:xfrm>
@@ -247,7 +253,7 @@
                             <w:txbxContent>
                               <w:p>
                                 <w:pPr>
-                                  <w:pStyle w:val="a7"/>
+                                  <w:pStyle w:val="a9"/>
                                   <w:ind w:firstLine="0"/>
                                   <w:rPr>
                                     <w:noProof/>
@@ -256,14 +262,27 @@
                                 <w:r>
                                   <w:t xml:space="preserve">Figure </w:t>
                                 </w:r>
-                                <w:fldSimple w:instr=" SEQ Figure \* ARABIC ">
-                                  <w:r>
-                                    <w:rPr>
-                                      <w:noProof/>
-                                    </w:rPr>
-                                    <w:t>1</w:t>
-                                  </w:r>
-                                </w:fldSimple>
+                                <w:r>
+                                  <w:fldChar w:fldCharType="begin"/>
+                                </w:r>
+                                <w:r>
+                                  <w:instrText xml:space="preserve"> SEQ Figure \* ARABIC </w:instrText>
+                                </w:r>
+                                <w:r>
+                                  <w:fldChar w:fldCharType="separate"/>
+                                </w:r>
+                                <w:r>
+                                  <w:rPr>
+                                    <w:noProof/>
+                                  </w:rPr>
+                                  <w:t>1</w:t>
+                                </w:r>
+                                <w:r>
+                                  <w:rPr>
+                                    <w:noProof/>
+                                  </w:rPr>
+                                  <w:fldChar w:fldCharType="end"/>
+                                </w:r>
                                 <w:r>
                                   <w:t xml:space="preserve"> </w:t>
                                 </w:r>
@@ -1022,12 +1041,12 @@
           </mc:Choice>
           <mc:Fallback>
             <w:pict>
-              <v:group w14:anchorId="2DF18560" id="组合 195" o:spid="_x0000_s1026" style="position:absolute;left:0;text-align:left;margin-left:0;margin-top:38.85pt;width:261.75pt;height:323.25pt;z-index:251710464;mso-position-horizontal:left;mso-position-horizontal-relative:margin;mso-width-relative:margin;mso-height-relative:margin" coordsize="32004,38561" o:gfxdata="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">
+              <v:group w14:anchorId="2DF18560" id="组合 195" o:spid="_x0000_s1026" style="position:absolute;left:0;text-align:left;margin-left:0;margin-top:32.75pt;width:261.75pt;height:323.25pt;z-index:251710464;mso-position-horizontal:center;mso-position-horizontal-relative:margin;mso-width-relative:margin;mso-height-relative:margin" coordsize="32004,38561" o:gfxdata="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">
                 <v:shapetype id="_x0000_t202" coordsize="21600,21600" o:spt="202" path="m,l,21600r21600,l21600,xe">
                   <v:stroke joinstyle="miter"/>
                   <v:path gradientshapeok="t" o:connecttype="rect"/>
                 </v:shapetype>
-                <v:shape id="文本框 53" o:spid="_x0000_s1027" type="#_x0000_t202" style="position:absolute;left:14954;top:4095;width:6835;height:4193;visibility:visible;mso-wrap-style:square;v-text-anchor:top" o:gfxdata="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" filled="f" stroked="f" strokeweight=".5pt">
+                <v:shape id="文本框 53" o:spid="_x0000_s1027" type="#_x0000_t202" style="position:absolute;left:14954;top:4095;width:6835;height:4193;visibility:visible;mso-wrap-style:square;v-text-anchor:top" o:gfxdata="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" filled="f" stroked="f" strokeweight=".5pt">
                   <v:textbox>
                     <w:txbxContent>
                       <w:p>
@@ -1051,13 +1070,13 @@
                     </w:txbxContent>
                   </v:textbox>
                 </v:shape>
-                <v:group id="组合 194" o:spid="_x0000_s1028" style="position:absolute;width:32004;height:38561" coordsize="32004,38561" o:gfxdata="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">
-                  <v:shape id="文本框 47" o:spid="_x0000_s1029" type="#_x0000_t202" style="position:absolute;top:32004;width:32004;height:6557;visibility:visible;mso-wrap-style:square;v-text-anchor:top" o:gfxdata="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" filled="f" stroked="f">
+                <v:group id="组合 194" o:spid="_x0000_s1028" style="position:absolute;width:32004;height:38561" coordsize="32004,38561" o:gfxdata="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">
+                  <v:shape id="文本框 47" o:spid="_x0000_s1029" type="#_x0000_t202" style="position:absolute;top:32004;width:32004;height:6557;visibility:visible;mso-wrap-style:square;v-text-anchor:top" o:gfxdata="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" filled="f" stroked="f">
                     <v:textbox inset="0,0,0,0">
                       <w:txbxContent>
                         <w:p>
                           <w:pPr>
-                            <w:pStyle w:val="a7"/>
+                            <w:pStyle w:val="a9"/>
                             <w:ind w:firstLine="0"/>
                             <w:rPr>
                               <w:noProof/>
@@ -1066,14 +1085,27 @@
                           <w:r>
                             <w:t xml:space="preserve">Figure </w:t>
                           </w:r>
-                          <w:fldSimple w:instr=" SEQ Figure \* ARABIC ">
-                            <w:r>
-                              <w:rPr>
-                                <w:noProof/>
-                              </w:rPr>
-                              <w:t>1</w:t>
-                            </w:r>
-                          </w:fldSimple>
+                          <w:r>
+                            <w:fldChar w:fldCharType="begin"/>
+                          </w:r>
+                          <w:r>
+                            <w:instrText xml:space="preserve"> SEQ Figure \* ARABIC </w:instrText>
+                          </w:r>
+                          <w:r>
+                            <w:fldChar w:fldCharType="separate"/>
+                          </w:r>
+                          <w:r>
+                            <w:rPr>
+                              <w:noProof/>
+                            </w:rPr>
+                            <w:t>1</w:t>
+                          </w:r>
+                          <w:r>
+                            <w:rPr>
+                              <w:noProof/>
+                            </w:rPr>
+                            <w:fldChar w:fldCharType="end"/>
+                          </w:r>
                           <w:r>
                             <w:t xml:space="preserve"> </w:t>
                           </w:r>
@@ -1180,8 +1212,8 @@
                       </w:txbxContent>
                     </v:textbox>
                   </v:shape>
-                  <v:group id="组合 193" o:spid="_x0000_s1030" style="position:absolute;width:31432;height:30575" coordsize="31432,30575" o:gfxdata="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">
-                    <v:shape id="文本框 43" o:spid="_x0000_s1031" type="#_x0000_t202" style="position:absolute;left:19573;top:16049;width:8029;height:4202;visibility:visible;mso-wrap-style:square;v-text-anchor:top" o:gfxdata="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" filled="f" stroked="f" strokeweight=".5pt">
+                  <v:group id="组合 193" o:spid="_x0000_s1030" style="position:absolute;width:31432;height:30575" coordsize="31432,30575" o:gfxdata="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">
+                    <v:shape id="文本框 43" o:spid="_x0000_s1031" type="#_x0000_t202" style="position:absolute;left:19573;top:16049;width:8029;height:4202;visibility:visible;mso-wrap-style:square;v-text-anchor:top" o:gfxdata="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" filled="f" stroked="f" strokeweight=".5pt">
                       <v:textbox>
                         <w:txbxContent>
                           <w:p>
@@ -1205,8 +1237,8 @@
                         </w:txbxContent>
                       </v:textbox>
                     </v:shape>
-                    <v:group id="组合 192" o:spid="_x0000_s1032" style="position:absolute;width:31432;height:30575" coordsize="31432,30575" o:gfxdata="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">
-                      <v:shape id="文本框 42" o:spid="_x0000_s1033" type="#_x0000_t202" style="position:absolute;left:4286;top:15954;width:7073;height:4199;visibility:visible;mso-wrap-style:square;v-text-anchor:top" o:gfxdata="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" filled="f" stroked="f" strokeweight=".5pt">
+                    <v:group id="组合 192" o:spid="_x0000_s1032" style="position:absolute;width:31432;height:30575" coordsize="31432,30575" o:gfxdata="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">
+                      <v:shape id="文本框 42" o:spid="_x0000_s1033" type="#_x0000_t202" style="position:absolute;left:4286;top:15954;width:7073;height:4199;visibility:visible;mso-wrap-style:square;v-text-anchor:top" o:gfxdata="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" filled="f" stroked="f" strokeweight=".5pt">
                         <v:textbox>
                           <w:txbxContent>
                             <w:p>
@@ -1230,10 +1262,10 @@
                           </w:txbxContent>
                         </v:textbox>
                       </v:shape>
-                      <v:group id="组合 63" o:spid="_x0000_s1034" style="position:absolute;width:31432;height:30575" coordsize="31432,30575" o:gfxdata="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">
-                        <v:group id="组合 61" o:spid="_x0000_s1035" style="position:absolute;width:31432;height:30575" coordsize="31432,30575" o:gfxdata="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">
-                          <v:group id="组合 60" o:spid="_x0000_s1036" style="position:absolute;width:31432;height:30575" coordsize="31432,30575" o:gfxdata="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">
-                            <v:shape id="文本框 46" o:spid="_x0000_s1037" type="#_x0000_t202" style="position:absolute;left:11906;top:14382;width:7620;height:4198;visibility:visible;mso-wrap-style:square;v-text-anchor:top" o:gfxdata="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" filled="f" stroked="f" strokeweight=".5pt">
+                      <v:group id="组合 63" o:spid="_x0000_s1034" style="position:absolute;width:31432;height:30575" coordsize="31432,30575" o:gfxdata="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">
+                        <v:group id="组合 61" o:spid="_x0000_s1035" style="position:absolute;width:31432;height:30575" coordsize="31432,30575" o:gfxdata="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">
+                          <v:group id="组合 60" o:spid="_x0000_s1036" style="position:absolute;width:31432;height:30575" coordsize="31432,30575" o:gfxdata="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">
+                            <v:shape id="文本框 46" o:spid="_x0000_s1037" type="#_x0000_t202" style="position:absolute;left:11906;top:14382;width:7620;height:4198;visibility:visible;mso-wrap-style:square;v-text-anchor:top" o:gfxdata="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" filled="f" stroked="f" strokeweight=".5pt">
                               <v:textbox>
                                 <w:txbxContent>
                                   <w:p>
@@ -1253,8 +1285,8 @@
                                 </w:txbxContent>
                               </v:textbox>
                             </v:shape>
-                            <v:group id="组合 57" o:spid="_x0000_s1038" style="position:absolute;width:31432;height:30575" coordsize="31432,30575" o:gfxdata="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">
-                              <v:oval id="椭圆 37" o:spid="_x0000_s1039" style="position:absolute;width:31432;height:30575;visibility:visible;mso-wrap-style:square;v-text-anchor:middle" o:gfxdata="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" filled="f" strokecolor="#1f4d78 [1604]" strokeweight="4.5pt">
+                            <v:group id="组合 57" o:spid="_x0000_s1038" style="position:absolute;width:31432;height:30575" coordsize="31432,30575" o:gfxdata="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">
+                              <v:oval id="椭圆 37" o:spid="_x0000_s1039" style="position:absolute;width:31432;height:30575;visibility:visible;mso-wrap-style:square;v-text-anchor:middle" o:gfxdata="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" filled="f" strokecolor="#1f4d78 [1604]" strokeweight="4.5pt">
                                 <v:stroke joinstyle="miter"/>
                               </v:oval>
                               <v:shapetype id="_x0000_t187" coordsize="21600,21600" o:spt="187" adj="8100" path="m21600,10800l@2@3,10800,0@3@3,,10800@3@2,10800,21600@2@2xe">
@@ -1270,13 +1302,13 @@
                                   <v:h position="#0,center" xrange="0,10800"/>
                                 </v:handles>
                               </v:shapetype>
-                              <v:shape id="十字星 38" o:spid="_x0000_s1040" type="#_x0000_t187" style="position:absolute;left:5619;top:13811;width:3368;height:3521;visibility:visible;mso-wrap-style:square;v-text-anchor:middle" o:gfxdata="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" fillcolor="red" stroked="f" strokeweight="1pt"/>
-                              <v:shape id="十字星 39" o:spid="_x0000_s1041" type="#_x0000_t187" style="position:absolute;left:20955;top:13906;width:3367;height:3521;visibility:visible;mso-wrap-style:square;v-text-anchor:middle" o:gfxdata="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" fillcolor="#00b050" stroked="f" strokeweight="1pt"/>
+                              <v:shape id="十字星 38" o:spid="_x0000_s1040" type="#_x0000_t187" style="position:absolute;left:5619;top:13811;width:3368;height:3521;visibility:visible;mso-wrap-style:square;v-text-anchor:middle" o:gfxdata="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" fillcolor="red" stroked="f" strokeweight="1pt"/>
+                              <v:shape id="十字星 39" o:spid="_x0000_s1041" type="#_x0000_t187" style="position:absolute;left:20955;top:13906;width:3367;height:3521;visibility:visible;mso-wrap-style:square;v-text-anchor:middle" o:gfxdata="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" fillcolor="#00b050" stroked="f" strokeweight="1pt"/>
                               <v:shapetype id="_x0000_t32" coordsize="21600,21600" o:spt="32" o:oned="t" path="m,l21600,21600e" filled="f">
                                 <v:path arrowok="t" fillok="f" o:connecttype="none"/>
                                 <o:lock v:ext="edit" shapetype="t"/>
                               </v:shapetype>
-                              <v:shape id="直接箭头连接符 40" o:spid="_x0000_s1042" type="#_x0000_t32" style="position:absolute;left:10001;top:15525;width:10096;height:451;flip:y;visibility:visible;mso-wrap-style:square" o:connectortype="straight" o:gfxdata="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" strokecolor="#5b9bd5 [3204]" strokeweight=".5pt">
+                              <v:shape id="直接箭头连接符 40" o:spid="_x0000_s1042" type="#_x0000_t32" style="position:absolute;left:10001;top:15525;width:10096;height:451;flip:y;visibility:visible;mso-wrap-style:square" o:connectortype="straight" o:gfxdata="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" strokecolor="#5b9bd5 [3204]" strokeweight=".5pt">
                                 <v:stroke endarrow="block" joinstyle="miter"/>
                               </v:shape>
                               <v:shapetype id="_x0000_t5" coordsize="21600,21600" o:spt="5" adj="10800" path="m@0,l,21600r21600,xe">
@@ -1291,14 +1323,14 @@
                                   <v:h position="#0,topLeft" xrange="0,21600"/>
                                 </v:handles>
                               </v:shapetype>
-                              <v:shape id="等腰三角形 52" o:spid="_x0000_s1043" type="#_x0000_t5" style="position:absolute;left:13430;top:4857;width:2381;height:3620;visibility:visible;mso-wrap-style:square;v-text-anchor:middle" o:gfxdata="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" fillcolor="#ffc000" stroked="f" strokeweight="1pt"/>
+                              <v:shape id="等腰三角形 52" o:spid="_x0000_s1043" type="#_x0000_t5" style="position:absolute;left:13430;top:4857;width:2381;height:3620;visibility:visible;mso-wrap-style:square;v-text-anchor:middle" o:gfxdata="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" fillcolor="#ffc000" stroked="f" strokeweight="1pt"/>
                             </v:group>
                           </v:group>
-                          <v:group id="组合 59" o:spid="_x0000_s1044" style="position:absolute;left:7810;top:6619;width:5147;height:7620" coordsize="5146,7620" o:gfxdata="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">
-                            <v:shape id="直接箭头连接符 44" o:spid="_x0000_s1045" type="#_x0000_t32" style="position:absolute;left:1146;top:2520;width:4000;height:4572;flip:y;visibility:visible;mso-wrap-style:square" o:connectortype="straight" o:gfxdata="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" strokecolor="#5b9bd5 [3204]" strokeweight=".5pt">
+                          <v:group id="组合 59" o:spid="_x0000_s1044" style="position:absolute;left:7810;top:6619;width:5147;height:7620" coordsize="5146,7620" o:gfxdata="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">
+                            <v:shape id="直接箭头连接符 44" o:spid="_x0000_s1045" type="#_x0000_t32" style="position:absolute;left:1146;top:2520;width:4000;height:4572;flip:y;visibility:visible;mso-wrap-style:square" o:connectortype="straight" o:gfxdata="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" strokecolor="#5b9bd5 [3204]" strokeweight=".5pt">
                               <v:stroke endarrow="block" joinstyle="miter"/>
                             </v:shape>
-                            <v:shape id="文本框 54" o:spid="_x0000_s1046" type="#_x0000_t202" style="position:absolute;left:-1711;top:1711;width:7620;height:4197;rotation:-3183420fd;visibility:visible;mso-wrap-style:square;v-text-anchor:top" o:gfxdata="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" filled="f" stroked="f" strokeweight=".5pt">
+                            <v:shape id="文本框 54" o:spid="_x0000_s1046" type="#_x0000_t202" style="position:absolute;left:-1711;top:1711;width:7620;height:4197;rotation:-3183420fd;visibility:visible;mso-wrap-style:square;v-text-anchor:top" o:gfxdata="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" filled="f" stroked="f" strokeweight=".5pt">
                               <v:textbox>
                                 <w:txbxContent>
                                   <w:p>
@@ -1317,11 +1349,11 @@
                             </v:shape>
                           </v:group>
                         </v:group>
-                        <v:group id="组合 58" o:spid="_x0000_s1047" style="position:absolute;left:16049;top:8096;width:7620;height:5429" coordsize="7620,5429" o:gfxdata="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">
-                          <v:shape id="直接箭头连接符 41" o:spid="_x0000_s1048" type="#_x0000_t32" style="position:absolute;left:333;top:857;width:4667;height:4572;visibility:visible;mso-wrap-style:square" o:connectortype="straight" o:gfxdata="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" strokecolor="#5b9bd5 [3204]" strokeweight=".5pt">
+                        <v:group id="组合 58" o:spid="_x0000_s1047" style="position:absolute;left:16049;top:8096;width:7620;height:5429" coordsize="7620,5429" o:gfxdata="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">
+                          <v:shape id="直接箭头连接符 41" o:spid="_x0000_s1048" type="#_x0000_t32" style="position:absolute;left:333;top:857;width:4667;height:4572;visibility:visible;mso-wrap-style:square" o:connectortype="straight" o:gfxdata="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" strokecolor="#5b9bd5 [3204]" strokeweight=".5pt">
                             <v:stroke endarrow="block" joinstyle="miter"/>
                           </v:shape>
-                          <v:shape id="文本框 56" o:spid="_x0000_s1049" type="#_x0000_t202" style="position:absolute;width:7620;height:4197;rotation:2898768fd;visibility:visible;mso-wrap-style:square;v-text-anchor:top" o:gfxdata="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" filled="f" stroked="f" strokeweight=".5pt">
+                          <v:shape id="文本框 56" o:spid="_x0000_s1049" type="#_x0000_t202" style="position:absolute;width:7620;height:4197;rotation:2898768fd;visibility:visible;mso-wrap-style:square;v-text-anchor:top" o:gfxdata="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" filled="f" stroked="f" strokeweight=".5pt">
                             <v:textbox>
                               <w:txbxContent>
                                 <w:p>
@@ -1357,6 +1389,8 @@
         </w:rPr>
         <w:t>系统模型</w:t>
       </w:r>
+      <w:bookmarkStart w:id="0" w:name="_GoBack"/>
+      <w:bookmarkEnd w:id="0"/>
     </w:p>
     <w:p>
       <w:pPr>
@@ -1718,7 +1752,6 @@
             <w:rPr>
               <w:rFonts w:ascii="Cambria Math" w:hAnsi="Cambria Math"/>
             </w:rPr>
-            <w:lastRenderedPageBreak/>
             <m:t xml:space="preserve"> </m:t>
           </m:r>
           <m:r>
@@ -2062,7 +2095,7 @@
     </w:p>
     <w:p>
       <w:pPr>
-        <w:pStyle w:val="a5"/>
+        <w:pStyle w:val="a7"/>
         <w:numPr>
           <w:ilvl w:val="0"/>
           <w:numId w:val="2"/>
@@ -2110,7 +2143,7 @@
     </w:p>
     <w:p>
       <w:pPr>
-        <w:pStyle w:val="a5"/>
+        <w:pStyle w:val="a7"/>
         <w:numPr>
           <w:ilvl w:val="0"/>
           <w:numId w:val="2"/>
@@ -2137,6 +2170,7 @@
         <w:rPr>
           <w:noProof/>
         </w:rPr>
+        <w:lastRenderedPageBreak/>
         <w:drawing>
           <wp:inline distT="0" distB="0" distL="0" distR="0">
             <wp:extent cx="5274310" cy="3076575"/>
@@ -3102,7 +3136,6 @@
         <w:rPr>
           <w:rFonts w:hint="eastAsia"/>
         </w:rPr>
-        <w:lastRenderedPageBreak/>
         <w:t>其中，</w:t>
       </w:r>
       <m:oMath>
@@ -3377,6 +3410,7 @@
           <w:rFonts w:hint="eastAsia"/>
           <w:noProof/>
         </w:rPr>
+        <w:lastRenderedPageBreak/>
         <w:drawing>
           <wp:inline distT="0" distB="0" distL="0" distR="0" wp14:anchorId="5C4014B0" wp14:editId="21669468">
             <wp:extent cx="5274310" cy="3953374"/>
@@ -3429,19 +3463,32 @@
     </w:p>
     <w:p>
       <w:pPr>
-        <w:pStyle w:val="a7"/>
+        <w:pStyle w:val="a9"/>
       </w:pPr>
       <w:r>
         <w:t xml:space="preserve">Figure </w:t>
       </w:r>
-      <w:fldSimple w:instr=" SEQ Figure \* ARABIC ">
-        <w:r>
-          <w:rPr>
-            <w:noProof/>
-          </w:rPr>
-          <w:t>2</w:t>
-        </w:r>
-      </w:fldSimple>
+      <w:r>
+        <w:fldChar w:fldCharType="begin"/>
+      </w:r>
+      <w:r>
+        <w:instrText xml:space="preserve"> SEQ Figure \* ARABIC </w:instrText>
+      </w:r>
+      <w:r>
+        <w:fldChar w:fldCharType="separate"/>
+      </w:r>
+      <w:r>
+        <w:rPr>
+          <w:noProof/>
+        </w:rPr>
+        <w:t>2</w:t>
+      </w:r>
+      <w:r>
+        <w:rPr>
+          <w:noProof/>
+        </w:rPr>
+        <w:fldChar w:fldCharType="end"/>
+      </w:r>
       <w:r>
         <w:rPr>
           <w:noProof/>
@@ -3618,14 +3665,7 @@
         <w:rPr>
           <w:rFonts w:hint="eastAsia"/>
         </w:rPr>
-        <w:t>监听机的方法</w:t>
-      </w:r>
-      <w:r>
-        <w:rPr>
-          <w:rFonts w:hint="eastAsia"/>
-        </w:rPr>
-        <w:lastRenderedPageBreak/>
-        <w:t>消除）</w:t>
+        <w:t>监听机的方法消除）</w:t>
       </w:r>
       <w:r>
         <w:rPr>
@@ -3675,6 +3715,7 @@
         <w:rPr>
           <w:noProof/>
         </w:rPr>
+        <w:lastRenderedPageBreak/>
         <mc:AlternateContent>
           <mc:Choice Requires="wps">
             <w:drawing>
@@ -3715,7 +3756,7 @@
                         <w:txbxContent>
                           <w:p>
                             <w:pPr>
-                              <w:pStyle w:val="a7"/>
+                              <w:pStyle w:val="a9"/>
                               <w:ind w:firstLine="0"/>
                               <w:rPr>
                                 <w:noProof/>
@@ -3724,14 +3765,27 @@
                             <w:r>
                               <w:t xml:space="preserve">Figure </w:t>
                             </w:r>
-                            <w:fldSimple w:instr=" SEQ Figure \* ARABIC ">
-                              <w:r>
-                                <w:rPr>
-                                  <w:noProof/>
-                                </w:rPr>
-                                <w:t>3</w:t>
-                              </w:r>
-                            </w:fldSimple>
+                            <w:r>
+                              <w:fldChar w:fldCharType="begin"/>
+                            </w:r>
+                            <w:r>
+                              <w:instrText xml:space="preserve"> SEQ Figure \* ARABIC </w:instrText>
+                            </w:r>
+                            <w:r>
+                              <w:fldChar w:fldCharType="separate"/>
+                            </w:r>
+                            <w:r>
+                              <w:rPr>
+                                <w:noProof/>
+                              </w:rPr>
+                              <w:t>3</w:t>
+                            </w:r>
+                            <w:r>
+                              <w:rPr>
+                                <w:noProof/>
+                              </w:rPr>
+                              <w:fldChar w:fldCharType="end"/>
+                            </w:r>
                             <w:r>
                               <w:rPr>
                                 <w:rFonts w:hint="eastAsia"/>
@@ -3766,7 +3820,7 @@
                   <w:txbxContent>
                     <w:p>
                       <w:pPr>
-                        <w:pStyle w:val="a7"/>
+                        <w:pStyle w:val="a9"/>
                         <w:ind w:firstLine="0"/>
                         <w:rPr>
                           <w:noProof/>
@@ -3775,14 +3829,27 @@
                       <w:r>
                         <w:t xml:space="preserve">Figure </w:t>
                       </w:r>
-                      <w:fldSimple w:instr=" SEQ Figure \* ARABIC ">
-                        <w:r>
-                          <w:rPr>
-                            <w:noProof/>
-                          </w:rPr>
-                          <w:t>3</w:t>
-                        </w:r>
-                      </w:fldSimple>
+                      <w:r>
+                        <w:fldChar w:fldCharType="begin"/>
+                      </w:r>
+                      <w:r>
+                        <w:instrText xml:space="preserve"> SEQ Figure \* ARABIC </w:instrText>
+                      </w:r>
+                      <w:r>
+                        <w:fldChar w:fldCharType="separate"/>
+                      </w:r>
+                      <w:r>
+                        <w:rPr>
+                          <w:noProof/>
+                        </w:rPr>
+                        <w:t>3</w:t>
+                      </w:r>
+                      <w:r>
+                        <w:rPr>
+                          <w:noProof/>
+                        </w:rPr>
+                        <w:fldChar w:fldCharType="end"/>
+                      </w:r>
                       <w:r>
                         <w:rPr>
                           <w:rFonts w:hint="eastAsia"/>
@@ -3911,7 +3978,7 @@
     <w:p/>
     <w:p>
       <w:pPr>
-        <w:pStyle w:val="a5"/>
+        <w:pStyle w:val="a7"/>
         <w:numPr>
           <w:ilvl w:val="0"/>
           <w:numId w:val="1"/>
@@ -3942,7 +4009,7 @@
     </w:p>
     <w:p>
       <w:pPr>
-        <w:pStyle w:val="a5"/>
+        <w:pStyle w:val="a7"/>
         <w:numPr>
           <w:ilvl w:val="0"/>
           <w:numId w:val="3"/>
@@ -3958,7 +4025,7 @@
     </w:p>
     <w:p>
       <w:pPr>
-        <w:pStyle w:val="a5"/>
+        <w:pStyle w:val="a7"/>
         <w:numPr>
           <w:ilvl w:val="0"/>
           <w:numId w:val="3"/>
@@ -3974,7 +4041,7 @@
     </w:p>
     <w:p>
       <w:pPr>
-        <w:pStyle w:val="a5"/>
+        <w:pStyle w:val="a7"/>
         <w:numPr>
           <w:ilvl w:val="0"/>
           <w:numId w:val="6"/>
@@ -3989,7 +4056,6 @@
           <w:rFonts w:hint="eastAsia"/>
           <w:i/>
         </w:rPr>
-        <w:lastRenderedPageBreak/>
         <w:t>信道模型</w:t>
       </w:r>
       <w:r>
@@ -6425,7 +6491,6 @@
         <w:rPr>
           <w:rFonts w:hint="eastAsia"/>
         </w:rPr>
-        <w:lastRenderedPageBreak/>
         <w:t>接收机收到的功率即为</w:t>
       </w:r>
       <m:oMath>
@@ -8270,7 +8335,7 @@
     </w:p>
     <w:p>
       <w:pPr>
-        <w:pStyle w:val="a5"/>
+        <w:pStyle w:val="a7"/>
         <w:numPr>
           <w:ilvl w:val="0"/>
           <w:numId w:val="6"/>
@@ -10150,7 +10215,6 @@
       <w:pPr>
         <w:jc w:val="center"/>
         <w:rPr>
-          <w:rFonts w:hint="eastAsia"/>
           <w:i/>
         </w:rPr>
       </w:pPr>
@@ -10172,9 +10236,6 @@
     <w:p>
       <w:pPr>
         <w:jc w:val="left"/>
-        <w:rPr>
-          <w:rFonts w:hint="eastAsia"/>
-        </w:rPr>
       </w:pPr>
       <w:r>
         <w:t>在我们讨论的问题中，已知</w:t>
@@ -10480,9 +10541,6 @@
       <w:pPr>
         <w:ind w:left="420"/>
         <w:jc w:val="left"/>
-        <w:rPr>
-          <w:rFonts w:hint="eastAsia"/>
-        </w:rPr>
       </w:pPr>
       <w:r>
         <w:rPr>
@@ -10513,7 +10571,6 @@
         <w:rPr>
           <w:rFonts w:hint="eastAsia"/>
         </w:rPr>
-        <w:lastRenderedPageBreak/>
         <w:t>这种方法有固定的收敛速度</w:t>
       </w:r>
       <w:r>
@@ -10639,6 +10696,7 @@
         <w:rPr>
           <w:rFonts w:hint="eastAsia"/>
         </w:rPr>
+        <w:lastRenderedPageBreak/>
         <w:t>方法3：求导法</w:t>
       </w:r>
     </w:p>
@@ -11103,7 +11161,6 @@
         <w:rPr>
           <w:rFonts w:hint="eastAsia"/>
         </w:rPr>
-        <w:lastRenderedPageBreak/>
         <w:t>最终我们去找原因，发现是函数的形状不是固定的，并且总是在变化。</w:t>
       </w:r>
     </w:p>
@@ -11286,6 +11343,7 @@
           <w:rFonts w:hint="eastAsia"/>
           <w:i/>
         </w:rPr>
+        <w:lastRenderedPageBreak/>
         <w:t>发射机位于（0，0） 转发机位于（99.1，99.1）</w:t>
       </w:r>
     </w:p>
@@ -11328,7 +11386,6 @@
         <w:rPr>
           <w:rFonts w:hint="eastAsia"/>
         </w:rPr>
-        <w:lastRenderedPageBreak/>
         <w:t>求导法缺点：对起始点的要求很高，只有少部分起始点能算出最小值。</w:t>
       </w:r>
     </w:p>
@@ -11336,9 +11393,6 @@
       <w:pPr>
         <w:ind w:left="420"/>
         <w:jc w:val="left"/>
-        <w:rPr>
-          <w:rFonts w:hint="eastAsia"/>
-        </w:rPr>
       </w:pPr>
     </w:p>
     <w:p>
@@ -11382,15 +11436,7 @@
         <w:rPr>
           <w:rFonts w:hint="eastAsia"/>
         </w:rPr>
-        <w:t>同样，由本页的上图可以发现，如果要使用求导法的话，把最小值附近的点作为起始点是可以找到最小值的。</w:t>
-      </w:r>
-      <w:bookmarkStart w:id="0" w:name="_GoBack"/>
-      <w:bookmarkEnd w:id="0"/>
-      <w:r>
-        <w:rPr>
-          <w:rFonts w:hint="eastAsia"/>
-        </w:rPr>
-        <w:t>因此，我们把撒网法和求导法相混合。先使用撒网找到一个最小值的范围区间，再在这个区间内取随机点进行求导找到最小值。</w:t>
+        <w:t>同样，由本页的上图可以发现，如果要使用求导法的话，把最小值附近的点作为起始点是可以找到最小值的。因此，我们把撒网法和求导法相混合。先使用撒网找到一个最小值的范围区间，再在这个区间内取随机点进行求导找到最小值。</w:t>
       </w:r>
     </w:p>
     <w:p>
@@ -11607,7 +11653,7 @@
     </w:p>
     <w:p>
       <w:pPr>
-        <w:pStyle w:val="a5"/>
+        <w:pStyle w:val="a7"/>
         <w:numPr>
           <w:ilvl w:val="0"/>
           <w:numId w:val="1"/>
@@ -11638,7 +11684,7 @@
     </w:p>
     <w:p>
       <w:pPr>
-        <w:pStyle w:val="a5"/>
+        <w:pStyle w:val="a7"/>
         <w:numPr>
           <w:ilvl w:val="0"/>
           <w:numId w:val="4"/>
@@ -11906,7 +11952,7 @@
     </w:p>
     <w:p>
       <w:pPr>
-        <w:pStyle w:val="a5"/>
+        <w:pStyle w:val="a7"/>
         <w:numPr>
           <w:ilvl w:val="0"/>
           <w:numId w:val="4"/>
@@ -12097,7 +12143,6 @@
           <w:rPr>
             <w:rFonts w:ascii="Cambria Math" w:hAnsi="Cambria Math"/>
           </w:rPr>
-          <w:lastRenderedPageBreak/>
           <m:t>Delay_Time_k</m:t>
         </m:r>
         <m:r>
@@ -12890,6 +12935,7 @@
           <w:i/>
           <w:noProof/>
         </w:rPr>
+        <w:lastRenderedPageBreak/>
         <w:drawing>
           <wp:inline distT="0" distB="0" distL="0" distR="0" wp14:anchorId="078562FE" wp14:editId="23335DC0">
             <wp:extent cx="5237683" cy="3928262"/>
@@ -12953,7 +12999,6 @@
         <w:rPr>
           <w:noProof/>
         </w:rPr>
-        <w:lastRenderedPageBreak/>
         <w:drawing>
           <wp:anchor distT="0" distB="0" distL="114300" distR="114300" simplePos="0" relativeHeight="251661312" behindDoc="0" locked="0" layoutInCell="1" allowOverlap="1" wp14:anchorId="04A0606D" wp14:editId="179FE8A0">
             <wp:simplePos x="1145512" y="5290457"/>
@@ -13020,6 +13065,7 @@
         <w:rPr>
           <w:rFonts w:hint="eastAsia"/>
         </w:rPr>
+        <w:lastRenderedPageBreak/>
         <w:t>由图可见，</w:t>
       </w:r>
       <w:r>
@@ -13040,7 +13086,7 @@
     </w:p>
     <w:p>
       <w:pPr>
-        <w:pStyle w:val="a5"/>
+        <w:pStyle w:val="a7"/>
         <w:numPr>
           <w:ilvl w:val="0"/>
           <w:numId w:val="4"/>
@@ -13089,7 +13135,6 @@
         <w:rPr>
           <w:noProof/>
         </w:rPr>
-        <w:lastRenderedPageBreak/>
         <w:drawing>
           <wp:inline distT="0" distB="0" distL="0" distR="0" wp14:anchorId="6CAC1059" wp14:editId="1FFC1873">
             <wp:extent cx="5259629" cy="3943387"/>
@@ -13153,6 +13198,7 @@
         <w:rPr>
           <w:noProof/>
         </w:rPr>
+        <w:lastRenderedPageBreak/>
         <w:drawing>
           <wp:inline distT="0" distB="0" distL="0" distR="0" wp14:anchorId="2542BFD5" wp14:editId="0CC60FDF">
             <wp:extent cx="4937760" cy="3696131"/>
@@ -13219,7 +13265,6 @@
         <w:rPr>
           <w:rFonts w:hint="eastAsia"/>
         </w:rPr>
-        <w:lastRenderedPageBreak/>
         <w:tab/>
         <w:t>由仿真结果（2）（3）可见，当在</w:t>
       </w:r>
@@ -13267,7 +13312,7 @@
     </w:p>
     <w:p>
       <w:pPr>
-        <w:pStyle w:val="a5"/>
+        <w:pStyle w:val="a7"/>
         <w:numPr>
           <w:ilvl w:val="0"/>
           <w:numId w:val="4"/>
@@ -13332,6 +13377,7 @@
         <w:rPr>
           <w:noProof/>
         </w:rPr>
+        <w:lastRenderedPageBreak/>
         <w:drawing>
           <wp:inline distT="0" distB="0" distL="0" distR="0" wp14:anchorId="255B880C" wp14:editId="437F0A61">
             <wp:extent cx="4981651" cy="3728986"/>
@@ -13403,7 +13449,6 @@
         <w:rPr>
           <w:noProof/>
         </w:rPr>
-        <w:lastRenderedPageBreak/>
         <w:drawing>
           <wp:inline distT="0" distB="0" distL="0" distR="0" wp14:anchorId="7BBDF2CB" wp14:editId="4118417E">
             <wp:extent cx="4930445" cy="3690656"/>
@@ -13481,6 +13526,7 @@
         <w:rPr>
           <w:rFonts w:hint="eastAsia"/>
         </w:rPr>
+        <w:lastRenderedPageBreak/>
         <w:t>注意：RMSE的图中，曲线的趋势（先小幅上升再下降）与预期不符，这一问题可能是由于随着Gain的减少，成功率越来越低，用于计算的样本</w:t>
       </w:r>
       <w:r>
@@ -13504,58 +13550,13 @@
     </w:p>
     <w:p/>
     <w:p/>
-    <w:p>
-      <w:r>
-        <w:rPr>
-          <w:rFonts w:hint="eastAsia"/>
-        </w:rPr>
-        <w:t>未来的计划和已经遇到的问题：</w:t>
-      </w:r>
-    </w:p>
+    <w:p/>
     <w:p>
       <w:pPr>
-        <w:pStyle w:val="a5"/>
-        <w:numPr>
-          <w:ilvl w:val="0"/>
-          <w:numId w:val="5"/>
-        </w:numPr>
-        <w:ind w:firstLineChars="0"/>
+        <w:rPr>
+          <w:rFonts w:hint="eastAsia"/>
+        </w:rPr>
       </w:pPr>
-      <w:r>
-        <w:rPr>
-          <w:rFonts w:hint="eastAsia"/>
-        </w:rPr>
-        <w:t>加入多径干扰的仿真代码。目前我们仍然停留在读论文的阶段，现在的问题是大部分关于多径干扰的文章都是加入了滤波器和通行协议来分析多径干扰效应的。但是</w:t>
-      </w:r>
-      <w:r>
-        <w:rPr>
-          <w:rFonts w:hint="eastAsia"/>
-        </w:rPr>
-        <w:lastRenderedPageBreak/>
-        <w:t>在我们的模型里面完全没有加入有关滤波器的仿真。并且很多论文提出了更好的通信协议来减少多径效应带来的误差，这个在我们的模型里面也是不可取的。</w:t>
-      </w:r>
-    </w:p>
-    <w:p>
-      <w:pPr>
-        <w:pStyle w:val="a5"/>
-        <w:ind w:left="780" w:firstLineChars="0" w:firstLine="0"/>
-      </w:pPr>
-    </w:p>
-    <w:p>
-      <w:pPr>
-        <w:pStyle w:val="a5"/>
-        <w:numPr>
-          <w:ilvl w:val="0"/>
-          <w:numId w:val="5"/>
-        </w:numPr>
-        <w:ind w:firstLineChars="0"/>
-      </w:pPr>
-      <w:r>
-        <w:rPr>
-          <w:rFonts w:hint="eastAsia"/>
-        </w:rPr>
-        <w:t>研究更多的关系，比如地图大小与转发机转发功率的关系（接着仿真结果4做）。这一点其实并没有修改核心的代码，所以要做的话，速度会非常快，但感觉实际意义不大。</w:t>
-      </w:r>
     </w:p>
     <w:sectPr>
       <w:headerReference w:type="even" r:id="rId32"/>
@@ -13571,7 +13572,7 @@
 </file>
 
 <file path=word/endnotes.xml><?xml version="1.0" encoding="utf-8"?>
-<w:endnotes xmlns:wpc="http://schemas.microsoft.com/office/word/2010/wordprocessingCanvas" xmlns:mc="http://schemas.openxmlformats.org/markup-compatibility/2006" xmlns:o="urn:schemas-microsoft-com:office:office" xmlns:r="http://schemas.openxmlformats.org/officeDocument/2006/relationships" xmlns:m="http://schemas.openxmlformats.org/officeDocument/2006/math" xmlns:v="urn:schemas-microsoft-com:vml" xmlns:wp14="http://schemas.microsoft.com/office/word/2010/wordprocessingDrawing" xmlns:wp="http://schemas.openxmlformats.org/drawingml/2006/wordprocessingDrawing" xmlns:w10="urn:schemas-microsoft-com:office:word" xmlns:w="http://schemas.openxmlformats.org/wordprocessingml/2006/main" xmlns:w14="http://schemas.microsoft.com/office/word/2010/wordml" xmlns:w15="http://schemas.microsoft.com/office/word/2012/wordml" xmlns:wpg="http://schemas.microsoft.com/office/word/2010/wordprocessingGroup" xmlns:wpi="http://schemas.microsoft.com/office/word/2010/wordprocessingInk" xmlns:wne="http://schemas.microsoft.com/office/word/2006/wordml" xmlns:wps="http://schemas.microsoft.com/office/word/2010/wordprocessingShape" mc:Ignorable="w14 w15 wp14">
+<w:endnotes xmlns:wpc="http://schemas.microsoft.com/office/word/2010/wordprocessingCanvas" xmlns:cx="http://schemas.microsoft.com/office/drawing/2014/chartex" xmlns:cx1="http://schemas.microsoft.com/office/drawing/2015/9/8/chartex" xmlns:mc="http://schemas.openxmlformats.org/markup-compatibility/2006" xmlns:o="urn:schemas-microsoft-com:office:office" xmlns:r="http://schemas.openxmlformats.org/officeDocument/2006/relationships" xmlns:m="http://schemas.openxmlformats.org/officeDocument/2006/math" xmlns:v="urn:schemas-microsoft-com:vml" xmlns:wp14="http://schemas.microsoft.com/office/word/2010/wordprocessingDrawing" xmlns:wp="http://schemas.openxmlformats.org/drawingml/2006/wordprocessingDrawing" xmlns:w10="urn:schemas-microsoft-com:office:word" xmlns:w="http://schemas.openxmlformats.org/wordprocessingml/2006/main" xmlns:w14="http://schemas.microsoft.com/office/word/2010/wordml" xmlns:w15="http://schemas.microsoft.com/office/word/2012/wordml" xmlns:w16se="http://schemas.microsoft.com/office/word/2015/wordml/symex" xmlns:wpg="http://schemas.microsoft.com/office/word/2010/wordprocessingGroup" xmlns:wpi="http://schemas.microsoft.com/office/word/2010/wordprocessingInk" xmlns:wne="http://schemas.microsoft.com/office/word/2006/wordml" xmlns:wps="http://schemas.microsoft.com/office/word/2010/wordprocessingShape" mc:Ignorable="w14 w15 w16se wp14">
   <w:endnote w:type="separator" w:id="-1">
     <w:p>
       <w:r>
@@ -13590,7 +13591,7 @@
 </file>
 
 <file path=word/footer1.xml><?xml version="1.0" encoding="utf-8"?>
-<w:ftr xmlns:wpc="http://schemas.microsoft.com/office/word/2010/wordprocessingCanvas" xmlns:mc="http://schemas.openxmlformats.org/markup-compatibility/2006" xmlns:o="urn:schemas-microsoft-com:office:office" xmlns:r="http://schemas.openxmlformats.org/officeDocument/2006/relationships" xmlns:m="http://schemas.openxmlformats.org/officeDocument/2006/math" xmlns:v="urn:schemas-microsoft-com:vml" xmlns:wp14="http://schemas.microsoft.com/office/word/2010/wordprocessingDrawing" xmlns:wp="http://schemas.openxmlformats.org/drawingml/2006/wordprocessingDrawing" xmlns:w10="urn:schemas-microsoft-com:office:word" xmlns:w="http://schemas.openxmlformats.org/wordprocessingml/2006/main" xmlns:w14="http://schemas.microsoft.com/office/word/2010/wordml" xmlns:w15="http://schemas.microsoft.com/office/word/2012/wordml" xmlns:wpg="http://schemas.microsoft.com/office/word/2010/wordprocessingGroup" xmlns:wpi="http://schemas.microsoft.com/office/word/2010/wordprocessingInk" xmlns:wne="http://schemas.microsoft.com/office/word/2006/wordml" xmlns:wps="http://schemas.microsoft.com/office/word/2010/wordprocessingShape" mc:Ignorable="w14 w15 wp14">
+<w:ftr xmlns:wpc="http://schemas.microsoft.com/office/word/2010/wordprocessingCanvas" xmlns:cx="http://schemas.microsoft.com/office/drawing/2014/chartex" xmlns:cx1="http://schemas.microsoft.com/office/drawing/2015/9/8/chartex" xmlns:mc="http://schemas.openxmlformats.org/markup-compatibility/2006" xmlns:o="urn:schemas-microsoft-com:office:office" xmlns:r="http://schemas.openxmlformats.org/officeDocument/2006/relationships" xmlns:m="http://schemas.openxmlformats.org/officeDocument/2006/math" xmlns:v="urn:schemas-microsoft-com:vml" xmlns:wp14="http://schemas.microsoft.com/office/word/2010/wordprocessingDrawing" xmlns:wp="http://schemas.openxmlformats.org/drawingml/2006/wordprocessingDrawing" xmlns:w10="urn:schemas-microsoft-com:office:word" xmlns:w="http://schemas.openxmlformats.org/wordprocessingml/2006/main" xmlns:w14="http://schemas.microsoft.com/office/word/2010/wordml" xmlns:w15="http://schemas.microsoft.com/office/word/2012/wordml" xmlns:w16se="http://schemas.microsoft.com/office/word/2015/wordml/symex" xmlns:wpg="http://schemas.microsoft.com/office/word/2010/wordprocessingGroup" xmlns:wpi="http://schemas.microsoft.com/office/word/2010/wordprocessingInk" xmlns:wne="http://schemas.microsoft.com/office/word/2006/wordml" xmlns:wps="http://schemas.microsoft.com/office/word/2010/wordprocessingShape" mc:Ignorable="w14 w15 w16se wp14">
   <w:sdt>
     <w:sdtPr>
       <w:id w:val="-1294140032"/>
@@ -13599,10 +13600,11 @@
         <w:docPartUnique/>
       </w:docPartObj>
     </w:sdtPr>
+    <w:sdtEndPr/>
     <w:sdtContent>
       <w:p>
         <w:pPr>
-          <w:pStyle w:val="a4"/>
+          <w:pStyle w:val="a5"/>
           <w:jc w:val="center"/>
         </w:pPr>
         <w:r>
@@ -13619,7 +13621,7 @@
             <w:noProof/>
             <w:lang w:val="zh-CN"/>
           </w:rPr>
-          <w:t>20</w:t>
+          <w:t>14</w:t>
         </w:r>
         <w:r>
           <w:fldChar w:fldCharType="end"/>
@@ -13629,14 +13631,14 @@
   </w:sdt>
   <w:p>
     <w:pPr>
-      <w:pStyle w:val="a4"/>
+      <w:pStyle w:val="a5"/>
     </w:pPr>
   </w:p>
 </w:ftr>
 </file>
 
 <file path=word/footnotes.xml><?xml version="1.0" encoding="utf-8"?>
-<w:footnotes xmlns:wpc="http://schemas.microsoft.com/office/word/2010/wordprocessingCanvas" xmlns:mc="http://schemas.openxmlformats.org/markup-compatibility/2006" xmlns:o="urn:schemas-microsoft-com:office:office" xmlns:r="http://schemas.openxmlformats.org/officeDocument/2006/relationships" xmlns:m="http://schemas.openxmlformats.org/officeDocument/2006/math" xmlns:v="urn:schemas-microsoft-com:vml" xmlns:wp14="http://schemas.microsoft.com/office/word/2010/wordprocessingDrawing" xmlns:wp="http://schemas.openxmlformats.org/drawingml/2006/wordprocessingDrawing" xmlns:w10="urn:schemas-microsoft-com:office:word" xmlns:w="http://schemas.openxmlformats.org/wordprocessingml/2006/main" xmlns:w14="http://schemas.microsoft.com/office/word/2010/wordml" xmlns:w15="http://schemas.microsoft.com/office/word/2012/wordml" xmlns:wpg="http://schemas.microsoft.com/office/word/2010/wordprocessingGroup" xmlns:wpi="http://schemas.microsoft.com/office/word/2010/wordprocessingInk" xmlns:wne="http://schemas.microsoft.com/office/word/2006/wordml" xmlns:wps="http://schemas.microsoft.com/office/word/2010/wordprocessingShape" mc:Ignorable="w14 w15 wp14">
+<w:footnotes xmlns:wpc="http://schemas.microsoft.com/office/word/2010/wordprocessingCanvas" xmlns:cx="http://schemas.microsoft.com/office/drawing/2014/chartex" xmlns:cx1="http://schemas.microsoft.com/office/drawing/2015/9/8/chartex" xmlns:mc="http://schemas.openxmlformats.org/markup-compatibility/2006" xmlns:o="urn:schemas-microsoft-com:office:office" xmlns:r="http://schemas.openxmlformats.org/officeDocument/2006/relationships" xmlns:m="http://schemas.openxmlformats.org/officeDocument/2006/math" xmlns:v="urn:schemas-microsoft-com:vml" xmlns:wp14="http://schemas.microsoft.com/office/word/2010/wordprocessingDrawing" xmlns:wp="http://schemas.openxmlformats.org/drawingml/2006/wordprocessingDrawing" xmlns:w10="urn:schemas-microsoft-com:office:word" xmlns:w="http://schemas.openxmlformats.org/wordprocessingml/2006/main" xmlns:w14="http://schemas.microsoft.com/office/word/2010/wordml" xmlns:w15="http://schemas.microsoft.com/office/word/2012/wordml" xmlns:w16se="http://schemas.microsoft.com/office/word/2015/wordml/symex" xmlns:wpg="http://schemas.microsoft.com/office/word/2010/wordprocessingGroup" xmlns:wpi="http://schemas.microsoft.com/office/word/2010/wordprocessingInk" xmlns:wne="http://schemas.microsoft.com/office/word/2006/wordml" xmlns:wps="http://schemas.microsoft.com/office/word/2010/wordprocessingShape" mc:Ignorable="w14 w15 w16se wp14">
   <w:footnote w:type="separator" w:id="-1">
     <w:p>
       <w:r>
@@ -13655,7 +13657,7 @@
 </file>
 
 <file path=word/header1.xml><?xml version="1.0" encoding="utf-8"?>
-<w:hdr xmlns:wpc="http://schemas.microsoft.com/office/word/2010/wordprocessingCanvas" xmlns:mc="http://schemas.openxmlformats.org/markup-compatibility/2006" xmlns:o="urn:schemas-microsoft-com:office:office" xmlns:r="http://schemas.openxmlformats.org/officeDocument/2006/relationships" xmlns:m="http://schemas.openxmlformats.org/officeDocument/2006/math" xmlns:v="urn:schemas-microsoft-com:vml" xmlns:wp14="http://schemas.microsoft.com/office/word/2010/wordprocessingDrawing" xmlns:wp="http://schemas.openxmlformats.org/drawingml/2006/wordprocessingDrawing" xmlns:w10="urn:schemas-microsoft-com:office:word" xmlns:w="http://schemas.openxmlformats.org/wordprocessingml/2006/main" xmlns:w14="http://schemas.microsoft.com/office/word/2010/wordml" xmlns:w15="http://schemas.microsoft.com/office/word/2012/wordml" xmlns:wpg="http://schemas.microsoft.com/office/word/2010/wordprocessingGroup" xmlns:wpi="http://schemas.microsoft.com/office/word/2010/wordprocessingInk" xmlns:wne="http://schemas.microsoft.com/office/word/2006/wordml" xmlns:wps="http://schemas.microsoft.com/office/word/2010/wordprocessingShape" mc:Ignorable="w14 w15 wp14">
+<w:hdr xmlns:wpc="http://schemas.microsoft.com/office/word/2010/wordprocessingCanvas" xmlns:cx="http://schemas.microsoft.com/office/drawing/2014/chartex" xmlns:cx1="http://schemas.microsoft.com/office/drawing/2015/9/8/chartex" xmlns:mc="http://schemas.openxmlformats.org/markup-compatibility/2006" xmlns:o="urn:schemas-microsoft-com:office:office" xmlns:r="http://schemas.openxmlformats.org/officeDocument/2006/relationships" xmlns:m="http://schemas.openxmlformats.org/officeDocument/2006/math" xmlns:v="urn:schemas-microsoft-com:vml" xmlns:wp14="http://schemas.microsoft.com/office/word/2010/wordprocessingDrawing" xmlns:wp="http://schemas.openxmlformats.org/drawingml/2006/wordprocessingDrawing" xmlns:w10="urn:schemas-microsoft-com:office:word" xmlns:w="http://schemas.openxmlformats.org/wordprocessingml/2006/main" xmlns:w14="http://schemas.microsoft.com/office/word/2010/wordml" xmlns:w15="http://schemas.microsoft.com/office/word/2012/wordml" xmlns:w16se="http://schemas.microsoft.com/office/word/2015/wordml/symex" xmlns:wpg="http://schemas.microsoft.com/office/word/2010/wordprocessingGroup" xmlns:wpi="http://schemas.microsoft.com/office/word/2010/wordprocessingInk" xmlns:wne="http://schemas.microsoft.com/office/word/2006/wordml" xmlns:wps="http://schemas.microsoft.com/office/word/2010/wordprocessingShape" mc:Ignorable="w14 w15 w16se wp14">
   <w:p>
     <w:pPr>
       <w:pStyle w:val="a3"/>
@@ -13668,7 +13670,7 @@
 </file>
 
 <file path=word/header2.xml><?xml version="1.0" encoding="utf-8"?>
-<w:hdr xmlns:wpc="http://schemas.microsoft.com/office/word/2010/wordprocessingCanvas" xmlns:mc="http://schemas.openxmlformats.org/markup-compatibility/2006" xmlns:o="urn:schemas-microsoft-com:office:office" xmlns:r="http://schemas.openxmlformats.org/officeDocument/2006/relationships" xmlns:m="http://schemas.openxmlformats.org/officeDocument/2006/math" xmlns:v="urn:schemas-microsoft-com:vml" xmlns:wp14="http://schemas.microsoft.com/office/word/2010/wordprocessingDrawing" xmlns:wp="http://schemas.openxmlformats.org/drawingml/2006/wordprocessingDrawing" xmlns:w10="urn:schemas-microsoft-com:office:word" xmlns:w="http://schemas.openxmlformats.org/wordprocessingml/2006/main" xmlns:w14="http://schemas.microsoft.com/office/word/2010/wordml" xmlns:w15="http://schemas.microsoft.com/office/word/2012/wordml" xmlns:wpg="http://schemas.microsoft.com/office/word/2010/wordprocessingGroup" xmlns:wpi="http://schemas.microsoft.com/office/word/2010/wordprocessingInk" xmlns:wne="http://schemas.microsoft.com/office/word/2006/wordml" xmlns:wps="http://schemas.microsoft.com/office/word/2010/wordprocessingShape" mc:Ignorable="w14 w15 wp14">
+<w:hdr xmlns:wpc="http://schemas.microsoft.com/office/word/2010/wordprocessingCanvas" xmlns:cx="http://schemas.microsoft.com/office/drawing/2014/chartex" xmlns:cx1="http://schemas.microsoft.com/office/drawing/2015/9/8/chartex" xmlns:mc="http://schemas.openxmlformats.org/markup-compatibility/2006" xmlns:o="urn:schemas-microsoft-com:office:office" xmlns:r="http://schemas.openxmlformats.org/officeDocument/2006/relationships" xmlns:m="http://schemas.openxmlformats.org/officeDocument/2006/math" xmlns:v="urn:schemas-microsoft-com:vml" xmlns:wp14="http://schemas.microsoft.com/office/word/2010/wordprocessingDrawing" xmlns:wp="http://schemas.openxmlformats.org/drawingml/2006/wordprocessingDrawing" xmlns:w10="urn:schemas-microsoft-com:office:word" xmlns:w="http://schemas.openxmlformats.org/wordprocessingml/2006/main" xmlns:w14="http://schemas.microsoft.com/office/word/2010/wordml" xmlns:w15="http://schemas.microsoft.com/office/word/2012/wordml" xmlns:w16se="http://schemas.microsoft.com/office/word/2015/wordml/symex" xmlns:wpg="http://schemas.microsoft.com/office/word/2010/wordprocessingGroup" xmlns:wpi="http://schemas.microsoft.com/office/word/2010/wordprocessingInk" xmlns:wne="http://schemas.microsoft.com/office/word/2006/wordml" xmlns:wps="http://schemas.microsoft.com/office/word/2010/wordprocessingShape" mc:Ignorable="w14 w15 w16se wp14">
   <w:p>
     <w:pPr>
       <w:pStyle w:val="a3"/>
@@ -13681,8 +13683,8 @@
 </file>
 
 <file path=word/numbering.xml><?xml version="1.0" encoding="utf-8"?>
-<w:numbering xmlns:wpc="http://schemas.microsoft.com/office/word/2010/wordprocessingCanvas" xmlns:mc="http://schemas.openxmlformats.org/markup-compatibility/2006" xmlns:o="urn:schemas-microsoft-com:office:office" xmlns:r="http://schemas.openxmlformats.org/officeDocument/2006/relationships" xmlns:m="http://schemas.openxmlformats.org/officeDocument/2006/math" xmlns:v="urn:schemas-microsoft-com:vml" xmlns:wp14="http://schemas.microsoft.com/office/word/2010/wordprocessingDrawing" xmlns:wp="http://schemas.openxmlformats.org/drawingml/2006/wordprocessingDrawing" xmlns:w10="urn:schemas-microsoft-com:office:word" xmlns:w="http://schemas.openxmlformats.org/wordprocessingml/2006/main" xmlns:w14="http://schemas.microsoft.com/office/word/2010/wordml" xmlns:w15="http://schemas.microsoft.com/office/word/2012/wordml" xmlns:wpg="http://schemas.microsoft.com/office/word/2010/wordprocessingGroup" xmlns:wpi="http://schemas.microsoft.com/office/word/2010/wordprocessingInk" xmlns:wne="http://schemas.microsoft.com/office/word/2006/wordml" xmlns:wps="http://schemas.microsoft.com/office/word/2010/wordprocessingShape" mc:Ignorable="w14 w15 wp14">
-  <w:abstractNum w:abstractNumId="0">
+<w:numbering xmlns:wpc="http://schemas.microsoft.com/office/word/2010/wordprocessingCanvas" xmlns:cx="http://schemas.microsoft.com/office/drawing/2014/chartex" xmlns:cx1="http://schemas.microsoft.com/office/drawing/2015/9/8/chartex" xmlns:mc="http://schemas.openxmlformats.org/markup-compatibility/2006" xmlns:o="urn:schemas-microsoft-com:office:office" xmlns:r="http://schemas.openxmlformats.org/officeDocument/2006/relationships" xmlns:m="http://schemas.openxmlformats.org/officeDocument/2006/math" xmlns:v="urn:schemas-microsoft-com:vml" xmlns:wp14="http://schemas.microsoft.com/office/word/2010/wordprocessingDrawing" xmlns:wp="http://schemas.openxmlformats.org/drawingml/2006/wordprocessingDrawing" xmlns:w10="urn:schemas-microsoft-com:office:word" xmlns:w="http://schemas.openxmlformats.org/wordprocessingml/2006/main" xmlns:w14="http://schemas.microsoft.com/office/word/2010/wordml" xmlns:w15="http://schemas.microsoft.com/office/word/2012/wordml" xmlns:w16se="http://schemas.microsoft.com/office/word/2015/wordml/symex" xmlns:wpg="http://schemas.microsoft.com/office/word/2010/wordprocessingGroup" xmlns:wpi="http://schemas.microsoft.com/office/word/2010/wordprocessingInk" xmlns:wne="http://schemas.microsoft.com/office/word/2006/wordml" xmlns:wps="http://schemas.microsoft.com/office/word/2010/wordprocessingShape" mc:Ignorable="w14 w15 w16se wp14">
+  <w:abstractNum w:abstractNumId="0" w15:restartNumberingAfterBreak="0">
     <w:nsid w:val="286A18E6"/>
     <w:multiLevelType w:val="hybridMultilevel"/>
     <w:tmpl w:val="EF2C0ADA"/>
@@ -13771,7 +13773,7 @@
       </w:pPr>
     </w:lvl>
   </w:abstractNum>
-  <w:abstractNum w:abstractNumId="1">
+  <w:abstractNum w:abstractNumId="1" w15:restartNumberingAfterBreak="0">
     <w:nsid w:val="352B5EE9"/>
     <w:multiLevelType w:val="hybridMultilevel"/>
     <w:tmpl w:val="279CF774"/>
@@ -13860,7 +13862,7 @@
       </w:pPr>
     </w:lvl>
   </w:abstractNum>
-  <w:abstractNum w:abstractNumId="2">
+  <w:abstractNum w:abstractNumId="2" w15:restartNumberingAfterBreak="0">
     <w:nsid w:val="42600E96"/>
     <w:multiLevelType w:val="hybridMultilevel"/>
     <w:tmpl w:val="A9EE80D2"/>
@@ -13973,7 +13975,7 @@
       </w:rPr>
     </w:lvl>
   </w:abstractNum>
-  <w:abstractNum w:abstractNumId="3">
+  <w:abstractNum w:abstractNumId="3" w15:restartNumberingAfterBreak="0">
     <w:nsid w:val="4C29766A"/>
     <w:multiLevelType w:val="hybridMultilevel"/>
     <w:tmpl w:val="338C0474"/>
@@ -14062,7 +14064,7 @@
       </w:pPr>
     </w:lvl>
   </w:abstractNum>
-  <w:abstractNum w:abstractNumId="4">
+  <w:abstractNum w:abstractNumId="4" w15:restartNumberingAfterBreak="0">
     <w:nsid w:val="50AF03DE"/>
     <w:multiLevelType w:val="hybridMultilevel"/>
     <w:tmpl w:val="E6BA25EE"/>
@@ -14151,7 +14153,7 @@
       </w:pPr>
     </w:lvl>
   </w:abstractNum>
-  <w:abstractNum w:abstractNumId="5">
+  <w:abstractNum w:abstractNumId="5" w15:restartNumberingAfterBreak="0">
     <w:nsid w:val="7F3B5FE5"/>
     <w:multiLevelType w:val="hybridMultilevel"/>
     <w:tmpl w:val="49301AC6"/>
@@ -14262,7 +14264,7 @@
 </file>
 
 <file path=word/styles.xml><?xml version="1.0" encoding="utf-8"?>
-<w:styles xmlns:mc="http://schemas.openxmlformats.org/markup-compatibility/2006" xmlns:r="http://schemas.openxmlformats.org/officeDocument/2006/relationships" xmlns:w="http://schemas.openxmlformats.org/wordprocessingml/2006/main" xmlns:w14="http://schemas.microsoft.com/office/word/2010/wordml" xmlns:w15="http://schemas.microsoft.com/office/word/2012/wordml" mc:Ignorable="w14 w15">
+<w:styles xmlns:mc="http://schemas.openxmlformats.org/markup-compatibility/2006" xmlns:r="http://schemas.openxmlformats.org/officeDocument/2006/relationships" xmlns:w="http://schemas.openxmlformats.org/wordprocessingml/2006/main" xmlns:w14="http://schemas.microsoft.com/office/word/2010/wordml" xmlns:w15="http://schemas.microsoft.com/office/word/2012/wordml" xmlns:w16se="http://schemas.microsoft.com/office/word/2015/wordml/symex" mc:Ignorable="w14 w15 w16se">
   <w:docDefaults>
     <w:rPrDefault>
       <w:rPr>
@@ -14687,7 +14689,7 @@
   <w:style w:type="paragraph" w:styleId="a3">
     <w:name w:val="header"/>
     <w:basedOn w:val="a"/>
-    <w:link w:val="Char"/>
+    <w:link w:val="a4"/>
     <w:uiPriority w:val="99"/>
     <w:unhideWhenUsed/>
     <w:rsid w:val="0030696C"/>
@@ -14707,8 +14709,8 @@
       <w:szCs w:val="18"/>
     </w:rPr>
   </w:style>
-  <w:style w:type="character" w:customStyle="1" w:styleId="Char">
-    <w:name w:val="页眉 Char"/>
+  <w:style w:type="character" w:customStyle="1" w:styleId="a4">
+    <w:name w:val="页眉 字符"/>
     <w:basedOn w:val="a0"/>
     <w:link w:val="a3"/>
     <w:uiPriority w:val="99"/>
@@ -14718,10 +14720,10 @@
       <w:szCs w:val="18"/>
     </w:rPr>
   </w:style>
-  <w:style w:type="paragraph" w:styleId="a4">
+  <w:style w:type="paragraph" w:styleId="a5">
     <w:name w:val="footer"/>
     <w:basedOn w:val="a"/>
-    <w:link w:val="Char0"/>
+    <w:link w:val="a6"/>
     <w:uiPriority w:val="99"/>
     <w:unhideWhenUsed/>
     <w:rsid w:val="0030696C"/>
@@ -14738,10 +14740,10 @@
       <w:szCs w:val="18"/>
     </w:rPr>
   </w:style>
-  <w:style w:type="character" w:customStyle="1" w:styleId="Char0">
-    <w:name w:val="页脚 Char"/>
+  <w:style w:type="character" w:customStyle="1" w:styleId="a6">
+    <w:name w:val="页脚 字符"/>
     <w:basedOn w:val="a0"/>
-    <w:link w:val="a4"/>
+    <w:link w:val="a5"/>
     <w:uiPriority w:val="99"/>
     <w:rsid w:val="0030696C"/>
     <w:rPr>
@@ -14749,7 +14751,7 @@
       <w:szCs w:val="18"/>
     </w:rPr>
   </w:style>
-  <w:style w:type="paragraph" w:styleId="a5">
+  <w:style w:type="paragraph" w:styleId="a7">
     <w:name w:val="List Paragraph"/>
     <w:basedOn w:val="a"/>
     <w:uiPriority w:val="34"/>
@@ -14759,7 +14761,7 @@
       <w:ind w:firstLineChars="200" w:firstLine="200"/>
     </w:pPr>
   </w:style>
-  <w:style w:type="character" w:styleId="a6">
+  <w:style w:type="character" w:styleId="a8">
     <w:name w:val="Placeholder Text"/>
     <w:basedOn w:val="a0"/>
     <w:uiPriority w:val="99"/>
@@ -14769,7 +14771,7 @@
       <w:color w:val="808080"/>
     </w:rPr>
   </w:style>
-  <w:style w:type="paragraph" w:styleId="a7">
+  <w:style w:type="paragraph" w:styleId="a9">
     <w:name w:val="caption"/>
     <w:basedOn w:val="a"/>
     <w:next w:val="a"/>
@@ -17295,8 +17297,8 @@
     <dgm:cxn modelId="{74405AB1-AB6D-41DD-8206-A5F4D12CB93D}" srcId="{AFE78CFF-39E5-407D-8B20-6C5AE9769E0E}" destId="{DE6A1F76-E843-4CCB-A5D8-13223686B1C1}" srcOrd="3" destOrd="0" parTransId="{6C1E93E8-1034-4732-94EE-683D23A4D87E}" sibTransId="{7CA2CCF1-FF10-4449-9630-3EA44F1260B5}"/>
     <dgm:cxn modelId="{11D000E9-7263-439B-87A9-204068C6A9C3}" type="presOf" srcId="{7A0BC918-EEB4-4ADC-AF49-511C7395FF65}" destId="{ED1A0369-E383-4E96-A731-39509D18FAF6}" srcOrd="0" destOrd="0" presId="urn:microsoft.com/office/officeart/2005/8/layout/hierarchy6"/>
     <dgm:cxn modelId="{44011AC2-7DD3-4787-B965-7123959D75B7}" type="presOf" srcId="{7E2880B0-2A93-4128-B0B3-2793D087C8DC}" destId="{F4582EA2-FBB8-413A-B02C-B06B824DA583}" srcOrd="1" destOrd="0" presId="urn:microsoft.com/office/officeart/2005/8/layout/hierarchy6"/>
+    <dgm:cxn modelId="{D0B9F7E4-6D4C-43F5-9DBF-C2E969407DC0}" type="presOf" srcId="{A6F63428-9380-45DB-AC4D-E42D860F8B77}" destId="{A862C604-8338-4AD8-98D2-076D222C082A}" srcOrd="0" destOrd="0" presId="urn:microsoft.com/office/officeart/2005/8/layout/hierarchy6"/>
     <dgm:cxn modelId="{B4AD5D69-C05B-4B2D-BDC7-91FFC77655ED}" type="presOf" srcId="{D4F5A45A-DAC4-4905-B07F-F6D3F3D3B5EA}" destId="{54B7B562-4522-4123-9CC7-AFB5DDF099EC}" srcOrd="0" destOrd="0" presId="urn:microsoft.com/office/officeart/2005/8/layout/hierarchy6"/>
-    <dgm:cxn modelId="{D0B9F7E4-6D4C-43F5-9DBF-C2E969407DC0}" type="presOf" srcId="{A6F63428-9380-45DB-AC4D-E42D860F8B77}" destId="{A862C604-8338-4AD8-98D2-076D222C082A}" srcOrd="0" destOrd="0" presId="urn:microsoft.com/office/officeart/2005/8/layout/hierarchy6"/>
     <dgm:cxn modelId="{445804EA-93C1-4ECD-B2E0-A6CA2B436177}" type="presParOf" srcId="{F590B188-B554-47D0-8EC9-B10BD3B7A8C3}" destId="{D7B24518-88A5-4C23-B564-6FAE76A2C19D}" srcOrd="0" destOrd="0" presId="urn:microsoft.com/office/officeart/2005/8/layout/hierarchy6"/>
     <dgm:cxn modelId="{D00D4B58-35E1-4B53-AF70-94835CC87330}" type="presParOf" srcId="{D7B24518-88A5-4C23-B564-6FAE76A2C19D}" destId="{BEC150D5-ECAC-436D-A30C-F76DE644174C}" srcOrd="0" destOrd="0" presId="urn:microsoft.com/office/officeart/2005/8/layout/hierarchy6"/>
     <dgm:cxn modelId="{CFA115D9-AECF-47F1-96FB-AFA7538FA409}" type="presParOf" srcId="{D7B24518-88A5-4C23-B564-6FAE76A2C19D}" destId="{89A3B379-819C-4923-AADF-F35C706A995C}" srcOrd="1" destOrd="0" presId="urn:microsoft.com/office/officeart/2005/8/layout/hierarchy6"/>
@@ -17552,6 +17554,13 @@
         </dgm:presLayoutVars>
       </dgm:prSet>
       <dgm:spPr/>
+      <dgm:t>
+        <a:bodyPr/>
+        <a:lstStyle/>
+        <a:p>
+          <a:endParaRPr lang="zh-CN" altLang="en-US"/>
+        </a:p>
+      </dgm:t>
     </dgm:pt>
     <dgm:pt modelId="{06002B91-AA5F-4E4E-AE24-7F9B6F4E5345}" type="pres">
       <dgm:prSet presAssocID="{558BCD96-9102-44F0-8B6A-3B0B80A4AFAB}" presName="cycle" presStyleCnt="0"/>
@@ -17575,6 +17584,13 @@
     <dgm:pt modelId="{50641035-B2B8-4CC6-BE25-BA4C46223C14}" type="pres">
       <dgm:prSet presAssocID="{5B7EFBDA-6249-486F-BD19-DB4D7D198DF7}" presName="sibTransFirstNode" presStyleLbl="bgShp" presStyleIdx="0" presStyleCnt="1"/>
       <dgm:spPr/>
+      <dgm:t>
+        <a:bodyPr/>
+        <a:lstStyle/>
+        <a:p>
+          <a:endParaRPr lang="zh-CN" altLang="en-US"/>
+        </a:p>
+      </dgm:t>
     </dgm:pt>
     <dgm:pt modelId="{AD7B87C2-631C-4D73-AD6D-C8D01BA20784}" type="pres">
       <dgm:prSet presAssocID="{7E2FD207-3EA1-4C63-95E1-8BF0C6D6CEDB}" presName="nodeFollowingNodes" presStyleLbl="node1" presStyleIdx="1" presStyleCnt="4">
@@ -17700,12 +17716,12 @@
         <a:fontRef idx="minor"/>
       </dsp:style>
       <dsp:txBody>
-        <a:bodyPr spcFirstLastPara="0" vert="horz" wrap="square" lIns="85344" tIns="85344" rIns="85344" bIns="85344" numCol="1" spcCol="1270" anchor="ctr" anchorCtr="0">
+        <a:bodyPr spcFirstLastPara="0" vert="horz" wrap="square" lIns="99568" tIns="99568" rIns="99568" bIns="99568" numCol="1" spcCol="1270" anchor="ctr" anchorCtr="0">
           <a:noAutofit/>
         </a:bodyPr>
         <a:lstStyle/>
         <a:p>
-          <a:pPr lvl="0" algn="ctr" defTabSz="533400">
+          <a:pPr lvl="0" algn="ctr" defTabSz="622300">
             <a:lnSpc>
               <a:spcPct val="90000"/>
             </a:lnSpc>
@@ -17717,11 +17733,11 @@
             </a:spcAft>
           </a:pPr>
           <a:r>
-            <a:rPr lang="en-US" altLang="zh-CN" sz="1200" kern="1200"/>
+            <a:rPr lang="en-US" altLang="zh-CN" sz="1400" kern="1200"/>
             <a:t>4. </a:t>
           </a:r>
           <a:r>
-            <a:rPr lang="zh-CN" altLang="en-US" sz="1200" kern="1200"/>
+            <a:rPr lang="zh-CN" altLang="en-US" sz="1400" kern="1200"/>
             <a:t>结果</a:t>
           </a:r>
         </a:p>
@@ -17773,12 +17789,12 @@
         <a:fontRef idx="minor"/>
       </dsp:style>
       <dsp:txBody>
-        <a:bodyPr spcFirstLastPara="0" vert="horz" wrap="square" lIns="85344" tIns="85344" rIns="85344" bIns="85344" numCol="1" spcCol="1270" anchor="ctr" anchorCtr="0">
+        <a:bodyPr spcFirstLastPara="0" vert="horz" wrap="square" lIns="99568" tIns="99568" rIns="99568" bIns="99568" numCol="1" spcCol="1270" anchor="ctr" anchorCtr="0">
           <a:noAutofit/>
         </a:bodyPr>
         <a:lstStyle/>
         <a:p>
-          <a:pPr lvl="0" algn="ctr" defTabSz="533400">
+          <a:pPr lvl="0" algn="ctr" defTabSz="622300">
             <a:lnSpc>
               <a:spcPct val="90000"/>
             </a:lnSpc>
@@ -17790,11 +17806,11 @@
             </a:spcAft>
           </a:pPr>
           <a:r>
-            <a:rPr lang="en-US" altLang="zh-CN" sz="1200" kern="1200"/>
+            <a:rPr lang="en-US" altLang="zh-CN" sz="1400" kern="1200"/>
             <a:t>3. </a:t>
           </a:r>
           <a:r>
-            <a:rPr lang="zh-CN" altLang="en-US" sz="1200" kern="1200"/>
+            <a:rPr lang="zh-CN" altLang="en-US" sz="1400" kern="1200"/>
             <a:t>转发信号强于直发信号？</a:t>
           </a:r>
         </a:p>
@@ -17846,12 +17862,12 @@
         <a:fontRef idx="minor"/>
       </dsp:style>
       <dsp:txBody>
-        <a:bodyPr spcFirstLastPara="0" vert="horz" wrap="square" lIns="85344" tIns="85344" rIns="85344" bIns="85344" numCol="1" spcCol="1270" anchor="ctr" anchorCtr="0">
+        <a:bodyPr spcFirstLastPara="0" vert="horz" wrap="square" lIns="99568" tIns="99568" rIns="99568" bIns="99568" numCol="1" spcCol="1270" anchor="ctr" anchorCtr="0">
           <a:noAutofit/>
         </a:bodyPr>
         <a:lstStyle/>
         <a:p>
-          <a:pPr lvl="0" algn="ctr" defTabSz="533400">
+          <a:pPr lvl="0" algn="ctr" defTabSz="622300">
             <a:lnSpc>
               <a:spcPct val="90000"/>
             </a:lnSpc>
@@ -17863,23 +17879,23 @@
             </a:spcAft>
           </a:pPr>
           <a:r>
-            <a:rPr lang="en-US" altLang="zh-CN" sz="1200" i="0" kern="1200"/>
+            <a:rPr lang="en-US" altLang="zh-CN" sz="1400" i="0" kern="1200"/>
             <a:t>2. </a:t>
           </a:r>
           <a:r>
-            <a:rPr lang="zh-CN" sz="1200" i="1" kern="1200"/>
+            <a:rPr lang="zh-CN" sz="1400" i="1" kern="1200"/>
             <a:t>Δ</a:t>
           </a:r>
           <a:r>
-            <a:rPr lang="en-US" sz="1200" i="1" kern="1200"/>
+            <a:rPr lang="en-US" sz="1400" i="1" kern="1200"/>
             <a:t>t</a:t>
           </a:r>
           <a:r>
-            <a:rPr lang="zh-CN" sz="1200" kern="1200"/>
+            <a:rPr lang="zh-CN" sz="1400" kern="1200"/>
             <a:t>大于接收机的分辨阈值</a:t>
           </a:r>
           <a:r>
-            <a:rPr lang="zh-CN" altLang="en-US" sz="1200" kern="1200"/>
+            <a:rPr lang="zh-CN" altLang="en-US" sz="1400" kern="1200"/>
             <a:t>？</a:t>
           </a:r>
         </a:p>
@@ -17931,12 +17947,12 @@
         <a:fontRef idx="minor"/>
       </dsp:style>
       <dsp:txBody>
-        <a:bodyPr spcFirstLastPara="0" vert="horz" wrap="square" lIns="85344" tIns="85344" rIns="85344" bIns="85344" numCol="1" spcCol="1270" anchor="ctr" anchorCtr="0">
+        <a:bodyPr spcFirstLastPara="0" vert="horz" wrap="square" lIns="99568" tIns="99568" rIns="99568" bIns="99568" numCol="1" spcCol="1270" anchor="ctr" anchorCtr="0">
           <a:noAutofit/>
         </a:bodyPr>
         <a:lstStyle/>
         <a:p>
-          <a:pPr lvl="0" algn="ctr" defTabSz="533400">
+          <a:pPr lvl="0" algn="ctr" defTabSz="622300">
             <a:lnSpc>
               <a:spcPct val="90000"/>
             </a:lnSpc>
@@ -17948,14 +17964,14 @@
             </a:spcAft>
           </a:pPr>
           <a:r>
-            <a:rPr lang="en-US" altLang="zh-CN" sz="1200" kern="1200"/>
+            <a:rPr lang="en-US" altLang="zh-CN" sz="1400" kern="1200"/>
             <a:t>1. </a:t>
           </a:r>
           <a:r>
-            <a:rPr lang="zh-CN" sz="1200" kern="1200"/>
+            <a:rPr lang="zh-CN" sz="1400" kern="1200"/>
             <a:t>接收机接收到两个信号</a:t>
           </a:r>
-          <a:endParaRPr lang="zh-CN" altLang="en-US" sz="1200" kern="1200"/>
+          <a:endParaRPr lang="zh-CN" altLang="en-US" sz="1400" kern="1200"/>
         </a:p>
       </dsp:txBody>
       <dsp:txXfrm>
@@ -19244,12 +19260,12 @@
         </a:fontRef>
       </dsp:style>
       <dsp:txBody>
-        <a:bodyPr spcFirstLastPara="0" vert="horz" wrap="square" lIns="49530" tIns="49530" rIns="49530" bIns="49530" numCol="1" spcCol="1270" anchor="ctr" anchorCtr="0">
+        <a:bodyPr spcFirstLastPara="0" vert="horz" wrap="square" lIns="57150" tIns="57150" rIns="57150" bIns="57150" numCol="1" spcCol="1270" anchor="ctr" anchorCtr="0">
           <a:noAutofit/>
         </a:bodyPr>
         <a:lstStyle/>
         <a:p>
-          <a:pPr lvl="0" algn="ctr" defTabSz="577850">
+          <a:pPr lvl="0" algn="ctr" defTabSz="666750">
             <a:lnSpc>
               <a:spcPct val="90000"/>
             </a:lnSpc>
@@ -19261,15 +19277,15 @@
             </a:spcAft>
           </a:pPr>
           <a:r>
-            <a:rPr lang="zh-CN" altLang="en-US" sz="1300" kern="1200"/>
+            <a:rPr lang="zh-CN" altLang="en-US" sz="1500" kern="1200"/>
             <a:t>在一个区域内划</a:t>
           </a:r>
           <a:r>
-            <a:rPr lang="en-US" altLang="zh-CN" sz="1300" kern="1200"/>
+            <a:rPr lang="en-US" altLang="zh-CN" sz="1500" kern="1200"/>
             <a:t>N*M</a:t>
           </a:r>
           <a:r>
-            <a:rPr lang="zh-CN" altLang="en-US" sz="1300" kern="1200"/>
+            <a:rPr lang="zh-CN" altLang="en-US" sz="1500" kern="1200"/>
             <a:t>经纬线</a:t>
           </a:r>
         </a:p>
@@ -19329,12 +19345,12 @@
         </a:fontRef>
       </dsp:style>
       <dsp:txBody>
-        <a:bodyPr spcFirstLastPara="0" vert="horz" wrap="square" lIns="49530" tIns="49530" rIns="49530" bIns="49530" numCol="1" spcCol="1270" anchor="ctr" anchorCtr="0">
+        <a:bodyPr spcFirstLastPara="0" vert="horz" wrap="square" lIns="57150" tIns="57150" rIns="57150" bIns="57150" numCol="1" spcCol="1270" anchor="ctr" anchorCtr="0">
           <a:noAutofit/>
         </a:bodyPr>
         <a:lstStyle/>
         <a:p>
-          <a:pPr lvl="0" algn="ctr" defTabSz="577850">
+          <a:pPr lvl="0" algn="ctr" defTabSz="666750">
             <a:lnSpc>
               <a:spcPct val="90000"/>
             </a:lnSpc>
@@ -19346,14 +19362,14 @@
             </a:spcAft>
           </a:pPr>
           <a:r>
-            <a:rPr lang="zh-CN" altLang="en-US" sz="1300" kern="1200"/>
+            <a:rPr lang="zh-CN" altLang="en-US" sz="1500" kern="1200"/>
             <a:t>计算每个经纬线交点对应的</a:t>
           </a:r>
           <a:r>
-            <a:rPr lang="en-US" altLang="zh-CN" sz="1300" kern="1200"/>
+            <a:rPr lang="en-US" altLang="zh-CN" sz="1500" kern="1200"/>
             <a:t>Error</a:t>
           </a:r>
-          <a:endParaRPr lang="zh-CN" altLang="en-US" sz="1300" i="0" kern="1200"/>
+          <a:endParaRPr lang="zh-CN" altLang="en-US" sz="1500" i="0" kern="1200"/>
         </a:p>
       </dsp:txBody>
       <dsp:txXfrm>
@@ -19411,12 +19427,12 @@
         </a:fontRef>
       </dsp:style>
       <dsp:txBody>
-        <a:bodyPr spcFirstLastPara="0" vert="horz" wrap="square" lIns="49530" tIns="49530" rIns="49530" bIns="49530" numCol="1" spcCol="1270" anchor="ctr" anchorCtr="0">
+        <a:bodyPr spcFirstLastPara="0" vert="horz" wrap="square" lIns="57150" tIns="57150" rIns="57150" bIns="57150" numCol="1" spcCol="1270" anchor="ctr" anchorCtr="0">
           <a:noAutofit/>
         </a:bodyPr>
         <a:lstStyle/>
         <a:p>
-          <a:pPr lvl="0" algn="ctr" defTabSz="577850">
+          <a:pPr lvl="0" algn="ctr" defTabSz="666750">
             <a:lnSpc>
               <a:spcPct val="90000"/>
             </a:lnSpc>
@@ -19428,15 +19444,15 @@
             </a:spcAft>
           </a:pPr>
           <a:r>
-            <a:rPr lang="zh-CN" altLang="en-US" sz="1300" kern="1200"/>
+            <a:rPr lang="zh-CN" altLang="en-US" sz="1500" kern="1200"/>
             <a:t>找到</a:t>
           </a:r>
           <a:r>
-            <a:rPr lang="en-US" altLang="zh-CN" sz="1300" kern="1200"/>
+            <a:rPr lang="en-US" altLang="zh-CN" sz="1500" kern="1200"/>
             <a:t>Error</a:t>
           </a:r>
           <a:r>
-            <a:rPr lang="zh-CN" altLang="en-US" sz="1300" kern="1200"/>
+            <a:rPr lang="zh-CN" altLang="en-US" sz="1500" kern="1200"/>
             <a:t>最小的点</a:t>
           </a:r>
         </a:p>
@@ -19496,12 +19512,12 @@
         </a:fontRef>
       </dsp:style>
       <dsp:txBody>
-        <a:bodyPr spcFirstLastPara="0" vert="horz" wrap="square" lIns="49530" tIns="49530" rIns="49530" bIns="49530" numCol="1" spcCol="1270" anchor="ctr" anchorCtr="0">
+        <a:bodyPr spcFirstLastPara="0" vert="horz" wrap="square" lIns="57150" tIns="57150" rIns="57150" bIns="57150" numCol="1" spcCol="1270" anchor="ctr" anchorCtr="0">
           <a:noAutofit/>
         </a:bodyPr>
         <a:lstStyle/>
         <a:p>
-          <a:pPr lvl="0" algn="ctr" defTabSz="577850">
+          <a:pPr lvl="0" algn="ctr" defTabSz="666750">
             <a:lnSpc>
               <a:spcPct val="90000"/>
             </a:lnSpc>
@@ -19513,7 +19529,7 @@
             </a:spcAft>
           </a:pPr>
           <a:r>
-            <a:rPr lang="zh-CN" altLang="en-US" sz="1300" kern="1200"/>
+            <a:rPr lang="zh-CN" altLang="en-US" sz="1500" kern="1200"/>
             <a:t>以这个点为中心，重新划定一个更小的区域</a:t>
           </a:r>
         </a:p>
@@ -22810,7 +22826,7 @@
 </file>
 
 <file path=customXml/itemProps1.xml><?xml version="1.0" encoding="utf-8"?>
-<ds:datastoreItem xmlns:ds="http://schemas.openxmlformats.org/officeDocument/2006/customXml" ds:itemID="{C7718822-021F-4F5D-8070-10A02D77B4C9}">
+<ds:datastoreItem xmlns:ds="http://schemas.openxmlformats.org/officeDocument/2006/customXml" ds:itemID="{709459E8-4FC5-486E-BE59-83CFB910A2EE}">
   <ds:schemaRefs>
     <ds:schemaRef ds:uri="http://schemas.openxmlformats.org/officeDocument/2006/bibliography"/>
   </ds:schemaRefs>

</xml_diff>

<commit_message>
add some 4G and LTE document
</commit_message>
<xml_diff>
--- a/Report/田涌町、王秋伊、廖景依的技术报告.docx
+++ b/Report/田涌町、王秋伊、廖景依的技术报告.docx
@@ -1,6 +1,6 @@
 
 <file path=word/document.xml><?xml version="1.0" encoding="utf-8"?>
-<w:document xmlns:wpc="http://schemas.microsoft.com/office/word/2010/wordprocessingCanvas" xmlns:cx="http://schemas.microsoft.com/office/drawing/2014/chartex" xmlns:cx1="http://schemas.microsoft.com/office/drawing/2015/9/8/chartex" xmlns:mc="http://schemas.openxmlformats.org/markup-compatibility/2006" xmlns:o="urn:schemas-microsoft-com:office:office" xmlns:r="http://schemas.openxmlformats.org/officeDocument/2006/relationships" xmlns:m="http://schemas.openxmlformats.org/officeDocument/2006/math" xmlns:v="urn:schemas-microsoft-com:vml" xmlns:wp14="http://schemas.microsoft.com/office/word/2010/wordprocessingDrawing" xmlns:wp="http://schemas.openxmlformats.org/drawingml/2006/wordprocessingDrawing" xmlns:w10="urn:schemas-microsoft-com:office:word" xmlns:w="http://schemas.openxmlformats.org/wordprocessingml/2006/main" xmlns:w14="http://schemas.microsoft.com/office/word/2010/wordml" xmlns:w15="http://schemas.microsoft.com/office/word/2012/wordml" xmlns:w16se="http://schemas.microsoft.com/office/word/2015/wordml/symex" xmlns:wpg="http://schemas.microsoft.com/office/word/2010/wordprocessingGroup" xmlns:wpi="http://schemas.microsoft.com/office/word/2010/wordprocessingInk" xmlns:wne="http://schemas.microsoft.com/office/word/2006/wordml" xmlns:wps="http://schemas.microsoft.com/office/word/2010/wordprocessingShape" mc:Ignorable="w14 w15 w16se wp14">
+<w:document xmlns:wpc="http://schemas.microsoft.com/office/word/2010/wordprocessingCanvas" xmlns:mc="http://schemas.openxmlformats.org/markup-compatibility/2006" xmlns:o="urn:schemas-microsoft-com:office:office" xmlns:r="http://schemas.openxmlformats.org/officeDocument/2006/relationships" xmlns:m="http://schemas.openxmlformats.org/officeDocument/2006/math" xmlns:v="urn:schemas-microsoft-com:vml" xmlns:wp14="http://schemas.microsoft.com/office/word/2010/wordprocessingDrawing" xmlns:wp="http://schemas.openxmlformats.org/drawingml/2006/wordprocessingDrawing" xmlns:w10="urn:schemas-microsoft-com:office:word" xmlns:w="http://schemas.openxmlformats.org/wordprocessingml/2006/main" xmlns:w14="http://schemas.microsoft.com/office/word/2010/wordml" xmlns:w15="http://schemas.microsoft.com/office/word/2012/wordml" xmlns:wpg="http://schemas.microsoft.com/office/word/2010/wordprocessingGroup" xmlns:wpi="http://schemas.microsoft.com/office/word/2010/wordprocessingInk" xmlns:wne="http://schemas.microsoft.com/office/word/2006/wordml" xmlns:wps="http://schemas.microsoft.com/office/word/2010/wordprocessingShape" mc:Ignorable="w14 w15 wp14">
   <w:body>
     <w:p>
       <w:pPr>
@@ -45,7 +45,27 @@
     </w:p>
     <w:p>
       <w:pPr>
-        <w:pStyle w:val="a7"/>
+        <w:rPr>
+          <w:rFonts w:hint="eastAsia"/>
+        </w:rPr>
+      </w:pPr>
+      <w:r>
+        <w:rPr>
+          <w:rFonts w:hint="eastAsia"/>
+          <w:szCs w:val="21"/>
+        </w:rPr>
+        <w:t>摘要：</w:t>
+      </w:r>
+      <w:r>
+        <w:rPr>
+          <w:rFonts w:hint="eastAsia"/>
+        </w:rPr>
+        <w:t>本文主要讨论了一种在FDD系统中采用TDOA定位系统外的转发机的方法。在转发机（与发射机，接收机处于不同的系统中）转发了发射机发出的信号的情况下，并且已知发射机，接收机的位置（以及少量监听机的位置）以及信号到达每个节点的时间，就可以计算出转发机的位置。</w:t>
+      </w:r>
+    </w:p>
+    <w:p>
+      <w:pPr>
+        <w:pStyle w:val="a5"/>
         <w:numPr>
           <w:ilvl w:val="0"/>
           <w:numId w:val="1"/>
@@ -71,40 +91,22 @@
         <w:rPr>
           <w:rFonts w:hint="eastAsia"/>
         </w:rPr>
-        <w:t>这篇文章主要提供了</w:t>
-      </w:r>
-      <w:proofErr w:type="gramStart"/>
-      <w:r>
-        <w:rPr>
-          <w:rFonts w:hint="eastAsia"/>
-        </w:rPr>
-        <w:t>在频分双工</w:t>
-      </w:r>
-      <w:proofErr w:type="gramEnd"/>
+        <w:t>这篇文章主要提供了在频分双工</w:t>
+      </w:r>
       <w:r>
         <w:t>(FDD)系统下，利用闭环功率控制算法(CLPC)，对第三方系统中的中继节点进行定位的一种思路。在我们的系统模型中，发射机和接收机，以及若干静默接收机同属一个系统，共享信息和频谱，而中继转发节点属于第三方系统。利用闭环功率控制算法和到达时间差分析，我们可以大致定位出参与转发的中继节点。正如我们在仿真结果部分所展示的，定位的成功率和准确性随着转发功率的增强和参与定位的静默接收机数量上升有明显提升。</w:t>
       </w:r>
     </w:p>
     <w:p>
       <w:r>
-        <w:t>1996年，为了实现对拨打911的移动电话定位和追踪，美国联邦通讯委员会（Federal Communications Commission，FCC)开始着手无线定位的研究，随着电子信息技术和无线通信系统的发展，无线定位技术在数据挖掘，反恐，通信和位置管理等各个领域得到了极大的发展和应用。目前的定位技术主要可以分为两个方面，一是传感器网络定位技术，是基于对发射机信号参数的解析，如</w:t>
-      </w:r>
-      <w:proofErr w:type="spellStart"/>
-      <w:r>
-        <w:t>ToA</w:t>
-      </w:r>
-      <w:proofErr w:type="spellEnd"/>
+        <w:t>1996年，为了实现对拨打911的移动电话定位和追踪，美国联邦通讯委员会（Federal Communications Commission，FCC)开始着手无线定位的研究，随着电子信息技术和无线通信系统的发展，无线定位技术在数据挖掘，反恐，通信和位置管理等各个领域得到了极大的发展和应用。目前的定位技术主要可以分为两个方面，一是传感器网络定位技术，是基于对发射机信号参数的解析，如ToA</w:t>
+      </w:r>
       <w:r>
         <w:t xml:space="preserve"> (Time Of Arrival) </w:t>
       </w:r>
       <w:r>
-        <w:t>到达时间分析，</w:t>
-      </w:r>
-      <w:proofErr w:type="spellStart"/>
-      <w:r>
-        <w:t>AoA</w:t>
-      </w:r>
-      <w:proofErr w:type="spellEnd"/>
+        <w:t>到达时间分析，AoA</w:t>
+      </w:r>
       <w:r>
         <w:t xml:space="preserve"> (Angel Of Arrival) </w:t>
       </w:r>
@@ -128,51 +130,14 @@
     </w:p>
     <w:p>
       <w:r>
+        <w:lastRenderedPageBreak/>
         <w:t>2016年，一种新的定位算法被提出，即，在闭环功率控制算法中，中继节点参与信号转发，形成中继路径，通过观察发射机功率调整得出直接路径和中继路径到达时间差，以此估计接收机位置 。根据这个思路，我们认为类似的算法可以同样应用玉对中继节点的反向定位。</w:t>
-      </w:r>
-    </w:p>
-    <w:p>
-      <w:r>
-        <w:rPr>
-          <w:rFonts w:hint="eastAsia"/>
-        </w:rPr>
-        <w:t>本文主要讨论了一种在FDD系统中采用TDOA</w:t>
-      </w:r>
-      <w:r>
-        <w:rPr>
-          <w:rFonts w:hint="eastAsia"/>
-        </w:rPr>
-        <w:t>定位</w:t>
-      </w:r>
-      <w:r>
-        <w:rPr>
-          <w:rFonts w:hint="eastAsia"/>
-        </w:rPr>
-        <w:t>系统外的</w:t>
-      </w:r>
-      <w:r>
-        <w:rPr>
-          <w:rFonts w:hint="eastAsia"/>
-        </w:rPr>
-        <w:t>转发机的方法。</w:t>
-      </w:r>
-      <w:r>
-        <w:rPr>
-          <w:rFonts w:hint="eastAsia"/>
-        </w:rPr>
-        <w:t>在转发机（与发射机，接收机处于不同的系统中）转发了发射机发出的信号的情况下，并且已知发射机，接收机的位置（以及少量监听机的位置）以及信号到达每个节点的时间，就可以计算出转发机的位置</w:t>
-      </w:r>
-      <w:r>
-        <w:rPr>
-          <w:rFonts w:hint="eastAsia"/>
-        </w:rPr>
-        <w:t>。</w:t>
       </w:r>
     </w:p>
     <w:p/>
     <w:p>
       <w:pPr>
-        <w:pStyle w:val="a7"/>
+        <w:pStyle w:val="a5"/>
         <w:numPr>
           <w:ilvl w:val="0"/>
           <w:numId w:val="1"/>
@@ -191,7 +156,6 @@
           <w:sz w:val="32"/>
           <w:szCs w:val="32"/>
         </w:rPr>
-        <w:lastRenderedPageBreak/>
         <mc:AlternateContent>
           <mc:Choice Requires="wpg">
             <w:drawing>
@@ -312,7 +276,7 @@
                             <w:txbxContent>
                               <w:p>
                                 <w:pPr>
-                                  <w:pStyle w:val="a9"/>
+                                  <w:pStyle w:val="a7"/>
                                   <w:ind w:firstLine="0"/>
                                   <w:rPr>
                                     <w:noProof/>
@@ -1092,7 +1056,7 @@
                   <v:stroke joinstyle="miter"/>
                   <v:path gradientshapeok="t" o:connecttype="rect"/>
                 </v:shapetype>
-                <v:shape id="文本框 53" o:spid="_x0000_s1027" type="#_x0000_t202" style="position:absolute;left:14954;top:4095;width:6835;height:4193;visibility:visible;mso-wrap-style:square;v-text-anchor:top" o:gfxdata="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" filled="f" stroked="f" strokeweight=".5pt">
+                <v:shape id="文本框 53" o:spid="_x0000_s1027" type="#_x0000_t202" style="position:absolute;left:14954;top:4095;width:6835;height:4193;visibility:visible;mso-wrap-style:square;v-text-anchor:top" o:gfxdata="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" filled="f" stroked="f" strokeweight=".5pt">
                   <v:textbox>
                     <w:txbxContent>
                       <w:p>
@@ -1116,13 +1080,13 @@
                     </w:txbxContent>
                   </v:textbox>
                 </v:shape>
-                <v:group id="组合 194" o:spid="_x0000_s1028" style="position:absolute;width:32004;height:38561" coordsize="32004,38561" o:gfxdata="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">
-                  <v:shape id="文本框 47" o:spid="_x0000_s1029" type="#_x0000_t202" style="position:absolute;top:32004;width:32004;height:6557;visibility:visible;mso-wrap-style:square;v-text-anchor:top" o:gfxdata="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" filled="f" stroked="f">
+                <v:group id="组合 194" o:spid="_x0000_s1028" style="position:absolute;width:32004;height:38561" coordsize="32004,38561" o:gfxdata="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">
+                  <v:shape id="文本框 47" o:spid="_x0000_s1029" type="#_x0000_t202" style="position:absolute;top:32004;width:32004;height:6557;visibility:visible;mso-wrap-style:square;v-text-anchor:top" o:gfxdata="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" filled="f" stroked="f">
                     <v:textbox inset="0,0,0,0">
                       <w:txbxContent>
                         <w:p>
                           <w:pPr>
-                            <w:pStyle w:val="a9"/>
+                            <w:pStyle w:val="a7"/>
                             <w:ind w:firstLine="0"/>
                             <w:rPr>
                               <w:noProof/>
@@ -1245,8 +1209,8 @@
                       </w:txbxContent>
                     </v:textbox>
                   </v:shape>
-                  <v:group id="组合 193" o:spid="_x0000_s1030" style="position:absolute;width:31432;height:30575" coordsize="31432,30575" o:gfxdata="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">
-                    <v:shape id="文本框 43" o:spid="_x0000_s1031" type="#_x0000_t202" style="position:absolute;left:19573;top:16049;width:8029;height:4202;visibility:visible;mso-wrap-style:square;v-text-anchor:top" o:gfxdata="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" filled="f" stroked="f" strokeweight=".5pt">
+                  <v:group id="组合 193" o:spid="_x0000_s1030" style="position:absolute;width:31432;height:30575" coordsize="31432,30575" o:gfxdata="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">
+                    <v:shape id="文本框 43" o:spid="_x0000_s1031" type="#_x0000_t202" style="position:absolute;left:19573;top:16049;width:8029;height:4202;visibility:visible;mso-wrap-style:square;v-text-anchor:top" o:gfxdata="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" filled="f" stroked="f" strokeweight=".5pt">
                       <v:textbox>
                         <w:txbxContent>
                           <w:p>
@@ -1270,8 +1234,8 @@
                         </w:txbxContent>
                       </v:textbox>
                     </v:shape>
-                    <v:group id="组合 192" o:spid="_x0000_s1032" style="position:absolute;width:31432;height:30575" coordsize="31432,30575" o:gfxdata="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">
-                      <v:shape id="文本框 42" o:spid="_x0000_s1033" type="#_x0000_t202" style="position:absolute;left:4286;top:15954;width:7073;height:4199;visibility:visible;mso-wrap-style:square;v-text-anchor:top" o:gfxdata="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" filled="f" stroked="f" strokeweight=".5pt">
+                    <v:group id="组合 192" o:spid="_x0000_s1032" style="position:absolute;width:31432;height:30575" coordsize="31432,30575" o:gfxdata="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">
+                      <v:shape id="文本框 42" o:spid="_x0000_s1033" type="#_x0000_t202" style="position:absolute;left:4286;top:15954;width:7073;height:4199;visibility:visible;mso-wrap-style:square;v-text-anchor:top" o:gfxdata="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" filled="f" stroked="f" strokeweight=".5pt">
                         <v:textbox>
                           <w:txbxContent>
                             <w:p>
@@ -1295,10 +1259,10 @@
                           </w:txbxContent>
                         </v:textbox>
                       </v:shape>
-                      <v:group id="组合 63" o:spid="_x0000_s1034" style="position:absolute;width:31432;height:30575" coordsize="31432,30575" o:gfxdata="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">
-                        <v:group id="组合 61" o:spid="_x0000_s1035" style="position:absolute;width:31432;height:30575" coordsize="31432,30575" o:gfxdata="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">
-                          <v:group id="组合 60" o:spid="_x0000_s1036" style="position:absolute;width:31432;height:30575" coordsize="31432,30575" o:gfxdata="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">
-                            <v:shape id="文本框 46" o:spid="_x0000_s1037" type="#_x0000_t202" style="position:absolute;left:11906;top:14382;width:7620;height:4198;visibility:visible;mso-wrap-style:square;v-text-anchor:top" o:gfxdata="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" filled="f" stroked="f" strokeweight=".5pt">
+                      <v:group id="组合 63" o:spid="_x0000_s1034" style="position:absolute;width:31432;height:30575" coordsize="31432,30575" o:gfxdata="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">
+                        <v:group id="组合 61" o:spid="_x0000_s1035" style="position:absolute;width:31432;height:30575" coordsize="31432,30575" o:gfxdata="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">
+                          <v:group id="组合 60" o:spid="_x0000_s1036" style="position:absolute;width:31432;height:30575" coordsize="31432,30575" o:gfxdata="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">
+                            <v:shape id="文本框 46" o:spid="_x0000_s1037" type="#_x0000_t202" style="position:absolute;left:11906;top:14382;width:7620;height:4198;visibility:visible;mso-wrap-style:square;v-text-anchor:top" o:gfxdata="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" filled="f" stroked="f" strokeweight=".5pt">
                               <v:textbox>
                                 <w:txbxContent>
                                   <w:p>
@@ -1318,8 +1282,8 @@
                                 </w:txbxContent>
                               </v:textbox>
                             </v:shape>
-                            <v:group id="组合 57" o:spid="_x0000_s1038" style="position:absolute;width:31432;height:30575" coordsize="31432,30575" o:gfxdata="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">
-                              <v:oval id="椭圆 37" o:spid="_x0000_s1039" style="position:absolute;width:31432;height:30575;visibility:visible;mso-wrap-style:square;v-text-anchor:middle" o:gfxdata="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" filled="f" strokecolor="#1f4d78 [1604]" strokeweight="4.5pt">
+                            <v:group id="组合 57" o:spid="_x0000_s1038" style="position:absolute;width:31432;height:30575" coordsize="31432,30575" o:gfxdata="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">
+                              <v:oval id="椭圆 37" o:spid="_x0000_s1039" style="position:absolute;width:31432;height:30575;visibility:visible;mso-wrap-style:square;v-text-anchor:middle" o:gfxdata="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" filled="f" strokecolor="#1f4d78 [1604]" strokeweight="4.5pt">
                                 <v:stroke joinstyle="miter"/>
                               </v:oval>
                               <v:shapetype id="_x0000_t187" coordsize="21600,21600" o:spt="187" adj="8100" path="m21600,10800l@2@3,10800,0@3@3,,10800@3@2,10800,21600@2@2xe">
@@ -1335,13 +1299,13 @@
                                   <v:h position="#0,center" xrange="0,10800"/>
                                 </v:handles>
                               </v:shapetype>
-                              <v:shape id="十字星 38" o:spid="_x0000_s1040" type="#_x0000_t187" style="position:absolute;left:5619;top:13811;width:3368;height:3521;visibility:visible;mso-wrap-style:square;v-text-anchor:middle" o:gfxdata="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" fillcolor="red" stroked="f" strokeweight="1pt"/>
-                              <v:shape id="十字星 39" o:spid="_x0000_s1041" type="#_x0000_t187" style="position:absolute;left:20955;top:13906;width:3367;height:3521;visibility:visible;mso-wrap-style:square;v-text-anchor:middle" o:gfxdata="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" fillcolor="#00b050" stroked="f" strokeweight="1pt"/>
+                              <v:shape id="十字星 38" o:spid="_x0000_s1040" type="#_x0000_t187" style="position:absolute;left:5619;top:13811;width:3368;height:3521;visibility:visible;mso-wrap-style:square;v-text-anchor:middle" o:gfxdata="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" fillcolor="red" stroked="f" strokeweight="1pt"/>
+                              <v:shape id="十字星 39" o:spid="_x0000_s1041" type="#_x0000_t187" style="position:absolute;left:20955;top:13906;width:3367;height:3521;visibility:visible;mso-wrap-style:square;v-text-anchor:middle" o:gfxdata="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" fillcolor="#00b050" stroked="f" strokeweight="1pt"/>
                               <v:shapetype id="_x0000_t32" coordsize="21600,21600" o:spt="32" o:oned="t" path="m,l21600,21600e" filled="f">
                                 <v:path arrowok="t" fillok="f" o:connecttype="none"/>
                                 <o:lock v:ext="edit" shapetype="t"/>
                               </v:shapetype>
-                              <v:shape id="直接箭头连接符 40" o:spid="_x0000_s1042" type="#_x0000_t32" style="position:absolute;left:10001;top:15525;width:10096;height:451;flip:y;visibility:visible;mso-wrap-style:square" o:connectortype="straight" o:gfxdata="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" strokecolor="#5b9bd5 [3204]" strokeweight=".5pt">
+                              <v:shape id="直接箭头连接符 40" o:spid="_x0000_s1042" type="#_x0000_t32" style="position:absolute;left:10001;top:15525;width:10096;height:451;flip:y;visibility:visible;mso-wrap-style:square" o:connectortype="straight" o:gfxdata="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" strokecolor="#5b9bd5 [3204]" strokeweight=".5pt">
                                 <v:stroke endarrow="block" joinstyle="miter"/>
                               </v:shape>
                               <v:shapetype id="_x0000_t5" coordsize="21600,21600" o:spt="5" adj="10800" path="m@0,l,21600r21600,xe">
@@ -1356,14 +1320,14 @@
                                   <v:h position="#0,topLeft" xrange="0,21600"/>
                                 </v:handles>
                               </v:shapetype>
-                              <v:shape id="等腰三角形 52" o:spid="_x0000_s1043" type="#_x0000_t5" style="position:absolute;left:13430;top:4857;width:2381;height:3620;visibility:visible;mso-wrap-style:square;v-text-anchor:middle" o:gfxdata="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" fillcolor="#ffc000" stroked="f" strokeweight="1pt"/>
+                              <v:shape id="等腰三角形 52" o:spid="_x0000_s1043" type="#_x0000_t5" style="position:absolute;left:13430;top:4857;width:2381;height:3620;visibility:visible;mso-wrap-style:square;v-text-anchor:middle" o:gfxdata="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" fillcolor="#ffc000" stroked="f" strokeweight="1pt"/>
                             </v:group>
                           </v:group>
-                          <v:group id="组合 59" o:spid="_x0000_s1044" style="position:absolute;left:7810;top:6619;width:5147;height:7620" coordsize="5146,7620" o:gfxdata="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">
-                            <v:shape id="直接箭头连接符 44" o:spid="_x0000_s1045" type="#_x0000_t32" style="position:absolute;left:1146;top:2520;width:4000;height:4572;flip:y;visibility:visible;mso-wrap-style:square" o:connectortype="straight" o:gfxdata="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" strokecolor="#5b9bd5 [3204]" strokeweight=".5pt">
+                          <v:group id="组合 59" o:spid="_x0000_s1044" style="position:absolute;left:7810;top:6619;width:5147;height:7620" coordsize="5146,7620" o:gfxdata="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">
+                            <v:shape id="直接箭头连接符 44" o:spid="_x0000_s1045" type="#_x0000_t32" style="position:absolute;left:1146;top:2520;width:4000;height:4572;flip:y;visibility:visible;mso-wrap-style:square" o:connectortype="straight" o:gfxdata="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" strokecolor="#5b9bd5 [3204]" strokeweight=".5pt">
                               <v:stroke endarrow="block" joinstyle="miter"/>
                             </v:shape>
-                            <v:shape id="文本框 54" o:spid="_x0000_s1046" type="#_x0000_t202" style="position:absolute;left:-1711;top:1711;width:7620;height:4197;rotation:-3183420fd;visibility:visible;mso-wrap-style:square;v-text-anchor:top" o:gfxdata="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" filled="f" stroked="f" strokeweight=".5pt">
+                            <v:shape id="文本框 54" o:spid="_x0000_s1046" type="#_x0000_t202" style="position:absolute;left:-1711;top:1711;width:7620;height:4197;rotation:-3183420fd;visibility:visible;mso-wrap-style:square;v-text-anchor:top" o:gfxdata="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" filled="f" stroked="f" strokeweight=".5pt">
                               <v:textbox>
                                 <w:txbxContent>
                                   <w:p>
@@ -1382,11 +1346,11 @@
                             </v:shape>
                           </v:group>
                         </v:group>
-                        <v:group id="组合 58" o:spid="_x0000_s1047" style="position:absolute;left:16049;top:8096;width:7620;height:5429" coordsize="7620,5429" o:gfxdata="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">
-                          <v:shape id="直接箭头连接符 41" o:spid="_x0000_s1048" type="#_x0000_t32" style="position:absolute;left:333;top:857;width:4667;height:4572;visibility:visible;mso-wrap-style:square" o:connectortype="straight" o:gfxdata="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" strokecolor="#5b9bd5 [3204]" strokeweight=".5pt">
+                        <v:group id="组合 58" o:spid="_x0000_s1047" style="position:absolute;left:16049;top:8096;width:7620;height:5429" coordsize="7620,5429" o:gfxdata="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">
+                          <v:shape id="直接箭头连接符 41" o:spid="_x0000_s1048" type="#_x0000_t32" style="position:absolute;left:333;top:857;width:4667;height:4572;visibility:visible;mso-wrap-style:square" o:connectortype="straight" o:gfxdata="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" strokecolor="#5b9bd5 [3204]" strokeweight=".5pt">
                             <v:stroke endarrow="block" joinstyle="miter"/>
                           </v:shape>
-                          <v:shape id="文本框 56" o:spid="_x0000_s1049" type="#_x0000_t202" style="position:absolute;width:7620;height:4197;rotation:2898768fd;visibility:visible;mso-wrap-style:square;v-text-anchor:top" o:gfxdata="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" filled="f" stroked="f" strokeweight=".5pt">
+                          <v:shape id="文本框 56" o:spid="_x0000_s1049" type="#_x0000_t202" style="position:absolute;width:7620;height:4197;rotation:2898768fd;visibility:visible;mso-wrap-style:square;v-text-anchor:top" o:gfxdata="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" filled="f" stroked="f" strokeweight=".5pt">
                             <v:textbox>
                               <w:txbxContent>
                                 <w:p>
@@ -1506,7 +1470,6 @@
         </w:rPr>
         <w:t>(</w:t>
       </w:r>
-      <w:proofErr w:type="spellStart"/>
       <w:r>
         <w:rPr>
           <w:i/>
@@ -1526,7 +1489,6 @@
         </w:rPr>
         <w:t>TR</w:t>
       </w:r>
-      <w:proofErr w:type="spellEnd"/>
       <w:r>
         <w:rPr>
           <w:rFonts w:hint="eastAsia"/>
@@ -1557,7 +1519,6 @@
         </w:rPr>
         <w:t>(</w:t>
       </w:r>
-      <w:proofErr w:type="spellStart"/>
       <w:r>
         <w:rPr>
           <w:i/>
@@ -1577,7 +1538,6 @@
         </w:rPr>
         <w:t>TA</w:t>
       </w:r>
-      <w:proofErr w:type="spellEnd"/>
       <w:r>
         <w:rPr>
           <w:rFonts w:hint="eastAsia"/>
@@ -1596,7 +1556,6 @@
         </w:rPr>
         <w:t>(</w:t>
       </w:r>
-      <w:proofErr w:type="spellStart"/>
       <w:r>
         <w:rPr>
           <w:i/>
@@ -1623,7 +1582,6 @@
         </w:rPr>
         <w:t>R</w:t>
       </w:r>
-      <w:proofErr w:type="spellEnd"/>
       <w:r>
         <w:rPr>
           <w:rFonts w:hint="eastAsia"/>
@@ -1645,6 +1603,7 @@
         <w:rPr>
           <w:rFonts w:hint="eastAsia"/>
         </w:rPr>
+        <w:lastRenderedPageBreak/>
         <w:t>其中</w:t>
       </w:r>
       <w:r>
@@ -1842,6 +1801,38 @@
             <m:sSubPr>
               <m:ctrlPr>
                 <w:rPr>
+                  <w:rFonts w:ascii="Cambria Math"/>
+                  <w:i/>
+                </w:rPr>
+              </m:ctrlPr>
+            </m:sSubPr>
+            <m:e>
+              <m:r>
+                <w:rPr>
+                  <w:rFonts w:ascii="Cambria Math"/>
+                </w:rPr>
+                <m:t>t</m:t>
+              </m:r>
+            </m:e>
+            <m:sub>
+              <m:r>
+                <w:rPr>
+                  <w:rFonts w:ascii="Cambria Math"/>
+                </w:rPr>
+                <m:t>relay</m:t>
+              </m:r>
+            </m:sub>
+          </m:sSub>
+          <m:r>
+            <w:rPr>
+              <w:rFonts w:ascii="Cambria Math"/>
+            </w:rPr>
+            <m:t>+</m:t>
+          </m:r>
+          <m:sSub>
+            <m:sSubPr>
+              <m:ctrlPr>
+                <w:rPr>
                   <w:rFonts w:ascii="Cambria Math" w:hAnsi="Cambria Math"/>
                   <w:i/>
                 </w:rPr>
@@ -1925,6 +1916,38 @@
             </w:rPr>
             <m:t>+</m:t>
           </m:r>
+          <m:sSub>
+            <m:sSubPr>
+              <m:ctrlPr>
+                <w:rPr>
+                  <w:rFonts w:ascii="Cambria Math"/>
+                  <w:i/>
+                </w:rPr>
+              </m:ctrlPr>
+            </m:sSubPr>
+            <m:e>
+              <m:r>
+                <w:rPr>
+                  <w:rFonts w:ascii="Cambria Math"/>
+                </w:rPr>
+                <m:t>t</m:t>
+              </m:r>
+            </m:e>
+            <m:sub>
+              <m:r>
+                <w:rPr>
+                  <w:rFonts w:ascii="Cambria Math"/>
+                </w:rPr>
+                <m:t>relay</m:t>
+              </m:r>
+            </m:sub>
+          </m:sSub>
+          <m:r>
+            <w:rPr>
+              <w:rFonts w:ascii="Cambria Math" w:hAnsi="Cambria Math"/>
+            </w:rPr>
+            <m:t>+</m:t>
+          </m:r>
           <m:f>
             <m:fPr>
               <m:ctrlPr>
@@ -2004,6 +2027,8 @@
         </w:rPr>
         <w:t>.</w:t>
       </w:r>
+      <w:bookmarkStart w:id="0" w:name="_GoBack"/>
+      <w:bookmarkEnd w:id="0"/>
     </w:p>
     <w:p>
       <w:pPr>
@@ -2132,7 +2157,7 @@
     </w:p>
     <w:p>
       <w:pPr>
-        <w:pStyle w:val="a7"/>
+        <w:pStyle w:val="a5"/>
         <w:numPr>
           <w:ilvl w:val="0"/>
           <w:numId w:val="2"/>
@@ -2180,7 +2205,7 @@
     </w:p>
     <w:p>
       <w:pPr>
-        <w:pStyle w:val="a7"/>
+        <w:pStyle w:val="a5"/>
         <w:numPr>
           <w:ilvl w:val="0"/>
           <w:numId w:val="2"/>
@@ -2207,7 +2232,6 @@
         <w:rPr>
           <w:noProof/>
         </w:rPr>
-        <w:lastRenderedPageBreak/>
         <w:drawing>
           <wp:inline distT="0" distB="0" distL="0" distR="0">
             <wp:extent cx="5274310" cy="3076575"/>
@@ -3173,6 +3197,7 @@
         <w:rPr>
           <w:rFonts w:hint="eastAsia"/>
         </w:rPr>
+        <w:lastRenderedPageBreak/>
         <w:t>其中，</w:t>
       </w:r>
       <m:oMath>
@@ -3447,7 +3472,6 @@
           <w:rFonts w:hint="eastAsia"/>
           <w:noProof/>
         </w:rPr>
-        <w:lastRenderedPageBreak/>
         <w:drawing>
           <wp:inline distT="0" distB="0" distL="0" distR="0" wp14:anchorId="5C4014B0" wp14:editId="21669468">
             <wp:extent cx="5274310" cy="3953374"/>
@@ -3500,7 +3524,7 @@
     </w:p>
     <w:p>
       <w:pPr>
-        <w:pStyle w:val="a9"/>
+        <w:pStyle w:val="a7"/>
       </w:pPr>
       <w:r>
         <w:t xml:space="preserve">Figure </w:t>
@@ -3689,7 +3713,14 @@
         <w:rPr>
           <w:rFonts w:hint="eastAsia"/>
         </w:rPr>
-        <w:t>监听机的方法消除）</w:t>
+        <w:t>监听机的方法</w:t>
+      </w:r>
+      <w:r>
+        <w:rPr>
+          <w:rFonts w:hint="eastAsia"/>
+        </w:rPr>
+        <w:lastRenderedPageBreak/>
+        <w:t>消除）</w:t>
       </w:r>
       <w:r>
         <w:rPr>
@@ -3739,7 +3770,6 @@
         <w:rPr>
           <w:noProof/>
         </w:rPr>
-        <w:lastRenderedPageBreak/>
         <mc:AlternateContent>
           <mc:Choice Requires="wps">
             <w:drawing>
@@ -3780,7 +3810,7 @@
                         <w:txbxContent>
                           <w:p>
                             <w:pPr>
-                              <w:pStyle w:val="a9"/>
+                              <w:pStyle w:val="a7"/>
                               <w:ind w:firstLine="0"/>
                               <w:rPr>
                                 <w:noProof/>
@@ -3831,7 +3861,7 @@
                   <w:txbxContent>
                     <w:p>
                       <w:pPr>
-                        <w:pStyle w:val="a9"/>
+                        <w:pStyle w:val="a7"/>
                         <w:ind w:firstLine="0"/>
                         <w:rPr>
                           <w:noProof/>
@@ -3976,7 +4006,7 @@
     <w:p/>
     <w:p>
       <w:pPr>
-        <w:pStyle w:val="a7"/>
+        <w:pStyle w:val="a5"/>
         <w:numPr>
           <w:ilvl w:val="0"/>
           <w:numId w:val="1"/>
@@ -4007,7 +4037,7 @@
     </w:p>
     <w:p>
       <w:pPr>
-        <w:pStyle w:val="a7"/>
+        <w:pStyle w:val="a5"/>
         <w:numPr>
           <w:ilvl w:val="0"/>
           <w:numId w:val="3"/>
@@ -4023,7 +4053,7 @@
     </w:p>
     <w:p>
       <w:pPr>
-        <w:pStyle w:val="a7"/>
+        <w:pStyle w:val="a5"/>
         <w:numPr>
           <w:ilvl w:val="0"/>
           <w:numId w:val="3"/>
@@ -4039,7 +4069,7 @@
     </w:p>
     <w:p>
       <w:pPr>
-        <w:pStyle w:val="a7"/>
+        <w:pStyle w:val="a5"/>
         <w:numPr>
           <w:ilvl w:val="0"/>
           <w:numId w:val="6"/>
@@ -4054,6 +4084,7 @@
           <w:rFonts w:hint="eastAsia"/>
           <w:i/>
         </w:rPr>
+        <w:lastRenderedPageBreak/>
         <w:t>信道模型</w:t>
       </w:r>
       <w:r>
@@ -4171,15 +4202,7 @@
         <w:t>随时间变化，</w:t>
       </w:r>
       <w:r>
-        <w:t>信号被划分成N</w:t>
-      </w:r>
-      <w:proofErr w:type="gramStart"/>
-      <w:r>
-        <w:t>个</w:t>
-      </w:r>
-      <w:proofErr w:type="gramEnd"/>
-      <w:r>
-        <w:t>块，每个块都有不同的</w:t>
+        <w:t>信号被划分成N个块，每个块都有不同的</w:t>
       </w:r>
       <w:r>
         <w:rPr>
@@ -4347,16 +4370,8 @@
         <w:rPr>
           <w:rFonts w:hint="eastAsia"/>
         </w:rPr>
-        <w:t>M</w:t>
-      </w:r>
-      <w:proofErr w:type="gramStart"/>
-      <w:r>
-        <w:rPr>
-          <w:rFonts w:hint="eastAsia"/>
-        </w:rPr>
-        <w:t>个</w:t>
-      </w:r>
-      <w:proofErr w:type="gramEnd"/>
+        <w:t>M个</w:t>
+      </w:r>
       <w:r>
         <w:rPr>
           <w:rFonts w:hint="eastAsia"/>
@@ -4375,14 +4390,12 @@
         </w:rPr>
         <w:t>(</w:t>
       </w:r>
-      <w:proofErr w:type="spellStart"/>
       <w:r>
         <w:rPr>
           <w:i/>
         </w:rPr>
         <w:t>i,j</w:t>
       </w:r>
-      <w:proofErr w:type="spellEnd"/>
       <w:r>
         <w:rPr>
           <w:i/>
@@ -6067,7 +6080,6 @@
         </w:rPr>
         <w:t>转发机在转发过程中对收到的信号(</w:t>
       </w:r>
-      <w:proofErr w:type="spellStart"/>
       <w:r>
         <w:t>y</w:t>
       </w:r>
@@ -6080,7 +6092,6 @@
         </w:rPr>
         <w:t>s</w:t>
       </w:r>
-      <w:proofErr w:type="spellEnd"/>
       <w:r>
         <w:t>)</w:t>
       </w:r>
@@ -6088,23 +6099,8 @@
         <w:rPr>
           <w:rFonts w:hint="eastAsia"/>
         </w:rPr>
-        <w:t>放大G</w:t>
-      </w:r>
-      <w:proofErr w:type="gramStart"/>
-      <w:r>
-        <w:rPr>
-          <w:rFonts w:hint="eastAsia"/>
-        </w:rPr>
-        <w:t>倍</w:t>
-      </w:r>
-      <w:proofErr w:type="gramEnd"/>
-      <w:r>
-        <w:rPr>
-          <w:rFonts w:hint="eastAsia"/>
-        </w:rPr>
-        <w:t>后再发射(</w:t>
-      </w:r>
-      <w:proofErr w:type="spellStart"/>
+        <w:t>放大G倍后再发射(</w:t>
+      </w:r>
       <w:r>
         <w:t>x</w:t>
       </w:r>
@@ -6114,7 +6110,6 @@
         </w:rPr>
         <w:t>s</w:t>
       </w:r>
-      <w:proofErr w:type="spellEnd"/>
       <w:r>
         <w:rPr>
           <w:rFonts w:hint="eastAsia"/>
@@ -6193,14 +6188,12 @@
         </w:rPr>
         <w:t>.这里假设转发过程中没有延时，即收到</w:t>
       </w:r>
-      <w:proofErr w:type="spellStart"/>
       <w:r>
         <w:rPr>
           <w:rFonts w:hint="eastAsia"/>
         </w:rPr>
         <w:t>i</w:t>
       </w:r>
-      <w:proofErr w:type="spellEnd"/>
       <w:r>
         <w:rPr>
           <w:rFonts w:hint="eastAsia"/>
@@ -6426,14 +6419,7 @@
         <w:rPr>
           <w:rFonts w:hint="eastAsia"/>
         </w:rPr>
-        <w:t>其中</w:t>
-      </w:r>
-      <w:proofErr w:type="spellStart"/>
-      <w:r>
-        <w:rPr>
-          <w:rFonts w:hint="eastAsia"/>
-        </w:rPr>
-        <w:t>n</w:t>
+        <w:t>其中n</w:t>
       </w:r>
       <w:r>
         <w:softHyphen/>
@@ -6444,7 +6430,6 @@
         </w:rPr>
         <w:t>TA</w:t>
       </w:r>
-      <w:proofErr w:type="spellEnd"/>
       <w:r>
         <w:rPr>
           <w:vertAlign w:val="subscript"/>
@@ -6452,15 +6437,7 @@
         <w:softHyphen/>
       </w:r>
       <w:r>
-        <w:t>(</w:t>
-      </w:r>
-      <w:proofErr w:type="spellStart"/>
-      <w:r>
-        <w:t>i,j</w:t>
-      </w:r>
-      <w:proofErr w:type="spellEnd"/>
-      <w:r>
-        <w:t>)是发射机到转发机的加性白噪声，</w:t>
+        <w:t>(i,j)是发射机到转发机的加性白噪声，</w:t>
       </w:r>
       <m:oMath>
         <m:sSub>
@@ -6543,6 +6520,7 @@
         <w:rPr>
           <w:rFonts w:hint="eastAsia"/>
         </w:rPr>
+        <w:lastRenderedPageBreak/>
         <w:t>接收机收到的功率即为</w:t>
       </w:r>
       <m:oMath>
@@ -6744,21 +6722,7 @@
         <w:rPr>
           <w:rFonts w:hint="eastAsia"/>
         </w:rPr>
-        <w:t>分别代表经过转发机滞后</w:t>
-      </w:r>
-      <w:proofErr w:type="gramStart"/>
-      <w:r>
-        <w:rPr>
-          <w:rFonts w:hint="eastAsia"/>
-        </w:rPr>
-        <w:t>后</w:t>
-      </w:r>
-      <w:proofErr w:type="gramEnd"/>
-      <w:r>
-        <w:rPr>
-          <w:rFonts w:hint="eastAsia"/>
-        </w:rPr>
-        <w:t>的</w:t>
+        <w:t>分别代表经过转发机滞后后的</w:t>
       </w:r>
       <m:oMath>
         <m:r>
@@ -7687,7 +7651,6 @@
         </w:rPr>
         <w:t>信号分为三部分，直发信号(</w:t>
       </w:r>
-      <w:proofErr w:type="spellStart"/>
       <w:r>
         <w:t>S</w:t>
       </w:r>
@@ -7700,14 +7663,12 @@
         </w:rPr>
         <w:t>d</w:t>
       </w:r>
-      <w:proofErr w:type="spellEnd"/>
       <w:r>
         <w:rPr>
           <w:rFonts w:hint="eastAsia"/>
         </w:rPr>
         <w:t>)，转发信号(</w:t>
       </w:r>
-      <w:proofErr w:type="spellStart"/>
       <w:r>
         <w:t>S</w:t>
       </w:r>
@@ -7720,7 +7681,6 @@
         </w:rPr>
         <w:t>r</w:t>
       </w:r>
-      <w:proofErr w:type="spellEnd"/>
       <w:r>
         <w:rPr>
           <w:rFonts w:hint="eastAsia"/>
@@ -8405,7 +8365,7 @@
     </w:p>
     <w:p>
       <w:pPr>
-        <w:pStyle w:val="a7"/>
+        <w:pStyle w:val="a5"/>
         <w:numPr>
           <w:ilvl w:val="0"/>
           <w:numId w:val="6"/>
@@ -8452,7 +8412,6 @@
         </w:rPr>
         <w:t>二元</w:t>
       </w:r>
-      <w:proofErr w:type="gramStart"/>
       <w:r>
         <w:rPr>
           <w:rFonts w:hint="eastAsia"/>
@@ -8469,14 +8428,7 @@
         <w:rPr>
           <w:rFonts w:hint="eastAsia"/>
         </w:rPr>
-        <w:t>最佳解</w:t>
-      </w:r>
-      <w:proofErr w:type="gramEnd"/>
-      <w:r>
-        <w:rPr>
-          <w:rFonts w:hint="eastAsia"/>
-        </w:rPr>
-        <w:t>的问题</w:t>
+        <w:t>最佳解的问题</w:t>
       </w:r>
       <w:r>
         <w:rPr>
@@ -10324,11 +10276,9 @@
         </w:rPr>
         <w:t>发射机和监听机（接收机）的位置和实测延时，求转发机的位置。那么假设转发机在地图上的(</w:t>
       </w:r>
-      <w:proofErr w:type="spellStart"/>
       <w:r>
         <w:t>x,y</w:t>
       </w:r>
-      <w:proofErr w:type="spellEnd"/>
       <w:r>
         <w:rPr>
           <w:rFonts w:hint="eastAsia"/>
@@ -10360,11 +10310,9 @@
         </w:rPr>
         <w:t>(</w:t>
       </w:r>
-      <w:proofErr w:type="spellStart"/>
       <w:r>
         <w:t>x,y</w:t>
       </w:r>
-      <w:proofErr w:type="spellEnd"/>
       <w:r>
         <w:rPr>
           <w:rFonts w:hint="eastAsia"/>
@@ -10402,11 +10350,9 @@
         </w:rPr>
         <w:t>(</w:t>
       </w:r>
-      <w:proofErr w:type="spellStart"/>
       <w:r>
         <w:t>x,y</w:t>
       </w:r>
-      <w:proofErr w:type="spellEnd"/>
       <w:r>
         <w:rPr>
           <w:rFonts w:hint="eastAsia"/>
@@ -10423,21 +10369,7 @@
         <w:rPr>
           <w:rFonts w:hint="eastAsia"/>
         </w:rPr>
-        <w:t>转发</w:t>
-      </w:r>
-      <w:proofErr w:type="gramStart"/>
-      <w:r>
-        <w:rPr>
-          <w:rFonts w:hint="eastAsia"/>
-        </w:rPr>
-        <w:t>机真实</w:t>
-      </w:r>
-      <w:proofErr w:type="gramEnd"/>
-      <w:r>
-        <w:rPr>
-          <w:rFonts w:hint="eastAsia"/>
-        </w:rPr>
-        <w:t>的位置</w:t>
+        <w:t>转发机真实的位置</w:t>
       </w:r>
       <w:r>
         <w:rPr>
@@ -10669,6 +10601,7 @@
         <w:rPr>
           <w:rFonts w:hint="eastAsia"/>
         </w:rPr>
+        <w:lastRenderedPageBreak/>
         <w:t>这种方法有固定的收敛速度</w:t>
       </w:r>
       <w:r>
@@ -10794,7 +10727,6 @@
         <w:rPr>
           <w:rFonts w:hint="eastAsia"/>
         </w:rPr>
-        <w:lastRenderedPageBreak/>
         <w:t>方法3：求导法</w:t>
       </w:r>
     </w:p>
@@ -10807,21 +10739,7 @@
         <w:rPr>
           <w:rFonts w:hint="eastAsia"/>
         </w:rPr>
-        <w:t>最早先的版本：我们采用先随机找点，然后</w:t>
-      </w:r>
-      <w:proofErr w:type="gramStart"/>
-      <w:r>
-        <w:rPr>
-          <w:rFonts w:hint="eastAsia"/>
-        </w:rPr>
-        <w:t>求偏导和</w:t>
-      </w:r>
-      <w:proofErr w:type="gramEnd"/>
-      <w:r>
-        <w:rPr>
-          <w:rFonts w:hint="eastAsia"/>
-        </w:rPr>
-        <w:t>此点的函数值算出下一个点的方法进行寻找。只要在任何一次迭代后发现点超出了地图边界，就重新生成一个随机点。</w:t>
+        <w:t>最早先的版本：我们采用先随机找点，然后求偏导和此点的函数值算出下一个点的方法进行寻找。只要在任何一次迭代后发现点超出了地图边界，就重新生成一个随机点。</w:t>
       </w:r>
     </w:p>
     <w:p>
@@ -11273,6 +11191,7 @@
         <w:rPr>
           <w:rFonts w:hint="eastAsia"/>
         </w:rPr>
+        <w:lastRenderedPageBreak/>
         <w:t>最终我们去找原因，发现是函数的形状不是固定的，并且总是在变化。</w:t>
       </w:r>
     </w:p>
@@ -11455,7 +11374,6 @@
           <w:rFonts w:hint="eastAsia"/>
           <w:i/>
         </w:rPr>
-        <w:lastRenderedPageBreak/>
         <w:t>发射机位于（0，0） 转发机位于（99.1，99.1）</w:t>
       </w:r>
     </w:p>
@@ -11468,21 +11386,7 @@
         <w:rPr>
           <w:rFonts w:hint="eastAsia"/>
         </w:rPr>
-        <w:t>实际的</w:t>
-      </w:r>
-      <w:proofErr w:type="gramStart"/>
-      <w:r>
-        <w:rPr>
-          <w:rFonts w:hint="eastAsia"/>
-        </w:rPr>
-        <w:t>解应该</w:t>
-      </w:r>
-      <w:proofErr w:type="gramEnd"/>
-      <w:r>
-        <w:rPr>
-          <w:rFonts w:hint="eastAsia"/>
-        </w:rPr>
-        <w:t>在左下角位置</w:t>
+        <w:t>实际的解应该在左下角位置</w:t>
       </w:r>
       <w:r>
         <w:rPr>
@@ -11512,6 +11416,7 @@
         <w:rPr>
           <w:rFonts w:hint="eastAsia"/>
         </w:rPr>
+        <w:lastRenderedPageBreak/>
         <w:t>求导法缺点：对起始点的要求很高，只有少部分起始点能算出最小值。</w:t>
       </w:r>
     </w:p>
@@ -11779,7 +11684,7 @@
     </w:p>
     <w:p>
       <w:pPr>
-        <w:pStyle w:val="a7"/>
+        <w:pStyle w:val="a5"/>
         <w:numPr>
           <w:ilvl w:val="0"/>
           <w:numId w:val="1"/>
@@ -11810,7 +11715,7 @@
     </w:p>
     <w:p>
       <w:pPr>
-        <w:pStyle w:val="a7"/>
+        <w:pStyle w:val="a5"/>
         <w:numPr>
           <w:ilvl w:val="0"/>
           <w:numId w:val="4"/>
@@ -11877,21 +11782,7 @@
         <w:rPr>
           <w:rFonts w:hint="eastAsia"/>
         </w:rPr>
-        <w:t>（设定为固定值是为了方便观察图像性质，后面有关成功率与定位误差</w:t>
-      </w:r>
-      <w:proofErr w:type="gramStart"/>
-      <w:r>
-        <w:rPr>
-          <w:rFonts w:hint="eastAsia"/>
-        </w:rPr>
-        <w:t>的图会改为</w:t>
-      </w:r>
-      <w:proofErr w:type="gramEnd"/>
-      <w:r>
-        <w:rPr>
-          <w:rFonts w:hint="eastAsia"/>
-        </w:rPr>
-        <w:t>随机确定接收机与转发机位置）</w:t>
+        <w:t>（设定为固定值是为了方便观察图像性质，后面有关成功率与定位误差的图会改为随机确定接收机与转发机位置）</w:t>
       </w:r>
       <w:r>
         <w:rPr>
@@ -12092,7 +11983,7 @@
     </w:p>
     <w:p>
       <w:pPr>
-        <w:pStyle w:val="a7"/>
+        <w:pStyle w:val="a5"/>
         <w:numPr>
           <w:ilvl w:val="0"/>
           <w:numId w:val="4"/>
@@ -12283,6 +12174,7 @@
           <w:rPr>
             <w:rFonts w:ascii="Cambria Math" w:hAnsi="Cambria Math"/>
           </w:rPr>
+          <w:lastRenderedPageBreak/>
           <m:t>Delay_Time_k</m:t>
         </m:r>
         <m:r>
@@ -13075,7 +12967,6 @@
           <w:i/>
           <w:noProof/>
         </w:rPr>
-        <w:lastRenderedPageBreak/>
         <w:drawing>
           <wp:inline distT="0" distB="0" distL="0" distR="0" wp14:anchorId="078562FE" wp14:editId="23335DC0">
             <wp:extent cx="5237683" cy="3928262"/>
@@ -13139,6 +13030,7 @@
         <w:rPr>
           <w:noProof/>
         </w:rPr>
+        <w:lastRenderedPageBreak/>
         <w:drawing>
           <wp:anchor distT="0" distB="0" distL="114300" distR="114300" simplePos="0" relativeHeight="251661312" behindDoc="0" locked="0" layoutInCell="1" allowOverlap="1" wp14:anchorId="04A0606D" wp14:editId="179FE8A0">
             <wp:simplePos x="1145512" y="5290457"/>
@@ -13205,7 +13097,6 @@
         <w:rPr>
           <w:rFonts w:hint="eastAsia"/>
         </w:rPr>
-        <w:lastRenderedPageBreak/>
         <w:t>由图可见，</w:t>
       </w:r>
       <w:r>
@@ -13226,7 +13117,7 @@
     </w:p>
     <w:p>
       <w:pPr>
-        <w:pStyle w:val="a7"/>
+        <w:pStyle w:val="a5"/>
         <w:numPr>
           <w:ilvl w:val="0"/>
           <w:numId w:val="4"/>
@@ -13275,6 +13166,7 @@
         <w:rPr>
           <w:noProof/>
         </w:rPr>
+        <w:lastRenderedPageBreak/>
         <w:drawing>
           <wp:inline distT="0" distB="0" distL="0" distR="0" wp14:anchorId="6CAC1059" wp14:editId="1FFC1873">
             <wp:extent cx="5259629" cy="3943387"/>
@@ -13324,8 +13216,6 @@
           </wp:inline>
         </w:drawing>
       </w:r>
-      <w:bookmarkStart w:id="0" w:name="_GoBack"/>
-      <w:bookmarkEnd w:id="0"/>
     </w:p>
     <w:p>
       <w:r>
@@ -13340,7 +13230,6 @@
         <w:rPr>
           <w:noProof/>
         </w:rPr>
-        <w:lastRenderedPageBreak/>
         <w:drawing>
           <wp:inline distT="0" distB="0" distL="0" distR="0" wp14:anchorId="2542BFD5" wp14:editId="0CC60FDF">
             <wp:extent cx="4937760" cy="3696131"/>
@@ -13407,6 +13296,7 @@
         <w:rPr>
           <w:rFonts w:hint="eastAsia"/>
         </w:rPr>
+        <w:lastRenderedPageBreak/>
         <w:tab/>
         <w:t>由仿真结果（2）（3）可见，当在</w:t>
       </w:r>
@@ -13454,7 +13344,7 @@
     </w:p>
     <w:p>
       <w:pPr>
-        <w:pStyle w:val="a7"/>
+        <w:pStyle w:val="a5"/>
         <w:numPr>
           <w:ilvl w:val="0"/>
           <w:numId w:val="4"/>
@@ -13519,7 +13409,6 @@
         <w:rPr>
           <w:noProof/>
         </w:rPr>
-        <w:lastRenderedPageBreak/>
         <w:drawing>
           <wp:inline distT="0" distB="0" distL="0" distR="0" wp14:anchorId="255B880C" wp14:editId="437F0A61">
             <wp:extent cx="4981651" cy="3728986"/>
@@ -13591,6 +13480,7 @@
         <w:rPr>
           <w:noProof/>
         </w:rPr>
+        <w:lastRenderedPageBreak/>
         <w:drawing>
           <wp:inline distT="0" distB="0" distL="0" distR="0" wp14:anchorId="7BBDF2CB" wp14:editId="4118417E">
             <wp:extent cx="4930445" cy="3690656"/>
@@ -13668,7 +13558,6 @@
         <w:rPr>
           <w:rFonts w:hint="eastAsia"/>
         </w:rPr>
-        <w:lastRenderedPageBreak/>
         <w:t>注意：RMSE的图中，曲线的趋势（先小幅上升再下降）与预期不符，这一问题可能是由于随着Gain的减少，成功率越来越低，用于计算的样本</w:t>
       </w:r>
       <w:r>
@@ -13704,7 +13593,7 @@
 </file>
 
 <file path=word/endnotes.xml><?xml version="1.0" encoding="utf-8"?>
-<w:endnotes xmlns:wpc="http://schemas.microsoft.com/office/word/2010/wordprocessingCanvas" xmlns:cx="http://schemas.microsoft.com/office/drawing/2014/chartex" xmlns:cx1="http://schemas.microsoft.com/office/drawing/2015/9/8/chartex" xmlns:mc="http://schemas.openxmlformats.org/markup-compatibility/2006" xmlns:o="urn:schemas-microsoft-com:office:office" xmlns:r="http://schemas.openxmlformats.org/officeDocument/2006/relationships" xmlns:m="http://schemas.openxmlformats.org/officeDocument/2006/math" xmlns:v="urn:schemas-microsoft-com:vml" xmlns:wp14="http://schemas.microsoft.com/office/word/2010/wordprocessingDrawing" xmlns:wp="http://schemas.openxmlformats.org/drawingml/2006/wordprocessingDrawing" xmlns:w10="urn:schemas-microsoft-com:office:word" xmlns:w="http://schemas.openxmlformats.org/wordprocessingml/2006/main" xmlns:w14="http://schemas.microsoft.com/office/word/2010/wordml" xmlns:w15="http://schemas.microsoft.com/office/word/2012/wordml" xmlns:w16se="http://schemas.microsoft.com/office/word/2015/wordml/symex" xmlns:wpg="http://schemas.microsoft.com/office/word/2010/wordprocessingGroup" xmlns:wpi="http://schemas.microsoft.com/office/word/2010/wordprocessingInk" xmlns:wne="http://schemas.microsoft.com/office/word/2006/wordml" xmlns:wps="http://schemas.microsoft.com/office/word/2010/wordprocessingShape" mc:Ignorable="w14 w15 w16se wp14">
+<w:endnotes xmlns:wpc="http://schemas.microsoft.com/office/word/2010/wordprocessingCanvas" xmlns:mc="http://schemas.openxmlformats.org/markup-compatibility/2006" xmlns:o="urn:schemas-microsoft-com:office:office" xmlns:r="http://schemas.openxmlformats.org/officeDocument/2006/relationships" xmlns:m="http://schemas.openxmlformats.org/officeDocument/2006/math" xmlns:v="urn:schemas-microsoft-com:vml" xmlns:wp14="http://schemas.microsoft.com/office/word/2010/wordprocessingDrawing" xmlns:wp="http://schemas.openxmlformats.org/drawingml/2006/wordprocessingDrawing" xmlns:w10="urn:schemas-microsoft-com:office:word" xmlns:w="http://schemas.openxmlformats.org/wordprocessingml/2006/main" xmlns:w14="http://schemas.microsoft.com/office/word/2010/wordml" xmlns:w15="http://schemas.microsoft.com/office/word/2012/wordml" xmlns:wpg="http://schemas.microsoft.com/office/word/2010/wordprocessingGroup" xmlns:wpi="http://schemas.microsoft.com/office/word/2010/wordprocessingInk" xmlns:wne="http://schemas.microsoft.com/office/word/2006/wordml" xmlns:wps="http://schemas.microsoft.com/office/word/2010/wordprocessingShape" mc:Ignorable="w14 w15 wp14">
   <w:endnote w:type="separator" w:id="-1">
     <w:p>
       <w:r>
@@ -13723,7 +13612,7 @@
 </file>
 
 <file path=word/footer1.xml><?xml version="1.0" encoding="utf-8"?>
-<w:ftr xmlns:wpc="http://schemas.microsoft.com/office/word/2010/wordprocessingCanvas" xmlns:cx="http://schemas.microsoft.com/office/drawing/2014/chartex" xmlns:cx1="http://schemas.microsoft.com/office/drawing/2015/9/8/chartex" xmlns:mc="http://schemas.openxmlformats.org/markup-compatibility/2006" xmlns:o="urn:schemas-microsoft-com:office:office" xmlns:r="http://schemas.openxmlformats.org/officeDocument/2006/relationships" xmlns:m="http://schemas.openxmlformats.org/officeDocument/2006/math" xmlns:v="urn:schemas-microsoft-com:vml" xmlns:wp14="http://schemas.microsoft.com/office/word/2010/wordprocessingDrawing" xmlns:wp="http://schemas.openxmlformats.org/drawingml/2006/wordprocessingDrawing" xmlns:w10="urn:schemas-microsoft-com:office:word" xmlns:w="http://schemas.openxmlformats.org/wordprocessingml/2006/main" xmlns:w14="http://schemas.microsoft.com/office/word/2010/wordml" xmlns:w15="http://schemas.microsoft.com/office/word/2012/wordml" xmlns:w16se="http://schemas.microsoft.com/office/word/2015/wordml/symex" xmlns:wpg="http://schemas.microsoft.com/office/word/2010/wordprocessingGroup" xmlns:wpi="http://schemas.microsoft.com/office/word/2010/wordprocessingInk" xmlns:wne="http://schemas.microsoft.com/office/word/2006/wordml" xmlns:wps="http://schemas.microsoft.com/office/word/2010/wordprocessingShape" mc:Ignorable="w14 w15 w16se wp14">
+<w:ftr xmlns:wpc="http://schemas.microsoft.com/office/word/2010/wordprocessingCanvas" xmlns:mc="http://schemas.openxmlformats.org/markup-compatibility/2006" xmlns:o="urn:schemas-microsoft-com:office:office" xmlns:r="http://schemas.openxmlformats.org/officeDocument/2006/relationships" xmlns:m="http://schemas.openxmlformats.org/officeDocument/2006/math" xmlns:v="urn:schemas-microsoft-com:vml" xmlns:wp14="http://schemas.microsoft.com/office/word/2010/wordprocessingDrawing" xmlns:wp="http://schemas.openxmlformats.org/drawingml/2006/wordprocessingDrawing" xmlns:w10="urn:schemas-microsoft-com:office:word" xmlns:w="http://schemas.openxmlformats.org/wordprocessingml/2006/main" xmlns:w14="http://schemas.microsoft.com/office/word/2010/wordml" xmlns:w15="http://schemas.microsoft.com/office/word/2012/wordml" xmlns:wpg="http://schemas.microsoft.com/office/word/2010/wordprocessingGroup" xmlns:wpi="http://schemas.microsoft.com/office/word/2010/wordprocessingInk" xmlns:wne="http://schemas.microsoft.com/office/word/2006/wordml" xmlns:wps="http://schemas.microsoft.com/office/word/2010/wordprocessingShape" mc:Ignorable="w14 w15 wp14">
   <w:sdt>
     <w:sdtPr>
       <w:id w:val="-1294140032"/>
@@ -13735,7 +13624,7 @@
     <w:sdtContent>
       <w:p>
         <w:pPr>
-          <w:pStyle w:val="a5"/>
+          <w:pStyle w:val="a4"/>
           <w:jc w:val="center"/>
         </w:pPr>
         <w:r>
@@ -13752,7 +13641,7 @@
             <w:noProof/>
             <w:lang w:val="zh-CN"/>
           </w:rPr>
-          <w:t>14</w:t>
+          <w:t>18</w:t>
         </w:r>
         <w:r>
           <w:fldChar w:fldCharType="end"/>
@@ -13762,14 +13651,14 @@
   </w:sdt>
   <w:p>
     <w:pPr>
-      <w:pStyle w:val="a5"/>
+      <w:pStyle w:val="a4"/>
     </w:pPr>
   </w:p>
 </w:ftr>
 </file>
 
 <file path=word/footnotes.xml><?xml version="1.0" encoding="utf-8"?>
-<w:footnotes xmlns:wpc="http://schemas.microsoft.com/office/word/2010/wordprocessingCanvas" xmlns:cx="http://schemas.microsoft.com/office/drawing/2014/chartex" xmlns:cx1="http://schemas.microsoft.com/office/drawing/2015/9/8/chartex" xmlns:mc="http://schemas.openxmlformats.org/markup-compatibility/2006" xmlns:o="urn:schemas-microsoft-com:office:office" xmlns:r="http://schemas.openxmlformats.org/officeDocument/2006/relationships" xmlns:m="http://schemas.openxmlformats.org/officeDocument/2006/math" xmlns:v="urn:schemas-microsoft-com:vml" xmlns:wp14="http://schemas.microsoft.com/office/word/2010/wordprocessingDrawing" xmlns:wp="http://schemas.openxmlformats.org/drawingml/2006/wordprocessingDrawing" xmlns:w10="urn:schemas-microsoft-com:office:word" xmlns:w="http://schemas.openxmlformats.org/wordprocessingml/2006/main" xmlns:w14="http://schemas.microsoft.com/office/word/2010/wordml" xmlns:w15="http://schemas.microsoft.com/office/word/2012/wordml" xmlns:w16se="http://schemas.microsoft.com/office/word/2015/wordml/symex" xmlns:wpg="http://schemas.microsoft.com/office/word/2010/wordprocessingGroup" xmlns:wpi="http://schemas.microsoft.com/office/word/2010/wordprocessingInk" xmlns:wne="http://schemas.microsoft.com/office/word/2006/wordml" xmlns:wps="http://schemas.microsoft.com/office/word/2010/wordprocessingShape" mc:Ignorable="w14 w15 w16se wp14">
+<w:footnotes xmlns:wpc="http://schemas.microsoft.com/office/word/2010/wordprocessingCanvas" xmlns:mc="http://schemas.openxmlformats.org/markup-compatibility/2006" xmlns:o="urn:schemas-microsoft-com:office:office" xmlns:r="http://schemas.openxmlformats.org/officeDocument/2006/relationships" xmlns:m="http://schemas.openxmlformats.org/officeDocument/2006/math" xmlns:v="urn:schemas-microsoft-com:vml" xmlns:wp14="http://schemas.microsoft.com/office/word/2010/wordprocessingDrawing" xmlns:wp="http://schemas.openxmlformats.org/drawingml/2006/wordprocessingDrawing" xmlns:w10="urn:schemas-microsoft-com:office:word" xmlns:w="http://schemas.openxmlformats.org/wordprocessingml/2006/main" xmlns:w14="http://schemas.microsoft.com/office/word/2010/wordml" xmlns:w15="http://schemas.microsoft.com/office/word/2012/wordml" xmlns:wpg="http://schemas.microsoft.com/office/word/2010/wordprocessingGroup" xmlns:wpi="http://schemas.microsoft.com/office/word/2010/wordprocessingInk" xmlns:wne="http://schemas.microsoft.com/office/word/2006/wordml" xmlns:wps="http://schemas.microsoft.com/office/word/2010/wordprocessingShape" mc:Ignorable="w14 w15 wp14">
   <w:footnote w:type="separator" w:id="-1">
     <w:p>
       <w:r>
@@ -13788,7 +13677,7 @@
 </file>
 
 <file path=word/header1.xml><?xml version="1.0" encoding="utf-8"?>
-<w:hdr xmlns:wpc="http://schemas.microsoft.com/office/word/2010/wordprocessingCanvas" xmlns:cx="http://schemas.microsoft.com/office/drawing/2014/chartex" xmlns:cx1="http://schemas.microsoft.com/office/drawing/2015/9/8/chartex" xmlns:mc="http://schemas.openxmlformats.org/markup-compatibility/2006" xmlns:o="urn:schemas-microsoft-com:office:office" xmlns:r="http://schemas.openxmlformats.org/officeDocument/2006/relationships" xmlns:m="http://schemas.openxmlformats.org/officeDocument/2006/math" xmlns:v="urn:schemas-microsoft-com:vml" xmlns:wp14="http://schemas.microsoft.com/office/word/2010/wordprocessingDrawing" xmlns:wp="http://schemas.openxmlformats.org/drawingml/2006/wordprocessingDrawing" xmlns:w10="urn:schemas-microsoft-com:office:word" xmlns:w="http://schemas.openxmlformats.org/wordprocessingml/2006/main" xmlns:w14="http://schemas.microsoft.com/office/word/2010/wordml" xmlns:w15="http://schemas.microsoft.com/office/word/2012/wordml" xmlns:w16se="http://schemas.microsoft.com/office/word/2015/wordml/symex" xmlns:wpg="http://schemas.microsoft.com/office/word/2010/wordprocessingGroup" xmlns:wpi="http://schemas.microsoft.com/office/word/2010/wordprocessingInk" xmlns:wne="http://schemas.microsoft.com/office/word/2006/wordml" xmlns:wps="http://schemas.microsoft.com/office/word/2010/wordprocessingShape" mc:Ignorable="w14 w15 w16se wp14">
+<w:hdr xmlns:wpc="http://schemas.microsoft.com/office/word/2010/wordprocessingCanvas" xmlns:mc="http://schemas.openxmlformats.org/markup-compatibility/2006" xmlns:o="urn:schemas-microsoft-com:office:office" xmlns:r="http://schemas.openxmlformats.org/officeDocument/2006/relationships" xmlns:m="http://schemas.openxmlformats.org/officeDocument/2006/math" xmlns:v="urn:schemas-microsoft-com:vml" xmlns:wp14="http://schemas.microsoft.com/office/word/2010/wordprocessingDrawing" xmlns:wp="http://schemas.openxmlformats.org/drawingml/2006/wordprocessingDrawing" xmlns:w10="urn:schemas-microsoft-com:office:word" xmlns:w="http://schemas.openxmlformats.org/wordprocessingml/2006/main" xmlns:w14="http://schemas.microsoft.com/office/word/2010/wordml" xmlns:w15="http://schemas.microsoft.com/office/word/2012/wordml" xmlns:wpg="http://schemas.microsoft.com/office/word/2010/wordprocessingGroup" xmlns:wpi="http://schemas.microsoft.com/office/word/2010/wordprocessingInk" xmlns:wne="http://schemas.microsoft.com/office/word/2006/wordml" xmlns:wps="http://schemas.microsoft.com/office/word/2010/wordprocessingShape" mc:Ignorable="w14 w15 wp14">
   <w:p>
     <w:pPr>
       <w:pStyle w:val="a3"/>
@@ -13801,7 +13690,7 @@
 </file>
 
 <file path=word/header2.xml><?xml version="1.0" encoding="utf-8"?>
-<w:hdr xmlns:wpc="http://schemas.microsoft.com/office/word/2010/wordprocessingCanvas" xmlns:cx="http://schemas.microsoft.com/office/drawing/2014/chartex" xmlns:cx1="http://schemas.microsoft.com/office/drawing/2015/9/8/chartex" xmlns:mc="http://schemas.openxmlformats.org/markup-compatibility/2006" xmlns:o="urn:schemas-microsoft-com:office:office" xmlns:r="http://schemas.openxmlformats.org/officeDocument/2006/relationships" xmlns:m="http://schemas.openxmlformats.org/officeDocument/2006/math" xmlns:v="urn:schemas-microsoft-com:vml" xmlns:wp14="http://schemas.microsoft.com/office/word/2010/wordprocessingDrawing" xmlns:wp="http://schemas.openxmlformats.org/drawingml/2006/wordprocessingDrawing" xmlns:w10="urn:schemas-microsoft-com:office:word" xmlns:w="http://schemas.openxmlformats.org/wordprocessingml/2006/main" xmlns:w14="http://schemas.microsoft.com/office/word/2010/wordml" xmlns:w15="http://schemas.microsoft.com/office/word/2012/wordml" xmlns:w16se="http://schemas.microsoft.com/office/word/2015/wordml/symex" xmlns:wpg="http://schemas.microsoft.com/office/word/2010/wordprocessingGroup" xmlns:wpi="http://schemas.microsoft.com/office/word/2010/wordprocessingInk" xmlns:wne="http://schemas.microsoft.com/office/word/2006/wordml" xmlns:wps="http://schemas.microsoft.com/office/word/2010/wordprocessingShape" mc:Ignorable="w14 w15 w16se wp14">
+<w:hdr xmlns:wpc="http://schemas.microsoft.com/office/word/2010/wordprocessingCanvas" xmlns:mc="http://schemas.openxmlformats.org/markup-compatibility/2006" xmlns:o="urn:schemas-microsoft-com:office:office" xmlns:r="http://schemas.openxmlformats.org/officeDocument/2006/relationships" xmlns:m="http://schemas.openxmlformats.org/officeDocument/2006/math" xmlns:v="urn:schemas-microsoft-com:vml" xmlns:wp14="http://schemas.microsoft.com/office/word/2010/wordprocessingDrawing" xmlns:wp="http://schemas.openxmlformats.org/drawingml/2006/wordprocessingDrawing" xmlns:w10="urn:schemas-microsoft-com:office:word" xmlns:w="http://schemas.openxmlformats.org/wordprocessingml/2006/main" xmlns:w14="http://schemas.microsoft.com/office/word/2010/wordml" xmlns:w15="http://schemas.microsoft.com/office/word/2012/wordml" xmlns:wpg="http://schemas.microsoft.com/office/word/2010/wordprocessingGroup" xmlns:wpi="http://schemas.microsoft.com/office/word/2010/wordprocessingInk" xmlns:wne="http://schemas.microsoft.com/office/word/2006/wordml" xmlns:wps="http://schemas.microsoft.com/office/word/2010/wordprocessingShape" mc:Ignorable="w14 w15 wp14">
   <w:p>
     <w:pPr>
       <w:pStyle w:val="a3"/>
@@ -13814,8 +13703,8 @@
 </file>
 
 <file path=word/numbering.xml><?xml version="1.0" encoding="utf-8"?>
-<w:numbering xmlns:wpc="http://schemas.microsoft.com/office/word/2010/wordprocessingCanvas" xmlns:cx="http://schemas.microsoft.com/office/drawing/2014/chartex" xmlns:cx1="http://schemas.microsoft.com/office/drawing/2015/9/8/chartex" xmlns:mc="http://schemas.openxmlformats.org/markup-compatibility/2006" xmlns:o="urn:schemas-microsoft-com:office:office" xmlns:r="http://schemas.openxmlformats.org/officeDocument/2006/relationships" xmlns:m="http://schemas.openxmlformats.org/officeDocument/2006/math" xmlns:v="urn:schemas-microsoft-com:vml" xmlns:wp14="http://schemas.microsoft.com/office/word/2010/wordprocessingDrawing" xmlns:wp="http://schemas.openxmlformats.org/drawingml/2006/wordprocessingDrawing" xmlns:w10="urn:schemas-microsoft-com:office:word" xmlns:w="http://schemas.openxmlformats.org/wordprocessingml/2006/main" xmlns:w14="http://schemas.microsoft.com/office/word/2010/wordml" xmlns:w15="http://schemas.microsoft.com/office/word/2012/wordml" xmlns:w16se="http://schemas.microsoft.com/office/word/2015/wordml/symex" xmlns:wpg="http://schemas.microsoft.com/office/word/2010/wordprocessingGroup" xmlns:wpi="http://schemas.microsoft.com/office/word/2010/wordprocessingInk" xmlns:wne="http://schemas.microsoft.com/office/word/2006/wordml" xmlns:wps="http://schemas.microsoft.com/office/word/2010/wordprocessingShape" mc:Ignorable="w14 w15 w16se wp14">
-  <w:abstractNum w:abstractNumId="0" w15:restartNumberingAfterBreak="0">
+<w:numbering xmlns:wpc="http://schemas.microsoft.com/office/word/2010/wordprocessingCanvas" xmlns:mc="http://schemas.openxmlformats.org/markup-compatibility/2006" xmlns:o="urn:schemas-microsoft-com:office:office" xmlns:r="http://schemas.openxmlformats.org/officeDocument/2006/relationships" xmlns:m="http://schemas.openxmlformats.org/officeDocument/2006/math" xmlns:v="urn:schemas-microsoft-com:vml" xmlns:wp14="http://schemas.microsoft.com/office/word/2010/wordprocessingDrawing" xmlns:wp="http://schemas.openxmlformats.org/drawingml/2006/wordprocessingDrawing" xmlns:w10="urn:schemas-microsoft-com:office:word" xmlns:w="http://schemas.openxmlformats.org/wordprocessingml/2006/main" xmlns:w14="http://schemas.microsoft.com/office/word/2010/wordml" xmlns:w15="http://schemas.microsoft.com/office/word/2012/wordml" xmlns:wpg="http://schemas.microsoft.com/office/word/2010/wordprocessingGroup" xmlns:wpi="http://schemas.microsoft.com/office/word/2010/wordprocessingInk" xmlns:wne="http://schemas.microsoft.com/office/word/2006/wordml" xmlns:wps="http://schemas.microsoft.com/office/word/2010/wordprocessingShape" mc:Ignorable="w14 w15 wp14">
+  <w:abstractNum w:abstractNumId="0">
     <w:nsid w:val="286A18E6"/>
     <w:multiLevelType w:val="hybridMultilevel"/>
     <w:tmpl w:val="EF2C0ADA"/>
@@ -13904,7 +13793,7 @@
       </w:pPr>
     </w:lvl>
   </w:abstractNum>
-  <w:abstractNum w:abstractNumId="1" w15:restartNumberingAfterBreak="0">
+  <w:abstractNum w:abstractNumId="1">
     <w:nsid w:val="352B5EE9"/>
     <w:multiLevelType w:val="hybridMultilevel"/>
     <w:tmpl w:val="279CF774"/>
@@ -13993,7 +13882,7 @@
       </w:pPr>
     </w:lvl>
   </w:abstractNum>
-  <w:abstractNum w:abstractNumId="2" w15:restartNumberingAfterBreak="0">
+  <w:abstractNum w:abstractNumId="2">
     <w:nsid w:val="42600E96"/>
     <w:multiLevelType w:val="hybridMultilevel"/>
     <w:tmpl w:val="A9EE80D2"/>
@@ -14106,7 +13995,7 @@
       </w:rPr>
     </w:lvl>
   </w:abstractNum>
-  <w:abstractNum w:abstractNumId="3" w15:restartNumberingAfterBreak="0">
+  <w:abstractNum w:abstractNumId="3">
     <w:nsid w:val="4C29766A"/>
     <w:multiLevelType w:val="hybridMultilevel"/>
     <w:tmpl w:val="338C0474"/>
@@ -14195,7 +14084,7 @@
       </w:pPr>
     </w:lvl>
   </w:abstractNum>
-  <w:abstractNum w:abstractNumId="4" w15:restartNumberingAfterBreak="0">
+  <w:abstractNum w:abstractNumId="4">
     <w:nsid w:val="50AF03DE"/>
     <w:multiLevelType w:val="hybridMultilevel"/>
     <w:tmpl w:val="E6BA25EE"/>
@@ -14284,7 +14173,7 @@
       </w:pPr>
     </w:lvl>
   </w:abstractNum>
-  <w:abstractNum w:abstractNumId="5" w15:restartNumberingAfterBreak="0">
+  <w:abstractNum w:abstractNumId="5">
     <w:nsid w:val="7F3B5FE5"/>
     <w:multiLevelType w:val="hybridMultilevel"/>
     <w:tmpl w:val="49301AC6"/>
@@ -14395,7 +14284,7 @@
 </file>
 
 <file path=word/styles.xml><?xml version="1.0" encoding="utf-8"?>
-<w:styles xmlns:mc="http://schemas.openxmlformats.org/markup-compatibility/2006" xmlns:r="http://schemas.openxmlformats.org/officeDocument/2006/relationships" xmlns:w="http://schemas.openxmlformats.org/wordprocessingml/2006/main" xmlns:w14="http://schemas.microsoft.com/office/word/2010/wordml" xmlns:w15="http://schemas.microsoft.com/office/word/2012/wordml" xmlns:w16se="http://schemas.microsoft.com/office/word/2015/wordml/symex" mc:Ignorable="w14 w15 w16se">
+<w:styles xmlns:mc="http://schemas.openxmlformats.org/markup-compatibility/2006" xmlns:r="http://schemas.openxmlformats.org/officeDocument/2006/relationships" xmlns:w="http://schemas.openxmlformats.org/wordprocessingml/2006/main" xmlns:w14="http://schemas.microsoft.com/office/word/2010/wordml" xmlns:w15="http://schemas.microsoft.com/office/word/2012/wordml" mc:Ignorable="w14 w15">
   <w:docDefaults>
     <w:rPrDefault>
       <w:rPr>
@@ -14820,7 +14709,7 @@
   <w:style w:type="paragraph" w:styleId="a3">
     <w:name w:val="header"/>
     <w:basedOn w:val="a"/>
-    <w:link w:val="a4"/>
+    <w:link w:val="Char"/>
     <w:uiPriority w:val="99"/>
     <w:unhideWhenUsed/>
     <w:rsid w:val="0030696C"/>
@@ -14840,8 +14729,8 @@
       <w:szCs w:val="18"/>
     </w:rPr>
   </w:style>
-  <w:style w:type="character" w:customStyle="1" w:styleId="a4">
-    <w:name w:val="页眉 字符"/>
+  <w:style w:type="character" w:customStyle="1" w:styleId="Char">
+    <w:name w:val="页眉 Char"/>
     <w:basedOn w:val="a0"/>
     <w:link w:val="a3"/>
     <w:uiPriority w:val="99"/>
@@ -14851,10 +14740,10 @@
       <w:szCs w:val="18"/>
     </w:rPr>
   </w:style>
-  <w:style w:type="paragraph" w:styleId="a5">
+  <w:style w:type="paragraph" w:styleId="a4">
     <w:name w:val="footer"/>
     <w:basedOn w:val="a"/>
-    <w:link w:val="a6"/>
+    <w:link w:val="Char0"/>
     <w:uiPriority w:val="99"/>
     <w:unhideWhenUsed/>
     <w:rsid w:val="0030696C"/>
@@ -14871,10 +14760,10 @@
       <w:szCs w:val="18"/>
     </w:rPr>
   </w:style>
-  <w:style w:type="character" w:customStyle="1" w:styleId="a6">
-    <w:name w:val="页脚 字符"/>
+  <w:style w:type="character" w:customStyle="1" w:styleId="Char0">
+    <w:name w:val="页脚 Char"/>
     <w:basedOn w:val="a0"/>
-    <w:link w:val="a5"/>
+    <w:link w:val="a4"/>
     <w:uiPriority w:val="99"/>
     <w:rsid w:val="0030696C"/>
     <w:rPr>
@@ -14882,7 +14771,7 @@
       <w:szCs w:val="18"/>
     </w:rPr>
   </w:style>
-  <w:style w:type="paragraph" w:styleId="a7">
+  <w:style w:type="paragraph" w:styleId="a5">
     <w:name w:val="List Paragraph"/>
     <w:basedOn w:val="a"/>
     <w:uiPriority w:val="34"/>
@@ -14892,7 +14781,7 @@
       <w:ind w:firstLineChars="200" w:firstLine="200"/>
     </w:pPr>
   </w:style>
-  <w:style w:type="character" w:styleId="a8">
+  <w:style w:type="character" w:styleId="a6">
     <w:name w:val="Placeholder Text"/>
     <w:basedOn w:val="a0"/>
     <w:uiPriority w:val="99"/>
@@ -14902,7 +14791,7 @@
       <w:color w:val="808080"/>
     </w:rPr>
   </w:style>
-  <w:style w:type="paragraph" w:styleId="a9">
+  <w:style w:type="paragraph" w:styleId="a7">
     <w:name w:val="caption"/>
     <w:basedOn w:val="a"/>
     <w:next w:val="a"/>
@@ -17391,102 +17280,102 @@
     </dgm:pt>
   </dgm:ptLst>
   <dgm:cxnLst>
-    <dgm:cxn modelId="{82C86081-20EA-4C70-A88C-1DBF0B79F37C}" type="presOf" srcId="{B9CFE483-4FFF-4F6C-9230-C35FD6FBDCA4}" destId="{D490DFAA-7B4F-4AA9-B885-0A45F2B53887}" srcOrd="0" destOrd="0" presId="urn:microsoft.com/office/officeart/2005/8/layout/hierarchy6"/>
-    <dgm:cxn modelId="{D67E151B-6140-4379-A68A-FE64809CDF03}" srcId="{A6F63428-9380-45DB-AC4D-E42D860F8B77}" destId="{9AB40049-1D5D-4F76-B90B-07E76CE44523}" srcOrd="0" destOrd="0" parTransId="{B9CFE483-4FFF-4F6C-9230-C35FD6FBDCA4}" sibTransId="{587C8475-BFED-4F45-A855-E7BE5A0A8C8F}"/>
+    <dgm:cxn modelId="{AF85647C-7945-4951-AE67-62A447A5E209}" srcId="{7C1924A7-41E1-46B5-B1CF-ABC7E8436927}" destId="{A6F63428-9380-45DB-AC4D-E42D860F8B77}" srcOrd="0" destOrd="0" parTransId="{36346226-364F-4E5F-A013-B358831218A6}" sibTransId="{B88AAF78-1378-4AE9-8F24-2DC625C07997}"/>
+    <dgm:cxn modelId="{9A783612-36D8-4796-97C2-F24E513088B8}" type="presOf" srcId="{BEC25C18-ED83-4EF1-9824-B6C7A9F7A6FC}" destId="{1C9D566A-57FE-4283-9166-9238B9B0519D}" srcOrd="1" destOrd="0" presId="urn:microsoft.com/office/officeart/2005/8/layout/hierarchy6"/>
+    <dgm:cxn modelId="{21A911B3-E03E-417B-851C-29031481741F}" type="presOf" srcId="{DD01ADAD-8293-477A-8FED-FF3BB7D33B8C}" destId="{A468A072-183F-4607-B098-30B8D5FED87E}" srcOrd="0" destOrd="0" presId="urn:microsoft.com/office/officeart/2005/8/layout/hierarchy6"/>
+    <dgm:cxn modelId="{8A155FC5-04F8-4D95-8682-C9413C15DD25}" srcId="{196DC328-2587-4DF3-A28C-BA76DE85F934}" destId="{DD01ADAD-8293-477A-8FED-FF3BB7D33B8C}" srcOrd="0" destOrd="0" parTransId="{11E099CF-1B38-43EF-AF68-78921434D319}" sibTransId="{C458E66B-9FA3-43FA-8DDC-181035301BB0}"/>
+    <dgm:cxn modelId="{7D77D949-16AE-46A4-970E-8D4F64D9C3B7}" srcId="{AFE78CFF-39E5-407D-8B20-6C5AE9769E0E}" destId="{92FF6333-61D6-4CDF-8BED-2793F0AF1302}" srcOrd="0" destOrd="0" parTransId="{F0BBB644-6913-44CB-9EEC-F627209AE638}" sibTransId="{EA5FE614-BE84-456A-A96D-47A80743FC4A}"/>
+    <dgm:cxn modelId="{9795B1E8-4F71-4533-9CF9-35DE1CC30762}" type="presOf" srcId="{9AB40049-1D5D-4F76-B90B-07E76CE44523}" destId="{21ECD243-4A90-48DC-BA0D-1F2E6B2DB489}" srcOrd="0" destOrd="0" presId="urn:microsoft.com/office/officeart/2005/8/layout/hierarchy6"/>
+    <dgm:cxn modelId="{D534CB42-9C03-44F8-88EC-8893A8C12DA8}" type="presOf" srcId="{AFE78CFF-39E5-407D-8B20-6C5AE9769E0E}" destId="{F590B188-B554-47D0-8EC9-B10BD3B7A8C3}" srcOrd="0" destOrd="0" presId="urn:microsoft.com/office/officeart/2005/8/layout/hierarchy6"/>
+    <dgm:cxn modelId="{23F497D2-BF37-4B2A-834D-EBF8C4A6D5EC}" type="presOf" srcId="{DE6A1F76-E843-4CCB-A5D8-13223686B1C1}" destId="{69EBE483-10A3-404E-8BCB-F8015097DF54}" srcOrd="1" destOrd="0" presId="urn:microsoft.com/office/officeart/2005/8/layout/hierarchy6"/>
     <dgm:cxn modelId="{6258443A-C025-4A4E-A80E-1DBDD8B455D5}" srcId="{AFE78CFF-39E5-407D-8B20-6C5AE9769E0E}" destId="{BEC25C18-ED83-4EF1-9824-B6C7A9F7A6FC}" srcOrd="2" destOrd="0" parTransId="{BDDE01A1-FD52-4BC0-8830-E21B40F53C59}" sibTransId="{5B7E83B2-01D8-464C-89D9-2BEFC4D2D3B2}"/>
+    <dgm:cxn modelId="{0423594D-CDC9-4B3A-BE59-14DA81918ACB}" type="presOf" srcId="{FF252BDE-57E9-4171-A0DC-B318908C710C}" destId="{811A5B16-BB9B-4EEB-83E2-3625B276A139}" srcOrd="0" destOrd="0" presId="urn:microsoft.com/office/officeart/2005/8/layout/hierarchy6"/>
+    <dgm:cxn modelId="{D38B66D4-32D0-4A99-97E9-7939BAA9F43F}" type="presOf" srcId="{BEC25C18-ED83-4EF1-9824-B6C7A9F7A6FC}" destId="{C84B98DF-0251-4212-9B7F-DCA286FD67F4}" srcOrd="0" destOrd="0" presId="urn:microsoft.com/office/officeart/2005/8/layout/hierarchy6"/>
+    <dgm:cxn modelId="{9FDBE32F-A9E8-472A-B970-9A34278B9BAE}" type="presOf" srcId="{E05A7F80-2338-4843-8C97-8FB8925A4039}" destId="{A681E63B-9E4F-45C7-A94E-C215B40C6E99}" srcOrd="0" destOrd="0" presId="urn:microsoft.com/office/officeart/2005/8/layout/hierarchy6"/>
+    <dgm:cxn modelId="{5E447DAD-97A9-46A3-84F3-89AEC66A37A8}" type="presOf" srcId="{B88D2BC5-33EE-4BD1-AC91-4A1C6B5431E0}" destId="{19B3DE09-7A0B-4576-8C38-D8207943F1C0}" srcOrd="0" destOrd="0" presId="urn:microsoft.com/office/officeart/2005/8/layout/hierarchy6"/>
+    <dgm:cxn modelId="{B31B3ACF-6216-4394-AC06-F1ACA061A03B}" type="presOf" srcId="{7E2880B0-2A93-4128-B0B3-2793D087C8DC}" destId="{0E2D661B-259B-4F3B-9DE5-F5CC50C63923}" srcOrd="0" destOrd="0" presId="urn:microsoft.com/office/officeart/2005/8/layout/hierarchy6"/>
+    <dgm:cxn modelId="{C5A42F8E-2FD0-4100-9650-D9DF582BC513}" type="presOf" srcId="{196DC328-2587-4DF3-A28C-BA76DE85F934}" destId="{BB14CCF5-CE08-4D54-AE40-6B2F244323C1}" srcOrd="0" destOrd="0" presId="urn:microsoft.com/office/officeart/2005/8/layout/hierarchy6"/>
+    <dgm:cxn modelId="{E0FE924A-D872-4168-913B-841B203C3D4E}" type="presOf" srcId="{7C1924A7-41E1-46B5-B1CF-ABC7E8436927}" destId="{9DDA1352-3207-4E6B-8F81-EEF83F3E3E19}" srcOrd="0" destOrd="0" presId="urn:microsoft.com/office/officeart/2005/8/layout/hierarchy6"/>
+    <dgm:cxn modelId="{74574E68-8CFE-4BF1-8BC5-66C05544ADF9}" type="presOf" srcId="{3C27CBA1-5B26-4B51-BDD6-A7D48CF3B4C0}" destId="{45E13A08-258E-41E2-BE97-8E126F99CCAB}" srcOrd="0" destOrd="0" presId="urn:microsoft.com/office/officeart/2005/8/layout/hierarchy6"/>
+    <dgm:cxn modelId="{BD16A595-7523-4A20-BAC1-50D2B5AE3161}" type="presOf" srcId="{92FF6333-61D6-4CDF-8BED-2793F0AF1302}" destId="{57620844-BFA2-4692-A67B-244324174190}" srcOrd="0" destOrd="0" presId="urn:microsoft.com/office/officeart/2005/8/layout/hierarchy6"/>
+    <dgm:cxn modelId="{DFC1AA27-36C9-40E4-AB4B-0109C674BC69}" type="presOf" srcId="{DE6A1F76-E843-4CCB-A5D8-13223686B1C1}" destId="{A982E5BA-DD3B-4576-9041-99D0FB82C43A}" srcOrd="0" destOrd="0" presId="urn:microsoft.com/office/officeart/2005/8/layout/hierarchy6"/>
+    <dgm:cxn modelId="{68D29EBE-F98B-4903-9A1C-495C305FD4D9}" type="presOf" srcId="{36346226-364F-4E5F-A013-B358831218A6}" destId="{C1D067E9-CFA8-4D6E-A07B-1CCAA6A16041}" srcOrd="0" destOrd="0" presId="urn:microsoft.com/office/officeart/2005/8/layout/hierarchy6"/>
+    <dgm:cxn modelId="{5E85ABED-1314-4F37-9255-0D48D631D66C}" type="presOf" srcId="{11E099CF-1B38-43EF-AF68-78921434D319}" destId="{936929D9-9A2F-4E8B-983A-AFF4FF474CD4}" srcOrd="0" destOrd="0" presId="urn:microsoft.com/office/officeart/2005/8/layout/hierarchy6"/>
+    <dgm:cxn modelId="{137D34B2-2070-412D-9AAA-ABCACDCBDDDA}" type="presOf" srcId="{7AD1C490-4CFF-417B-8FFC-80FAE0467694}" destId="{D228DE74-FC65-4B87-863E-87B54D21F8C1}" srcOrd="0" destOrd="0" presId="urn:microsoft.com/office/officeart/2005/8/layout/hierarchy6"/>
+    <dgm:cxn modelId="{ADB1AB28-BD41-4F34-90C6-E172FDDBB229}" type="presOf" srcId="{FF252BDE-57E9-4171-A0DC-B318908C710C}" destId="{C7F2C204-CD18-4B37-B05D-C3AAF259B7FD}" srcOrd="1" destOrd="0" presId="urn:microsoft.com/office/officeart/2005/8/layout/hierarchy6"/>
     <dgm:cxn modelId="{885BAA56-3ED6-4154-8A3F-14CFDB67195E}" srcId="{92FF6333-61D6-4CDF-8BED-2793F0AF1302}" destId="{7C1924A7-41E1-46B5-B1CF-ABC7E8436927}" srcOrd="0" destOrd="0" parTransId="{D4F5A45A-DAC4-4905-B07F-F6D3F3D3B5EA}" sibTransId="{9052EB84-6822-4A84-B4EC-5BA5D802E6ED}"/>
-    <dgm:cxn modelId="{3E718AE1-2C9C-4451-B818-AECF0799A269}" type="presOf" srcId="{11E099CF-1B38-43EF-AF68-78921434D319}" destId="{936929D9-9A2F-4E8B-983A-AFF4FF474CD4}" srcOrd="0" destOrd="0" presId="urn:microsoft.com/office/officeart/2005/8/layout/hierarchy6"/>
-    <dgm:cxn modelId="{1FA4FBD0-787B-4F8B-BA94-0EFB51424D12}" type="presOf" srcId="{B88D2BC5-33EE-4BD1-AC91-4A1C6B5431E0}" destId="{19B3DE09-7A0B-4576-8C38-D8207943F1C0}" srcOrd="0" destOrd="0" presId="urn:microsoft.com/office/officeart/2005/8/layout/hierarchy6"/>
-    <dgm:cxn modelId="{C96451A6-C827-415D-A93D-962D1BAA42E5}" type="presOf" srcId="{DE6A1F76-E843-4CCB-A5D8-13223686B1C1}" destId="{A982E5BA-DD3B-4576-9041-99D0FB82C43A}" srcOrd="0" destOrd="0" presId="urn:microsoft.com/office/officeart/2005/8/layout/hierarchy6"/>
-    <dgm:cxn modelId="{B90BD571-E241-49E4-B2A8-B237E0940E46}" type="presOf" srcId="{7AD1C490-4CFF-417B-8FFC-80FAE0467694}" destId="{D228DE74-FC65-4B87-863E-87B54D21F8C1}" srcOrd="0" destOrd="0" presId="urn:microsoft.com/office/officeart/2005/8/layout/hierarchy6"/>
-    <dgm:cxn modelId="{FC0C5007-2BB1-46C7-8B4A-D29010C3516F}" srcId="{7C1924A7-41E1-46B5-B1CF-ABC7E8436927}" destId="{7A0BC918-EEB4-4ADC-AF49-511C7395FF65}" srcOrd="1" destOrd="0" parTransId="{E05A7F80-2338-4843-8C97-8FB8925A4039}" sibTransId="{ED6EBCF7-32D4-45AD-A833-F6CE21B0F6AF}"/>
-    <dgm:cxn modelId="{EF99037D-870A-4C38-AF12-C7E2B9189870}" type="presOf" srcId="{FF252BDE-57E9-4171-A0DC-B318908C710C}" destId="{811A5B16-BB9B-4EEB-83E2-3625B276A139}" srcOrd="0" destOrd="0" presId="urn:microsoft.com/office/officeart/2005/8/layout/hierarchy6"/>
-    <dgm:cxn modelId="{4B8FDDDE-0738-4182-B84B-ACA240E6E6C1}" type="presOf" srcId="{AFE78CFF-39E5-407D-8B20-6C5AE9769E0E}" destId="{F590B188-B554-47D0-8EC9-B10BD3B7A8C3}" srcOrd="0" destOrd="0" presId="urn:microsoft.com/office/officeart/2005/8/layout/hierarchy6"/>
-    <dgm:cxn modelId="{F1074D58-2AAC-4F43-AAD3-6B16A54EB781}" type="presOf" srcId="{BEC25C18-ED83-4EF1-9824-B6C7A9F7A6FC}" destId="{1C9D566A-57FE-4283-9166-9238B9B0519D}" srcOrd="1" destOrd="0" presId="urn:microsoft.com/office/officeart/2005/8/layout/hierarchy6"/>
-    <dgm:cxn modelId="{F4109B0B-8A93-4AC4-B8BF-33D2879BEC92}" type="presOf" srcId="{DEA2CE35-DDEA-42E2-86E0-8D30B1EF6F25}" destId="{F8CF9407-8AE9-4BB2-8B9F-4C64483E0CBD}" srcOrd="0" destOrd="0" presId="urn:microsoft.com/office/officeart/2005/8/layout/hierarchy6"/>
-    <dgm:cxn modelId="{AB529F8E-3A0C-4F4C-8BF6-E89E86F36BCE}" type="presOf" srcId="{3C27CBA1-5B26-4B51-BDD6-A7D48CF3B4C0}" destId="{45E13A08-258E-41E2-BE97-8E126F99CCAB}" srcOrd="0" destOrd="0" presId="urn:microsoft.com/office/officeart/2005/8/layout/hierarchy6"/>
-    <dgm:cxn modelId="{117A32D7-CAD2-4E5F-88ED-617992CECBCC}" srcId="{DD01ADAD-8293-477A-8FED-FF3BB7D33B8C}" destId="{3C27CBA1-5B26-4B51-BDD6-A7D48CF3B4C0}" srcOrd="0" destOrd="0" parTransId="{DEA2CE35-DDEA-42E2-86E0-8D30B1EF6F25}" sibTransId="{6C88B6A1-8E0B-45B4-99C1-9726B9F56AA3}"/>
-    <dgm:cxn modelId="{DE568899-8186-4A6C-9419-A58728D5FC18}" type="presOf" srcId="{DE6A1F76-E843-4CCB-A5D8-13223686B1C1}" destId="{69EBE483-10A3-404E-8BCB-F8015097DF54}" srcOrd="1" destOrd="0" presId="urn:microsoft.com/office/officeart/2005/8/layout/hierarchy6"/>
     <dgm:cxn modelId="{E096D9A1-6F29-4972-BF05-F0A3BB869D9B}" srcId="{7A0BC918-EEB4-4ADC-AF49-511C7395FF65}" destId="{7AD1C490-4CFF-417B-8FFC-80FAE0467694}" srcOrd="0" destOrd="0" parTransId="{D7A290A9-9989-4BF1-A08E-22C90B7E8776}" sibTransId="{C03DED2A-31E5-4798-B71F-6171B28D1113}"/>
     <dgm:cxn modelId="{3E5BD87F-8E93-494C-8EB3-EA112445BAC4}" srcId="{AFE78CFF-39E5-407D-8B20-6C5AE9769E0E}" destId="{FF252BDE-57E9-4171-A0DC-B318908C710C}" srcOrd="4" destOrd="0" parTransId="{92BD526E-7DE8-4E9C-90FE-BCF511AE3D6D}" sibTransId="{EC5BA325-311C-4B54-9032-5EC11371188F}"/>
-    <dgm:cxn modelId="{AF85647C-7945-4951-AE67-62A447A5E209}" srcId="{7C1924A7-41E1-46B5-B1CF-ABC7E8436927}" destId="{A6F63428-9380-45DB-AC4D-E42D860F8B77}" srcOrd="0" destOrd="0" parTransId="{36346226-364F-4E5F-A013-B358831218A6}" sibTransId="{B88AAF78-1378-4AE9-8F24-2DC625C07997}"/>
-    <dgm:cxn modelId="{D2ABFA37-6CBA-47DC-9432-6AE231C9733B}" type="presOf" srcId="{7E2880B0-2A93-4128-B0B3-2793D087C8DC}" destId="{0E2D661B-259B-4F3B-9DE5-F5CC50C63923}" srcOrd="0" destOrd="0" presId="urn:microsoft.com/office/officeart/2005/8/layout/hierarchy6"/>
-    <dgm:cxn modelId="{8A155FC5-04F8-4D95-8682-C9413C15DD25}" srcId="{196DC328-2587-4DF3-A28C-BA76DE85F934}" destId="{DD01ADAD-8293-477A-8FED-FF3BB7D33B8C}" srcOrd="0" destOrd="0" parTransId="{11E099CF-1B38-43EF-AF68-78921434D319}" sibTransId="{C458E66B-9FA3-43FA-8DDC-181035301BB0}"/>
-    <dgm:cxn modelId="{92F7B95C-F2B3-4035-9288-4265B246F069}" type="presOf" srcId="{92FF6333-61D6-4CDF-8BED-2793F0AF1302}" destId="{57620844-BFA2-4692-A67B-244324174190}" srcOrd="0" destOrd="0" presId="urn:microsoft.com/office/officeart/2005/8/layout/hierarchy6"/>
-    <dgm:cxn modelId="{30B44380-7E09-4915-9929-DF5C9A40DCFE}" type="presOf" srcId="{FF252BDE-57E9-4171-A0DC-B318908C710C}" destId="{C7F2C204-CD18-4B37-B05D-C3AAF259B7FD}" srcOrd="1" destOrd="0" presId="urn:microsoft.com/office/officeart/2005/8/layout/hierarchy6"/>
-    <dgm:cxn modelId="{60E32CE2-0B5D-4199-A1D8-BF7C09C791D9}" type="presOf" srcId="{BEC25C18-ED83-4EF1-9824-B6C7A9F7A6FC}" destId="{C84B98DF-0251-4212-9B7F-DCA286FD67F4}" srcOrd="0" destOrd="0" presId="urn:microsoft.com/office/officeart/2005/8/layout/hierarchy6"/>
-    <dgm:cxn modelId="{34608FF2-37D5-4C00-A233-72A4804DBE22}" type="presOf" srcId="{7C1924A7-41E1-46B5-B1CF-ABC7E8436927}" destId="{9DDA1352-3207-4E6B-8F81-EEF83F3E3E19}" srcOrd="0" destOrd="0" presId="urn:microsoft.com/office/officeart/2005/8/layout/hierarchy6"/>
-    <dgm:cxn modelId="{305308B9-42F2-4A27-8FFA-2BFB8F495DAE}" type="presOf" srcId="{DD01ADAD-8293-477A-8FED-FF3BB7D33B8C}" destId="{A468A072-183F-4607-B098-30B8D5FED87E}" srcOrd="0" destOrd="0" presId="urn:microsoft.com/office/officeart/2005/8/layout/hierarchy6"/>
-    <dgm:cxn modelId="{73EAC0B2-674D-4F57-BCE4-9FCB0550FD4D}" type="presOf" srcId="{196DC328-2587-4DF3-A28C-BA76DE85F934}" destId="{BB14CCF5-CE08-4D54-AE40-6B2F244323C1}" srcOrd="0" destOrd="0" presId="urn:microsoft.com/office/officeart/2005/8/layout/hierarchy6"/>
+    <dgm:cxn modelId="{0F8219A7-0051-4FCF-BB03-794E53809414}" type="presOf" srcId="{B9CFE483-4FFF-4F6C-9230-C35FD6FBDCA4}" destId="{D490DFAA-7B4F-4AA9-B885-0A45F2B53887}" srcOrd="0" destOrd="0" presId="urn:microsoft.com/office/officeart/2005/8/layout/hierarchy6"/>
+    <dgm:cxn modelId="{D67E151B-6140-4379-A68A-FE64809CDF03}" srcId="{A6F63428-9380-45DB-AC4D-E42D860F8B77}" destId="{9AB40049-1D5D-4F76-B90B-07E76CE44523}" srcOrd="0" destOrd="0" parTransId="{B9CFE483-4FFF-4F6C-9230-C35FD6FBDCA4}" sibTransId="{587C8475-BFED-4F45-A855-E7BE5A0A8C8F}"/>
     <dgm:cxn modelId="{83EBC08B-EADD-4E0B-80A6-7EF349400061}" srcId="{AFE78CFF-39E5-407D-8B20-6C5AE9769E0E}" destId="{7E2880B0-2A93-4128-B0B3-2793D087C8DC}" srcOrd="1" destOrd="0" parTransId="{4130582A-E70F-41F5-88B8-E5DC1EAB53F8}" sibTransId="{B84D5135-1931-4DCA-AD23-C3A4191632BA}"/>
-    <dgm:cxn modelId="{66CEA126-CFB0-4528-9726-DAC4F3182515}" type="presOf" srcId="{E05A7F80-2338-4843-8C97-8FB8925A4039}" destId="{A681E63B-9E4F-45C7-A94E-C215B40C6E99}" srcOrd="0" destOrd="0" presId="urn:microsoft.com/office/officeart/2005/8/layout/hierarchy6"/>
-    <dgm:cxn modelId="{7D77D949-16AE-46A4-970E-8D4F64D9C3B7}" srcId="{AFE78CFF-39E5-407D-8B20-6C5AE9769E0E}" destId="{92FF6333-61D6-4CDF-8BED-2793F0AF1302}" srcOrd="0" destOrd="0" parTransId="{F0BBB644-6913-44CB-9EEC-F627209AE638}" sibTransId="{EA5FE614-BE84-456A-A96D-47A80743FC4A}"/>
-    <dgm:cxn modelId="{8EE57F95-3F49-49E1-8C19-3D896CEDAB9B}" type="presOf" srcId="{D7A290A9-9989-4BF1-A08E-22C90B7E8776}" destId="{BE64D2DA-02C6-427E-A182-ED3C90DEA2AD}" srcOrd="0" destOrd="0" presId="urn:microsoft.com/office/officeart/2005/8/layout/hierarchy6"/>
-    <dgm:cxn modelId="{7F45D9D5-ED16-4C46-9C29-07845FCA19ED}" type="presOf" srcId="{9AB40049-1D5D-4F76-B90B-07E76CE44523}" destId="{21ECD243-4A90-48DC-BA0D-1F2E6B2DB489}" srcOrd="0" destOrd="0" presId="urn:microsoft.com/office/officeart/2005/8/layout/hierarchy6"/>
-    <dgm:cxn modelId="{63EE2D6E-74AD-435A-A414-77DEA06EE386}" type="presOf" srcId="{36346226-364F-4E5F-A013-B358831218A6}" destId="{C1D067E9-CFA8-4D6E-A07B-1CCAA6A16041}" srcOrd="0" destOrd="0" presId="urn:microsoft.com/office/officeart/2005/8/layout/hierarchy6"/>
+    <dgm:cxn modelId="{9BE4E5F8-885E-4D6D-A4C1-9AD562B8AA04}" type="presOf" srcId="{D4F5A45A-DAC4-4905-B07F-F6D3F3D3B5EA}" destId="{54B7B562-4522-4123-9CC7-AFB5DDF099EC}" srcOrd="0" destOrd="0" presId="urn:microsoft.com/office/officeart/2005/8/layout/hierarchy6"/>
+    <dgm:cxn modelId="{F5D065F6-DBCA-4F6F-9BA3-FDD4A1DBF0D9}" type="presOf" srcId="{7E2880B0-2A93-4128-B0B3-2793D087C8DC}" destId="{F4582EA2-FBB8-413A-B02C-B06B824DA583}" srcOrd="1" destOrd="0" presId="urn:microsoft.com/office/officeart/2005/8/layout/hierarchy6"/>
+    <dgm:cxn modelId="{74405AB1-AB6D-41DD-8206-A5F4D12CB93D}" srcId="{AFE78CFF-39E5-407D-8B20-6C5AE9769E0E}" destId="{DE6A1F76-E843-4CCB-A5D8-13223686B1C1}" srcOrd="3" destOrd="0" parTransId="{6C1E93E8-1034-4732-94EE-683D23A4D87E}" sibTransId="{7CA2CCF1-FF10-4449-9630-3EA44F1260B5}"/>
+    <dgm:cxn modelId="{5E518AAD-799F-420E-8A54-BD1237295ACF}" type="presOf" srcId="{D7A290A9-9989-4BF1-A08E-22C90B7E8776}" destId="{BE64D2DA-02C6-427E-A182-ED3C90DEA2AD}" srcOrd="0" destOrd="0" presId="urn:microsoft.com/office/officeart/2005/8/layout/hierarchy6"/>
     <dgm:cxn modelId="{B5D2CFDE-F5DF-4F89-A076-574960BCC8E0}" srcId="{92FF6333-61D6-4CDF-8BED-2793F0AF1302}" destId="{196DC328-2587-4DF3-A28C-BA76DE85F934}" srcOrd="1" destOrd="0" parTransId="{B88D2BC5-33EE-4BD1-AC91-4A1C6B5431E0}" sibTransId="{37DD8A88-A6EB-4F5A-B0EA-E001E13A47D5}"/>
-    <dgm:cxn modelId="{74405AB1-AB6D-41DD-8206-A5F4D12CB93D}" srcId="{AFE78CFF-39E5-407D-8B20-6C5AE9769E0E}" destId="{DE6A1F76-E843-4CCB-A5D8-13223686B1C1}" srcOrd="3" destOrd="0" parTransId="{6C1E93E8-1034-4732-94EE-683D23A4D87E}" sibTransId="{7CA2CCF1-FF10-4449-9630-3EA44F1260B5}"/>
-    <dgm:cxn modelId="{11D000E9-7263-439B-87A9-204068C6A9C3}" type="presOf" srcId="{7A0BC918-EEB4-4ADC-AF49-511C7395FF65}" destId="{ED1A0369-E383-4E96-A731-39509D18FAF6}" srcOrd="0" destOrd="0" presId="urn:microsoft.com/office/officeart/2005/8/layout/hierarchy6"/>
-    <dgm:cxn modelId="{44011AC2-7DD3-4787-B965-7123959D75B7}" type="presOf" srcId="{7E2880B0-2A93-4128-B0B3-2793D087C8DC}" destId="{F4582EA2-FBB8-413A-B02C-B06B824DA583}" srcOrd="1" destOrd="0" presId="urn:microsoft.com/office/officeart/2005/8/layout/hierarchy6"/>
-    <dgm:cxn modelId="{D0B9F7E4-6D4C-43F5-9DBF-C2E969407DC0}" type="presOf" srcId="{A6F63428-9380-45DB-AC4D-E42D860F8B77}" destId="{A862C604-8338-4AD8-98D2-076D222C082A}" srcOrd="0" destOrd="0" presId="urn:microsoft.com/office/officeart/2005/8/layout/hierarchy6"/>
-    <dgm:cxn modelId="{B4AD5D69-C05B-4B2D-BDC7-91FFC77655ED}" type="presOf" srcId="{D4F5A45A-DAC4-4905-B07F-F6D3F3D3B5EA}" destId="{54B7B562-4522-4123-9CC7-AFB5DDF099EC}" srcOrd="0" destOrd="0" presId="urn:microsoft.com/office/officeart/2005/8/layout/hierarchy6"/>
-    <dgm:cxn modelId="{445804EA-93C1-4ECD-B2E0-A6CA2B436177}" type="presParOf" srcId="{F590B188-B554-47D0-8EC9-B10BD3B7A8C3}" destId="{D7B24518-88A5-4C23-B564-6FAE76A2C19D}" srcOrd="0" destOrd="0" presId="urn:microsoft.com/office/officeart/2005/8/layout/hierarchy6"/>
-    <dgm:cxn modelId="{D00D4B58-35E1-4B53-AF70-94835CC87330}" type="presParOf" srcId="{D7B24518-88A5-4C23-B564-6FAE76A2C19D}" destId="{BEC150D5-ECAC-436D-A30C-F76DE644174C}" srcOrd="0" destOrd="0" presId="urn:microsoft.com/office/officeart/2005/8/layout/hierarchy6"/>
-    <dgm:cxn modelId="{CFA115D9-AECF-47F1-96FB-AFA7538FA409}" type="presParOf" srcId="{D7B24518-88A5-4C23-B564-6FAE76A2C19D}" destId="{89A3B379-819C-4923-AADF-F35C706A995C}" srcOrd="1" destOrd="0" presId="urn:microsoft.com/office/officeart/2005/8/layout/hierarchy6"/>
-    <dgm:cxn modelId="{A2077663-7228-4508-B7C2-474AB9C7984C}" type="presParOf" srcId="{89A3B379-819C-4923-AADF-F35C706A995C}" destId="{72C79196-B92A-4503-B580-A2F0E96B5059}" srcOrd="0" destOrd="0" presId="urn:microsoft.com/office/officeart/2005/8/layout/hierarchy6"/>
-    <dgm:cxn modelId="{50090240-4B44-4339-B5E8-1F52F89548B3}" type="presParOf" srcId="{72C79196-B92A-4503-B580-A2F0E96B5059}" destId="{57620844-BFA2-4692-A67B-244324174190}" srcOrd="0" destOrd="0" presId="urn:microsoft.com/office/officeart/2005/8/layout/hierarchy6"/>
-    <dgm:cxn modelId="{621FEEDC-20F3-443F-94F7-BF01C80B8150}" type="presParOf" srcId="{72C79196-B92A-4503-B580-A2F0E96B5059}" destId="{957C3FF1-AED4-4EBD-A920-AC0C19C121F3}" srcOrd="1" destOrd="0" presId="urn:microsoft.com/office/officeart/2005/8/layout/hierarchy6"/>
-    <dgm:cxn modelId="{8A0223AA-3FB3-4419-A63A-4F52CCD47848}" type="presParOf" srcId="{957C3FF1-AED4-4EBD-A920-AC0C19C121F3}" destId="{54B7B562-4522-4123-9CC7-AFB5DDF099EC}" srcOrd="0" destOrd="0" presId="urn:microsoft.com/office/officeart/2005/8/layout/hierarchy6"/>
-    <dgm:cxn modelId="{ED09699E-942C-4D5E-A687-8F9997843345}" type="presParOf" srcId="{957C3FF1-AED4-4EBD-A920-AC0C19C121F3}" destId="{EF8F4FF7-F5B8-4906-B3F4-5ECB5624C212}" srcOrd="1" destOrd="0" presId="urn:microsoft.com/office/officeart/2005/8/layout/hierarchy6"/>
-    <dgm:cxn modelId="{2F3CE29C-DE1B-494B-B409-FEA662A664B6}" type="presParOf" srcId="{EF8F4FF7-F5B8-4906-B3F4-5ECB5624C212}" destId="{9DDA1352-3207-4E6B-8F81-EEF83F3E3E19}" srcOrd="0" destOrd="0" presId="urn:microsoft.com/office/officeart/2005/8/layout/hierarchy6"/>
-    <dgm:cxn modelId="{6B0429BC-E7A3-4DBE-BA1A-5D9E6DC51706}" type="presParOf" srcId="{EF8F4FF7-F5B8-4906-B3F4-5ECB5624C212}" destId="{EE55CE89-18EA-4014-97CA-D2C0F6D01368}" srcOrd="1" destOrd="0" presId="urn:microsoft.com/office/officeart/2005/8/layout/hierarchy6"/>
-    <dgm:cxn modelId="{B063234E-0078-4D5D-B251-DA0C00F18073}" type="presParOf" srcId="{EE55CE89-18EA-4014-97CA-D2C0F6D01368}" destId="{C1D067E9-CFA8-4D6E-A07B-1CCAA6A16041}" srcOrd="0" destOrd="0" presId="urn:microsoft.com/office/officeart/2005/8/layout/hierarchy6"/>
-    <dgm:cxn modelId="{3237A0C2-EC4B-4BE1-BA97-85D50C913CD9}" type="presParOf" srcId="{EE55CE89-18EA-4014-97CA-D2C0F6D01368}" destId="{3EE8AE76-7891-4F62-9669-5111E7631DA6}" srcOrd="1" destOrd="0" presId="urn:microsoft.com/office/officeart/2005/8/layout/hierarchy6"/>
-    <dgm:cxn modelId="{1F544E07-954C-4EEF-89C9-31BC0435978F}" type="presParOf" srcId="{3EE8AE76-7891-4F62-9669-5111E7631DA6}" destId="{A862C604-8338-4AD8-98D2-076D222C082A}" srcOrd="0" destOrd="0" presId="urn:microsoft.com/office/officeart/2005/8/layout/hierarchy6"/>
-    <dgm:cxn modelId="{41B00229-C567-4578-AFE0-19AF45070D9A}" type="presParOf" srcId="{3EE8AE76-7891-4F62-9669-5111E7631DA6}" destId="{5B28A289-7913-488D-8B75-7BF546855103}" srcOrd="1" destOrd="0" presId="urn:microsoft.com/office/officeart/2005/8/layout/hierarchy6"/>
-    <dgm:cxn modelId="{D4781FC4-3210-4F2D-B661-E06FACBB2CC6}" type="presParOf" srcId="{5B28A289-7913-488D-8B75-7BF546855103}" destId="{D490DFAA-7B4F-4AA9-B885-0A45F2B53887}" srcOrd="0" destOrd="0" presId="urn:microsoft.com/office/officeart/2005/8/layout/hierarchy6"/>
-    <dgm:cxn modelId="{F3B09916-DB60-4E18-A991-860DC8901129}" type="presParOf" srcId="{5B28A289-7913-488D-8B75-7BF546855103}" destId="{D406A4F2-B692-4864-81B5-3A7CB296208B}" srcOrd="1" destOrd="0" presId="urn:microsoft.com/office/officeart/2005/8/layout/hierarchy6"/>
-    <dgm:cxn modelId="{141A41D1-2DC0-4407-9D05-77F4F22E57E6}" type="presParOf" srcId="{D406A4F2-B692-4864-81B5-3A7CB296208B}" destId="{21ECD243-4A90-48DC-BA0D-1F2E6B2DB489}" srcOrd="0" destOrd="0" presId="urn:microsoft.com/office/officeart/2005/8/layout/hierarchy6"/>
-    <dgm:cxn modelId="{56B668A5-E8E7-4E21-8E1B-224B27F427D8}" type="presParOf" srcId="{D406A4F2-B692-4864-81B5-3A7CB296208B}" destId="{82CA944F-736B-4C4B-ADED-F8762B855BA3}" srcOrd="1" destOrd="0" presId="urn:microsoft.com/office/officeart/2005/8/layout/hierarchy6"/>
-    <dgm:cxn modelId="{0FE50676-FE20-4731-9422-9D3DB2D87069}" type="presParOf" srcId="{EE55CE89-18EA-4014-97CA-D2C0F6D01368}" destId="{A681E63B-9E4F-45C7-A94E-C215B40C6E99}" srcOrd="2" destOrd="0" presId="urn:microsoft.com/office/officeart/2005/8/layout/hierarchy6"/>
-    <dgm:cxn modelId="{E2632CDF-2626-45D7-8598-961F5E440A38}" type="presParOf" srcId="{EE55CE89-18EA-4014-97CA-D2C0F6D01368}" destId="{57AD097F-A72A-4671-8E4F-F6EC6CF1AF59}" srcOrd="3" destOrd="0" presId="urn:microsoft.com/office/officeart/2005/8/layout/hierarchy6"/>
-    <dgm:cxn modelId="{1116337F-A683-4292-B8DD-B2AB0B565C16}" type="presParOf" srcId="{57AD097F-A72A-4671-8E4F-F6EC6CF1AF59}" destId="{ED1A0369-E383-4E96-A731-39509D18FAF6}" srcOrd="0" destOrd="0" presId="urn:microsoft.com/office/officeart/2005/8/layout/hierarchy6"/>
-    <dgm:cxn modelId="{8DBD9C87-F772-4523-92DE-801AE990273A}" type="presParOf" srcId="{57AD097F-A72A-4671-8E4F-F6EC6CF1AF59}" destId="{101AF44F-366C-41F3-B33A-52CC5417AB3F}" srcOrd="1" destOrd="0" presId="urn:microsoft.com/office/officeart/2005/8/layout/hierarchy6"/>
-    <dgm:cxn modelId="{8BBA9FCB-AEAF-4D3B-9302-C5DC1AE77B82}" type="presParOf" srcId="{101AF44F-366C-41F3-B33A-52CC5417AB3F}" destId="{BE64D2DA-02C6-427E-A182-ED3C90DEA2AD}" srcOrd="0" destOrd="0" presId="urn:microsoft.com/office/officeart/2005/8/layout/hierarchy6"/>
-    <dgm:cxn modelId="{DA6220D0-BBDA-4FA1-9494-D62FB0FB68D6}" type="presParOf" srcId="{101AF44F-366C-41F3-B33A-52CC5417AB3F}" destId="{0A29CD62-7522-402B-AF8F-A0BA602682A9}" srcOrd="1" destOrd="0" presId="urn:microsoft.com/office/officeart/2005/8/layout/hierarchy6"/>
-    <dgm:cxn modelId="{4EBF99A3-F85B-401F-8D30-95CEDC87CB99}" type="presParOf" srcId="{0A29CD62-7522-402B-AF8F-A0BA602682A9}" destId="{D228DE74-FC65-4B87-863E-87B54D21F8C1}" srcOrd="0" destOrd="0" presId="urn:microsoft.com/office/officeart/2005/8/layout/hierarchy6"/>
-    <dgm:cxn modelId="{7870B5DE-DFC0-4F16-902D-867D764486CD}" type="presParOf" srcId="{0A29CD62-7522-402B-AF8F-A0BA602682A9}" destId="{2EF18B8B-F6BE-4442-88DE-DB6188C183CA}" srcOrd="1" destOrd="0" presId="urn:microsoft.com/office/officeart/2005/8/layout/hierarchy6"/>
-    <dgm:cxn modelId="{8D0273B5-F638-4269-BEEB-E4E8AF9896A8}" type="presParOf" srcId="{957C3FF1-AED4-4EBD-A920-AC0C19C121F3}" destId="{19B3DE09-7A0B-4576-8C38-D8207943F1C0}" srcOrd="2" destOrd="0" presId="urn:microsoft.com/office/officeart/2005/8/layout/hierarchy6"/>
-    <dgm:cxn modelId="{48BCD43E-F2F0-4D16-99A3-50DA2FEBC837}" type="presParOf" srcId="{957C3FF1-AED4-4EBD-A920-AC0C19C121F3}" destId="{549CBA03-6A45-4C7A-9DBE-FF052B14BF9D}" srcOrd="3" destOrd="0" presId="urn:microsoft.com/office/officeart/2005/8/layout/hierarchy6"/>
-    <dgm:cxn modelId="{BB38BE45-2C12-4FA9-AA53-FDEB10A75956}" type="presParOf" srcId="{549CBA03-6A45-4C7A-9DBE-FF052B14BF9D}" destId="{BB14CCF5-CE08-4D54-AE40-6B2F244323C1}" srcOrd="0" destOrd="0" presId="urn:microsoft.com/office/officeart/2005/8/layout/hierarchy6"/>
-    <dgm:cxn modelId="{D88C34DC-C70D-452F-9D24-02EC3F27F067}" type="presParOf" srcId="{549CBA03-6A45-4C7A-9DBE-FF052B14BF9D}" destId="{B45883D9-0750-4AEA-831E-3F52F9A9C2EB}" srcOrd="1" destOrd="0" presId="urn:microsoft.com/office/officeart/2005/8/layout/hierarchy6"/>
-    <dgm:cxn modelId="{99B14D69-B6DA-4D51-BE15-A23E617591FC}" type="presParOf" srcId="{B45883D9-0750-4AEA-831E-3F52F9A9C2EB}" destId="{936929D9-9A2F-4E8B-983A-AFF4FF474CD4}" srcOrd="0" destOrd="0" presId="urn:microsoft.com/office/officeart/2005/8/layout/hierarchy6"/>
-    <dgm:cxn modelId="{9D5BE486-EA19-471D-A1E6-306EE6B1D09B}" type="presParOf" srcId="{B45883D9-0750-4AEA-831E-3F52F9A9C2EB}" destId="{680CCE24-27A7-4364-BA5E-04558F63A2CE}" srcOrd="1" destOrd="0" presId="urn:microsoft.com/office/officeart/2005/8/layout/hierarchy6"/>
-    <dgm:cxn modelId="{E0C1AA84-7419-4F42-AFB4-D085C08DEACB}" type="presParOf" srcId="{680CCE24-27A7-4364-BA5E-04558F63A2CE}" destId="{A468A072-183F-4607-B098-30B8D5FED87E}" srcOrd="0" destOrd="0" presId="urn:microsoft.com/office/officeart/2005/8/layout/hierarchy6"/>
-    <dgm:cxn modelId="{B1E84EA1-4FED-4F32-B1D9-EFD6328402C9}" type="presParOf" srcId="{680CCE24-27A7-4364-BA5E-04558F63A2CE}" destId="{6C88F81B-8337-48D4-BE84-2B49177052F4}" srcOrd="1" destOrd="0" presId="urn:microsoft.com/office/officeart/2005/8/layout/hierarchy6"/>
-    <dgm:cxn modelId="{2D53DFE7-FCAA-4D3A-985A-62529ECCF1BE}" type="presParOf" srcId="{6C88F81B-8337-48D4-BE84-2B49177052F4}" destId="{F8CF9407-8AE9-4BB2-8B9F-4C64483E0CBD}" srcOrd="0" destOrd="0" presId="urn:microsoft.com/office/officeart/2005/8/layout/hierarchy6"/>
-    <dgm:cxn modelId="{F9855DCB-F734-4CD8-8E0A-F503E3A4CA09}" type="presParOf" srcId="{6C88F81B-8337-48D4-BE84-2B49177052F4}" destId="{B2B9E364-38E7-4D0B-9BF5-A3306E914486}" srcOrd="1" destOrd="0" presId="urn:microsoft.com/office/officeart/2005/8/layout/hierarchy6"/>
-    <dgm:cxn modelId="{E7394140-73C4-44EF-9A42-DD8E3AF300A1}" type="presParOf" srcId="{B2B9E364-38E7-4D0B-9BF5-A3306E914486}" destId="{45E13A08-258E-41E2-BE97-8E126F99CCAB}" srcOrd="0" destOrd="0" presId="urn:microsoft.com/office/officeart/2005/8/layout/hierarchy6"/>
-    <dgm:cxn modelId="{25DEC23F-A871-41CE-B87E-121AC0634275}" type="presParOf" srcId="{B2B9E364-38E7-4D0B-9BF5-A3306E914486}" destId="{6CEC4631-8039-477D-ACB0-E94E814F49DB}" srcOrd="1" destOrd="0" presId="urn:microsoft.com/office/officeart/2005/8/layout/hierarchy6"/>
-    <dgm:cxn modelId="{273173BA-C7E3-4F73-93A3-9B0FF10F2FB0}" type="presParOf" srcId="{F590B188-B554-47D0-8EC9-B10BD3B7A8C3}" destId="{5B50814E-5AB8-47A7-9AE5-FFD5A53A7084}" srcOrd="1" destOrd="0" presId="urn:microsoft.com/office/officeart/2005/8/layout/hierarchy6"/>
-    <dgm:cxn modelId="{3B6D1093-38A3-4056-8CEF-FC9F05B45665}" type="presParOf" srcId="{5B50814E-5AB8-47A7-9AE5-FFD5A53A7084}" destId="{F958D5B3-4532-4C38-9A68-695921DBA9FE}" srcOrd="0" destOrd="0" presId="urn:microsoft.com/office/officeart/2005/8/layout/hierarchy6"/>
-    <dgm:cxn modelId="{29D96463-8B9F-4F20-A6E4-D6F6548EE81B}" type="presParOf" srcId="{F958D5B3-4532-4C38-9A68-695921DBA9FE}" destId="{0E2D661B-259B-4F3B-9DE5-F5CC50C63923}" srcOrd="0" destOrd="0" presId="urn:microsoft.com/office/officeart/2005/8/layout/hierarchy6"/>
-    <dgm:cxn modelId="{D13495D8-EC57-4E82-A4D0-2575696C1452}" type="presParOf" srcId="{F958D5B3-4532-4C38-9A68-695921DBA9FE}" destId="{F4582EA2-FBB8-413A-B02C-B06B824DA583}" srcOrd="1" destOrd="0" presId="urn:microsoft.com/office/officeart/2005/8/layout/hierarchy6"/>
-    <dgm:cxn modelId="{DC7544BD-3C03-4AB4-AE61-E8AC3341C848}" type="presParOf" srcId="{5B50814E-5AB8-47A7-9AE5-FFD5A53A7084}" destId="{9272BF58-ABDA-482C-8F72-80E2CDBB072E}" srcOrd="1" destOrd="0" presId="urn:microsoft.com/office/officeart/2005/8/layout/hierarchy6"/>
-    <dgm:cxn modelId="{7AC5B157-4432-482C-B05C-807B00FB6BD9}" type="presParOf" srcId="{9272BF58-ABDA-482C-8F72-80E2CDBB072E}" destId="{A487D8F8-0F19-4D3F-91AB-D96F2AE3EBC2}" srcOrd="0" destOrd="0" presId="urn:microsoft.com/office/officeart/2005/8/layout/hierarchy6"/>
-    <dgm:cxn modelId="{FB3D8514-91E3-4F24-95DF-9E6F5E6177BE}" type="presParOf" srcId="{5B50814E-5AB8-47A7-9AE5-FFD5A53A7084}" destId="{E3608B52-ED93-4956-9007-3B5EAD23D0C6}" srcOrd="2" destOrd="0" presId="urn:microsoft.com/office/officeart/2005/8/layout/hierarchy6"/>
-    <dgm:cxn modelId="{FB3CF1A6-A244-44BB-A4A0-549A2375DBB4}" type="presParOf" srcId="{E3608B52-ED93-4956-9007-3B5EAD23D0C6}" destId="{C84B98DF-0251-4212-9B7F-DCA286FD67F4}" srcOrd="0" destOrd="0" presId="urn:microsoft.com/office/officeart/2005/8/layout/hierarchy6"/>
-    <dgm:cxn modelId="{D791594B-D538-400C-84C3-C422B614B584}" type="presParOf" srcId="{E3608B52-ED93-4956-9007-3B5EAD23D0C6}" destId="{1C9D566A-57FE-4283-9166-9238B9B0519D}" srcOrd="1" destOrd="0" presId="urn:microsoft.com/office/officeart/2005/8/layout/hierarchy6"/>
-    <dgm:cxn modelId="{C58D14B6-AFC5-4341-9CD0-7E6CB4AF261E}" type="presParOf" srcId="{5B50814E-5AB8-47A7-9AE5-FFD5A53A7084}" destId="{C0523AA7-909C-415F-968A-2B2ADE993553}" srcOrd="3" destOrd="0" presId="urn:microsoft.com/office/officeart/2005/8/layout/hierarchy6"/>
-    <dgm:cxn modelId="{2F0E9212-F7CF-4215-BBC2-DE910828AE42}" type="presParOf" srcId="{C0523AA7-909C-415F-968A-2B2ADE993553}" destId="{0016A5DA-E915-4AEC-BC91-FC3950014019}" srcOrd="0" destOrd="0" presId="urn:microsoft.com/office/officeart/2005/8/layout/hierarchy6"/>
-    <dgm:cxn modelId="{60A55308-BD96-44C1-8353-056AE6FABA1A}" type="presParOf" srcId="{5B50814E-5AB8-47A7-9AE5-FFD5A53A7084}" destId="{3163CAB3-B367-4883-8945-75C44CD681BE}" srcOrd="4" destOrd="0" presId="urn:microsoft.com/office/officeart/2005/8/layout/hierarchy6"/>
-    <dgm:cxn modelId="{54AC4B08-51A2-4400-BAD1-0797E56C5D86}" type="presParOf" srcId="{3163CAB3-B367-4883-8945-75C44CD681BE}" destId="{A982E5BA-DD3B-4576-9041-99D0FB82C43A}" srcOrd="0" destOrd="0" presId="urn:microsoft.com/office/officeart/2005/8/layout/hierarchy6"/>
-    <dgm:cxn modelId="{3C0E3666-4021-4E4F-9A03-B4B5DDD2D8E3}" type="presParOf" srcId="{3163CAB3-B367-4883-8945-75C44CD681BE}" destId="{69EBE483-10A3-404E-8BCB-F8015097DF54}" srcOrd="1" destOrd="0" presId="urn:microsoft.com/office/officeart/2005/8/layout/hierarchy6"/>
-    <dgm:cxn modelId="{EB547049-95A9-4A92-9D59-FEF57566DAD6}" type="presParOf" srcId="{5B50814E-5AB8-47A7-9AE5-FFD5A53A7084}" destId="{A2A824C1-11D9-4263-83AD-F93324FF0B9A}" srcOrd="5" destOrd="0" presId="urn:microsoft.com/office/officeart/2005/8/layout/hierarchy6"/>
-    <dgm:cxn modelId="{6CAFF4DC-FF49-4EEB-B4E6-C5AD1871A8A8}" type="presParOf" srcId="{A2A824C1-11D9-4263-83AD-F93324FF0B9A}" destId="{7028F723-BCDB-4C44-B711-7DD6522A68CA}" srcOrd="0" destOrd="0" presId="urn:microsoft.com/office/officeart/2005/8/layout/hierarchy6"/>
-    <dgm:cxn modelId="{2F542BCE-B74F-4B12-A956-1CB4E2211419}" type="presParOf" srcId="{5B50814E-5AB8-47A7-9AE5-FFD5A53A7084}" destId="{20B4D5A4-40EB-460C-8DE0-DC791CA4F895}" srcOrd="6" destOrd="0" presId="urn:microsoft.com/office/officeart/2005/8/layout/hierarchy6"/>
-    <dgm:cxn modelId="{ABC7C846-8F65-4058-9E22-488B3CC125D7}" type="presParOf" srcId="{20B4D5A4-40EB-460C-8DE0-DC791CA4F895}" destId="{811A5B16-BB9B-4EEB-83E2-3625B276A139}" srcOrd="0" destOrd="0" presId="urn:microsoft.com/office/officeart/2005/8/layout/hierarchy6"/>
-    <dgm:cxn modelId="{C3E371EF-DD29-4EB4-8FF8-2843071214CF}" type="presParOf" srcId="{20B4D5A4-40EB-460C-8DE0-DC791CA4F895}" destId="{C7F2C204-CD18-4B37-B05D-C3AAF259B7FD}" srcOrd="1" destOrd="0" presId="urn:microsoft.com/office/officeart/2005/8/layout/hierarchy6"/>
+    <dgm:cxn modelId="{5702C2CE-02DF-45C3-AFE7-C1811B4303E4}" type="presOf" srcId="{DEA2CE35-DDEA-42E2-86E0-8D30B1EF6F25}" destId="{F8CF9407-8AE9-4BB2-8B9F-4C64483E0CBD}" srcOrd="0" destOrd="0" presId="urn:microsoft.com/office/officeart/2005/8/layout/hierarchy6"/>
+    <dgm:cxn modelId="{004FFF97-FA5A-44D8-9FF7-51DDE1E96E3C}" type="presOf" srcId="{A6F63428-9380-45DB-AC4D-E42D860F8B77}" destId="{A862C604-8338-4AD8-98D2-076D222C082A}" srcOrd="0" destOrd="0" presId="urn:microsoft.com/office/officeart/2005/8/layout/hierarchy6"/>
+    <dgm:cxn modelId="{117A32D7-CAD2-4E5F-88ED-617992CECBCC}" srcId="{DD01ADAD-8293-477A-8FED-FF3BB7D33B8C}" destId="{3C27CBA1-5B26-4B51-BDD6-A7D48CF3B4C0}" srcOrd="0" destOrd="0" parTransId="{DEA2CE35-DDEA-42E2-86E0-8D30B1EF6F25}" sibTransId="{6C88B6A1-8E0B-45B4-99C1-9726B9F56AA3}"/>
+    <dgm:cxn modelId="{FC0C5007-2BB1-46C7-8B4A-D29010C3516F}" srcId="{7C1924A7-41E1-46B5-B1CF-ABC7E8436927}" destId="{7A0BC918-EEB4-4ADC-AF49-511C7395FF65}" srcOrd="1" destOrd="0" parTransId="{E05A7F80-2338-4843-8C97-8FB8925A4039}" sibTransId="{ED6EBCF7-32D4-45AD-A833-F6CE21B0F6AF}"/>
+    <dgm:cxn modelId="{A4FE6BE1-E634-451D-9FEF-43063D3EDDE0}" type="presOf" srcId="{7A0BC918-EEB4-4ADC-AF49-511C7395FF65}" destId="{ED1A0369-E383-4E96-A731-39509D18FAF6}" srcOrd="0" destOrd="0" presId="urn:microsoft.com/office/officeart/2005/8/layout/hierarchy6"/>
+    <dgm:cxn modelId="{6F20FA0E-150A-46CF-8D5C-8D0562C42D10}" type="presParOf" srcId="{F590B188-B554-47D0-8EC9-B10BD3B7A8C3}" destId="{D7B24518-88A5-4C23-B564-6FAE76A2C19D}" srcOrd="0" destOrd="0" presId="urn:microsoft.com/office/officeart/2005/8/layout/hierarchy6"/>
+    <dgm:cxn modelId="{49486708-3567-4550-ACDF-2C5C30D19124}" type="presParOf" srcId="{D7B24518-88A5-4C23-B564-6FAE76A2C19D}" destId="{BEC150D5-ECAC-436D-A30C-F76DE644174C}" srcOrd="0" destOrd="0" presId="urn:microsoft.com/office/officeart/2005/8/layout/hierarchy6"/>
+    <dgm:cxn modelId="{848F31E5-4FFE-4348-B5F9-9F941BE32307}" type="presParOf" srcId="{D7B24518-88A5-4C23-B564-6FAE76A2C19D}" destId="{89A3B379-819C-4923-AADF-F35C706A995C}" srcOrd="1" destOrd="0" presId="urn:microsoft.com/office/officeart/2005/8/layout/hierarchy6"/>
+    <dgm:cxn modelId="{A9D89056-538D-467F-992B-3B1657A94AF9}" type="presParOf" srcId="{89A3B379-819C-4923-AADF-F35C706A995C}" destId="{72C79196-B92A-4503-B580-A2F0E96B5059}" srcOrd="0" destOrd="0" presId="urn:microsoft.com/office/officeart/2005/8/layout/hierarchy6"/>
+    <dgm:cxn modelId="{71642F2B-8E23-45F3-A196-C4BF2009131B}" type="presParOf" srcId="{72C79196-B92A-4503-B580-A2F0E96B5059}" destId="{57620844-BFA2-4692-A67B-244324174190}" srcOrd="0" destOrd="0" presId="urn:microsoft.com/office/officeart/2005/8/layout/hierarchy6"/>
+    <dgm:cxn modelId="{AED31802-82F4-419E-A06F-229F6A3CCDB4}" type="presParOf" srcId="{72C79196-B92A-4503-B580-A2F0E96B5059}" destId="{957C3FF1-AED4-4EBD-A920-AC0C19C121F3}" srcOrd="1" destOrd="0" presId="urn:microsoft.com/office/officeart/2005/8/layout/hierarchy6"/>
+    <dgm:cxn modelId="{68457CCF-3175-470A-A4C4-FC3869EBE274}" type="presParOf" srcId="{957C3FF1-AED4-4EBD-A920-AC0C19C121F3}" destId="{54B7B562-4522-4123-9CC7-AFB5DDF099EC}" srcOrd="0" destOrd="0" presId="urn:microsoft.com/office/officeart/2005/8/layout/hierarchy6"/>
+    <dgm:cxn modelId="{B3997792-27B7-4D11-B698-014F0C38AC67}" type="presParOf" srcId="{957C3FF1-AED4-4EBD-A920-AC0C19C121F3}" destId="{EF8F4FF7-F5B8-4906-B3F4-5ECB5624C212}" srcOrd="1" destOrd="0" presId="urn:microsoft.com/office/officeart/2005/8/layout/hierarchy6"/>
+    <dgm:cxn modelId="{47BF8DC7-80F6-4261-A088-AF93CC9381F3}" type="presParOf" srcId="{EF8F4FF7-F5B8-4906-B3F4-5ECB5624C212}" destId="{9DDA1352-3207-4E6B-8F81-EEF83F3E3E19}" srcOrd="0" destOrd="0" presId="urn:microsoft.com/office/officeart/2005/8/layout/hierarchy6"/>
+    <dgm:cxn modelId="{C2B2DF97-3359-495C-AC88-FB7F23AF1758}" type="presParOf" srcId="{EF8F4FF7-F5B8-4906-B3F4-5ECB5624C212}" destId="{EE55CE89-18EA-4014-97CA-D2C0F6D01368}" srcOrd="1" destOrd="0" presId="urn:microsoft.com/office/officeart/2005/8/layout/hierarchy6"/>
+    <dgm:cxn modelId="{8872836B-C865-439D-A410-110CBF72E58C}" type="presParOf" srcId="{EE55CE89-18EA-4014-97CA-D2C0F6D01368}" destId="{C1D067E9-CFA8-4D6E-A07B-1CCAA6A16041}" srcOrd="0" destOrd="0" presId="urn:microsoft.com/office/officeart/2005/8/layout/hierarchy6"/>
+    <dgm:cxn modelId="{3043450A-5404-4BBF-B499-9BF48D1B3AD4}" type="presParOf" srcId="{EE55CE89-18EA-4014-97CA-D2C0F6D01368}" destId="{3EE8AE76-7891-4F62-9669-5111E7631DA6}" srcOrd="1" destOrd="0" presId="urn:microsoft.com/office/officeart/2005/8/layout/hierarchy6"/>
+    <dgm:cxn modelId="{05E054DE-9E04-4221-B09F-27BA44CEAEE0}" type="presParOf" srcId="{3EE8AE76-7891-4F62-9669-5111E7631DA6}" destId="{A862C604-8338-4AD8-98D2-076D222C082A}" srcOrd="0" destOrd="0" presId="urn:microsoft.com/office/officeart/2005/8/layout/hierarchy6"/>
+    <dgm:cxn modelId="{F89FE2DA-8629-465A-8793-F7028445AB95}" type="presParOf" srcId="{3EE8AE76-7891-4F62-9669-5111E7631DA6}" destId="{5B28A289-7913-488D-8B75-7BF546855103}" srcOrd="1" destOrd="0" presId="urn:microsoft.com/office/officeart/2005/8/layout/hierarchy6"/>
+    <dgm:cxn modelId="{420F0B07-3AA6-4571-92BF-C9037693A20B}" type="presParOf" srcId="{5B28A289-7913-488D-8B75-7BF546855103}" destId="{D490DFAA-7B4F-4AA9-B885-0A45F2B53887}" srcOrd="0" destOrd="0" presId="urn:microsoft.com/office/officeart/2005/8/layout/hierarchy6"/>
+    <dgm:cxn modelId="{3B40D497-103B-4459-BED9-87620F1034AF}" type="presParOf" srcId="{5B28A289-7913-488D-8B75-7BF546855103}" destId="{D406A4F2-B692-4864-81B5-3A7CB296208B}" srcOrd="1" destOrd="0" presId="urn:microsoft.com/office/officeart/2005/8/layout/hierarchy6"/>
+    <dgm:cxn modelId="{8D250267-FC69-4DCA-8A18-E3E7E1ADB8DC}" type="presParOf" srcId="{D406A4F2-B692-4864-81B5-3A7CB296208B}" destId="{21ECD243-4A90-48DC-BA0D-1F2E6B2DB489}" srcOrd="0" destOrd="0" presId="urn:microsoft.com/office/officeart/2005/8/layout/hierarchy6"/>
+    <dgm:cxn modelId="{61F46489-AFDD-483C-8040-BCAEDC3EEE13}" type="presParOf" srcId="{D406A4F2-B692-4864-81B5-3A7CB296208B}" destId="{82CA944F-736B-4C4B-ADED-F8762B855BA3}" srcOrd="1" destOrd="0" presId="urn:microsoft.com/office/officeart/2005/8/layout/hierarchy6"/>
+    <dgm:cxn modelId="{573E9B94-3044-49FF-95C4-4B64429D62B7}" type="presParOf" srcId="{EE55CE89-18EA-4014-97CA-D2C0F6D01368}" destId="{A681E63B-9E4F-45C7-A94E-C215B40C6E99}" srcOrd="2" destOrd="0" presId="urn:microsoft.com/office/officeart/2005/8/layout/hierarchy6"/>
+    <dgm:cxn modelId="{7B276F1E-085D-427D-B58D-905876E31CBD}" type="presParOf" srcId="{EE55CE89-18EA-4014-97CA-D2C0F6D01368}" destId="{57AD097F-A72A-4671-8E4F-F6EC6CF1AF59}" srcOrd="3" destOrd="0" presId="urn:microsoft.com/office/officeart/2005/8/layout/hierarchy6"/>
+    <dgm:cxn modelId="{7DD8A166-60DD-4368-A28A-1DD1437D5222}" type="presParOf" srcId="{57AD097F-A72A-4671-8E4F-F6EC6CF1AF59}" destId="{ED1A0369-E383-4E96-A731-39509D18FAF6}" srcOrd="0" destOrd="0" presId="urn:microsoft.com/office/officeart/2005/8/layout/hierarchy6"/>
+    <dgm:cxn modelId="{6DE1B05D-519D-4FC3-A45B-A0145305AAAB}" type="presParOf" srcId="{57AD097F-A72A-4671-8E4F-F6EC6CF1AF59}" destId="{101AF44F-366C-41F3-B33A-52CC5417AB3F}" srcOrd="1" destOrd="0" presId="urn:microsoft.com/office/officeart/2005/8/layout/hierarchy6"/>
+    <dgm:cxn modelId="{3223058D-8E68-45DF-B417-428B6BD3DFED}" type="presParOf" srcId="{101AF44F-366C-41F3-B33A-52CC5417AB3F}" destId="{BE64D2DA-02C6-427E-A182-ED3C90DEA2AD}" srcOrd="0" destOrd="0" presId="urn:microsoft.com/office/officeart/2005/8/layout/hierarchy6"/>
+    <dgm:cxn modelId="{B10654C3-C97E-43A9-BA06-A783E722C49A}" type="presParOf" srcId="{101AF44F-366C-41F3-B33A-52CC5417AB3F}" destId="{0A29CD62-7522-402B-AF8F-A0BA602682A9}" srcOrd="1" destOrd="0" presId="urn:microsoft.com/office/officeart/2005/8/layout/hierarchy6"/>
+    <dgm:cxn modelId="{0F820C3E-79FC-4ED7-9EA9-D0319F081878}" type="presParOf" srcId="{0A29CD62-7522-402B-AF8F-A0BA602682A9}" destId="{D228DE74-FC65-4B87-863E-87B54D21F8C1}" srcOrd="0" destOrd="0" presId="urn:microsoft.com/office/officeart/2005/8/layout/hierarchy6"/>
+    <dgm:cxn modelId="{587A1DAA-1261-4E5A-A311-7F119A3273C3}" type="presParOf" srcId="{0A29CD62-7522-402B-AF8F-A0BA602682A9}" destId="{2EF18B8B-F6BE-4442-88DE-DB6188C183CA}" srcOrd="1" destOrd="0" presId="urn:microsoft.com/office/officeart/2005/8/layout/hierarchy6"/>
+    <dgm:cxn modelId="{E6E73C31-EEB1-49BA-8566-18D538DEE9E0}" type="presParOf" srcId="{957C3FF1-AED4-4EBD-A920-AC0C19C121F3}" destId="{19B3DE09-7A0B-4576-8C38-D8207943F1C0}" srcOrd="2" destOrd="0" presId="urn:microsoft.com/office/officeart/2005/8/layout/hierarchy6"/>
+    <dgm:cxn modelId="{CA6A5B96-621D-4056-A565-423F6E01FFD3}" type="presParOf" srcId="{957C3FF1-AED4-4EBD-A920-AC0C19C121F3}" destId="{549CBA03-6A45-4C7A-9DBE-FF052B14BF9D}" srcOrd="3" destOrd="0" presId="urn:microsoft.com/office/officeart/2005/8/layout/hierarchy6"/>
+    <dgm:cxn modelId="{94497F98-681C-43CF-A8A1-002D5E080C64}" type="presParOf" srcId="{549CBA03-6A45-4C7A-9DBE-FF052B14BF9D}" destId="{BB14CCF5-CE08-4D54-AE40-6B2F244323C1}" srcOrd="0" destOrd="0" presId="urn:microsoft.com/office/officeart/2005/8/layout/hierarchy6"/>
+    <dgm:cxn modelId="{ABF9343D-69D0-4AA4-B4C1-BEB3D395CC25}" type="presParOf" srcId="{549CBA03-6A45-4C7A-9DBE-FF052B14BF9D}" destId="{B45883D9-0750-4AEA-831E-3F52F9A9C2EB}" srcOrd="1" destOrd="0" presId="urn:microsoft.com/office/officeart/2005/8/layout/hierarchy6"/>
+    <dgm:cxn modelId="{10859437-F0EC-48D6-B2C9-0C629B67F5A2}" type="presParOf" srcId="{B45883D9-0750-4AEA-831E-3F52F9A9C2EB}" destId="{936929D9-9A2F-4E8B-983A-AFF4FF474CD4}" srcOrd="0" destOrd="0" presId="urn:microsoft.com/office/officeart/2005/8/layout/hierarchy6"/>
+    <dgm:cxn modelId="{4DFD7189-92DE-49DD-B770-631107B5B4FD}" type="presParOf" srcId="{B45883D9-0750-4AEA-831E-3F52F9A9C2EB}" destId="{680CCE24-27A7-4364-BA5E-04558F63A2CE}" srcOrd="1" destOrd="0" presId="urn:microsoft.com/office/officeart/2005/8/layout/hierarchy6"/>
+    <dgm:cxn modelId="{ABBF1460-CB9B-4561-A034-3D6B31BFEB3C}" type="presParOf" srcId="{680CCE24-27A7-4364-BA5E-04558F63A2CE}" destId="{A468A072-183F-4607-B098-30B8D5FED87E}" srcOrd="0" destOrd="0" presId="urn:microsoft.com/office/officeart/2005/8/layout/hierarchy6"/>
+    <dgm:cxn modelId="{67F9952C-458E-44E3-B078-722A245EF97E}" type="presParOf" srcId="{680CCE24-27A7-4364-BA5E-04558F63A2CE}" destId="{6C88F81B-8337-48D4-BE84-2B49177052F4}" srcOrd="1" destOrd="0" presId="urn:microsoft.com/office/officeart/2005/8/layout/hierarchy6"/>
+    <dgm:cxn modelId="{B45A2D13-EB87-4E3D-9A99-FB3E3ED7CF57}" type="presParOf" srcId="{6C88F81B-8337-48D4-BE84-2B49177052F4}" destId="{F8CF9407-8AE9-4BB2-8B9F-4C64483E0CBD}" srcOrd="0" destOrd="0" presId="urn:microsoft.com/office/officeart/2005/8/layout/hierarchy6"/>
+    <dgm:cxn modelId="{BB8EFBF1-0870-476B-A384-94585AE890A7}" type="presParOf" srcId="{6C88F81B-8337-48D4-BE84-2B49177052F4}" destId="{B2B9E364-38E7-4D0B-9BF5-A3306E914486}" srcOrd="1" destOrd="0" presId="urn:microsoft.com/office/officeart/2005/8/layout/hierarchy6"/>
+    <dgm:cxn modelId="{E33787D9-908F-41CF-A555-091C688FC0CD}" type="presParOf" srcId="{B2B9E364-38E7-4D0B-9BF5-A3306E914486}" destId="{45E13A08-258E-41E2-BE97-8E126F99CCAB}" srcOrd="0" destOrd="0" presId="urn:microsoft.com/office/officeart/2005/8/layout/hierarchy6"/>
+    <dgm:cxn modelId="{FA16B02C-05BD-4385-83D7-6BF44D9672C4}" type="presParOf" srcId="{B2B9E364-38E7-4D0B-9BF5-A3306E914486}" destId="{6CEC4631-8039-477D-ACB0-E94E814F49DB}" srcOrd="1" destOrd="0" presId="urn:microsoft.com/office/officeart/2005/8/layout/hierarchy6"/>
+    <dgm:cxn modelId="{3DD60C1B-1858-4CDF-823A-03CC3334FDD8}" type="presParOf" srcId="{F590B188-B554-47D0-8EC9-B10BD3B7A8C3}" destId="{5B50814E-5AB8-47A7-9AE5-FFD5A53A7084}" srcOrd="1" destOrd="0" presId="urn:microsoft.com/office/officeart/2005/8/layout/hierarchy6"/>
+    <dgm:cxn modelId="{E56CD124-7C7C-42E1-8C23-2A489CC8BDD3}" type="presParOf" srcId="{5B50814E-5AB8-47A7-9AE5-FFD5A53A7084}" destId="{F958D5B3-4532-4C38-9A68-695921DBA9FE}" srcOrd="0" destOrd="0" presId="urn:microsoft.com/office/officeart/2005/8/layout/hierarchy6"/>
+    <dgm:cxn modelId="{451A00E5-FA78-4077-973B-365352124B77}" type="presParOf" srcId="{F958D5B3-4532-4C38-9A68-695921DBA9FE}" destId="{0E2D661B-259B-4F3B-9DE5-F5CC50C63923}" srcOrd="0" destOrd="0" presId="urn:microsoft.com/office/officeart/2005/8/layout/hierarchy6"/>
+    <dgm:cxn modelId="{9534E894-9BD8-4C43-837D-E3F509D392FF}" type="presParOf" srcId="{F958D5B3-4532-4C38-9A68-695921DBA9FE}" destId="{F4582EA2-FBB8-413A-B02C-B06B824DA583}" srcOrd="1" destOrd="0" presId="urn:microsoft.com/office/officeart/2005/8/layout/hierarchy6"/>
+    <dgm:cxn modelId="{81BD85A5-AE62-4F8F-9ACB-1ED0A446DC67}" type="presParOf" srcId="{5B50814E-5AB8-47A7-9AE5-FFD5A53A7084}" destId="{9272BF58-ABDA-482C-8F72-80E2CDBB072E}" srcOrd="1" destOrd="0" presId="urn:microsoft.com/office/officeart/2005/8/layout/hierarchy6"/>
+    <dgm:cxn modelId="{A59375D4-FFBD-46E3-95B9-1B686BDF39A2}" type="presParOf" srcId="{9272BF58-ABDA-482C-8F72-80E2CDBB072E}" destId="{A487D8F8-0F19-4D3F-91AB-D96F2AE3EBC2}" srcOrd="0" destOrd="0" presId="urn:microsoft.com/office/officeart/2005/8/layout/hierarchy6"/>
+    <dgm:cxn modelId="{9513DE8D-74BF-4602-A268-05D0D2E51894}" type="presParOf" srcId="{5B50814E-5AB8-47A7-9AE5-FFD5A53A7084}" destId="{E3608B52-ED93-4956-9007-3B5EAD23D0C6}" srcOrd="2" destOrd="0" presId="urn:microsoft.com/office/officeart/2005/8/layout/hierarchy6"/>
+    <dgm:cxn modelId="{7DDB4E02-B2B8-4E98-82D7-287610E9FE1A}" type="presParOf" srcId="{E3608B52-ED93-4956-9007-3B5EAD23D0C6}" destId="{C84B98DF-0251-4212-9B7F-DCA286FD67F4}" srcOrd="0" destOrd="0" presId="urn:microsoft.com/office/officeart/2005/8/layout/hierarchy6"/>
+    <dgm:cxn modelId="{AE4E9FB8-73F2-465B-9875-FA9E31FBBEBC}" type="presParOf" srcId="{E3608B52-ED93-4956-9007-3B5EAD23D0C6}" destId="{1C9D566A-57FE-4283-9166-9238B9B0519D}" srcOrd="1" destOrd="0" presId="urn:microsoft.com/office/officeart/2005/8/layout/hierarchy6"/>
+    <dgm:cxn modelId="{E1AB8A86-5EA6-42E3-98AC-2314107A2E68}" type="presParOf" srcId="{5B50814E-5AB8-47A7-9AE5-FFD5A53A7084}" destId="{C0523AA7-909C-415F-968A-2B2ADE993553}" srcOrd="3" destOrd="0" presId="urn:microsoft.com/office/officeart/2005/8/layout/hierarchy6"/>
+    <dgm:cxn modelId="{FF366371-EE74-4D3C-A70E-A4FF9F3D0107}" type="presParOf" srcId="{C0523AA7-909C-415F-968A-2B2ADE993553}" destId="{0016A5DA-E915-4AEC-BC91-FC3950014019}" srcOrd="0" destOrd="0" presId="urn:microsoft.com/office/officeart/2005/8/layout/hierarchy6"/>
+    <dgm:cxn modelId="{78B477CB-E4AB-474C-929F-FCE30F8ECFBD}" type="presParOf" srcId="{5B50814E-5AB8-47A7-9AE5-FFD5A53A7084}" destId="{3163CAB3-B367-4883-8945-75C44CD681BE}" srcOrd="4" destOrd="0" presId="urn:microsoft.com/office/officeart/2005/8/layout/hierarchy6"/>
+    <dgm:cxn modelId="{DB8BCDEC-3FD2-4E02-B363-19B814A2875D}" type="presParOf" srcId="{3163CAB3-B367-4883-8945-75C44CD681BE}" destId="{A982E5BA-DD3B-4576-9041-99D0FB82C43A}" srcOrd="0" destOrd="0" presId="urn:microsoft.com/office/officeart/2005/8/layout/hierarchy6"/>
+    <dgm:cxn modelId="{AA4E8972-8083-4D75-A27C-18DBBD4EDFAE}" type="presParOf" srcId="{3163CAB3-B367-4883-8945-75C44CD681BE}" destId="{69EBE483-10A3-404E-8BCB-F8015097DF54}" srcOrd="1" destOrd="0" presId="urn:microsoft.com/office/officeart/2005/8/layout/hierarchy6"/>
+    <dgm:cxn modelId="{B98C5100-11B2-4BF4-8BA4-B91E51F35CBE}" type="presParOf" srcId="{5B50814E-5AB8-47A7-9AE5-FFD5A53A7084}" destId="{A2A824C1-11D9-4263-83AD-F93324FF0B9A}" srcOrd="5" destOrd="0" presId="urn:microsoft.com/office/officeart/2005/8/layout/hierarchy6"/>
+    <dgm:cxn modelId="{BE5BC8CB-1C6E-4494-8533-08F771A566E4}" type="presParOf" srcId="{A2A824C1-11D9-4263-83AD-F93324FF0B9A}" destId="{7028F723-BCDB-4C44-B711-7DD6522A68CA}" srcOrd="0" destOrd="0" presId="urn:microsoft.com/office/officeart/2005/8/layout/hierarchy6"/>
+    <dgm:cxn modelId="{DF0439EB-1FC9-4120-BF16-45638B2DE68B}" type="presParOf" srcId="{5B50814E-5AB8-47A7-9AE5-FFD5A53A7084}" destId="{20B4D5A4-40EB-460C-8DE0-DC791CA4F895}" srcOrd="6" destOrd="0" presId="urn:microsoft.com/office/officeart/2005/8/layout/hierarchy6"/>
+    <dgm:cxn modelId="{55EE5825-657A-4BA4-A85E-CA5C366AB82A}" type="presParOf" srcId="{20B4D5A4-40EB-460C-8DE0-DC791CA4F895}" destId="{811A5B16-BB9B-4EEB-83E2-3625B276A139}" srcOrd="0" destOrd="0" presId="urn:microsoft.com/office/officeart/2005/8/layout/hierarchy6"/>
+    <dgm:cxn modelId="{1879AFCF-1FCB-452A-A6DC-483EF4EC818D}" type="presParOf" srcId="{20B4D5A4-40EB-460C-8DE0-DC791CA4F895}" destId="{C7F2C204-CD18-4B37-B05D-C3AAF259B7FD}" srcOrd="1" destOrd="0" presId="urn:microsoft.com/office/officeart/2005/8/layout/hierarchy6"/>
   </dgm:cxnLst>
   <dgm:bg/>
   <dgm:whole/>
@@ -17770,22 +17659,22 @@
     </dgm:pt>
   </dgm:ptLst>
   <dgm:cxnLst>
-    <dgm:cxn modelId="{0E3EFFAC-F163-4245-A5A1-6B388085C745}" type="presOf" srcId="{D8F32B57-D1B3-4E3C-BE5C-EB81A993764C}" destId="{84224005-163B-4510-BEB2-6C785A146A08}" srcOrd="0" destOrd="0" presId="urn:microsoft.com/office/officeart/2005/8/layout/cycle3"/>
-    <dgm:cxn modelId="{B5B3FFB0-6E85-4F35-AE4F-89BC8A7C4DDB}" type="presOf" srcId="{7E2FD207-3EA1-4C63-95E1-8BF0C6D6CEDB}" destId="{AD7B87C2-631C-4D73-AD6D-C8D01BA20784}" srcOrd="0" destOrd="0" presId="urn:microsoft.com/office/officeart/2005/8/layout/cycle3"/>
-    <dgm:cxn modelId="{6717A4DF-6293-413C-91F9-EE57A001DD78}" type="presOf" srcId="{1A264BEE-19D7-4F8D-845E-F8D20710993D}" destId="{7D69DFCE-EC45-45B5-A1CD-7870A7580C92}" srcOrd="0" destOrd="0" presId="urn:microsoft.com/office/officeart/2005/8/layout/cycle3"/>
     <dgm:cxn modelId="{3D5718B9-8467-49FF-8B51-28845B62E3DE}" srcId="{558BCD96-9102-44F0-8B6A-3B0B80A4AFAB}" destId="{D8F32B57-D1B3-4E3C-BE5C-EB81A993764C}" srcOrd="3" destOrd="0" parTransId="{94084DB9-78FF-402E-96BD-12ACEF6FE23E}" sibTransId="{09E7CC17-DB4F-4C42-B3E7-D5E1C3F1D45A}"/>
     <dgm:cxn modelId="{FFFD79D2-376C-4A28-A244-8D30671DB1FC}" srcId="{558BCD96-9102-44F0-8B6A-3B0B80A4AFAB}" destId="{1D13D4B7-167C-4BED-9195-9CE21A01F719}" srcOrd="0" destOrd="0" parTransId="{1B9CC042-0217-483C-990C-D65D268C2317}" sibTransId="{5B7EFBDA-6249-486F-BD19-DB4D7D198DF7}"/>
-    <dgm:cxn modelId="{CD5B464F-6839-4C86-85D6-A948860E77C7}" type="presOf" srcId="{5B7EFBDA-6249-486F-BD19-DB4D7D198DF7}" destId="{50641035-B2B8-4CC6-BE25-BA4C46223C14}" srcOrd="0" destOrd="0" presId="urn:microsoft.com/office/officeart/2005/8/layout/cycle3"/>
+    <dgm:cxn modelId="{586AD576-1618-4AA8-81B1-5628604C8FFF}" type="presOf" srcId="{7E2FD207-3EA1-4C63-95E1-8BF0C6D6CEDB}" destId="{AD7B87C2-631C-4D73-AD6D-C8D01BA20784}" srcOrd="0" destOrd="0" presId="urn:microsoft.com/office/officeart/2005/8/layout/cycle3"/>
     <dgm:cxn modelId="{10D51D19-5CA4-4BEF-A3D6-4647D8202681}" srcId="{558BCD96-9102-44F0-8B6A-3B0B80A4AFAB}" destId="{7E2FD207-3EA1-4C63-95E1-8BF0C6D6CEDB}" srcOrd="1" destOrd="0" parTransId="{98C9ABD1-EA08-4A37-BBEE-CD211A48D6C0}" sibTransId="{03E3AF92-ABD7-407F-A0AE-13274BF47547}"/>
-    <dgm:cxn modelId="{64D4EB0A-8841-44A5-80DF-EBED8D57D5CD}" type="presOf" srcId="{1D13D4B7-167C-4BED-9195-9CE21A01F719}" destId="{143B3CA3-9D79-4CA2-A2A7-12DD3206003B}" srcOrd="0" destOrd="0" presId="urn:microsoft.com/office/officeart/2005/8/layout/cycle3"/>
-    <dgm:cxn modelId="{FC796743-AC78-47A1-86D0-6A106D25183F}" type="presOf" srcId="{558BCD96-9102-44F0-8B6A-3B0B80A4AFAB}" destId="{F8A94584-4240-4D97-8644-3CDD99372FF6}" srcOrd="0" destOrd="0" presId="urn:microsoft.com/office/officeart/2005/8/layout/cycle3"/>
+    <dgm:cxn modelId="{8DA33B01-A43C-46C4-A4BE-E115AA2DD87F}" type="presOf" srcId="{1D13D4B7-167C-4BED-9195-9CE21A01F719}" destId="{143B3CA3-9D79-4CA2-A2A7-12DD3206003B}" srcOrd="0" destOrd="0" presId="urn:microsoft.com/office/officeart/2005/8/layout/cycle3"/>
+    <dgm:cxn modelId="{DB680C03-28A3-435C-B921-1170F2C8DD07}" type="presOf" srcId="{558BCD96-9102-44F0-8B6A-3B0B80A4AFAB}" destId="{F8A94584-4240-4D97-8644-3CDD99372FF6}" srcOrd="0" destOrd="0" presId="urn:microsoft.com/office/officeart/2005/8/layout/cycle3"/>
+    <dgm:cxn modelId="{F45FB0AE-53D7-4B8D-9683-38E581BD95EE}" type="presOf" srcId="{D8F32B57-D1B3-4E3C-BE5C-EB81A993764C}" destId="{84224005-163B-4510-BEB2-6C785A146A08}" srcOrd="0" destOrd="0" presId="urn:microsoft.com/office/officeart/2005/8/layout/cycle3"/>
+    <dgm:cxn modelId="{9216920C-A29A-4105-B812-3647E2DC061C}" type="presOf" srcId="{5B7EFBDA-6249-486F-BD19-DB4D7D198DF7}" destId="{50641035-B2B8-4CC6-BE25-BA4C46223C14}" srcOrd="0" destOrd="0" presId="urn:microsoft.com/office/officeart/2005/8/layout/cycle3"/>
+    <dgm:cxn modelId="{FBCEAE98-AF4A-4D20-89F4-DAA868B1A5C1}" type="presOf" srcId="{1A264BEE-19D7-4F8D-845E-F8D20710993D}" destId="{7D69DFCE-EC45-45B5-A1CD-7870A7580C92}" srcOrd="0" destOrd="0" presId="urn:microsoft.com/office/officeart/2005/8/layout/cycle3"/>
     <dgm:cxn modelId="{4ABFAFBB-A1CA-423C-9146-04E98BF1225C}" srcId="{558BCD96-9102-44F0-8B6A-3B0B80A4AFAB}" destId="{1A264BEE-19D7-4F8D-845E-F8D20710993D}" srcOrd="2" destOrd="0" parTransId="{9C67E114-960A-4DBE-8A1B-59DA60BA86B0}" sibTransId="{8FFCD5F2-4158-478C-B0BC-B04340F52660}"/>
-    <dgm:cxn modelId="{8CEBD9D0-607C-464E-B63D-52077BB488B3}" type="presParOf" srcId="{F8A94584-4240-4D97-8644-3CDD99372FF6}" destId="{06002B91-AA5F-4E4E-AE24-7F9B6F4E5345}" srcOrd="0" destOrd="0" presId="urn:microsoft.com/office/officeart/2005/8/layout/cycle3"/>
-    <dgm:cxn modelId="{EF242926-E5FC-4F24-AF0C-9641217771AA}" type="presParOf" srcId="{06002B91-AA5F-4E4E-AE24-7F9B6F4E5345}" destId="{143B3CA3-9D79-4CA2-A2A7-12DD3206003B}" srcOrd="0" destOrd="0" presId="urn:microsoft.com/office/officeart/2005/8/layout/cycle3"/>
-    <dgm:cxn modelId="{7D302548-6F3F-4EE5-B83E-6962C521E10F}" type="presParOf" srcId="{06002B91-AA5F-4E4E-AE24-7F9B6F4E5345}" destId="{50641035-B2B8-4CC6-BE25-BA4C46223C14}" srcOrd="1" destOrd="0" presId="urn:microsoft.com/office/officeart/2005/8/layout/cycle3"/>
-    <dgm:cxn modelId="{9110A440-5875-4F72-BBB4-A1A93FC59B22}" type="presParOf" srcId="{06002B91-AA5F-4E4E-AE24-7F9B6F4E5345}" destId="{AD7B87C2-631C-4D73-AD6D-C8D01BA20784}" srcOrd="2" destOrd="0" presId="urn:microsoft.com/office/officeart/2005/8/layout/cycle3"/>
-    <dgm:cxn modelId="{1721C86C-97D4-492F-B5F6-5574B0A05FA3}" type="presParOf" srcId="{06002B91-AA5F-4E4E-AE24-7F9B6F4E5345}" destId="{7D69DFCE-EC45-45B5-A1CD-7870A7580C92}" srcOrd="3" destOrd="0" presId="urn:microsoft.com/office/officeart/2005/8/layout/cycle3"/>
-    <dgm:cxn modelId="{761F48D6-0370-4376-AF39-EE1DA9F285B1}" type="presParOf" srcId="{06002B91-AA5F-4E4E-AE24-7F9B6F4E5345}" destId="{84224005-163B-4510-BEB2-6C785A146A08}" srcOrd="4" destOrd="0" presId="urn:microsoft.com/office/officeart/2005/8/layout/cycle3"/>
+    <dgm:cxn modelId="{1C6D99E7-CE5B-494A-AEAE-2539DEA6F6F7}" type="presParOf" srcId="{F8A94584-4240-4D97-8644-3CDD99372FF6}" destId="{06002B91-AA5F-4E4E-AE24-7F9B6F4E5345}" srcOrd="0" destOrd="0" presId="urn:microsoft.com/office/officeart/2005/8/layout/cycle3"/>
+    <dgm:cxn modelId="{BB46BFA0-5CDD-4739-94BF-2A4D113404CC}" type="presParOf" srcId="{06002B91-AA5F-4E4E-AE24-7F9B6F4E5345}" destId="{143B3CA3-9D79-4CA2-A2A7-12DD3206003B}" srcOrd="0" destOrd="0" presId="urn:microsoft.com/office/officeart/2005/8/layout/cycle3"/>
+    <dgm:cxn modelId="{816AAA9A-1F82-46BA-B827-62BF989F9B92}" type="presParOf" srcId="{06002B91-AA5F-4E4E-AE24-7F9B6F4E5345}" destId="{50641035-B2B8-4CC6-BE25-BA4C46223C14}" srcOrd="1" destOrd="0" presId="urn:microsoft.com/office/officeart/2005/8/layout/cycle3"/>
+    <dgm:cxn modelId="{52B5B601-DF2D-461F-BC2D-8C8F451C2831}" type="presParOf" srcId="{06002B91-AA5F-4E4E-AE24-7F9B6F4E5345}" destId="{AD7B87C2-631C-4D73-AD6D-C8D01BA20784}" srcOrd="2" destOrd="0" presId="urn:microsoft.com/office/officeart/2005/8/layout/cycle3"/>
+    <dgm:cxn modelId="{5DF28F5E-8D0C-4F71-B6EE-2CF07983B29B}" type="presParOf" srcId="{06002B91-AA5F-4E4E-AE24-7F9B6F4E5345}" destId="{7D69DFCE-EC45-45B5-A1CD-7870A7580C92}" srcOrd="3" destOrd="0" presId="urn:microsoft.com/office/officeart/2005/8/layout/cycle3"/>
+    <dgm:cxn modelId="{DD6D13EA-FA15-4D3F-ADC8-D90E9D03BCE0}" type="presParOf" srcId="{06002B91-AA5F-4E4E-AE24-7F9B6F4E5345}" destId="{84224005-163B-4510-BEB2-6C785A146A08}" srcOrd="4" destOrd="0" presId="urn:microsoft.com/office/officeart/2005/8/layout/cycle3"/>
   </dgm:cxnLst>
   <dgm:bg/>
   <dgm:whole/>
@@ -17847,12 +17736,12 @@
         <a:fontRef idx="minor"/>
       </dsp:style>
       <dsp:txBody>
-        <a:bodyPr spcFirstLastPara="0" vert="horz" wrap="square" lIns="99568" tIns="99568" rIns="99568" bIns="99568" numCol="1" spcCol="1270" anchor="ctr" anchorCtr="0">
+        <a:bodyPr spcFirstLastPara="0" vert="horz" wrap="square" lIns="85344" tIns="85344" rIns="85344" bIns="85344" numCol="1" spcCol="1270" anchor="ctr" anchorCtr="0">
           <a:noAutofit/>
         </a:bodyPr>
         <a:lstStyle/>
         <a:p>
-          <a:pPr lvl="0" algn="ctr" defTabSz="622300">
+          <a:pPr lvl="0" algn="ctr" defTabSz="533400">
             <a:lnSpc>
               <a:spcPct val="90000"/>
             </a:lnSpc>
@@ -17864,11 +17753,11 @@
             </a:spcAft>
           </a:pPr>
           <a:r>
-            <a:rPr lang="en-US" altLang="zh-CN" sz="1400" kern="1200"/>
+            <a:rPr lang="en-US" altLang="zh-CN" sz="1200" kern="1200"/>
             <a:t>4. </a:t>
           </a:r>
           <a:r>
-            <a:rPr lang="zh-CN" altLang="en-US" sz="1400" kern="1200"/>
+            <a:rPr lang="zh-CN" altLang="en-US" sz="1200" kern="1200"/>
             <a:t>结果</a:t>
           </a:r>
         </a:p>
@@ -17920,12 +17809,12 @@
         <a:fontRef idx="minor"/>
       </dsp:style>
       <dsp:txBody>
-        <a:bodyPr spcFirstLastPara="0" vert="horz" wrap="square" lIns="99568" tIns="99568" rIns="99568" bIns="99568" numCol="1" spcCol="1270" anchor="ctr" anchorCtr="0">
+        <a:bodyPr spcFirstLastPara="0" vert="horz" wrap="square" lIns="85344" tIns="85344" rIns="85344" bIns="85344" numCol="1" spcCol="1270" anchor="ctr" anchorCtr="0">
           <a:noAutofit/>
         </a:bodyPr>
         <a:lstStyle/>
         <a:p>
-          <a:pPr lvl="0" algn="ctr" defTabSz="622300">
+          <a:pPr lvl="0" algn="ctr" defTabSz="533400">
             <a:lnSpc>
               <a:spcPct val="90000"/>
             </a:lnSpc>
@@ -17937,11 +17826,11 @@
             </a:spcAft>
           </a:pPr>
           <a:r>
-            <a:rPr lang="en-US" altLang="zh-CN" sz="1400" kern="1200"/>
+            <a:rPr lang="en-US" altLang="zh-CN" sz="1200" kern="1200"/>
             <a:t>3. </a:t>
           </a:r>
           <a:r>
-            <a:rPr lang="zh-CN" altLang="en-US" sz="1400" kern="1200"/>
+            <a:rPr lang="zh-CN" altLang="en-US" sz="1200" kern="1200"/>
             <a:t>转发信号强于直发信号？</a:t>
           </a:r>
         </a:p>
@@ -17993,12 +17882,12 @@
         <a:fontRef idx="minor"/>
       </dsp:style>
       <dsp:txBody>
-        <a:bodyPr spcFirstLastPara="0" vert="horz" wrap="square" lIns="99568" tIns="99568" rIns="99568" bIns="99568" numCol="1" spcCol="1270" anchor="ctr" anchorCtr="0">
+        <a:bodyPr spcFirstLastPara="0" vert="horz" wrap="square" lIns="85344" tIns="85344" rIns="85344" bIns="85344" numCol="1" spcCol="1270" anchor="ctr" anchorCtr="0">
           <a:noAutofit/>
         </a:bodyPr>
         <a:lstStyle/>
         <a:p>
-          <a:pPr lvl="0" algn="ctr" defTabSz="622300">
+          <a:pPr lvl="0" algn="ctr" defTabSz="533400">
             <a:lnSpc>
               <a:spcPct val="90000"/>
             </a:lnSpc>
@@ -18010,23 +17899,23 @@
             </a:spcAft>
           </a:pPr>
           <a:r>
-            <a:rPr lang="en-US" altLang="zh-CN" sz="1400" i="0" kern="1200"/>
+            <a:rPr lang="en-US" altLang="zh-CN" sz="1200" i="0" kern="1200"/>
             <a:t>2. </a:t>
           </a:r>
           <a:r>
-            <a:rPr lang="zh-CN" sz="1400" i="1" kern="1200"/>
+            <a:rPr lang="zh-CN" sz="1200" i="1" kern="1200"/>
             <a:t>Δ</a:t>
           </a:r>
           <a:r>
-            <a:rPr lang="en-US" sz="1400" i="1" kern="1200"/>
+            <a:rPr lang="en-US" sz="1200" i="1" kern="1200"/>
             <a:t>t</a:t>
           </a:r>
           <a:r>
-            <a:rPr lang="zh-CN" sz="1400" kern="1200"/>
+            <a:rPr lang="zh-CN" sz="1200" kern="1200"/>
             <a:t>大于接收机的分辨阈值</a:t>
           </a:r>
           <a:r>
-            <a:rPr lang="zh-CN" altLang="en-US" sz="1400" kern="1200"/>
+            <a:rPr lang="zh-CN" altLang="en-US" sz="1200" kern="1200"/>
             <a:t>？</a:t>
           </a:r>
         </a:p>
@@ -18078,12 +17967,12 @@
         <a:fontRef idx="minor"/>
       </dsp:style>
       <dsp:txBody>
-        <a:bodyPr spcFirstLastPara="0" vert="horz" wrap="square" lIns="99568" tIns="99568" rIns="99568" bIns="99568" numCol="1" spcCol="1270" anchor="ctr" anchorCtr="0">
+        <a:bodyPr spcFirstLastPara="0" vert="horz" wrap="square" lIns="85344" tIns="85344" rIns="85344" bIns="85344" numCol="1" spcCol="1270" anchor="ctr" anchorCtr="0">
           <a:noAutofit/>
         </a:bodyPr>
         <a:lstStyle/>
         <a:p>
-          <a:pPr lvl="0" algn="ctr" defTabSz="622300">
+          <a:pPr lvl="0" algn="ctr" defTabSz="533400">
             <a:lnSpc>
               <a:spcPct val="90000"/>
             </a:lnSpc>
@@ -18095,14 +17984,14 @@
             </a:spcAft>
           </a:pPr>
           <a:r>
-            <a:rPr lang="en-US" altLang="zh-CN" sz="1400" kern="1200"/>
+            <a:rPr lang="en-US" altLang="zh-CN" sz="1200" kern="1200"/>
             <a:t>1. </a:t>
           </a:r>
           <a:r>
-            <a:rPr lang="zh-CN" sz="1400" kern="1200"/>
+            <a:rPr lang="zh-CN" sz="1200" kern="1200"/>
             <a:t>接收机接收到两个信号</a:t>
           </a:r>
-          <a:endParaRPr lang="zh-CN" altLang="en-US" sz="1400" kern="1200"/>
+          <a:endParaRPr lang="zh-CN" altLang="en-US" sz="1200" kern="1200"/>
         </a:p>
       </dsp:txBody>
       <dsp:txXfrm>
@@ -19391,12 +19280,12 @@
         </a:fontRef>
       </dsp:style>
       <dsp:txBody>
-        <a:bodyPr spcFirstLastPara="0" vert="horz" wrap="square" lIns="57150" tIns="57150" rIns="57150" bIns="57150" numCol="1" spcCol="1270" anchor="ctr" anchorCtr="0">
+        <a:bodyPr spcFirstLastPara="0" vert="horz" wrap="square" lIns="49530" tIns="49530" rIns="49530" bIns="49530" numCol="1" spcCol="1270" anchor="ctr" anchorCtr="0">
           <a:noAutofit/>
         </a:bodyPr>
         <a:lstStyle/>
         <a:p>
-          <a:pPr lvl="0" algn="ctr" defTabSz="666750">
+          <a:pPr lvl="0" algn="ctr" defTabSz="577850">
             <a:lnSpc>
               <a:spcPct val="90000"/>
             </a:lnSpc>
@@ -19408,15 +19297,15 @@
             </a:spcAft>
           </a:pPr>
           <a:r>
-            <a:rPr lang="zh-CN" altLang="en-US" sz="1500" kern="1200"/>
+            <a:rPr lang="zh-CN" altLang="en-US" sz="1300" kern="1200"/>
             <a:t>在一个区域内划</a:t>
           </a:r>
           <a:r>
-            <a:rPr lang="en-US" altLang="zh-CN" sz="1500" kern="1200"/>
+            <a:rPr lang="en-US" altLang="zh-CN" sz="1300" kern="1200"/>
             <a:t>N*M</a:t>
           </a:r>
           <a:r>
-            <a:rPr lang="zh-CN" altLang="en-US" sz="1500" kern="1200"/>
+            <a:rPr lang="zh-CN" altLang="en-US" sz="1300" kern="1200"/>
             <a:t>经纬线</a:t>
           </a:r>
         </a:p>
@@ -19476,12 +19365,12 @@
         </a:fontRef>
       </dsp:style>
       <dsp:txBody>
-        <a:bodyPr spcFirstLastPara="0" vert="horz" wrap="square" lIns="57150" tIns="57150" rIns="57150" bIns="57150" numCol="1" spcCol="1270" anchor="ctr" anchorCtr="0">
+        <a:bodyPr spcFirstLastPara="0" vert="horz" wrap="square" lIns="49530" tIns="49530" rIns="49530" bIns="49530" numCol="1" spcCol="1270" anchor="ctr" anchorCtr="0">
           <a:noAutofit/>
         </a:bodyPr>
         <a:lstStyle/>
         <a:p>
-          <a:pPr lvl="0" algn="ctr" defTabSz="666750">
+          <a:pPr lvl="0" algn="ctr" defTabSz="577850">
             <a:lnSpc>
               <a:spcPct val="90000"/>
             </a:lnSpc>
@@ -19493,14 +19382,14 @@
             </a:spcAft>
           </a:pPr>
           <a:r>
-            <a:rPr lang="zh-CN" altLang="en-US" sz="1500" kern="1200"/>
+            <a:rPr lang="zh-CN" altLang="en-US" sz="1300" kern="1200"/>
             <a:t>计算每个经纬线交点对应的</a:t>
           </a:r>
           <a:r>
-            <a:rPr lang="en-US" altLang="zh-CN" sz="1500" kern="1200"/>
+            <a:rPr lang="en-US" altLang="zh-CN" sz="1300" kern="1200"/>
             <a:t>Error</a:t>
           </a:r>
-          <a:endParaRPr lang="zh-CN" altLang="en-US" sz="1500" i="0" kern="1200"/>
+          <a:endParaRPr lang="zh-CN" altLang="en-US" sz="1300" i="0" kern="1200"/>
         </a:p>
       </dsp:txBody>
       <dsp:txXfrm>
@@ -19558,12 +19447,12 @@
         </a:fontRef>
       </dsp:style>
       <dsp:txBody>
-        <a:bodyPr spcFirstLastPara="0" vert="horz" wrap="square" lIns="57150" tIns="57150" rIns="57150" bIns="57150" numCol="1" spcCol="1270" anchor="ctr" anchorCtr="0">
+        <a:bodyPr spcFirstLastPara="0" vert="horz" wrap="square" lIns="49530" tIns="49530" rIns="49530" bIns="49530" numCol="1" spcCol="1270" anchor="ctr" anchorCtr="0">
           <a:noAutofit/>
         </a:bodyPr>
         <a:lstStyle/>
         <a:p>
-          <a:pPr lvl="0" algn="ctr" defTabSz="666750">
+          <a:pPr lvl="0" algn="ctr" defTabSz="577850">
             <a:lnSpc>
               <a:spcPct val="90000"/>
             </a:lnSpc>
@@ -19575,15 +19464,15 @@
             </a:spcAft>
           </a:pPr>
           <a:r>
-            <a:rPr lang="zh-CN" altLang="en-US" sz="1500" kern="1200"/>
+            <a:rPr lang="zh-CN" altLang="en-US" sz="1300" kern="1200"/>
             <a:t>找到</a:t>
           </a:r>
           <a:r>
-            <a:rPr lang="en-US" altLang="zh-CN" sz="1500" kern="1200"/>
+            <a:rPr lang="en-US" altLang="zh-CN" sz="1300" kern="1200"/>
             <a:t>Error</a:t>
           </a:r>
           <a:r>
-            <a:rPr lang="zh-CN" altLang="en-US" sz="1500" kern="1200"/>
+            <a:rPr lang="zh-CN" altLang="en-US" sz="1300" kern="1200"/>
             <a:t>最小的点</a:t>
           </a:r>
         </a:p>
@@ -19643,12 +19532,12 @@
         </a:fontRef>
       </dsp:style>
       <dsp:txBody>
-        <a:bodyPr spcFirstLastPara="0" vert="horz" wrap="square" lIns="57150" tIns="57150" rIns="57150" bIns="57150" numCol="1" spcCol="1270" anchor="ctr" anchorCtr="0">
+        <a:bodyPr spcFirstLastPara="0" vert="horz" wrap="square" lIns="49530" tIns="49530" rIns="49530" bIns="49530" numCol="1" spcCol="1270" anchor="ctr" anchorCtr="0">
           <a:noAutofit/>
         </a:bodyPr>
         <a:lstStyle/>
         <a:p>
-          <a:pPr lvl="0" algn="ctr" defTabSz="666750">
+          <a:pPr lvl="0" algn="ctr" defTabSz="577850">
             <a:lnSpc>
               <a:spcPct val="90000"/>
             </a:lnSpc>
@@ -19660,7 +19549,7 @@
             </a:spcAft>
           </a:pPr>
           <a:r>
-            <a:rPr lang="zh-CN" altLang="en-US" sz="1500" kern="1200"/>
+            <a:rPr lang="zh-CN" altLang="en-US" sz="1300" kern="1200"/>
             <a:t>以这个点为中心，重新划定一个更小的区域</a:t>
           </a:r>
         </a:p>
@@ -22957,7 +22846,7 @@
 </file>
 
 <file path=customXml/itemProps1.xml><?xml version="1.0" encoding="utf-8"?>
-<ds:datastoreItem xmlns:ds="http://schemas.openxmlformats.org/officeDocument/2006/customXml" ds:itemID="{ED7C21EE-F60B-468E-89AC-EDF232810AA5}">
+<ds:datastoreItem xmlns:ds="http://schemas.openxmlformats.org/officeDocument/2006/customXml" ds:itemID="{DD44E3AA-C473-4393-BCA1-1F4F79973B25}">
   <ds:schemaRefs>
     <ds:schemaRef ds:uri="http://schemas.openxmlformats.org/officeDocument/2006/bibliography"/>
   </ds:schemaRefs>

</xml_diff>